<commit_message>
Upload Transition Iteration Plan 2 updated.docx containing latest update for current plan.
</commit_message>
<xml_diff>
--- a/documents/Iteration Plan/Transition Iteration Plan 2 updated.docx
+++ b/documents/Iteration Plan/Transition Iteration Plan 2 updated.docx
@@ -6,7 +6,7 @@
       <w:pPr>
         <w:pStyle w:val="Title"/>
       </w:pPr>
-      <w:bookmarkStart w:id="0" w:name="_GoBack"/>
+      <w:bookmarkStart w:name="_GoBack" w:id="0"/>
       <w:bookmarkEnd w:id="0"/>
       <w:r>
         <w:t xml:space="preserve">Transition </w:t>
@@ -36,12 +36,12 @@
         <w:tblW w:w="6480" w:type="dxa"/>
         <w:tblInd w:w="468" w:type="dxa"/>
         <w:tblBorders>
-          <w:top w:val="single" w:sz="4" w:space="0" w:color="auto"/>
-          <w:left w:val="single" w:sz="4" w:space="0" w:color="auto"/>
-          <w:bottom w:val="single" w:sz="4" w:space="0" w:color="auto"/>
-          <w:right w:val="single" w:sz="4" w:space="0" w:color="auto"/>
-          <w:insideH w:val="single" w:sz="4" w:space="0" w:color="auto"/>
-          <w:insideV w:val="single" w:sz="4" w:space="0" w:color="auto"/>
+          <w:top w:val="single" w:color="auto" w:sz="4" w:space="0"/>
+          <w:left w:val="single" w:color="auto" w:sz="4" w:space="0"/>
+          <w:bottom w:val="single" w:color="auto" w:sz="4" w:space="0"/>
+          <w:right w:val="single" w:color="auto" w:sz="4" w:space="0"/>
+          <w:insideH w:val="single" w:color="auto" w:sz="4" w:space="0"/>
+          <w:insideV w:val="single" w:color="auto" w:sz="4" w:space="0"/>
         </w:tblBorders>
         <w:tblLook w:val="0000" w:firstRow="0" w:lastRow="0" w:firstColumn="0" w:lastColumn="0" w:noHBand="0" w:noVBand="0"/>
       </w:tblPr>
@@ -53,19 +53,20 @@
         <w:tc>
           <w:tcPr>
             <w:tcW w:w="4608" w:type="dxa"/>
+            <w:tcMar/>
           </w:tcPr>
           <w:p>
             <w:pPr>
               <w:rPr>
-                <w:rFonts w:ascii="Arial" w:eastAsia="Arial" w:hAnsi="Arial" w:cs="Arial"/>
+                <w:rFonts w:ascii="Arial" w:hAnsi="Arial" w:eastAsia="Arial" w:cs="Arial"/>
                 <w:b/>
                 <w:bCs/>
               </w:rPr>
             </w:pPr>
-            <w:bookmarkStart w:id="1" w:name="OLE_LINK1"/>
-            <w:r>
-              <w:rPr>
-                <w:rFonts w:ascii="Arial" w:eastAsia="Arial" w:hAnsi="Arial" w:cs="Arial"/>
+            <w:bookmarkStart w:name="OLE_LINK1" w:id="1"/>
+            <w:r>
+              <w:rPr>
+                <w:rFonts w:ascii="Arial" w:hAnsi="Arial" w:eastAsia="Arial" w:cs="Arial"/>
                 <w:b/>
                 <w:bCs/>
               </w:rPr>
@@ -76,18 +77,19 @@
         <w:tc>
           <w:tcPr>
             <w:tcW w:w="1872" w:type="dxa"/>
+            <w:tcMar/>
           </w:tcPr>
           <w:p>
             <w:pPr>
               <w:rPr>
-                <w:rFonts w:ascii="Arial" w:eastAsia="Arial" w:hAnsi="Arial" w:cs="Arial"/>
+                <w:rFonts w:ascii="Arial" w:hAnsi="Arial" w:eastAsia="Arial" w:cs="Arial"/>
                 <w:b/>
                 <w:bCs/>
               </w:rPr>
             </w:pPr>
             <w:r>
               <w:rPr>
-                <w:rFonts w:ascii="Arial" w:eastAsia="Arial" w:hAnsi="Arial" w:cs="Arial"/>
+                <w:rFonts w:ascii="Arial" w:hAnsi="Arial" w:eastAsia="Arial" w:cs="Arial"/>
                 <w:b/>
                 <w:bCs/>
               </w:rPr>
@@ -100,6 +102,7 @@
         <w:tc>
           <w:tcPr>
             <w:tcW w:w="4608" w:type="dxa"/>
+            <w:tcMar/>
           </w:tcPr>
           <w:p>
             <w:r>
@@ -110,6 +113,7 @@
         <w:tc>
           <w:tcPr>
             <w:tcW w:w="1872" w:type="dxa"/>
+            <w:tcMar/>
           </w:tcPr>
           <w:p>
             <w:r>
@@ -125,6 +129,7 @@
         <w:tc>
           <w:tcPr>
             <w:tcW w:w="4608" w:type="dxa"/>
+            <w:tcMar/>
           </w:tcPr>
           <w:p>
             <w:r>
@@ -135,6 +140,7 @@
         <w:tc>
           <w:tcPr>
             <w:tcW w:w="1872" w:type="dxa"/>
+            <w:tcMar/>
           </w:tcPr>
           <w:p>
             <w:r>
@@ -150,6 +156,7 @@
         <w:tc>
           <w:tcPr>
             <w:tcW w:w="4608" w:type="dxa"/>
+            <w:tcMar/>
           </w:tcPr>
           <w:p>
             <w:r>
@@ -160,6 +167,7 @@
         <w:tc>
           <w:tcPr>
             <w:tcW w:w="1872" w:type="dxa"/>
+            <w:tcMar/>
           </w:tcPr>
           <w:p>
             <w:r>
@@ -172,6 +180,7 @@
         <w:tc>
           <w:tcPr>
             <w:tcW w:w="4608" w:type="dxa"/>
+            <w:tcMar/>
           </w:tcPr>
           <w:p>
             <w:r>
@@ -182,42 +191,32 @@
         <w:tc>
           <w:tcPr>
             <w:tcW w:w="1872" w:type="dxa"/>
-          </w:tcPr>
-          <w:p/>
+            <w:tcMar/>
+          </w:tcPr>
+          <w:p w14:noSpellErr="1">
+            <w:r>
+              <w:rPr/>
+              <w:t>8/10/2018</w:t>
+            </w:r>
+          </w:p>
         </w:tc>
       </w:tr>
       <w:tr>
         <w:tc>
           <w:tcPr>
             <w:tcW w:w="4608" w:type="dxa"/>
+            <w:tcMar/>
           </w:tcPr>
           <w:p>
             <w:r>
-              <w:t>Team Meeting 3</w:t>
+              <w:t>Iteration stop</w:t>
             </w:r>
           </w:p>
         </w:tc>
         <w:tc>
           <w:tcPr>
             <w:tcW w:w="1872" w:type="dxa"/>
-          </w:tcPr>
-          <w:p/>
-        </w:tc>
-      </w:tr>
-      <w:tr>
-        <w:tc>
-          <w:tcPr>
-            <w:tcW w:w="4608" w:type="dxa"/>
-          </w:tcPr>
-          <w:p>
-            <w:r>
-              <w:t>Iteration stop</w:t>
-            </w:r>
-          </w:p>
-        </w:tc>
-        <w:tc>
-          <w:tcPr>
-            <w:tcW w:w="1872" w:type="dxa"/>
+            <w:tcMar/>
           </w:tcPr>
           <w:p>
             <w:r>
@@ -369,12 +368,12 @@
         <w:tblW w:w="10679" w:type="dxa"/>
         <w:tblInd w:w="-740" w:type="dxa"/>
         <w:tblBorders>
-          <w:top w:val="single" w:sz="4" w:space="0" w:color="000000" w:themeColor="text1"/>
-          <w:left w:val="single" w:sz="4" w:space="0" w:color="000000" w:themeColor="text1"/>
-          <w:bottom w:val="single" w:sz="4" w:space="0" w:color="000000" w:themeColor="text1"/>
-          <w:right w:val="single" w:sz="4" w:space="0" w:color="000000" w:themeColor="text1"/>
-          <w:insideH w:val="single" w:sz="6" w:space="0" w:color="000000" w:themeColor="text1"/>
-          <w:insideV w:val="single" w:sz="6" w:space="0" w:color="000000" w:themeColor="text1"/>
+          <w:top w:val="single" w:color="000000" w:themeColor="text1" w:sz="4" w:space="0"/>
+          <w:left w:val="single" w:color="000000" w:themeColor="text1" w:sz="4" w:space="0"/>
+          <w:bottom w:val="single" w:color="000000" w:themeColor="text1" w:sz="4" w:space="0"/>
+          <w:right w:val="single" w:color="000000" w:themeColor="text1" w:sz="4" w:space="0"/>
+          <w:insideH w:val="single" w:color="000000" w:themeColor="text1" w:sz="6" w:space="0"/>
+          <w:insideV w:val="single" w:color="000000" w:themeColor="text1" w:sz="6" w:space="0"/>
         </w:tblBorders>
         <w:tblLayout w:type="fixed"/>
         <w:tblLook w:val="0000" w:firstRow="0" w:lastRow="0" w:firstColumn="0" w:lastColumn="0" w:noHBand="0" w:noVBand="0"/>
@@ -397,13 +396,14 @@
           <w:tcPr>
             <w:tcW w:w="710" w:type="dxa"/>
             <w:shd w:val="clear" w:color="auto" w:fill="D9D9D9" w:themeFill="background1" w:themeFillShade="D9"/>
+            <w:tcMar/>
           </w:tcPr>
           <w:p>
             <w:pPr>
               <w:widowControl/>
               <w:spacing w:before="60" w:line="240" w:lineRule="auto"/>
               <w:rPr>
-                <w:rFonts w:ascii="Arial" w:eastAsia="Arial" w:hAnsi="Arial" w:cs="Arial"/>
+                <w:rFonts w:ascii="Arial" w:hAnsi="Arial" w:eastAsia="Arial" w:cs="Arial"/>
                 <w:b/>
                 <w:bCs/>
                 <w:sz w:val="18"/>
@@ -413,7 +413,7 @@
             </w:pPr>
             <w:r>
               <w:rPr>
-                <w:rFonts w:ascii="Arial" w:eastAsia="Arial" w:hAnsi="Arial" w:cs="Arial"/>
+                <w:rFonts w:ascii="Arial" w:hAnsi="Arial" w:eastAsia="Arial" w:cs="Arial"/>
                 <w:b/>
                 <w:bCs/>
                 <w:sz w:val="18"/>
@@ -428,13 +428,14 @@
           <w:tcPr>
             <w:tcW w:w="2152" w:type="dxa"/>
             <w:shd w:val="clear" w:color="auto" w:fill="D9D9D9" w:themeFill="background1" w:themeFillShade="D9"/>
+            <w:tcMar/>
           </w:tcPr>
           <w:p>
             <w:pPr>
               <w:widowControl/>
               <w:spacing w:before="60" w:line="240" w:lineRule="auto"/>
               <w:rPr>
-                <w:rFonts w:ascii="Arial" w:eastAsia="Arial" w:hAnsi="Arial" w:cs="Arial"/>
+                <w:rFonts w:ascii="Arial" w:hAnsi="Arial" w:eastAsia="Arial" w:cs="Arial"/>
                 <w:b/>
                 <w:bCs/>
                 <w:sz w:val="18"/>
@@ -444,7 +445,7 @@
             </w:pPr>
             <w:r>
               <w:rPr>
-                <w:rFonts w:ascii="Arial" w:eastAsia="Arial" w:hAnsi="Arial" w:cs="Arial"/>
+                <w:rFonts w:ascii="Arial" w:hAnsi="Arial" w:eastAsia="Arial" w:cs="Arial"/>
                 <w:b/>
                 <w:bCs/>
                 <w:sz w:val="18"/>
@@ -459,13 +460,14 @@
           <w:tcPr>
             <w:tcW w:w="2409" w:type="dxa"/>
             <w:shd w:val="clear" w:color="auto" w:fill="D9D9D9" w:themeFill="background1" w:themeFillShade="D9"/>
+            <w:tcMar/>
           </w:tcPr>
           <w:p>
             <w:pPr>
               <w:widowControl/>
               <w:spacing w:before="60" w:line="240" w:lineRule="auto"/>
               <w:rPr>
-                <w:rFonts w:ascii="Arial" w:eastAsia="Arial" w:hAnsi="Arial" w:cs="Arial"/>
+                <w:rFonts w:ascii="Arial" w:hAnsi="Arial" w:eastAsia="Arial" w:cs="Arial"/>
                 <w:b/>
                 <w:bCs/>
                 <w:sz w:val="18"/>
@@ -475,7 +477,7 @@
             </w:pPr>
             <w:r>
               <w:rPr>
-                <w:rFonts w:ascii="Arial" w:eastAsia="Arial" w:hAnsi="Arial" w:cs="Arial"/>
+                <w:rFonts w:ascii="Arial" w:hAnsi="Arial" w:eastAsia="Arial" w:cs="Arial"/>
                 <w:b/>
                 <w:bCs/>
                 <w:sz w:val="18"/>
@@ -490,13 +492,14 @@
           <w:tcPr>
             <w:tcW w:w="1559" w:type="dxa"/>
             <w:shd w:val="clear" w:color="auto" w:fill="D9D9D9" w:themeFill="background1" w:themeFillShade="D9"/>
+            <w:tcMar/>
           </w:tcPr>
           <w:p>
             <w:pPr>
               <w:widowControl/>
               <w:spacing w:before="60" w:line="240" w:lineRule="auto"/>
               <w:rPr>
-                <w:rFonts w:ascii="Arial" w:eastAsia="Arial" w:hAnsi="Arial" w:cs="Arial"/>
+                <w:rFonts w:ascii="Arial" w:hAnsi="Arial" w:eastAsia="Arial" w:cs="Arial"/>
                 <w:b/>
                 <w:bCs/>
                 <w:sz w:val="18"/>
@@ -506,7 +509,7 @@
             </w:pPr>
             <w:r>
               <w:rPr>
-                <w:rFonts w:ascii="Arial" w:eastAsia="Arial" w:hAnsi="Arial" w:cs="Arial"/>
+                <w:rFonts w:ascii="Arial" w:hAnsi="Arial" w:eastAsia="Arial" w:cs="Arial"/>
                 <w:b/>
                 <w:bCs/>
                 <w:sz w:val="18"/>
@@ -521,13 +524,14 @@
           <w:tcPr>
             <w:tcW w:w="1276" w:type="dxa"/>
             <w:shd w:val="clear" w:color="auto" w:fill="D9D9D9" w:themeFill="background1" w:themeFillShade="D9"/>
+            <w:tcMar/>
           </w:tcPr>
           <w:p>
             <w:pPr>
               <w:widowControl/>
               <w:spacing w:before="60" w:line="240" w:lineRule="auto"/>
               <w:rPr>
-                <w:rFonts w:ascii="Arial" w:eastAsia="Arial" w:hAnsi="Arial" w:cs="Arial"/>
+                <w:rFonts w:ascii="Arial" w:hAnsi="Arial" w:eastAsia="Arial" w:cs="Arial"/>
                 <w:b/>
                 <w:bCs/>
                 <w:sz w:val="18"/>
@@ -537,7 +541,7 @@
             </w:pPr>
             <w:r>
               <w:rPr>
-                <w:rFonts w:ascii="Arial" w:eastAsia="Arial" w:hAnsi="Arial" w:cs="Arial"/>
+                <w:rFonts w:ascii="Arial" w:hAnsi="Arial" w:eastAsia="Arial" w:cs="Arial"/>
                 <w:b/>
                 <w:bCs/>
                 <w:sz w:val="18"/>
@@ -552,13 +556,14 @@
           <w:tcPr>
             <w:tcW w:w="850" w:type="dxa"/>
             <w:shd w:val="clear" w:color="auto" w:fill="D9D9D9" w:themeFill="background1" w:themeFillShade="D9"/>
+            <w:tcMar/>
           </w:tcPr>
           <w:p>
             <w:pPr>
               <w:widowControl/>
               <w:spacing w:before="60" w:line="240" w:lineRule="auto"/>
               <w:rPr>
-                <w:rFonts w:ascii="Arial" w:eastAsia="Arial" w:hAnsi="Arial" w:cs="Arial"/>
+                <w:rFonts w:ascii="Arial" w:hAnsi="Arial" w:eastAsia="Arial" w:cs="Arial"/>
                 <w:b/>
                 <w:bCs/>
                 <w:sz w:val="18"/>
@@ -568,7 +573,7 @@
             </w:pPr>
             <w:r>
               <w:rPr>
-                <w:rFonts w:ascii="Arial" w:eastAsia="Arial" w:hAnsi="Arial" w:cs="Arial"/>
+                <w:rFonts w:ascii="Arial" w:hAnsi="Arial" w:eastAsia="Arial" w:cs="Arial"/>
                 <w:b/>
                 <w:bCs/>
                 <w:sz w:val="18"/>
@@ -583,13 +588,14 @@
           <w:tcPr>
             <w:tcW w:w="868" w:type="dxa"/>
             <w:shd w:val="clear" w:color="auto" w:fill="D9D9D9" w:themeFill="background1" w:themeFillShade="D9"/>
+            <w:tcMar/>
           </w:tcPr>
           <w:p>
             <w:pPr>
               <w:widowControl/>
               <w:spacing w:before="60" w:line="240" w:lineRule="auto"/>
               <w:rPr>
-                <w:rFonts w:ascii="Arial" w:eastAsia="Arial" w:hAnsi="Arial" w:cs="Arial"/>
+                <w:rFonts w:ascii="Arial" w:hAnsi="Arial" w:eastAsia="Arial" w:cs="Arial"/>
                 <w:b/>
                 <w:bCs/>
                 <w:sz w:val="18"/>
@@ -599,7 +605,7 @@
             </w:pPr>
             <w:r>
               <w:rPr>
-                <w:rFonts w:ascii="Arial" w:eastAsia="Arial" w:hAnsi="Arial" w:cs="Arial"/>
+                <w:rFonts w:ascii="Arial" w:hAnsi="Arial" w:eastAsia="Arial" w:cs="Arial"/>
                 <w:b/>
                 <w:bCs/>
                 <w:sz w:val="18"/>
@@ -614,13 +620,14 @@
           <w:tcPr>
             <w:tcW w:w="855" w:type="dxa"/>
             <w:shd w:val="clear" w:color="auto" w:fill="D9D9D9" w:themeFill="background1" w:themeFillShade="D9"/>
+            <w:tcMar/>
           </w:tcPr>
           <w:p>
             <w:pPr>
               <w:widowControl/>
               <w:spacing w:before="60" w:line="240" w:lineRule="auto"/>
               <w:rPr>
-                <w:rFonts w:ascii="Arial" w:eastAsia="Arial" w:hAnsi="Arial" w:cs="Arial"/>
+                <w:rFonts w:ascii="Arial" w:hAnsi="Arial" w:eastAsia="Arial" w:cs="Arial"/>
                 <w:b/>
                 <w:bCs/>
                 <w:sz w:val="18"/>
@@ -630,7 +637,7 @@
             </w:pPr>
             <w:r>
               <w:rPr>
-                <w:rFonts w:ascii="Arial" w:eastAsia="Arial" w:hAnsi="Arial" w:cs="Arial"/>
+                <w:rFonts w:ascii="Arial" w:hAnsi="Arial" w:eastAsia="Arial" w:cs="Arial"/>
                 <w:b/>
                 <w:bCs/>
                 <w:sz w:val="18"/>
@@ -649,6 +656,7 @@
         <w:tc>
           <w:tcPr>
             <w:tcW w:w="710" w:type="dxa"/>
+            <w:tcMar/>
           </w:tcPr>
           <w:p>
             <w:pPr>
@@ -660,7 +668,13 @@
               <w:rPr>
                 <w:lang w:eastAsia="ja-JP"/>
               </w:rPr>
-              <w:t>4.1</w:t>
+              <w:t>4.1, 4.2, 4.</w:t>
+            </w:r>
+            <w:r>
+              <w:rPr>
+                <w:lang w:eastAsia="ja-JP"/>
+              </w:rPr>
+              <w:t>3, 4.5</w:t>
             </w:r>
           </w:p>
         </w:tc>
@@ -669,20 +683,44 @@
             <w:tcW w:w="2152" w:type="dxa"/>
             <w:shd w:val="clear" w:color="auto" w:fill="auto"/>
             <w:noWrap/>
-          </w:tcPr>
-          <w:p>
-            <w:r>
-              <w:t>Manage Medication Type</w:t>
+            <w:tcMar/>
+          </w:tcPr>
+          <w:p w14:noSpellErr="1">
+            <w:r>
+              <w:rPr/>
+              <w:t>Issue identif</w:t>
+            </w:r>
+            <w:r>
+              <w:rPr/>
+              <w:t xml:space="preserve">ied with </w:t>
+            </w:r>
+            <w:r>
+              <w:rPr/>
+              <w:t>Manage Medication Type/Patient Type/Worker</w:t>
             </w:r>
           </w:p>
         </w:tc>
         <w:tc>
           <w:tcPr>
             <w:tcW w:w="2409" w:type="dxa"/>
-          </w:tcPr>
-          <w:p>
-            <w:r>
-              <w:t xml:space="preserve">Ability to add a medication type  </w:t>
+            <w:tcMar/>
+          </w:tcPr>
+          <w:p w14:noSpellErr="1">
+            <w:r>
+              <w:rPr/>
+              <w:t>Resolve an issue affecting the a</w:t>
+            </w:r>
+            <w:r>
+              <w:rPr/>
+              <w:t xml:space="preserve">bility to add a </w:t>
+            </w:r>
+            <w:r>
+              <w:rPr/>
+              <w:t>record using certain pages.</w:t>
+            </w:r>
+            <w:r>
+              <w:rPr/>
+              <w:t xml:space="preserve"> </w:t>
             </w:r>
           </w:p>
         </w:tc>
@@ -691,10 +729,20 @@
             <w:tcW w:w="1559" w:type="dxa"/>
             <w:shd w:val="clear" w:color="auto" w:fill="auto"/>
             <w:noWrap/>
-          </w:tcPr>
-          <w:p>
-            <w:r>
-              <w:t>Incomplete</w:t>
+            <w:tcMar/>
+          </w:tcPr>
+          <w:p w14:noSpellErr="1">
+            <w:r>
+              <w:rPr/>
+              <w:t>Irreproducible- Ten</w:t>
+            </w:r>
+            <w:r>
+              <w:rPr/>
+              <w:t>t</w:t>
+            </w:r>
+            <w:r>
+              <w:rPr/>
+              <w:t>atively Complete – See issue 1</w:t>
             </w:r>
           </w:p>
           <w:p/>
@@ -704,6 +752,7 @@
             <w:tcW w:w="1276" w:type="dxa"/>
             <w:shd w:val="clear" w:color="auto" w:fill="auto"/>
             <w:noWrap/>
+            <w:tcMar/>
           </w:tcPr>
           <w:p>
             <w:r>
@@ -729,6 +778,7 @@
         <w:tc>
           <w:tcPr>
             <w:tcW w:w="850" w:type="dxa"/>
+            <w:tcMar/>
           </w:tcPr>
           <w:p>
             <w:pPr>
@@ -749,6 +799,7 @@
             <w:tcW w:w="868" w:type="dxa"/>
             <w:shd w:val="clear" w:color="auto" w:fill="auto"/>
             <w:noWrap/>
+            <w:tcMar/>
           </w:tcPr>
           <w:p>
             <w:pPr>
@@ -769,6 +820,7 @@
             <w:tcW w:w="855" w:type="dxa"/>
             <w:shd w:val="clear" w:color="auto" w:fill="auto"/>
             <w:noWrap/>
+            <w:tcMar/>
           </w:tcPr>
           <w:p>
             <w:pPr>
@@ -780,7 +832,7 @@
               <w:rPr>
                 <w:lang w:eastAsia="ja-JP"/>
               </w:rPr>
-              <w:t>10</w:t>
+              <w:t>0</w:t>
             </w:r>
           </w:p>
         </w:tc>
@@ -792,6 +844,7 @@
         <w:tc>
           <w:tcPr>
             <w:tcW w:w="710" w:type="dxa"/>
+            <w:tcMar/>
           </w:tcPr>
           <w:p>
             <w:pPr>
@@ -803,7 +856,13 @@
               <w:rPr>
                 <w:lang w:eastAsia="ja-JP"/>
               </w:rPr>
-              <w:t>4.2</w:t>
+              <w:t>4.</w:t>
+            </w:r>
+            <w:r>
+              <w:rPr>
+                <w:lang w:eastAsia="ja-JP"/>
+              </w:rPr>
+              <w:t>4</w:t>
             </w:r>
           </w:p>
         </w:tc>
@@ -812,20 +871,22 @@
             <w:tcW w:w="2152" w:type="dxa"/>
             <w:shd w:val="clear" w:color="auto" w:fill="auto"/>
             <w:noWrap/>
+            <w:tcMar/>
           </w:tcPr>
           <w:p>
             <w:r>
-              <w:t>Manage Patient Type</w:t>
+              <w:t>Download .csv file</w:t>
             </w:r>
           </w:p>
         </w:tc>
         <w:tc>
           <w:tcPr>
             <w:tcW w:w="2409" w:type="dxa"/>
+            <w:tcMar/>
           </w:tcPr>
           <w:p>
             <w:r>
-              <w:t>Ability to add a patient type</w:t>
+              <w:t>Ensure that a file can be downloaded</w:t>
             </w:r>
           </w:p>
         </w:tc>
@@ -834,10 +895,16 @@
             <w:tcW w:w="1559" w:type="dxa"/>
             <w:shd w:val="clear" w:color="auto" w:fill="auto"/>
             <w:noWrap/>
-          </w:tcPr>
-          <w:p>
-            <w:r>
-              <w:t>Incomplete</w:t>
+            <w:tcMar/>
+          </w:tcPr>
+          <w:p w14:noSpellErr="1">
+            <w:r>
+              <w:rPr/>
+              <w:t xml:space="preserve">Incomplete – </w:t>
+            </w:r>
+            <w:r>
+              <w:rPr/>
+              <w:t>see issue 2</w:t>
             </w:r>
           </w:p>
         </w:tc>
@@ -846,24 +913,10 @@
             <w:tcW w:w="1276" w:type="dxa"/>
             <w:shd w:val="clear" w:color="auto" w:fill="auto"/>
             <w:noWrap/>
+            <w:tcMar/>
           </w:tcPr>
           <w:p>
             <w:r>
-              <w:t>Ryan</w:t>
-            </w:r>
-          </w:p>
-          <w:p>
-            <w:r>
-              <w:t>Lenny</w:t>
-            </w:r>
-          </w:p>
-          <w:p>
-            <w:r>
-              <w:t>Beau</w:t>
-            </w:r>
-          </w:p>
-          <w:p>
-            <w:r>
               <w:t>Jette</w:t>
             </w:r>
           </w:p>
@@ -871,6 +924,7 @@
         <w:tc>
           <w:tcPr>
             <w:tcW w:w="850" w:type="dxa"/>
+            <w:tcMar/>
           </w:tcPr>
           <w:p>
             <w:pPr>
@@ -891,6 +945,7 @@
             <w:tcW w:w="868" w:type="dxa"/>
             <w:shd w:val="clear" w:color="auto" w:fill="auto"/>
             <w:noWrap/>
+            <w:tcMar/>
           </w:tcPr>
           <w:p>
             <w:pPr>
@@ -902,7 +957,7 @@
               <w:rPr>
                 <w:lang w:eastAsia="ja-JP"/>
               </w:rPr>
-              <w:t>0</w:t>
+              <w:t>2</w:t>
             </w:r>
           </w:p>
         </w:tc>
@@ -911,9 +966,15 @@
             <w:tcW w:w="855" w:type="dxa"/>
             <w:shd w:val="clear" w:color="auto" w:fill="auto"/>
             <w:noWrap/>
+            <w:tcMar/>
           </w:tcPr>
           <w:p>
             <w:pPr>
+              <w:pStyle w:val="Normal"/>
+              <w:bidi w:val="0"/>
+              <w:spacing w:before="0" w:beforeAutospacing="off" w:after="0" w:afterAutospacing="off"/>
+              <w:ind w:left="0" w:right="0"/>
+              <w:jc w:val="left"/>
               <w:rPr>
                 <w:lang w:eastAsia="ja-JP"/>
               </w:rPr>
@@ -922,7 +983,7 @@
               <w:rPr>
                 <w:lang w:eastAsia="ja-JP"/>
               </w:rPr>
-              <w:t>10</w:t>
+              <w:t>0</w:t>
             </w:r>
           </w:p>
         </w:tc>
@@ -934,9 +995,11 @@
         <w:tc>
           <w:tcPr>
             <w:tcW w:w="710" w:type="dxa"/>
+            <w:tcMar/>
           </w:tcPr>
           <w:p>
             <w:pPr>
+              <w:pStyle w:val="Normal"/>
               <w:rPr>
                 <w:lang w:eastAsia="ja-JP"/>
               </w:rPr>
@@ -945,7 +1008,13 @@
               <w:rPr>
                 <w:lang w:eastAsia="ja-JP"/>
               </w:rPr>
-              <w:t>4.3</w:t>
+              <w:t>4</w:t>
+            </w:r>
+            <w:r>
+              <w:rPr>
+                <w:lang w:eastAsia="ja-JP"/>
+              </w:rPr>
+              <w:t>.6</w:t>
             </w:r>
           </w:p>
         </w:tc>
@@ -954,20 +1023,38 @@
             <w:tcW w:w="2152" w:type="dxa"/>
             <w:shd w:val="clear" w:color="auto" w:fill="auto"/>
             <w:noWrap/>
-          </w:tcPr>
-          <w:p>
-            <w:r>
-              <w:t>Manage Worker</w:t>
+            <w:tcMar/>
+          </w:tcPr>
+          <w:p w14:noSpellErr="1">
+            <w:pPr>
+              <w:pStyle w:val="Normal"/>
+            </w:pPr>
+            <w:r>
+              <w:rPr/>
+              <w:t xml:space="preserve">Physician fields </w:t>
+            </w:r>
+            <w:r>
+              <w:rPr/>
+              <w:t>validation</w:t>
             </w:r>
           </w:p>
         </w:tc>
         <w:tc>
           <w:tcPr>
             <w:tcW w:w="2409" w:type="dxa"/>
-          </w:tcPr>
-          <w:p>
-            <w:r>
-              <w:t>Ability to add a worker</w:t>
+            <w:tcMar/>
+          </w:tcPr>
+          <w:p w14:noSpellErr="1">
+            <w:pPr>
+              <w:pStyle w:val="Normal"/>
+            </w:pPr>
+            <w:r>
+              <w:rPr/>
+              <w:t>When Physician was not notified, physician fields still required data to be entered even though they were disab</w:t>
+            </w:r>
+            <w:r>
+              <w:rPr/>
+              <w:t>led</w:t>
             </w:r>
           </w:p>
         </w:tc>
@@ -976,11 +1063,20 @@
             <w:tcW w:w="1559" w:type="dxa"/>
             <w:shd w:val="clear" w:color="auto" w:fill="auto"/>
             <w:noWrap/>
+            <w:tcMar/>
           </w:tcPr>
           <w:p>
-            <w:r>
-              <w:t>Incomplete</w:t>
-            </w:r>
+            <w:pPr>
+              <w:pStyle w:val="Normal"/>
+            </w:pPr>
+            <w:hyperlink r:id="R2455b67cd5ea4f67">
+              <w:r>
+                <w:rPr>
+                  <w:rStyle w:val="Hyperlink"/>
+                </w:rPr>
+                <w:t>Complete</w:t>
+              </w:r>
+            </w:hyperlink>
           </w:p>
         </w:tc>
         <w:tc>
@@ -988,34 +1084,33 @@
             <w:tcW w:w="1276" w:type="dxa"/>
             <w:shd w:val="clear" w:color="auto" w:fill="auto"/>
             <w:noWrap/>
-          </w:tcPr>
-          <w:p>
-            <w:r>
+            <w:tcMar/>
+          </w:tcPr>
+          <w:p w14:noSpellErr="1">
+            <w:pPr>
+              <w:pStyle w:val="Normal"/>
+            </w:pPr>
+            <w:r>
+              <w:rPr/>
+              <w:t>Jette</w:t>
+            </w:r>
+            <w:r>
+              <w:br/>
+            </w:r>
+            <w:r>
+              <w:rPr/>
               <w:t>Ryan</w:t>
             </w:r>
           </w:p>
-          <w:p>
-            <w:r>
-              <w:t>Lenny</w:t>
-            </w:r>
-          </w:p>
-          <w:p>
-            <w:r>
-              <w:t>Beau</w:t>
-            </w:r>
-          </w:p>
-          <w:p>
-            <w:r>
-              <w:t>Jette</w:t>
-            </w:r>
-          </w:p>
         </w:tc>
         <w:tc>
           <w:tcPr>
             <w:tcW w:w="850" w:type="dxa"/>
+            <w:tcMar/>
           </w:tcPr>
           <w:p>
             <w:pPr>
+              <w:pStyle w:val="Normal"/>
               <w:rPr>
                 <w:lang w:eastAsia="ja-JP"/>
               </w:rPr>
@@ -1024,7 +1119,7 @@
               <w:rPr>
                 <w:lang w:eastAsia="ja-JP"/>
               </w:rPr>
-              <w:t>10</w:t>
+              <w:t>5</w:t>
             </w:r>
           </w:p>
         </w:tc>
@@ -1033,9 +1128,11 @@
             <w:tcW w:w="868" w:type="dxa"/>
             <w:shd w:val="clear" w:color="auto" w:fill="auto"/>
             <w:noWrap/>
+            <w:tcMar/>
           </w:tcPr>
           <w:p>
             <w:pPr>
+              <w:pStyle w:val="Normal"/>
               <w:rPr>
                 <w:lang w:eastAsia="ja-JP"/>
               </w:rPr>
@@ -1044,7 +1141,7 @@
               <w:rPr>
                 <w:lang w:eastAsia="ja-JP"/>
               </w:rPr>
-              <w:t>0</w:t>
+              <w:t>4</w:t>
             </w:r>
           </w:p>
         </w:tc>
@@ -1053,9 +1150,11 @@
             <w:tcW w:w="855" w:type="dxa"/>
             <w:shd w:val="clear" w:color="auto" w:fill="auto"/>
             <w:noWrap/>
+            <w:tcMar/>
           </w:tcPr>
           <w:p>
             <w:pPr>
+              <w:pStyle w:val="Normal"/>
               <w:rPr>
                 <w:lang w:eastAsia="ja-JP"/>
               </w:rPr>
@@ -1064,7 +1163,7 @@
               <w:rPr>
                 <w:lang w:eastAsia="ja-JP"/>
               </w:rPr>
-              <w:t>10</w:t>
+              <w:t>0</w:t>
             </w:r>
           </w:p>
         </w:tc>
@@ -1076,9 +1175,11 @@
         <w:tc>
           <w:tcPr>
             <w:tcW w:w="710" w:type="dxa"/>
+            <w:tcMar/>
           </w:tcPr>
           <w:p>
             <w:pPr>
+              <w:pStyle w:val="Normal"/>
               <w:rPr>
                 <w:lang w:eastAsia="ja-JP"/>
               </w:rPr>
@@ -1087,7 +1188,7 @@
               <w:rPr>
                 <w:lang w:eastAsia="ja-JP"/>
               </w:rPr>
-              <w:t>4.4</w:t>
+              <w:t>5.1</w:t>
             </w:r>
           </w:p>
         </w:tc>
@@ -1096,20 +1197,50 @@
             <w:tcW w:w="2152" w:type="dxa"/>
             <w:shd w:val="clear" w:color="auto" w:fill="auto"/>
             <w:noWrap/>
-          </w:tcPr>
-          <w:p>
-            <w:r>
-              <w:t>Download .csv file</w:t>
+            <w:tcMar/>
+          </w:tcPr>
+          <w:p w14:noSpellErr="1">
+            <w:pPr>
+              <w:pStyle w:val="Normal"/>
+            </w:pPr>
+            <w:r>
+              <w:rPr/>
+              <w:t>Issue with server running out of memory in Dev</w:t>
+            </w:r>
+            <w:r>
+              <w:rPr/>
+              <w:t xml:space="preserve"> / Test Environment</w:t>
+            </w:r>
+            <w:r>
+              <w:rPr/>
+              <w:t>.</w:t>
             </w:r>
           </w:p>
         </w:tc>
         <w:tc>
           <w:tcPr>
             <w:tcW w:w="2409" w:type="dxa"/>
-          </w:tcPr>
-          <w:p>
-            <w:r>
-              <w:t>Ensure that a file can be downloaded</w:t>
+            <w:tcMar/>
+          </w:tcPr>
+          <w:p w14:noSpellErr="1">
+            <w:pPr>
+              <w:pStyle w:val="Normal"/>
+            </w:pPr>
+            <w:r>
+              <w:rPr/>
+              <w:t>Sep</w:t>
+            </w:r>
+            <w:r>
+              <w:rPr/>
+              <w:t>a</w:t>
+            </w:r>
+            <w:r>
+              <w:rPr/>
+              <w:t>ration of Database Server and Front-end webserve</w:t>
+            </w:r>
+            <w:r>
+              <w:rPr/>
+              <w:t>r</w:t>
             </w:r>
           </w:p>
         </w:tc>
@@ -1118,9 +1249,14 @@
             <w:tcW w:w="1559" w:type="dxa"/>
             <w:shd w:val="clear" w:color="auto" w:fill="auto"/>
             <w:noWrap/>
-          </w:tcPr>
-          <w:p>
-            <w:r>
+            <w:tcMar/>
+          </w:tcPr>
+          <w:p w14:noSpellErr="1">
+            <w:pPr>
+              <w:pStyle w:val="Normal"/>
+            </w:pPr>
+            <w:r>
+              <w:rPr/>
               <w:t>Incomplete</w:t>
             </w:r>
           </w:p>
@@ -1130,19 +1266,35 @@
             <w:tcW w:w="1276" w:type="dxa"/>
             <w:shd w:val="clear" w:color="auto" w:fill="auto"/>
             <w:noWrap/>
-          </w:tcPr>
-          <w:p>
-            <w:r>
-              <w:t>Jette</w:t>
+            <w:tcMar/>
+          </w:tcPr>
+          <w:p w14:noSpellErr="1">
+            <w:pPr>
+              <w:pStyle w:val="Normal"/>
+            </w:pPr>
+            <w:r>
+              <w:rPr/>
+              <w:t>Lenny</w:t>
+            </w:r>
+          </w:p>
+          <w:p w14:noSpellErr="1">
+            <w:pPr>
+              <w:pStyle w:val="Normal"/>
+            </w:pPr>
+            <w:r>
+              <w:rPr/>
+              <w:t>Beau</w:t>
             </w:r>
           </w:p>
         </w:tc>
         <w:tc>
           <w:tcPr>
             <w:tcW w:w="850" w:type="dxa"/>
+            <w:tcMar/>
           </w:tcPr>
           <w:p>
             <w:pPr>
+              <w:pStyle w:val="Normal"/>
               <w:rPr>
                 <w:lang w:eastAsia="ja-JP"/>
               </w:rPr>
@@ -1151,7 +1303,7 @@
               <w:rPr>
                 <w:lang w:eastAsia="ja-JP"/>
               </w:rPr>
-              <w:t>10</w:t>
+              <w:t>14</w:t>
             </w:r>
           </w:p>
         </w:tc>
@@ -1160,9 +1312,11 @@
             <w:tcW w:w="868" w:type="dxa"/>
             <w:shd w:val="clear" w:color="auto" w:fill="auto"/>
             <w:noWrap/>
+            <w:tcMar/>
           </w:tcPr>
           <w:p>
             <w:pPr>
+              <w:pStyle w:val="Normal"/>
               <w:rPr>
                 <w:lang w:eastAsia="ja-JP"/>
               </w:rPr>
@@ -1180,9 +1334,11 @@
             <w:tcW w:w="855" w:type="dxa"/>
             <w:shd w:val="clear" w:color="auto" w:fill="auto"/>
             <w:noWrap/>
+            <w:tcMar/>
           </w:tcPr>
           <w:p>
             <w:pPr>
+              <w:pStyle w:val="Normal"/>
               <w:rPr>
                 <w:lang w:eastAsia="ja-JP"/>
               </w:rPr>
@@ -1191,7 +1347,7 @@
               <w:rPr>
                 <w:lang w:eastAsia="ja-JP"/>
               </w:rPr>
-              <w:t>10</w:t>
+              <w:t>14</w:t>
             </w:r>
           </w:p>
         </w:tc>
@@ -1203,9 +1359,11 @@
         <w:tc>
           <w:tcPr>
             <w:tcW w:w="710" w:type="dxa"/>
+            <w:tcMar/>
           </w:tcPr>
           <w:p>
             <w:pPr>
+              <w:pStyle w:val="Normal"/>
               <w:rPr>
                 <w:lang w:eastAsia="ja-JP"/>
               </w:rPr>
@@ -1214,7 +1372,7 @@
               <w:rPr>
                 <w:lang w:eastAsia="ja-JP"/>
               </w:rPr>
-              <w:t>4.5</w:t>
+              <w:t>5.2</w:t>
             </w:r>
           </w:p>
         </w:tc>
@@ -1223,20 +1381,34 @@
             <w:tcW w:w="2152" w:type="dxa"/>
             <w:shd w:val="clear" w:color="auto" w:fill="auto"/>
             <w:noWrap/>
-          </w:tcPr>
-          <w:p>
-            <w:r>
-              <w:t>Dropdown Manage functions</w:t>
+            <w:tcMar/>
+          </w:tcPr>
+          <w:p w14:noSpellErr="1">
+            <w:pPr>
+              <w:pStyle w:val="Normal"/>
+            </w:pPr>
+            <w:r>
+              <w:rPr/>
+              <w:t>Hidden fields</w:t>
             </w:r>
           </w:p>
         </w:tc>
         <w:tc>
           <w:tcPr>
             <w:tcW w:w="2409" w:type="dxa"/>
-          </w:tcPr>
-          <w:p>
-            <w:r>
-              <w:t>Ensure manage functions selected from the dropdown menu allows user to add item to function</w:t>
+            <w:tcMar/>
+          </w:tcPr>
+          <w:p w14:noSpellErr="1">
+            <w:pPr>
+              <w:pStyle w:val="Normal"/>
+            </w:pPr>
+            <w:r>
+              <w:rPr/>
+              <w:t xml:space="preserve">IIMS Completed, Worker Notified and Physician Notified to show correctly when fields have not been hidden. Physician fields not to show at all when either hidden or not </w:t>
+            </w:r>
+            <w:r>
+              <w:rPr/>
+              <w:t>notified</w:t>
             </w:r>
           </w:p>
         </w:tc>
@@ -1245,11 +1417,20 @@
             <w:tcW w:w="1559" w:type="dxa"/>
             <w:shd w:val="clear" w:color="auto" w:fill="auto"/>
             <w:noWrap/>
+            <w:tcMar/>
           </w:tcPr>
           <w:p>
-            <w:r>
-              <w:t>Incomplete</w:t>
-            </w:r>
+            <w:pPr>
+              <w:pStyle w:val="Normal"/>
+            </w:pPr>
+            <w:hyperlink r:id="R401210e1c20742cc">
+              <w:r>
+                <w:rPr>
+                  <w:rStyle w:val="Hyperlink"/>
+                </w:rPr>
+                <w:t>Complete</w:t>
+              </w:r>
+            </w:hyperlink>
           </w:p>
         </w:tc>
         <w:tc>
@@ -1257,34 +1438,33 @@
             <w:tcW w:w="1276" w:type="dxa"/>
             <w:shd w:val="clear" w:color="auto" w:fill="auto"/>
             <w:noWrap/>
-          </w:tcPr>
-          <w:p>
-            <w:r>
+            <w:tcMar/>
+          </w:tcPr>
+          <w:p w14:noSpellErr="1">
+            <w:pPr>
+              <w:pStyle w:val="Normal"/>
+            </w:pPr>
+            <w:r>
+              <w:rPr/>
+              <w:t>Jette</w:t>
+            </w:r>
+            <w:r>
+              <w:br/>
+            </w:r>
+            <w:r>
+              <w:rPr/>
               <w:t>Ryan</w:t>
             </w:r>
           </w:p>
-          <w:p>
-            <w:r>
-              <w:t>Lenny</w:t>
-            </w:r>
-          </w:p>
-          <w:p>
-            <w:r>
-              <w:t>Beau</w:t>
-            </w:r>
-          </w:p>
-          <w:p>
-            <w:r>
-              <w:t>Jette</w:t>
-            </w:r>
-          </w:p>
         </w:tc>
         <w:tc>
           <w:tcPr>
             <w:tcW w:w="850" w:type="dxa"/>
+            <w:tcMar/>
           </w:tcPr>
           <w:p>
             <w:pPr>
+              <w:pStyle w:val="Normal"/>
               <w:rPr>
                 <w:lang w:eastAsia="ja-JP"/>
               </w:rPr>
@@ -1293,7 +1473,7 @@
               <w:rPr>
                 <w:lang w:eastAsia="ja-JP"/>
               </w:rPr>
-              <w:t>10</w:t>
+              <w:t>5</w:t>
             </w:r>
           </w:p>
         </w:tc>
@@ -1302,9 +1482,11 @@
             <w:tcW w:w="868" w:type="dxa"/>
             <w:shd w:val="clear" w:color="auto" w:fill="auto"/>
             <w:noWrap/>
+            <w:tcMar/>
           </w:tcPr>
           <w:p>
             <w:pPr>
+              <w:pStyle w:val="Normal"/>
               <w:rPr>
                 <w:lang w:eastAsia="ja-JP"/>
               </w:rPr>
@@ -1313,7 +1495,7 @@
               <w:rPr>
                 <w:lang w:eastAsia="ja-JP"/>
               </w:rPr>
-              <w:t>0</w:t>
+              <w:t>4</w:t>
             </w:r>
           </w:p>
         </w:tc>
@@ -1322,9 +1504,372 @@
             <w:tcW w:w="855" w:type="dxa"/>
             <w:shd w:val="clear" w:color="auto" w:fill="auto"/>
             <w:noWrap/>
+            <w:tcMar/>
           </w:tcPr>
           <w:p>
             <w:pPr>
+              <w:pStyle w:val="Normal"/>
+              <w:rPr>
+                <w:lang w:eastAsia="ja-JP"/>
+              </w:rPr>
+            </w:pPr>
+            <w:r>
+              <w:rPr>
+                <w:lang w:eastAsia="ja-JP"/>
+              </w:rPr>
+              <w:t>0</w:t>
+            </w:r>
+          </w:p>
+        </w:tc>
+      </w:tr>
+      <w:tr>
+        <w:trPr>
+          <w:trHeight w:val="255"/>
+        </w:trPr>
+        <w:tc>
+          <w:tcPr>
+            <w:tcW w:w="710" w:type="dxa"/>
+            <w:tcMar/>
+          </w:tcPr>
+          <w:p>
+            <w:pPr>
+              <w:pStyle w:val="Normal"/>
+              <w:rPr>
+                <w:lang w:eastAsia="ja-JP"/>
+              </w:rPr>
+            </w:pPr>
+            <w:r>
+              <w:rPr>
+                <w:lang w:eastAsia="ja-JP"/>
+              </w:rPr>
+              <w:t>5.3</w:t>
+            </w:r>
+          </w:p>
+        </w:tc>
+        <w:tc>
+          <w:tcPr>
+            <w:tcW w:w="2152" w:type="dxa"/>
+            <w:shd w:val="clear" w:color="auto" w:fill="auto"/>
+            <w:noWrap/>
+            <w:tcMar/>
+          </w:tcPr>
+          <w:p w14:noSpellErr="1">
+            <w:pPr>
+              <w:pStyle w:val="Normal"/>
+            </w:pPr>
+            <w:r>
+              <w:rPr/>
+              <w:t xml:space="preserve">Demonstration </w:t>
+            </w:r>
+            <w:r>
+              <w:rPr/>
+              <w:t>Video</w:t>
+            </w:r>
+          </w:p>
+        </w:tc>
+        <w:tc>
+          <w:tcPr>
+            <w:tcW w:w="2409" w:type="dxa"/>
+            <w:tcMar/>
+          </w:tcPr>
+          <w:p w14:noSpellErr="1">
+            <w:pPr>
+              <w:pStyle w:val="Normal"/>
+            </w:pPr>
+            <w:r>
+              <w:rPr/>
+              <w:t>Create a demonstration video for Jim by the 10</w:t>
+            </w:r>
+            <w:r>
+              <w:rPr>
+                <w:vertAlign w:val="superscript"/>
+              </w:rPr>
+              <w:t>th</w:t>
+            </w:r>
+            <w:r>
+              <w:rPr/>
+              <w:t xml:space="preserve">. Will need to submit a similar, more polished video </w:t>
+            </w:r>
+            <w:r>
+              <w:rPr/>
+              <w:t xml:space="preserve">for final </w:t>
+            </w:r>
+            <w:r>
+              <w:rPr/>
+              <w:t>submission</w:t>
+            </w:r>
+            <w:r>
+              <w:rPr/>
+              <w:t>.</w:t>
+            </w:r>
+          </w:p>
+        </w:tc>
+        <w:tc>
+          <w:tcPr>
+            <w:tcW w:w="1559" w:type="dxa"/>
+            <w:shd w:val="clear" w:color="auto" w:fill="auto"/>
+            <w:noWrap/>
+            <w:tcMar/>
+          </w:tcPr>
+          <w:p w14:noSpellErr="1">
+            <w:pPr>
+              <w:pStyle w:val="Normal"/>
+            </w:pPr>
+            <w:r>
+              <w:rPr/>
+              <w:t>Incomplete</w:t>
+            </w:r>
+          </w:p>
+        </w:tc>
+        <w:tc>
+          <w:tcPr>
+            <w:tcW w:w="1276" w:type="dxa"/>
+            <w:shd w:val="clear" w:color="auto" w:fill="auto"/>
+            <w:noWrap/>
+            <w:tcMar/>
+          </w:tcPr>
+          <w:p w14:noSpellErr="1">
+            <w:pPr>
+              <w:pStyle w:val="Normal"/>
+            </w:pPr>
+            <w:r>
+              <w:rPr/>
+              <w:t>Lenny</w:t>
+            </w:r>
+          </w:p>
+        </w:tc>
+        <w:tc>
+          <w:tcPr>
+            <w:tcW w:w="850" w:type="dxa"/>
+            <w:tcMar/>
+          </w:tcPr>
+          <w:p>
+            <w:pPr>
+              <w:pStyle w:val="Normal"/>
+              <w:rPr>
+                <w:lang w:eastAsia="ja-JP"/>
+              </w:rPr>
+            </w:pPr>
+            <w:r>
+              <w:rPr>
+                <w:lang w:eastAsia="ja-JP"/>
+              </w:rPr>
+              <w:t>5</w:t>
+            </w:r>
+          </w:p>
+        </w:tc>
+        <w:tc>
+          <w:tcPr>
+            <w:tcW w:w="868" w:type="dxa"/>
+            <w:shd w:val="clear" w:color="auto" w:fill="auto"/>
+            <w:noWrap/>
+            <w:tcMar/>
+          </w:tcPr>
+          <w:p>
+            <w:pPr>
+              <w:pStyle w:val="Normal"/>
+              <w:rPr>
+                <w:lang w:eastAsia="ja-JP"/>
+              </w:rPr>
+            </w:pPr>
+            <w:r>
+              <w:rPr>
+                <w:lang w:eastAsia="ja-JP"/>
+              </w:rPr>
+              <w:t>0</w:t>
+            </w:r>
+          </w:p>
+        </w:tc>
+        <w:tc>
+          <w:tcPr>
+            <w:tcW w:w="855" w:type="dxa"/>
+            <w:shd w:val="clear" w:color="auto" w:fill="auto"/>
+            <w:noWrap/>
+            <w:tcMar/>
+          </w:tcPr>
+          <w:p>
+            <w:pPr>
+              <w:pStyle w:val="Normal"/>
+              <w:rPr>
+                <w:lang w:eastAsia="ja-JP"/>
+              </w:rPr>
+            </w:pPr>
+            <w:r>
+              <w:rPr>
+                <w:lang w:eastAsia="ja-JP"/>
+              </w:rPr>
+              <w:t>5</w:t>
+            </w:r>
+          </w:p>
+        </w:tc>
+      </w:tr>
+      <w:tr>
+        <w:trPr>
+          <w:trHeight w:val="255"/>
+        </w:trPr>
+        <w:tc>
+          <w:tcPr>
+            <w:tcW w:w="710" w:type="dxa"/>
+            <w:tcMar/>
+          </w:tcPr>
+          <w:p>
+            <w:pPr>
+              <w:pStyle w:val="Normal"/>
+              <w:rPr>
+                <w:lang w:eastAsia="ja-JP"/>
+              </w:rPr>
+            </w:pPr>
+            <w:r>
+              <w:rPr>
+                <w:lang w:eastAsia="ja-JP"/>
+              </w:rPr>
+              <w:t>5.4</w:t>
+            </w:r>
+          </w:p>
+        </w:tc>
+        <w:tc>
+          <w:tcPr>
+            <w:tcW w:w="2152" w:type="dxa"/>
+            <w:shd w:val="clear" w:color="auto" w:fill="auto"/>
+            <w:noWrap/>
+            <w:tcMar/>
+          </w:tcPr>
+          <w:p w14:noSpellErr="1">
+            <w:pPr>
+              <w:pStyle w:val="Normal"/>
+            </w:pPr>
+            <w:r>
+              <w:rPr/>
+              <w:t>Beta tester sign-off</w:t>
+            </w:r>
+          </w:p>
+        </w:tc>
+        <w:tc>
+          <w:tcPr>
+            <w:tcW w:w="2409" w:type="dxa"/>
+            <w:tcMar/>
+          </w:tcPr>
+          <w:p>
+            <w:pPr>
+              <w:pStyle w:val="Normal"/>
+            </w:pPr>
+            <w:r>
+              <w:rPr/>
+              <w:t>Have the beta-testers re-do the tests to ensure issues are resolved.</w:t>
+            </w:r>
+          </w:p>
+        </w:tc>
+        <w:tc>
+          <w:tcPr>
+            <w:tcW w:w="1559" w:type="dxa"/>
+            <w:shd w:val="clear" w:color="auto" w:fill="auto"/>
+            <w:noWrap/>
+            <w:tcMar/>
+          </w:tcPr>
+          <w:p w14:noSpellErr="1">
+            <w:pPr>
+              <w:pStyle w:val="Normal"/>
+            </w:pPr>
+            <w:r>
+              <w:rPr/>
+              <w:t>Incomplete</w:t>
+            </w:r>
+          </w:p>
+        </w:tc>
+        <w:tc>
+          <w:tcPr>
+            <w:tcW w:w="1276" w:type="dxa"/>
+            <w:shd w:val="clear" w:color="auto" w:fill="auto"/>
+            <w:noWrap/>
+            <w:tcMar/>
+          </w:tcPr>
+          <w:p w14:noSpellErr="1">
+            <w:pPr>
+              <w:pStyle w:val="Normal"/>
+              <w:bidi w:val="0"/>
+              <w:spacing w:before="0" w:beforeAutospacing="off" w:after="0" w:afterAutospacing="off"/>
+              <w:ind w:left="0" w:right="0"/>
+              <w:jc w:val="left"/>
+            </w:pPr>
+            <w:r>
+              <w:rPr/>
+              <w:t>Ryan</w:t>
+            </w:r>
+            <w:r>
+              <w:br/>
+            </w:r>
+            <w:r>
+              <w:rPr/>
+              <w:t>Lenny</w:t>
+            </w:r>
+            <w:r>
+              <w:br/>
+            </w:r>
+            <w:r>
+              <w:rPr/>
+              <w:t>Beau</w:t>
+            </w:r>
+            <w:r>
+              <w:br/>
+            </w:r>
+            <w:r>
+              <w:rPr/>
+              <w:t>Jette</w:t>
+            </w:r>
+          </w:p>
+        </w:tc>
+        <w:tc>
+          <w:tcPr>
+            <w:tcW w:w="850" w:type="dxa"/>
+            <w:tcMar/>
+          </w:tcPr>
+          <w:p>
+            <w:pPr>
+              <w:pStyle w:val="Normal"/>
+              <w:rPr>
+                <w:lang w:eastAsia="ja-JP"/>
+              </w:rPr>
+            </w:pPr>
+            <w:r>
+              <w:rPr>
+                <w:lang w:eastAsia="ja-JP"/>
+              </w:rPr>
+              <w:t>10</w:t>
+            </w:r>
+          </w:p>
+        </w:tc>
+        <w:tc>
+          <w:tcPr>
+            <w:tcW w:w="868" w:type="dxa"/>
+            <w:shd w:val="clear" w:color="auto" w:fill="auto"/>
+            <w:noWrap/>
+            <w:tcMar/>
+          </w:tcPr>
+          <w:p>
+            <w:pPr>
+              <w:pStyle w:val="Normal"/>
+              <w:rPr>
+                <w:lang w:eastAsia="ja-JP"/>
+              </w:rPr>
+            </w:pPr>
+            <w:r>
+              <w:rPr>
+                <w:lang w:eastAsia="ja-JP"/>
+              </w:rPr>
+              <w:t>0</w:t>
+            </w:r>
+          </w:p>
+        </w:tc>
+        <w:tc>
+          <w:tcPr>
+            <w:tcW w:w="855" w:type="dxa"/>
+            <w:shd w:val="clear" w:color="auto" w:fill="auto"/>
+            <w:noWrap/>
+            <w:tcMar/>
+          </w:tcPr>
+          <w:p>
+            <w:pPr>
+              <w:pStyle w:val="Normal"/>
               <w:rPr>
                 <w:lang w:eastAsia="ja-JP"/>
               </w:rPr>
@@ -1339,6 +1884,7 @@
         </w:tc>
       </w:tr>
     </w:tbl>
+    <w:p/>
     <w:p/>
     <w:p>
       <w:pPr>
@@ -1346,7 +1892,7 @@
         <w:sectPr>
           <w:headerReference w:type="default" r:id="rId7"/>
           <w:footerReference w:type="default" r:id="rId8"/>
-          <w:pgSz w:w="12240" w:h="15840" w:code="1"/>
+          <w:pgSz w:w="12240" w:h="15840" w:orient="portrait" w:code="1"/>
           <w:pgMar w:top="1440" w:right="1440" w:bottom="1440" w:left="1440" w:header="720" w:footer="720" w:gutter="0"/>
           <w:cols w:space="720"/>
         </w:sectPr>
@@ -1382,19 +1928,20 @@
           <w:tcPr>
             <w:tcW w:w="3113" w:type="dxa"/>
             <w:tcBorders>
-              <w:top w:val="single" w:sz="4" w:space="0" w:color="auto"/>
-              <w:left w:val="single" w:sz="4" w:space="0" w:color="auto"/>
-              <w:bottom w:val="single" w:sz="4" w:space="0" w:color="auto"/>
-              <w:right w:val="single" w:sz="4" w:space="0" w:color="auto"/>
+              <w:top w:val="single" w:color="auto" w:sz="4" w:space="0"/>
+              <w:left w:val="single" w:color="auto" w:sz="4" w:space="0"/>
+              <w:bottom w:val="single" w:color="auto" w:sz="4" w:space="0"/>
+              <w:right w:val="single" w:color="auto" w:sz="4" w:space="0"/>
             </w:tcBorders>
             <w:shd w:val="clear" w:color="auto" w:fill="C0C0C0"/>
+            <w:tcMar/>
           </w:tcPr>
           <w:p>
             <w:pPr>
               <w:widowControl/>
               <w:spacing w:before="60" w:line="240" w:lineRule="auto"/>
               <w:rPr>
-                <w:rFonts w:ascii="Arial" w:eastAsia="Arial" w:hAnsi="Arial" w:cs="Arial"/>
+                <w:rFonts w:ascii="Arial" w:hAnsi="Arial" w:eastAsia="Arial" w:cs="Arial"/>
                 <w:b/>
                 <w:bCs/>
                 <w:sz w:val="18"/>
@@ -1404,7 +1951,7 @@
             </w:pPr>
             <w:r>
               <w:rPr>
-                <w:rFonts w:ascii="Arial" w:eastAsia="Arial" w:hAnsi="Arial" w:cs="Arial"/>
+                <w:rFonts w:ascii="Arial" w:hAnsi="Arial" w:eastAsia="Arial" w:cs="Arial"/>
                 <w:b/>
                 <w:bCs/>
                 <w:sz w:val="18"/>
@@ -1419,19 +1966,20 @@
           <w:tcPr>
             <w:tcW w:w="1435" w:type="dxa"/>
             <w:tcBorders>
-              <w:top w:val="single" w:sz="4" w:space="0" w:color="auto"/>
-              <w:left w:val="single" w:sz="4" w:space="0" w:color="auto"/>
-              <w:bottom w:val="single" w:sz="4" w:space="0" w:color="auto"/>
-              <w:right w:val="single" w:sz="4" w:space="0" w:color="auto"/>
+              <w:top w:val="single" w:color="auto" w:sz="4" w:space="0"/>
+              <w:left w:val="single" w:color="auto" w:sz="4" w:space="0"/>
+              <w:bottom w:val="single" w:color="auto" w:sz="4" w:space="0"/>
+              <w:right w:val="single" w:color="auto" w:sz="4" w:space="0"/>
             </w:tcBorders>
             <w:shd w:val="clear" w:color="auto" w:fill="C0C0C0"/>
+            <w:tcMar/>
           </w:tcPr>
           <w:p>
             <w:pPr>
               <w:widowControl/>
               <w:spacing w:before="60" w:line="240" w:lineRule="auto"/>
               <w:rPr>
-                <w:rFonts w:ascii="Arial" w:eastAsia="Arial" w:hAnsi="Arial" w:cs="Arial"/>
+                <w:rFonts w:ascii="Arial" w:hAnsi="Arial" w:eastAsia="Arial" w:cs="Arial"/>
                 <w:b/>
                 <w:bCs/>
                 <w:sz w:val="18"/>
@@ -1441,7 +1989,7 @@
             </w:pPr>
             <w:r>
               <w:rPr>
-                <w:rFonts w:ascii="Arial" w:eastAsia="Arial" w:hAnsi="Arial" w:cs="Arial"/>
+                <w:rFonts w:ascii="Arial" w:hAnsi="Arial" w:eastAsia="Arial" w:cs="Arial"/>
                 <w:b/>
                 <w:bCs/>
                 <w:sz w:val="18"/>
@@ -1456,19 +2004,20 @@
           <w:tcPr>
             <w:tcW w:w="4802" w:type="dxa"/>
             <w:tcBorders>
-              <w:top w:val="single" w:sz="4" w:space="0" w:color="auto"/>
-              <w:left w:val="single" w:sz="4" w:space="0" w:color="auto"/>
-              <w:bottom w:val="single" w:sz="4" w:space="0" w:color="auto"/>
-              <w:right w:val="single" w:sz="4" w:space="0" w:color="auto"/>
+              <w:top w:val="single" w:color="auto" w:sz="4" w:space="0"/>
+              <w:left w:val="single" w:color="auto" w:sz="4" w:space="0"/>
+              <w:bottom w:val="single" w:color="auto" w:sz="4" w:space="0"/>
+              <w:right w:val="single" w:color="auto" w:sz="4" w:space="0"/>
             </w:tcBorders>
             <w:shd w:val="clear" w:color="auto" w:fill="C0C0C0"/>
+            <w:tcMar/>
           </w:tcPr>
           <w:p>
             <w:pPr>
               <w:widowControl/>
               <w:spacing w:before="60" w:line="240" w:lineRule="auto"/>
               <w:rPr>
-                <w:rFonts w:ascii="Arial" w:eastAsia="Arial" w:hAnsi="Arial" w:cs="Arial"/>
+                <w:rFonts w:ascii="Arial" w:hAnsi="Arial" w:eastAsia="Arial" w:cs="Arial"/>
                 <w:b/>
                 <w:bCs/>
                 <w:sz w:val="18"/>
@@ -1478,7 +2027,7 @@
             </w:pPr>
             <w:r>
               <w:rPr>
-                <w:rFonts w:ascii="Arial" w:eastAsia="Arial" w:hAnsi="Arial" w:cs="Arial"/>
+                <w:rFonts w:ascii="Arial" w:hAnsi="Arial" w:eastAsia="Arial" w:cs="Arial"/>
                 <w:b/>
                 <w:bCs/>
                 <w:sz w:val="18"/>
@@ -1495,64 +2044,206 @@
           <w:tcPr>
             <w:tcW w:w="3113" w:type="dxa"/>
             <w:tcBorders>
-              <w:top w:val="single" w:sz="4" w:space="0" w:color="auto"/>
-              <w:left w:val="single" w:sz="4" w:space="0" w:color="auto"/>
-              <w:bottom w:val="single" w:sz="4" w:space="0" w:color="auto"/>
-              <w:right w:val="single" w:sz="4" w:space="0" w:color="auto"/>
+              <w:top w:val="single" w:color="auto" w:sz="4" w:space="0"/>
+              <w:left w:val="single" w:color="auto" w:sz="4" w:space="0"/>
+              <w:bottom w:val="single" w:color="auto" w:sz="4" w:space="0"/>
+              <w:right w:val="single" w:color="auto" w:sz="4" w:space="0"/>
             </w:tcBorders>
             <w:shd w:val="clear" w:color="auto" w:fill="auto"/>
-          </w:tcPr>
-          <w:p>
+            <w:tcMar/>
+          </w:tcPr>
+          <w:p w14:noSpellErr="1">
+            <w:pPr>
+              <w:pStyle w:val="Normal"/>
+              <w:rPr>
+                <w:rFonts w:ascii="Calibri" w:hAnsi="Calibri" w:eastAsia="Arial" w:cs="" w:asciiTheme="minorAscii" w:hAnsiTheme="minorAscii" w:cstheme="minorBidi"/>
+                <w:lang w:eastAsia="ja-JP"/>
+              </w:rPr>
+            </w:pPr>
+            <w:r>
+              <w:rPr>
+                <w:rFonts w:ascii="Calibri" w:hAnsi="Calibri" w:eastAsia="Arial" w:cs="" w:asciiTheme="minorAscii" w:hAnsiTheme="minorAscii" w:cstheme="minorBidi"/>
+                <w:lang w:eastAsia="ja-JP"/>
+              </w:rPr>
+              <w:t xml:space="preserve">Issue 1 – unreproducible error </w:t>
+            </w:r>
+          </w:p>
+        </w:tc>
+        <w:tc>
+          <w:tcPr>
+            <w:tcW w:w="1435" w:type="dxa"/>
+            <w:tcBorders>
+              <w:top w:val="single" w:color="auto" w:sz="4" w:space="0"/>
+              <w:left w:val="single" w:color="auto" w:sz="4" w:space="0"/>
+              <w:bottom w:val="single" w:color="auto" w:sz="4" w:space="0"/>
+              <w:right w:val="single" w:color="auto" w:sz="4" w:space="0"/>
+            </w:tcBorders>
+            <w:shd w:val="clear" w:color="auto" w:fill="auto"/>
+            <w:tcMar/>
+          </w:tcPr>
+          <w:p w14:noSpellErr="1">
+            <w:pPr>
+              <w:pStyle w:val="Normal"/>
+              <w:spacing w:line="240" w:lineRule="auto"/>
+              <w:rPr>
+                <w:rFonts w:ascii="Calibri" w:hAnsi="Calibri" w:eastAsia="Arial" w:cs="" w:asciiTheme="minorAscii" w:hAnsiTheme="minorAscii" w:cstheme="minorBidi"/>
+              </w:rPr>
+            </w:pPr>
+            <w:r>
+              <w:rPr>
+                <w:rFonts w:ascii="Calibri" w:hAnsi="Calibri" w:eastAsia="Arial" w:cs="" w:asciiTheme="minorAscii" w:hAnsiTheme="minorAscii" w:cstheme="minorBidi"/>
+              </w:rPr>
+              <w:t>Reso</w:t>
+            </w:r>
+            <w:r>
+              <w:rPr>
+                <w:rFonts w:ascii="Calibri" w:hAnsi="Calibri" w:eastAsia="Arial" w:cs="" w:asciiTheme="minorAscii" w:hAnsiTheme="minorAscii" w:cstheme="minorBidi"/>
+              </w:rPr>
+              <w:t>lved</w:t>
+            </w:r>
+          </w:p>
+        </w:tc>
+        <w:tc>
+          <w:tcPr>
+            <w:tcW w:w="4802" w:type="dxa"/>
+            <w:tcBorders>
+              <w:top w:val="single" w:color="auto" w:sz="4" w:space="0"/>
+              <w:left w:val="single" w:color="auto" w:sz="4" w:space="0"/>
+              <w:bottom w:val="single" w:color="auto" w:sz="4" w:space="0"/>
+              <w:right w:val="single" w:color="auto" w:sz="4" w:space="0"/>
+            </w:tcBorders>
+            <w:shd w:val="clear" w:color="auto" w:fill="auto"/>
+            <w:tcMar/>
+          </w:tcPr>
+          <w:p w14:noSpellErr="1">
+            <w:pPr>
+              <w:pStyle w:val="Normal"/>
+            </w:pPr>
+            <w:r>
+              <w:rPr/>
+              <w:t xml:space="preserve">Due to incorrectly interpreting multiple similar beta test reports, this issue was given multiple work items in the initial iteration plan, which have been </w:t>
+            </w:r>
+            <w:r>
+              <w:rPr/>
+              <w:t>properly condensed</w:t>
+            </w:r>
+            <w:r>
+              <w:rPr/>
+              <w:t>. While a team member was able to witness the error, we have been unable to reproduce the issue despite knowing the exact steps that caused it, and we believe it was a transient issue caused by server resource management problems that we are resolving with work item 5.1</w:t>
+            </w:r>
+          </w:p>
+        </w:tc>
+      </w:tr>
+      <w:tr>
+        <w:tc>
+          <w:tcPr>
+            <w:tcW w:w="3113" w:type="dxa"/>
+            <w:tcBorders>
+              <w:top w:val="single" w:color="auto" w:sz="4" w:space="0"/>
+              <w:left w:val="single" w:color="auto" w:sz="4" w:space="0"/>
+              <w:bottom w:val="single" w:color="auto" w:sz="4" w:space="0"/>
+              <w:right w:val="single" w:color="auto" w:sz="4" w:space="0"/>
+            </w:tcBorders>
+            <w:shd w:val="clear" w:color="auto" w:fill="auto"/>
+            <w:tcMar/>
+          </w:tcPr>
+          <w:p w14:noSpellErr="1">
             <w:pPr>
               <w:widowControl/>
               <w:spacing w:before="60"/>
               <w:rPr>
-                <w:rFonts w:asciiTheme="minorHAnsi" w:eastAsia="Arial" w:hAnsiTheme="minorHAnsi" w:cstheme="minorBidi"/>
+                <w:rFonts w:ascii="Calibri" w:hAnsi="Calibri" w:eastAsia="Arial" w:cs="" w:asciiTheme="minorAscii" w:hAnsiTheme="minorAscii" w:cstheme="minorBidi"/>
                 <w:lang w:eastAsia="ja-JP"/>
               </w:rPr>
             </w:pPr>
+            <w:r>
+              <w:rPr>
+                <w:rFonts w:ascii="Calibri" w:hAnsi="Calibri" w:eastAsia="Arial" w:cs="" w:asciiTheme="minorAscii" w:hAnsiTheme="minorAscii" w:cstheme="minorBidi"/>
+                <w:lang w:eastAsia="ja-JP"/>
+              </w:rPr>
+              <w:t>Issue 2 – Download .csv file</w:t>
+            </w:r>
           </w:p>
         </w:tc>
         <w:tc>
           <w:tcPr>
             <w:tcW w:w="1435" w:type="dxa"/>
             <w:tcBorders>
-              <w:top w:val="single" w:sz="4" w:space="0" w:color="auto"/>
-              <w:left w:val="single" w:sz="4" w:space="0" w:color="auto"/>
-              <w:bottom w:val="single" w:sz="4" w:space="0" w:color="auto"/>
-              <w:right w:val="single" w:sz="4" w:space="0" w:color="auto"/>
+              <w:top w:val="single" w:color="auto" w:sz="4" w:space="0"/>
+              <w:left w:val="single" w:color="auto" w:sz="4" w:space="0"/>
+              <w:bottom w:val="single" w:color="auto" w:sz="4" w:space="0"/>
+              <w:right w:val="single" w:color="auto" w:sz="4" w:space="0"/>
             </w:tcBorders>
             <w:shd w:val="clear" w:color="auto" w:fill="auto"/>
-          </w:tcPr>
-          <w:p>
+            <w:tcMar/>
+          </w:tcPr>
+          <w:p w14:noSpellErr="1">
             <w:pPr>
               <w:widowControl/>
               <w:spacing w:before="60" w:line="240" w:lineRule="auto"/>
               <w:rPr>
-                <w:rFonts w:asciiTheme="minorHAnsi" w:eastAsia="Arial" w:hAnsiTheme="minorHAnsi" w:cstheme="minorBidi"/>
+                <w:rFonts w:ascii="Calibri" w:hAnsi="Calibri" w:eastAsia="Arial" w:cs="" w:asciiTheme="minorAscii" w:hAnsiTheme="minorAscii" w:cstheme="minorBidi"/>
               </w:rPr>
             </w:pPr>
+            <w:r>
+              <w:rPr>
+                <w:rFonts w:ascii="Calibri" w:hAnsi="Calibri" w:eastAsia="Arial" w:cs="" w:asciiTheme="minorAscii" w:hAnsiTheme="minorAscii" w:cstheme="minorBidi"/>
+              </w:rPr>
+              <w:t>Resolv</w:t>
+            </w:r>
+            <w:r>
+              <w:rPr>
+                <w:rFonts w:ascii="Calibri" w:hAnsi="Calibri" w:eastAsia="Arial" w:cs="" w:asciiTheme="minorAscii" w:hAnsiTheme="minorAscii" w:cstheme="minorBidi"/>
+              </w:rPr>
+              <w:t>ed</w:t>
+            </w:r>
           </w:p>
         </w:tc>
         <w:tc>
           <w:tcPr>
             <w:tcW w:w="4802" w:type="dxa"/>
             <w:tcBorders>
-              <w:top w:val="single" w:sz="4" w:space="0" w:color="auto"/>
-              <w:left w:val="single" w:sz="4" w:space="0" w:color="auto"/>
-              <w:bottom w:val="single" w:sz="4" w:space="0" w:color="auto"/>
-              <w:right w:val="single" w:sz="4" w:space="0" w:color="auto"/>
+              <w:top w:val="single" w:color="auto" w:sz="4" w:space="0"/>
+              <w:left w:val="single" w:color="auto" w:sz="4" w:space="0"/>
+              <w:bottom w:val="single" w:color="auto" w:sz="4" w:space="0"/>
+              <w:right w:val="single" w:color="auto" w:sz="4" w:space="0"/>
             </w:tcBorders>
             <w:shd w:val="clear" w:color="auto" w:fill="auto"/>
-          </w:tcPr>
-          <w:p>
+            <w:tcMar/>
+          </w:tcPr>
+          <w:p w14:noSpellErr="1">
             <w:pPr>
+              <w:pStyle w:val="Normal"/>
               <w:widowControl/>
               <w:spacing w:before="60"/>
               <w:rPr>
-                <w:rFonts w:asciiTheme="minorHAnsi" w:eastAsia="Arial" w:hAnsiTheme="minorHAnsi" w:cstheme="minorBidi"/>
+                <w:rFonts w:eastAsia="Arial" w:asciiTheme="minorHAnsi" w:hAnsiTheme="minorHAnsi" w:cstheme="minorBidi"/>
               </w:rPr>
             </w:pPr>
+            <w:r>
+              <w:rPr/>
+              <w:t>T</w:t>
+            </w:r>
+            <w:r>
+              <w:rPr>
+                <w:rFonts w:ascii="Times New Roman" w:hAnsi="Times New Roman" w:eastAsia="Times New Roman" w:cs="Times New Roman"/>
+                <w:noProof w:val="0"/>
+                <w:sz w:val="22"/>
+                <w:szCs w:val="22"/>
+                <w:lang w:val="en-US"/>
+              </w:rPr>
+              <w:t>his feature relies on all tables having data entered. As we are allowing fields to be hidden, some tables will not have any data entered for a specific error. This causes the report not to run. As this feature was not one that we were planning on providing, it has been deleted</w:t>
+            </w:r>
+            <w:r>
+              <w:rPr>
+                <w:rFonts w:ascii="Times New Roman" w:hAnsi="Times New Roman" w:eastAsia="Times New Roman" w:cs="Times New Roman"/>
+                <w:noProof w:val="0"/>
+                <w:sz w:val="24"/>
+                <w:szCs w:val="24"/>
+                <w:lang w:val="en-US"/>
+              </w:rPr>
+              <w:t>.</w:t>
+            </w:r>
           </w:p>
         </w:tc>
       </w:tr>
@@ -1652,12 +2343,12 @@
         <w:tblW w:w="5543" w:type="dxa"/>
         <w:tblInd w:w="720" w:type="dxa"/>
         <w:tblBorders>
-          <w:top w:val="single" w:sz="4" w:space="0" w:color="auto"/>
-          <w:left w:val="single" w:sz="4" w:space="0" w:color="auto"/>
-          <w:bottom w:val="single" w:sz="4" w:space="0" w:color="auto"/>
-          <w:right w:val="single" w:sz="4" w:space="0" w:color="auto"/>
-          <w:insideH w:val="single" w:sz="4" w:space="0" w:color="auto"/>
-          <w:insideV w:val="single" w:sz="4" w:space="0" w:color="auto"/>
+          <w:top w:val="single" w:color="auto" w:sz="4" w:space="0"/>
+          <w:left w:val="single" w:color="auto" w:sz="4" w:space="0"/>
+          <w:bottom w:val="single" w:color="auto" w:sz="4" w:space="0"/>
+          <w:right w:val="single" w:color="auto" w:sz="4" w:space="0"/>
+          <w:insideH w:val="single" w:color="auto" w:sz="4" w:space="0"/>
+          <w:insideV w:val="single" w:color="auto" w:sz="4" w:space="0"/>
         </w:tblBorders>
         <w:tblLook w:val="0000" w:firstRow="0" w:lastRow="0" w:firstColumn="0" w:lastColumn="0" w:noHBand="0" w:noVBand="0"/>
       </w:tblPr>
@@ -1669,6 +2360,7 @@
         <w:tc>
           <w:tcPr>
             <w:tcW w:w="1778" w:type="dxa"/>
+            <w:tcMar/>
           </w:tcPr>
           <w:p>
             <w:pPr>
@@ -1685,6 +2377,7 @@
         <w:tc>
           <w:tcPr>
             <w:tcW w:w="3765" w:type="dxa"/>
+            <w:tcMar/>
           </w:tcPr>
           <w:p>
             <w:pPr>
@@ -1713,6 +2406,7 @@
         <w:tc>
           <w:tcPr>
             <w:tcW w:w="1778" w:type="dxa"/>
+            <w:tcMar/>
           </w:tcPr>
           <w:p>
             <w:pPr>
@@ -1726,6 +2420,7 @@
         <w:tc>
           <w:tcPr>
             <w:tcW w:w="3765" w:type="dxa"/>
+            <w:tcMar/>
           </w:tcPr>
           <w:p>
             <w:pPr>
@@ -1747,6 +2442,7 @@
         <w:tc>
           <w:tcPr>
             <w:tcW w:w="1778" w:type="dxa"/>
+            <w:tcMar/>
           </w:tcPr>
           <w:p>
             <w:pPr>
@@ -1760,6 +2456,7 @@
         <w:tc>
           <w:tcPr>
             <w:tcW w:w="3765" w:type="dxa"/>
+            <w:tcMar/>
           </w:tcPr>
           <w:p>
             <w:pPr>
@@ -1778,6 +2475,7 @@
         <w:tc>
           <w:tcPr>
             <w:tcW w:w="1778" w:type="dxa"/>
+            <w:tcMar/>
           </w:tcPr>
           <w:p>
             <w:pPr>
@@ -1791,22 +2489,33 @@
         <w:tc>
           <w:tcPr>
             <w:tcW w:w="3765" w:type="dxa"/>
-          </w:tcPr>
-          <w:p>
+            <w:tcMar/>
+          </w:tcPr>
+          <w:p w14:noSpellErr="1">
             <w:pPr>
               <w:spacing w:before="40" w:after="40"/>
               <w:rPr>
-                <w:b/>
-                <w:iCs/>
+                <w:b w:val="1"/>
+                <w:bCs w:val="1"/>
               </w:rPr>
             </w:pPr>
             <w:r>
               <w:rPr>
-                <w:rFonts w:ascii="Times" w:eastAsia="Times" w:hAnsi="Times" w:cs="Times"/>
-                <w:b/>
-                <w:color w:val="BF8F00" w:themeColor="accent4" w:themeShade="BF"/>
-              </w:rPr>
-              <w:t>Gold</w:t>
+                <w:rFonts w:ascii="Times" w:hAnsi="Times" w:eastAsia="Times" w:cs="Times"/>
+                <w:b w:val="1"/>
+                <w:bCs w:val="1"/>
+                <w:color w:val="70AD47" w:themeColor="accent6" w:themeTint="FF" w:themeShade="FF"/>
+              </w:rPr>
+              <w:t>G</w:t>
+            </w:r>
+            <w:r>
+              <w:rPr>
+                <w:rFonts w:ascii="Times" w:hAnsi="Times" w:eastAsia="Times" w:cs="Times"/>
+                <w:b w:val="1"/>
+                <w:bCs w:val="1"/>
+                <w:color w:val="70AD47" w:themeColor="accent6" w:themeTint="FF" w:themeShade="FF"/>
+              </w:rPr>
+              <w:t>reen</w:t>
             </w:r>
           </w:p>
         </w:tc>
@@ -1899,7 +2608,7 @@
       </w:pPr>
     </w:p>
     <w:sectPr>
-      <w:pgSz w:w="12240" w:h="15840" w:code="1"/>
+      <w:pgSz w:w="12240" w:h="15840" w:orient="portrait" w:code="1"/>
       <w:pgMar w:top="1440" w:right="1440" w:bottom="1440" w:left="1440" w:header="720" w:footer="720" w:gutter="0"/>
       <w:cols w:space="720"/>
     </w:sectPr>
@@ -1939,12 +2648,12 @@
     <w:tblPr>
       <w:tblW w:w="0" w:type="auto"/>
       <w:tblBorders>
-        <w:top w:val="single" w:sz="6" w:space="0" w:color="auto"/>
-        <w:left w:val="single" w:sz="6" w:space="0" w:color="auto"/>
-        <w:bottom w:val="single" w:sz="6" w:space="0" w:color="auto"/>
-        <w:right w:val="single" w:sz="6" w:space="0" w:color="auto"/>
-        <w:insideH w:val="single" w:sz="6" w:space="0" w:color="auto"/>
-        <w:insideV w:val="single" w:sz="6" w:space="0" w:color="auto"/>
+        <w:top w:val="single" w:color="auto" w:sz="6" w:space="0"/>
+        <w:left w:val="single" w:color="auto" w:sz="6" w:space="0"/>
+        <w:bottom w:val="single" w:color="auto" w:sz="6" w:space="0"/>
+        <w:right w:val="single" w:color="auto" w:sz="6" w:space="0"/>
+        <w:insideH w:val="single" w:color="auto" w:sz="6" w:space="0"/>
+        <w:insideV w:val="single" w:color="auto" w:sz="6" w:space="0"/>
       </w:tblBorders>
       <w:tblLayout w:type="fixed"/>
       <w:tblLook w:val="0000" w:firstRow="0" w:lastRow="0" w:firstColumn="0" w:lastColumn="0" w:noHBand="0" w:noVBand="0"/>
@@ -2156,12 +2865,12 @@
     <w:tblPr>
       <w:tblW w:w="0" w:type="auto"/>
       <w:tblBorders>
-        <w:top w:val="single" w:sz="6" w:space="0" w:color="auto"/>
-        <w:left w:val="single" w:sz="6" w:space="0" w:color="auto"/>
-        <w:bottom w:val="single" w:sz="6" w:space="0" w:color="auto"/>
-        <w:right w:val="single" w:sz="6" w:space="0" w:color="auto"/>
-        <w:insideH w:val="single" w:sz="6" w:space="0" w:color="auto"/>
-        <w:insideV w:val="single" w:sz="6" w:space="0" w:color="auto"/>
+        <w:top w:val="single" w:color="auto" w:sz="6" w:space="0"/>
+        <w:left w:val="single" w:color="auto" w:sz="6" w:space="0"/>
+        <w:bottom w:val="single" w:color="auto" w:sz="6" w:space="0"/>
+        <w:right w:val="single" w:color="auto" w:sz="6" w:space="0"/>
+        <w:insideH w:val="single" w:color="auto" w:sz="6" w:space="0"/>
+        <w:insideV w:val="single" w:color="auto" w:sz="6" w:space="0"/>
       </w:tblBorders>
       <w:tblLayout w:type="fixed"/>
       <w:tblLook w:val="0000" w:firstRow="0" w:lastRow="0" w:firstColumn="0" w:lastColumn="0" w:noHBand="0" w:noVBand="0"/>
@@ -2277,7 +2986,7 @@
         <w:ind w:left="1080" w:hanging="360"/>
       </w:pPr>
       <w:rPr>
-        <w:rFonts w:ascii="Symbol" w:hAnsi="Symbol" w:hint="default"/>
+        <w:rFonts w:hint="default" w:ascii="Symbol" w:hAnsi="Symbol"/>
       </w:rPr>
     </w:lvl>
     <w:lvl w:ilvl="1">
@@ -2363,7 +3072,7 @@
         <w:ind w:left="360" w:hanging="360"/>
       </w:pPr>
       <w:rPr>
-        <w:rFonts w:ascii="Symbol" w:hAnsi="Symbol" w:hint="default"/>
+        <w:rFonts w:hint="default" w:ascii="Symbol" w:hAnsi="Symbol"/>
       </w:rPr>
     </w:lvl>
   </w:abstractNum>
@@ -2466,7 +3175,7 @@
         <w:ind w:left="720" w:hanging="360"/>
       </w:pPr>
       <w:rPr>
-        <w:rFonts w:ascii="Symbol" w:hAnsi="Symbol" w:hint="default"/>
+        <w:rFonts w:hint="default" w:ascii="Symbol" w:hAnsi="Symbol"/>
       </w:rPr>
     </w:lvl>
     <w:lvl w:ilvl="1" w:tplc="0C090003" w:tentative="1">
@@ -2478,7 +3187,7 @@
         <w:ind w:left="1440" w:hanging="360"/>
       </w:pPr>
       <w:rPr>
-        <w:rFonts w:ascii="Courier New" w:hAnsi="Courier New" w:cs="Courier New" w:hint="default"/>
+        <w:rFonts w:hint="default" w:ascii="Courier New" w:hAnsi="Courier New" w:cs="Courier New"/>
       </w:rPr>
     </w:lvl>
     <w:lvl w:ilvl="2" w:tplc="0C090005" w:tentative="1">
@@ -2490,7 +3199,7 @@
         <w:ind w:left="2160" w:hanging="360"/>
       </w:pPr>
       <w:rPr>
-        <w:rFonts w:ascii="Wingdings" w:hAnsi="Wingdings" w:hint="default"/>
+        <w:rFonts w:hint="default" w:ascii="Wingdings" w:hAnsi="Wingdings"/>
       </w:rPr>
     </w:lvl>
     <w:lvl w:ilvl="3" w:tplc="0C090001" w:tentative="1">
@@ -2502,7 +3211,7 @@
         <w:ind w:left="2880" w:hanging="360"/>
       </w:pPr>
       <w:rPr>
-        <w:rFonts w:ascii="Symbol" w:hAnsi="Symbol" w:hint="default"/>
+        <w:rFonts w:hint="default" w:ascii="Symbol" w:hAnsi="Symbol"/>
       </w:rPr>
     </w:lvl>
     <w:lvl w:ilvl="4" w:tplc="0C090003" w:tentative="1">
@@ -2514,7 +3223,7 @@
         <w:ind w:left="3600" w:hanging="360"/>
       </w:pPr>
       <w:rPr>
-        <w:rFonts w:ascii="Courier New" w:hAnsi="Courier New" w:cs="Courier New" w:hint="default"/>
+        <w:rFonts w:hint="default" w:ascii="Courier New" w:hAnsi="Courier New" w:cs="Courier New"/>
       </w:rPr>
     </w:lvl>
     <w:lvl w:ilvl="5" w:tplc="0C090005" w:tentative="1">
@@ -2526,7 +3235,7 @@
         <w:ind w:left="4320" w:hanging="360"/>
       </w:pPr>
       <w:rPr>
-        <w:rFonts w:ascii="Wingdings" w:hAnsi="Wingdings" w:hint="default"/>
+        <w:rFonts w:hint="default" w:ascii="Wingdings" w:hAnsi="Wingdings"/>
       </w:rPr>
     </w:lvl>
     <w:lvl w:ilvl="6" w:tplc="0C090001" w:tentative="1">
@@ -2538,7 +3247,7 @@
         <w:ind w:left="5040" w:hanging="360"/>
       </w:pPr>
       <w:rPr>
-        <w:rFonts w:ascii="Symbol" w:hAnsi="Symbol" w:hint="default"/>
+        <w:rFonts w:hint="default" w:ascii="Symbol" w:hAnsi="Symbol"/>
       </w:rPr>
     </w:lvl>
     <w:lvl w:ilvl="7" w:tplc="0C090003" w:tentative="1">
@@ -2550,7 +3259,7 @@
         <w:ind w:left="5760" w:hanging="360"/>
       </w:pPr>
       <w:rPr>
-        <w:rFonts w:ascii="Courier New" w:hAnsi="Courier New" w:cs="Courier New" w:hint="default"/>
+        <w:rFonts w:hint="default" w:ascii="Courier New" w:hAnsi="Courier New" w:cs="Courier New"/>
       </w:rPr>
     </w:lvl>
     <w:lvl w:ilvl="8" w:tplc="0C090005" w:tentative="1">
@@ -2562,7 +3271,7 @@
         <w:ind w:left="6480" w:hanging="360"/>
       </w:pPr>
       <w:rPr>
-        <w:rFonts w:ascii="Wingdings" w:hAnsi="Wingdings" w:hint="default"/>
+        <w:rFonts w:hint="default" w:ascii="Wingdings" w:hAnsi="Wingdings"/>
       </w:rPr>
     </w:lvl>
   </w:abstractNum>
@@ -2582,7 +3291,7 @@
         <w:ind w:left="360" w:hanging="360"/>
       </w:pPr>
       <w:rPr>
-        <w:rFonts w:ascii="Symbol" w:hAnsi="Symbol" w:hint="default"/>
+        <w:rFonts w:hint="default" w:ascii="Symbol" w:hAnsi="Symbol"/>
       </w:rPr>
     </w:lvl>
   </w:abstractNum>
@@ -2598,7 +3307,7 @@
         <w:ind w:left="720" w:hanging="360"/>
       </w:pPr>
       <w:rPr>
-        <w:rFonts w:ascii="Arial" w:eastAsia="Arial" w:hAnsi="Arial" w:cs="Arial" w:hint="default"/>
+        <w:rFonts w:hint="default" w:ascii="Arial" w:hAnsi="Arial" w:eastAsia="Arial" w:cs="Arial"/>
       </w:rPr>
     </w:lvl>
     <w:lvl w:ilvl="1" w:tplc="0C090003" w:tentative="1">
@@ -2610,7 +3319,7 @@
         <w:ind w:left="1440" w:hanging="360"/>
       </w:pPr>
       <w:rPr>
-        <w:rFonts w:ascii="Courier New" w:hAnsi="Courier New" w:cs="Courier New" w:hint="default"/>
+        <w:rFonts w:hint="default" w:ascii="Courier New" w:hAnsi="Courier New" w:cs="Courier New"/>
       </w:rPr>
     </w:lvl>
     <w:lvl w:ilvl="2" w:tplc="0C090005" w:tentative="1">
@@ -2622,7 +3331,7 @@
         <w:ind w:left="2160" w:hanging="360"/>
       </w:pPr>
       <w:rPr>
-        <w:rFonts w:ascii="Wingdings" w:hAnsi="Wingdings" w:hint="default"/>
+        <w:rFonts w:hint="default" w:ascii="Wingdings" w:hAnsi="Wingdings"/>
       </w:rPr>
     </w:lvl>
     <w:lvl w:ilvl="3" w:tplc="0C090001" w:tentative="1">
@@ -2634,7 +3343,7 @@
         <w:ind w:left="2880" w:hanging="360"/>
       </w:pPr>
       <w:rPr>
-        <w:rFonts w:ascii="Symbol" w:hAnsi="Symbol" w:hint="default"/>
+        <w:rFonts w:hint="default" w:ascii="Symbol" w:hAnsi="Symbol"/>
       </w:rPr>
     </w:lvl>
     <w:lvl w:ilvl="4" w:tplc="0C090003" w:tentative="1">
@@ -2646,7 +3355,7 @@
         <w:ind w:left="3600" w:hanging="360"/>
       </w:pPr>
       <w:rPr>
-        <w:rFonts w:ascii="Courier New" w:hAnsi="Courier New" w:cs="Courier New" w:hint="default"/>
+        <w:rFonts w:hint="default" w:ascii="Courier New" w:hAnsi="Courier New" w:cs="Courier New"/>
       </w:rPr>
     </w:lvl>
     <w:lvl w:ilvl="5" w:tplc="0C090005" w:tentative="1">
@@ -2658,7 +3367,7 @@
         <w:ind w:left="4320" w:hanging="360"/>
       </w:pPr>
       <w:rPr>
-        <w:rFonts w:ascii="Wingdings" w:hAnsi="Wingdings" w:hint="default"/>
+        <w:rFonts w:hint="default" w:ascii="Wingdings" w:hAnsi="Wingdings"/>
       </w:rPr>
     </w:lvl>
     <w:lvl w:ilvl="6" w:tplc="0C090001" w:tentative="1">
@@ -2670,7 +3379,7 @@
         <w:ind w:left="5040" w:hanging="360"/>
       </w:pPr>
       <w:rPr>
-        <w:rFonts w:ascii="Symbol" w:hAnsi="Symbol" w:hint="default"/>
+        <w:rFonts w:hint="default" w:ascii="Symbol" w:hAnsi="Symbol"/>
       </w:rPr>
     </w:lvl>
     <w:lvl w:ilvl="7" w:tplc="0C090003" w:tentative="1">
@@ -2682,7 +3391,7 @@
         <w:ind w:left="5760" w:hanging="360"/>
       </w:pPr>
       <w:rPr>
-        <w:rFonts w:ascii="Courier New" w:hAnsi="Courier New" w:cs="Courier New" w:hint="default"/>
+        <w:rFonts w:hint="default" w:ascii="Courier New" w:hAnsi="Courier New" w:cs="Courier New"/>
       </w:rPr>
     </w:lvl>
     <w:lvl w:ilvl="8" w:tplc="0C090005" w:tentative="1">
@@ -2694,7 +3403,7 @@
         <w:ind w:left="6480" w:hanging="360"/>
       </w:pPr>
       <w:rPr>
-        <w:rFonts w:ascii="Wingdings" w:hAnsi="Wingdings" w:hint="default"/>
+        <w:rFonts w:hint="default" w:ascii="Wingdings" w:hAnsi="Wingdings"/>
       </w:rPr>
     </w:lvl>
   </w:abstractNum>
@@ -2827,7 +3536,7 @@
         <w:ind w:left="360" w:hanging="360"/>
       </w:pPr>
       <w:rPr>
-        <w:rFonts w:ascii="Symbol" w:hAnsi="Symbol" w:hint="default"/>
+        <w:rFonts w:hint="default" w:ascii="Symbol" w:hAnsi="Symbol"/>
       </w:rPr>
     </w:lvl>
   </w:abstractNum>
@@ -2847,7 +3556,7 @@
         <w:ind w:left="1440" w:hanging="360"/>
       </w:pPr>
       <w:rPr>
-        <w:rFonts w:ascii="Wingdings" w:hAnsi="Wingdings" w:hint="default"/>
+        <w:rFonts w:hint="default" w:ascii="Wingdings" w:hAnsi="Wingdings"/>
       </w:rPr>
     </w:lvl>
     <w:lvl w:ilvl="1">
@@ -2862,7 +3571,7 @@
         <w:ind w:left="2160" w:hanging="360"/>
       </w:pPr>
       <w:rPr>
-        <w:rFonts w:ascii="Courier New" w:hAnsi="Courier New" w:cs="Courier New" w:hint="default"/>
+        <w:rFonts w:hint="default" w:ascii="Courier New" w:hAnsi="Courier New" w:cs="Courier New"/>
       </w:rPr>
     </w:lvl>
     <w:lvl w:ilvl="2">
@@ -2877,7 +3586,7 @@
         <w:ind w:left="2880" w:hanging="360"/>
       </w:pPr>
       <w:rPr>
-        <w:rFonts w:ascii="Wingdings" w:hAnsi="Wingdings" w:hint="default"/>
+        <w:rFonts w:hint="default" w:ascii="Wingdings" w:hAnsi="Wingdings"/>
       </w:rPr>
     </w:lvl>
     <w:lvl w:ilvl="3">
@@ -2892,7 +3601,7 @@
         <w:ind w:left="3600" w:hanging="360"/>
       </w:pPr>
       <w:rPr>
-        <w:rFonts w:ascii="Symbol" w:hAnsi="Symbol" w:hint="default"/>
+        <w:rFonts w:hint="default" w:ascii="Symbol" w:hAnsi="Symbol"/>
       </w:rPr>
     </w:lvl>
     <w:lvl w:ilvl="4">
@@ -2907,7 +3616,7 @@
         <w:ind w:left="4320" w:hanging="360"/>
       </w:pPr>
       <w:rPr>
-        <w:rFonts w:ascii="Courier New" w:hAnsi="Courier New" w:cs="Courier New" w:hint="default"/>
+        <w:rFonts w:hint="default" w:ascii="Courier New" w:hAnsi="Courier New" w:cs="Courier New"/>
       </w:rPr>
     </w:lvl>
     <w:lvl w:ilvl="5">
@@ -2922,7 +3631,7 @@
         <w:ind w:left="5040" w:hanging="360"/>
       </w:pPr>
       <w:rPr>
-        <w:rFonts w:ascii="Wingdings" w:hAnsi="Wingdings" w:hint="default"/>
+        <w:rFonts w:hint="default" w:ascii="Wingdings" w:hAnsi="Wingdings"/>
       </w:rPr>
     </w:lvl>
     <w:lvl w:ilvl="6">
@@ -2937,7 +3646,7 @@
         <w:ind w:left="5760" w:hanging="360"/>
       </w:pPr>
       <w:rPr>
-        <w:rFonts w:ascii="Symbol" w:hAnsi="Symbol" w:hint="default"/>
+        <w:rFonts w:hint="default" w:ascii="Symbol" w:hAnsi="Symbol"/>
       </w:rPr>
     </w:lvl>
     <w:lvl w:ilvl="7">
@@ -2952,7 +3661,7 @@
         <w:ind w:left="6480" w:hanging="360"/>
       </w:pPr>
       <w:rPr>
-        <w:rFonts w:ascii="Courier New" w:hAnsi="Courier New" w:cs="Courier New" w:hint="default"/>
+        <w:rFonts w:hint="default" w:ascii="Courier New" w:hAnsi="Courier New" w:cs="Courier New"/>
       </w:rPr>
     </w:lvl>
     <w:lvl w:ilvl="8">
@@ -2967,7 +3676,7 @@
         <w:ind w:left="7200" w:hanging="360"/>
       </w:pPr>
       <w:rPr>
-        <w:rFonts w:ascii="Wingdings" w:hAnsi="Wingdings" w:hint="default"/>
+        <w:rFonts w:hint="default" w:ascii="Wingdings" w:hAnsi="Wingdings"/>
       </w:rPr>
     </w:lvl>
   </w:abstractNum>
@@ -2983,7 +3692,7 @@
         <w:ind w:left="720" w:hanging="360"/>
       </w:pPr>
       <w:rPr>
-        <w:rFonts w:ascii="Arial" w:eastAsia="Arial" w:hAnsi="Arial" w:cs="Arial" w:hint="default"/>
+        <w:rFonts w:hint="default" w:ascii="Arial" w:hAnsi="Arial" w:eastAsia="Arial" w:cs="Arial"/>
       </w:rPr>
     </w:lvl>
     <w:lvl w:ilvl="1" w:tplc="0C090003" w:tentative="1">
@@ -2995,7 +3704,7 @@
         <w:ind w:left="1440" w:hanging="360"/>
       </w:pPr>
       <w:rPr>
-        <w:rFonts w:ascii="Courier New" w:hAnsi="Courier New" w:cs="Courier New" w:hint="default"/>
+        <w:rFonts w:hint="default" w:ascii="Courier New" w:hAnsi="Courier New" w:cs="Courier New"/>
       </w:rPr>
     </w:lvl>
     <w:lvl w:ilvl="2" w:tplc="0C090005" w:tentative="1">
@@ -3007,7 +3716,7 @@
         <w:ind w:left="2160" w:hanging="360"/>
       </w:pPr>
       <w:rPr>
-        <w:rFonts w:ascii="Wingdings" w:hAnsi="Wingdings" w:hint="default"/>
+        <w:rFonts w:hint="default" w:ascii="Wingdings" w:hAnsi="Wingdings"/>
       </w:rPr>
     </w:lvl>
     <w:lvl w:ilvl="3" w:tplc="0C090001" w:tentative="1">
@@ -3019,7 +3728,7 @@
         <w:ind w:left="2880" w:hanging="360"/>
       </w:pPr>
       <w:rPr>
-        <w:rFonts w:ascii="Symbol" w:hAnsi="Symbol" w:hint="default"/>
+        <w:rFonts w:hint="default" w:ascii="Symbol" w:hAnsi="Symbol"/>
       </w:rPr>
     </w:lvl>
     <w:lvl w:ilvl="4" w:tplc="0C090003" w:tentative="1">
@@ -3031,7 +3740,7 @@
         <w:ind w:left="3600" w:hanging="360"/>
       </w:pPr>
       <w:rPr>
-        <w:rFonts w:ascii="Courier New" w:hAnsi="Courier New" w:cs="Courier New" w:hint="default"/>
+        <w:rFonts w:hint="default" w:ascii="Courier New" w:hAnsi="Courier New" w:cs="Courier New"/>
       </w:rPr>
     </w:lvl>
     <w:lvl w:ilvl="5" w:tplc="0C090005" w:tentative="1">
@@ -3043,7 +3752,7 @@
         <w:ind w:left="4320" w:hanging="360"/>
       </w:pPr>
       <w:rPr>
-        <w:rFonts w:ascii="Wingdings" w:hAnsi="Wingdings" w:hint="default"/>
+        <w:rFonts w:hint="default" w:ascii="Wingdings" w:hAnsi="Wingdings"/>
       </w:rPr>
     </w:lvl>
     <w:lvl w:ilvl="6" w:tplc="0C090001" w:tentative="1">
@@ -3055,7 +3764,7 @@
         <w:ind w:left="5040" w:hanging="360"/>
       </w:pPr>
       <w:rPr>
-        <w:rFonts w:ascii="Symbol" w:hAnsi="Symbol" w:hint="default"/>
+        <w:rFonts w:hint="default" w:ascii="Symbol" w:hAnsi="Symbol"/>
       </w:rPr>
     </w:lvl>
     <w:lvl w:ilvl="7" w:tplc="0C090003" w:tentative="1">
@@ -3067,7 +3776,7 @@
         <w:ind w:left="5760" w:hanging="360"/>
       </w:pPr>
       <w:rPr>
-        <w:rFonts w:ascii="Courier New" w:hAnsi="Courier New" w:cs="Courier New" w:hint="default"/>
+        <w:rFonts w:hint="default" w:ascii="Courier New" w:hAnsi="Courier New" w:cs="Courier New"/>
       </w:rPr>
     </w:lvl>
     <w:lvl w:ilvl="8" w:tplc="0C090005" w:tentative="1">
@@ -3079,7 +3788,7 @@
         <w:ind w:left="6480" w:hanging="360"/>
       </w:pPr>
       <w:rPr>
-        <w:rFonts w:ascii="Wingdings" w:hAnsi="Wingdings" w:hint="default"/>
+        <w:rFonts w:hint="default" w:ascii="Wingdings" w:hAnsi="Wingdings"/>
       </w:rPr>
     </w:lvl>
   </w:abstractNum>
@@ -3209,7 +3918,7 @@
         <w:ind w:left="720" w:hanging="360"/>
       </w:pPr>
       <w:rPr>
-        <w:rFonts w:ascii="Symbol" w:hAnsi="Symbol" w:hint="default"/>
+        <w:rFonts w:hint="default" w:ascii="Symbol" w:hAnsi="Symbol"/>
       </w:rPr>
     </w:lvl>
     <w:lvl w:ilvl="1" w:tplc="10E8E736">
@@ -3221,7 +3930,7 @@
         <w:ind w:left="1440" w:hanging="360"/>
       </w:pPr>
       <w:rPr>
-        <w:rFonts w:ascii="Courier New" w:hAnsi="Courier New" w:hint="default"/>
+        <w:rFonts w:hint="default" w:ascii="Courier New" w:hAnsi="Courier New"/>
       </w:rPr>
     </w:lvl>
     <w:lvl w:ilvl="2" w:tplc="B914EB0E">
@@ -3233,7 +3942,7 @@
         <w:ind w:left="2160" w:hanging="360"/>
       </w:pPr>
       <w:rPr>
-        <w:rFonts w:ascii="Wingdings" w:hAnsi="Wingdings" w:hint="default"/>
+        <w:rFonts w:hint="default" w:ascii="Wingdings" w:hAnsi="Wingdings"/>
       </w:rPr>
     </w:lvl>
     <w:lvl w:ilvl="3" w:tplc="2A1848DE">
@@ -3245,7 +3954,7 @@
         <w:ind w:left="2880" w:hanging="360"/>
       </w:pPr>
       <w:rPr>
-        <w:rFonts w:ascii="Symbol" w:hAnsi="Symbol" w:hint="default"/>
+        <w:rFonts w:hint="default" w:ascii="Symbol" w:hAnsi="Symbol"/>
       </w:rPr>
     </w:lvl>
     <w:lvl w:ilvl="4" w:tplc="FE2EC1E6">
@@ -3257,7 +3966,7 @@
         <w:ind w:left="3600" w:hanging="360"/>
       </w:pPr>
       <w:rPr>
-        <w:rFonts w:ascii="Courier New" w:hAnsi="Courier New" w:hint="default"/>
+        <w:rFonts w:hint="default" w:ascii="Courier New" w:hAnsi="Courier New"/>
       </w:rPr>
     </w:lvl>
     <w:lvl w:ilvl="5" w:tplc="4F6C3988">
@@ -3269,7 +3978,7 @@
         <w:ind w:left="4320" w:hanging="360"/>
       </w:pPr>
       <w:rPr>
-        <w:rFonts w:ascii="Wingdings" w:hAnsi="Wingdings" w:hint="default"/>
+        <w:rFonts w:hint="default" w:ascii="Wingdings" w:hAnsi="Wingdings"/>
       </w:rPr>
     </w:lvl>
     <w:lvl w:ilvl="6" w:tplc="76D41516">
@@ -3281,7 +3990,7 @@
         <w:ind w:left="5040" w:hanging="360"/>
       </w:pPr>
       <w:rPr>
-        <w:rFonts w:ascii="Symbol" w:hAnsi="Symbol" w:hint="default"/>
+        <w:rFonts w:hint="default" w:ascii="Symbol" w:hAnsi="Symbol"/>
       </w:rPr>
     </w:lvl>
     <w:lvl w:ilvl="7" w:tplc="4D120C1A">
@@ -3293,7 +4002,7 @@
         <w:ind w:left="5760" w:hanging="360"/>
       </w:pPr>
       <w:rPr>
-        <w:rFonts w:ascii="Courier New" w:hAnsi="Courier New" w:hint="default"/>
+        <w:rFonts w:hint="default" w:ascii="Courier New" w:hAnsi="Courier New"/>
       </w:rPr>
     </w:lvl>
     <w:lvl w:ilvl="8" w:tplc="A83EDD9C">
@@ -3305,7 +4014,7 @@
         <w:ind w:left="6480" w:hanging="360"/>
       </w:pPr>
       <w:rPr>
-        <w:rFonts w:ascii="Wingdings" w:hAnsi="Wingdings" w:hint="default"/>
+        <w:rFonts w:hint="default" w:ascii="Wingdings" w:hAnsi="Wingdings"/>
       </w:rPr>
     </w:lvl>
   </w:abstractNum>
@@ -3325,7 +4034,7 @@
         <w:ind w:left="360" w:hanging="360"/>
       </w:pPr>
       <w:rPr>
-        <w:rFonts w:ascii="Symbol" w:hAnsi="Symbol" w:hint="default"/>
+        <w:rFonts w:hint="default" w:ascii="Symbol" w:hAnsi="Symbol"/>
       </w:rPr>
     </w:lvl>
   </w:abstractNum>
@@ -3458,7 +4167,7 @@
         <w:ind w:left="360" w:hanging="360"/>
       </w:pPr>
       <w:rPr>
-        <w:rFonts w:ascii="Symbol" w:hAnsi="Symbol" w:hint="default"/>
+        <w:rFonts w:hint="default" w:ascii="Symbol" w:hAnsi="Symbol"/>
       </w:rPr>
     </w:lvl>
   </w:abstractNum>
@@ -3478,7 +4187,7 @@
         <w:ind w:left="360" w:hanging="360"/>
       </w:pPr>
       <w:rPr>
-        <w:rFonts w:ascii="Symbol" w:hAnsi="Symbol" w:hint="default"/>
+        <w:rFonts w:hint="default" w:ascii="Symbol" w:hAnsi="Symbol"/>
       </w:rPr>
     </w:lvl>
   </w:abstractNum>
@@ -3498,7 +4207,7 @@
         <w:ind w:left="360" w:hanging="360"/>
       </w:pPr>
       <w:rPr>
-        <w:rFonts w:ascii="Symbol" w:hAnsi="Symbol" w:hint="default"/>
+        <w:rFonts w:hint="default" w:ascii="Symbol" w:hAnsi="Symbol"/>
       </w:rPr>
     </w:lvl>
   </w:abstractNum>
@@ -3518,7 +4227,7 @@
         <w:ind w:left="360" w:hanging="360"/>
       </w:pPr>
       <w:rPr>
-        <w:rFonts w:ascii="Symbol" w:hAnsi="Symbol" w:hint="default"/>
+        <w:rFonts w:hint="default" w:ascii="Symbol" w:hAnsi="Symbol"/>
       </w:rPr>
     </w:lvl>
   </w:abstractNum>
@@ -3538,7 +4247,7 @@
         <w:ind w:left="360" w:hanging="360"/>
       </w:pPr>
       <w:rPr>
-        <w:rFonts w:ascii="Symbol" w:hAnsi="Symbol" w:hint="default"/>
+        <w:rFonts w:hint="default" w:ascii="Symbol" w:hAnsi="Symbol"/>
       </w:rPr>
     </w:lvl>
   </w:abstractNum>
@@ -3671,7 +4380,7 @@
         <w:ind w:left="360" w:hanging="360"/>
       </w:pPr>
       <w:rPr>
-        <w:rFonts w:ascii="Symbol" w:hAnsi="Symbol" w:hint="default"/>
+        <w:rFonts w:hint="default" w:ascii="Symbol" w:hAnsi="Symbol"/>
       </w:rPr>
     </w:lvl>
   </w:abstractNum>
@@ -3691,7 +4400,7 @@
         <w:ind w:left="720" w:hanging="360"/>
       </w:pPr>
       <w:rPr>
-        <w:rFonts w:ascii="Symbol" w:hAnsi="Symbol" w:hint="default"/>
+        <w:rFonts w:hint="default" w:ascii="Symbol" w:hAnsi="Symbol"/>
       </w:rPr>
     </w:lvl>
     <w:lvl w:ilvl="1" w:tplc="04090003" w:tentative="1">
@@ -3706,7 +4415,7 @@
         <w:ind w:left="1440" w:hanging="360"/>
       </w:pPr>
       <w:rPr>
-        <w:rFonts w:ascii="Courier New" w:hAnsi="Courier New" w:cs="Courier New" w:hint="default"/>
+        <w:rFonts w:hint="default" w:ascii="Courier New" w:hAnsi="Courier New" w:cs="Courier New"/>
       </w:rPr>
     </w:lvl>
     <w:lvl w:ilvl="2" w:tplc="04090005" w:tentative="1">
@@ -3721,7 +4430,7 @@
         <w:ind w:left="2160" w:hanging="360"/>
       </w:pPr>
       <w:rPr>
-        <w:rFonts w:ascii="Wingdings" w:hAnsi="Wingdings" w:hint="default"/>
+        <w:rFonts w:hint="default" w:ascii="Wingdings" w:hAnsi="Wingdings"/>
       </w:rPr>
     </w:lvl>
     <w:lvl w:ilvl="3" w:tplc="04090001" w:tentative="1">
@@ -3736,7 +4445,7 @@
         <w:ind w:left="2880" w:hanging="360"/>
       </w:pPr>
       <w:rPr>
-        <w:rFonts w:ascii="Symbol" w:hAnsi="Symbol" w:hint="default"/>
+        <w:rFonts w:hint="default" w:ascii="Symbol" w:hAnsi="Symbol"/>
       </w:rPr>
     </w:lvl>
     <w:lvl w:ilvl="4" w:tplc="04090003" w:tentative="1">
@@ -3751,7 +4460,7 @@
         <w:ind w:left="3600" w:hanging="360"/>
       </w:pPr>
       <w:rPr>
-        <w:rFonts w:ascii="Courier New" w:hAnsi="Courier New" w:cs="Courier New" w:hint="default"/>
+        <w:rFonts w:hint="default" w:ascii="Courier New" w:hAnsi="Courier New" w:cs="Courier New"/>
       </w:rPr>
     </w:lvl>
     <w:lvl w:ilvl="5" w:tplc="04090005" w:tentative="1">
@@ -3766,7 +4475,7 @@
         <w:ind w:left="4320" w:hanging="360"/>
       </w:pPr>
       <w:rPr>
-        <w:rFonts w:ascii="Wingdings" w:hAnsi="Wingdings" w:hint="default"/>
+        <w:rFonts w:hint="default" w:ascii="Wingdings" w:hAnsi="Wingdings"/>
       </w:rPr>
     </w:lvl>
     <w:lvl w:ilvl="6" w:tplc="04090001" w:tentative="1">
@@ -3781,7 +4490,7 @@
         <w:ind w:left="5040" w:hanging="360"/>
       </w:pPr>
       <w:rPr>
-        <w:rFonts w:ascii="Symbol" w:hAnsi="Symbol" w:hint="default"/>
+        <w:rFonts w:hint="default" w:ascii="Symbol" w:hAnsi="Symbol"/>
       </w:rPr>
     </w:lvl>
     <w:lvl w:ilvl="7" w:tplc="04090003" w:tentative="1">
@@ -3796,7 +4505,7 @@
         <w:ind w:left="5760" w:hanging="360"/>
       </w:pPr>
       <w:rPr>
-        <w:rFonts w:ascii="Courier New" w:hAnsi="Courier New" w:cs="Courier New" w:hint="default"/>
+        <w:rFonts w:hint="default" w:ascii="Courier New" w:hAnsi="Courier New" w:cs="Courier New"/>
       </w:rPr>
     </w:lvl>
     <w:lvl w:ilvl="8" w:tplc="04090005" w:tentative="1">
@@ -3811,7 +4520,7 @@
         <w:ind w:left="6480" w:hanging="360"/>
       </w:pPr>
       <w:rPr>
-        <w:rFonts w:ascii="Wingdings" w:hAnsi="Wingdings" w:hint="default"/>
+        <w:rFonts w:hint="default" w:ascii="Wingdings" w:hAnsi="Wingdings"/>
       </w:rPr>
     </w:lvl>
   </w:abstractNum>
@@ -3828,7 +4537,7 @@
         <w:ind w:left="720" w:hanging="360"/>
       </w:pPr>
       <w:rPr>
-        <w:rFonts w:ascii="Symbol" w:hAnsi="Symbol" w:hint="default"/>
+        <w:rFonts w:hint="default" w:ascii="Symbol" w:hAnsi="Symbol"/>
       </w:rPr>
     </w:lvl>
     <w:lvl w:ilvl="1" w:tplc="DF08F252">
@@ -3840,7 +4549,7 @@
         <w:ind w:left="1440" w:hanging="360"/>
       </w:pPr>
       <w:rPr>
-        <w:rFonts w:ascii="Courier New" w:hAnsi="Courier New" w:hint="default"/>
+        <w:rFonts w:hint="default" w:ascii="Courier New" w:hAnsi="Courier New"/>
       </w:rPr>
     </w:lvl>
     <w:lvl w:ilvl="2" w:tplc="CA7A5D60">
@@ -3852,7 +4561,7 @@
         <w:ind w:left="2160" w:hanging="360"/>
       </w:pPr>
       <w:rPr>
-        <w:rFonts w:ascii="Wingdings" w:hAnsi="Wingdings" w:hint="default"/>
+        <w:rFonts w:hint="default" w:ascii="Wingdings" w:hAnsi="Wingdings"/>
       </w:rPr>
     </w:lvl>
     <w:lvl w:ilvl="3" w:tplc="C7662AFC">
@@ -3864,7 +4573,7 @@
         <w:ind w:left="2880" w:hanging="360"/>
       </w:pPr>
       <w:rPr>
-        <w:rFonts w:ascii="Symbol" w:hAnsi="Symbol" w:hint="default"/>
+        <w:rFonts w:hint="default" w:ascii="Symbol" w:hAnsi="Symbol"/>
       </w:rPr>
     </w:lvl>
     <w:lvl w:ilvl="4" w:tplc="7076C9CE">
@@ -3876,7 +4585,7 @@
         <w:ind w:left="3600" w:hanging="360"/>
       </w:pPr>
       <w:rPr>
-        <w:rFonts w:ascii="Courier New" w:hAnsi="Courier New" w:hint="default"/>
+        <w:rFonts w:hint="default" w:ascii="Courier New" w:hAnsi="Courier New"/>
       </w:rPr>
     </w:lvl>
     <w:lvl w:ilvl="5" w:tplc="9272A1E4">
@@ -3888,7 +4597,7 @@
         <w:ind w:left="4320" w:hanging="360"/>
       </w:pPr>
       <w:rPr>
-        <w:rFonts w:ascii="Wingdings" w:hAnsi="Wingdings" w:hint="default"/>
+        <w:rFonts w:hint="default" w:ascii="Wingdings" w:hAnsi="Wingdings"/>
       </w:rPr>
     </w:lvl>
     <w:lvl w:ilvl="6" w:tplc="2DDEE5BA">
@@ -3900,7 +4609,7 @@
         <w:ind w:left="5040" w:hanging="360"/>
       </w:pPr>
       <w:rPr>
-        <w:rFonts w:ascii="Symbol" w:hAnsi="Symbol" w:hint="default"/>
+        <w:rFonts w:hint="default" w:ascii="Symbol" w:hAnsi="Symbol"/>
       </w:rPr>
     </w:lvl>
     <w:lvl w:ilvl="7" w:tplc="A2AC4BCE">
@@ -3912,7 +4621,7 @@
         <w:ind w:left="5760" w:hanging="360"/>
       </w:pPr>
       <w:rPr>
-        <w:rFonts w:ascii="Courier New" w:hAnsi="Courier New" w:hint="default"/>
+        <w:rFonts w:hint="default" w:ascii="Courier New" w:hAnsi="Courier New"/>
       </w:rPr>
     </w:lvl>
     <w:lvl w:ilvl="8" w:tplc="8FD20F3E">
@@ -3924,7 +4633,7 @@
         <w:ind w:left="6480" w:hanging="360"/>
       </w:pPr>
       <w:rPr>
-        <w:rFonts w:ascii="Wingdings" w:hAnsi="Wingdings" w:hint="default"/>
+        <w:rFonts w:hint="default" w:ascii="Wingdings" w:hAnsi="Wingdings"/>
       </w:rPr>
     </w:lvl>
   </w:abstractNum>
@@ -3944,7 +4653,7 @@
         <w:ind w:left="720" w:hanging="360"/>
       </w:pPr>
       <w:rPr>
-        <w:rFonts w:ascii="Symbol" w:hAnsi="Symbol" w:hint="default"/>
+        <w:rFonts w:hint="default" w:ascii="Symbol" w:hAnsi="Symbol"/>
       </w:rPr>
     </w:lvl>
     <w:lvl w:ilvl="1" w:tplc="04090003" w:tentative="1">
@@ -3959,7 +4668,7 @@
         <w:ind w:left="1440" w:hanging="360"/>
       </w:pPr>
       <w:rPr>
-        <w:rFonts w:ascii="Courier New" w:hAnsi="Courier New" w:hint="default"/>
+        <w:rFonts w:hint="default" w:ascii="Courier New" w:hAnsi="Courier New"/>
       </w:rPr>
     </w:lvl>
     <w:lvl w:ilvl="2" w:tplc="04090005" w:tentative="1">
@@ -3974,7 +4683,7 @@
         <w:ind w:left="2160" w:hanging="360"/>
       </w:pPr>
       <w:rPr>
-        <w:rFonts w:ascii="Wingdings" w:hAnsi="Wingdings" w:hint="default"/>
+        <w:rFonts w:hint="default" w:ascii="Wingdings" w:hAnsi="Wingdings"/>
       </w:rPr>
     </w:lvl>
     <w:lvl w:ilvl="3" w:tplc="04090001" w:tentative="1">
@@ -3989,7 +4698,7 @@
         <w:ind w:left="2880" w:hanging="360"/>
       </w:pPr>
       <w:rPr>
-        <w:rFonts w:ascii="Symbol" w:hAnsi="Symbol" w:hint="default"/>
+        <w:rFonts w:hint="default" w:ascii="Symbol" w:hAnsi="Symbol"/>
       </w:rPr>
     </w:lvl>
     <w:lvl w:ilvl="4" w:tplc="04090003" w:tentative="1">
@@ -4004,7 +4713,7 @@
         <w:ind w:left="3600" w:hanging="360"/>
       </w:pPr>
       <w:rPr>
-        <w:rFonts w:ascii="Courier New" w:hAnsi="Courier New" w:hint="default"/>
+        <w:rFonts w:hint="default" w:ascii="Courier New" w:hAnsi="Courier New"/>
       </w:rPr>
     </w:lvl>
     <w:lvl w:ilvl="5" w:tplc="04090005" w:tentative="1">
@@ -4019,7 +4728,7 @@
         <w:ind w:left="4320" w:hanging="360"/>
       </w:pPr>
       <w:rPr>
-        <w:rFonts w:ascii="Wingdings" w:hAnsi="Wingdings" w:hint="default"/>
+        <w:rFonts w:hint="default" w:ascii="Wingdings" w:hAnsi="Wingdings"/>
       </w:rPr>
     </w:lvl>
     <w:lvl w:ilvl="6" w:tplc="04090001" w:tentative="1">
@@ -4034,7 +4743,7 @@
         <w:ind w:left="5040" w:hanging="360"/>
       </w:pPr>
       <w:rPr>
-        <w:rFonts w:ascii="Symbol" w:hAnsi="Symbol" w:hint="default"/>
+        <w:rFonts w:hint="default" w:ascii="Symbol" w:hAnsi="Symbol"/>
       </w:rPr>
     </w:lvl>
     <w:lvl w:ilvl="7" w:tplc="04090003" w:tentative="1">
@@ -4049,7 +4758,7 @@
         <w:ind w:left="5760" w:hanging="360"/>
       </w:pPr>
       <w:rPr>
-        <w:rFonts w:ascii="Courier New" w:hAnsi="Courier New" w:hint="default"/>
+        <w:rFonts w:hint="default" w:ascii="Courier New" w:hAnsi="Courier New"/>
       </w:rPr>
     </w:lvl>
     <w:lvl w:ilvl="8" w:tplc="04090005" w:tentative="1">
@@ -4064,7 +4773,7 @@
         <w:ind w:left="6480" w:hanging="360"/>
       </w:pPr>
       <w:rPr>
-        <w:rFonts w:ascii="Wingdings" w:hAnsi="Wingdings" w:hint="default"/>
+        <w:rFonts w:hint="default" w:ascii="Wingdings" w:hAnsi="Wingdings"/>
       </w:rPr>
     </w:lvl>
   </w:abstractNum>
@@ -4084,7 +4793,7 @@
         <w:ind w:left="720" w:hanging="360"/>
       </w:pPr>
       <w:rPr>
-        <w:rFonts w:ascii="Symbol" w:hAnsi="Symbol" w:hint="default"/>
+        <w:rFonts w:hint="default" w:ascii="Symbol" w:hAnsi="Symbol"/>
       </w:rPr>
     </w:lvl>
     <w:lvl w:ilvl="1" w:tplc="04090003" w:tentative="1">
@@ -4099,7 +4808,7 @@
         <w:ind w:left="1440" w:hanging="360"/>
       </w:pPr>
       <w:rPr>
-        <w:rFonts w:ascii="Courier New" w:hAnsi="Courier New" w:cs="Courier New" w:hint="default"/>
+        <w:rFonts w:hint="default" w:ascii="Courier New" w:hAnsi="Courier New" w:cs="Courier New"/>
       </w:rPr>
     </w:lvl>
     <w:lvl w:ilvl="2" w:tplc="04090005" w:tentative="1">
@@ -4114,7 +4823,7 @@
         <w:ind w:left="2160" w:hanging="360"/>
       </w:pPr>
       <w:rPr>
-        <w:rFonts w:ascii="Wingdings" w:hAnsi="Wingdings" w:hint="default"/>
+        <w:rFonts w:hint="default" w:ascii="Wingdings" w:hAnsi="Wingdings"/>
       </w:rPr>
     </w:lvl>
     <w:lvl w:ilvl="3" w:tplc="04090001" w:tentative="1">
@@ -4129,7 +4838,7 @@
         <w:ind w:left="2880" w:hanging="360"/>
       </w:pPr>
       <w:rPr>
-        <w:rFonts w:ascii="Symbol" w:hAnsi="Symbol" w:hint="default"/>
+        <w:rFonts w:hint="default" w:ascii="Symbol" w:hAnsi="Symbol"/>
       </w:rPr>
     </w:lvl>
     <w:lvl w:ilvl="4" w:tplc="04090003" w:tentative="1">
@@ -4144,7 +4853,7 @@
         <w:ind w:left="3600" w:hanging="360"/>
       </w:pPr>
       <w:rPr>
-        <w:rFonts w:ascii="Courier New" w:hAnsi="Courier New" w:cs="Courier New" w:hint="default"/>
+        <w:rFonts w:hint="default" w:ascii="Courier New" w:hAnsi="Courier New" w:cs="Courier New"/>
       </w:rPr>
     </w:lvl>
     <w:lvl w:ilvl="5" w:tplc="04090005" w:tentative="1">
@@ -4159,7 +4868,7 @@
         <w:ind w:left="4320" w:hanging="360"/>
       </w:pPr>
       <w:rPr>
-        <w:rFonts w:ascii="Wingdings" w:hAnsi="Wingdings" w:hint="default"/>
+        <w:rFonts w:hint="default" w:ascii="Wingdings" w:hAnsi="Wingdings"/>
       </w:rPr>
     </w:lvl>
     <w:lvl w:ilvl="6" w:tplc="04090001" w:tentative="1">
@@ -4174,7 +4883,7 @@
         <w:ind w:left="5040" w:hanging="360"/>
       </w:pPr>
       <w:rPr>
-        <w:rFonts w:ascii="Symbol" w:hAnsi="Symbol" w:hint="default"/>
+        <w:rFonts w:hint="default" w:ascii="Symbol" w:hAnsi="Symbol"/>
       </w:rPr>
     </w:lvl>
     <w:lvl w:ilvl="7" w:tplc="04090003" w:tentative="1">
@@ -4189,7 +4898,7 @@
         <w:ind w:left="5760" w:hanging="360"/>
       </w:pPr>
       <w:rPr>
-        <w:rFonts w:ascii="Courier New" w:hAnsi="Courier New" w:cs="Courier New" w:hint="default"/>
+        <w:rFonts w:hint="default" w:ascii="Courier New" w:hAnsi="Courier New" w:cs="Courier New"/>
       </w:rPr>
     </w:lvl>
     <w:lvl w:ilvl="8" w:tplc="04090005" w:tentative="1">
@@ -4204,7 +4913,7 @@
         <w:ind w:left="6480" w:hanging="360"/>
       </w:pPr>
       <w:rPr>
-        <w:rFonts w:ascii="Wingdings" w:hAnsi="Wingdings" w:hint="default"/>
+        <w:rFonts w:hint="default" w:ascii="Wingdings" w:hAnsi="Wingdings"/>
       </w:rPr>
     </w:lvl>
   </w:abstractNum>
@@ -4224,7 +4933,7 @@
         <w:ind w:left="360" w:hanging="360"/>
       </w:pPr>
       <w:rPr>
-        <w:rFonts w:ascii="Symbol" w:hAnsi="Symbol" w:hint="default"/>
+        <w:rFonts w:hint="default" w:ascii="Symbol" w:hAnsi="Symbol"/>
       </w:rPr>
     </w:lvl>
   </w:abstractNum>
@@ -4244,7 +4953,7 @@
         <w:ind w:left="720" w:hanging="360"/>
       </w:pPr>
       <w:rPr>
-        <w:rFonts w:ascii="Symbol" w:hAnsi="Symbol" w:hint="default"/>
+        <w:rFonts w:hint="default" w:ascii="Symbol" w:hAnsi="Symbol"/>
       </w:rPr>
     </w:lvl>
     <w:lvl w:ilvl="1">
@@ -4259,7 +4968,7 @@
         <w:ind w:left="1440" w:hanging="360"/>
       </w:pPr>
       <w:rPr>
-        <w:rFonts w:ascii="Courier New" w:hAnsi="Courier New" w:cs="Courier New" w:hint="default"/>
+        <w:rFonts w:hint="default" w:ascii="Courier New" w:hAnsi="Courier New" w:cs="Courier New"/>
       </w:rPr>
     </w:lvl>
     <w:lvl w:ilvl="2">
@@ -4274,7 +4983,7 @@
         <w:ind w:left="2160" w:hanging="360"/>
       </w:pPr>
       <w:rPr>
-        <w:rFonts w:ascii="Wingdings" w:hAnsi="Wingdings" w:hint="default"/>
+        <w:rFonts w:hint="default" w:ascii="Wingdings" w:hAnsi="Wingdings"/>
       </w:rPr>
     </w:lvl>
     <w:lvl w:ilvl="3">
@@ -4289,7 +4998,7 @@
         <w:ind w:left="2880" w:hanging="360"/>
       </w:pPr>
       <w:rPr>
-        <w:rFonts w:ascii="Symbol" w:hAnsi="Symbol" w:hint="default"/>
+        <w:rFonts w:hint="default" w:ascii="Symbol" w:hAnsi="Symbol"/>
       </w:rPr>
     </w:lvl>
     <w:lvl w:ilvl="4">
@@ -4304,7 +5013,7 @@
         <w:ind w:left="3600" w:hanging="360"/>
       </w:pPr>
       <w:rPr>
-        <w:rFonts w:ascii="Courier New" w:hAnsi="Courier New" w:cs="Courier New" w:hint="default"/>
+        <w:rFonts w:hint="default" w:ascii="Courier New" w:hAnsi="Courier New" w:cs="Courier New"/>
       </w:rPr>
     </w:lvl>
     <w:lvl w:ilvl="5">
@@ -4319,7 +5028,7 @@
         <w:ind w:left="4320" w:hanging="360"/>
       </w:pPr>
       <w:rPr>
-        <w:rFonts w:ascii="Wingdings" w:hAnsi="Wingdings" w:hint="default"/>
+        <w:rFonts w:hint="default" w:ascii="Wingdings" w:hAnsi="Wingdings"/>
       </w:rPr>
     </w:lvl>
     <w:lvl w:ilvl="6">
@@ -4334,7 +5043,7 @@
         <w:ind w:left="5040" w:hanging="360"/>
       </w:pPr>
       <w:rPr>
-        <w:rFonts w:ascii="Symbol" w:hAnsi="Symbol" w:hint="default"/>
+        <w:rFonts w:hint="default" w:ascii="Symbol" w:hAnsi="Symbol"/>
       </w:rPr>
     </w:lvl>
     <w:lvl w:ilvl="7">
@@ -4349,7 +5058,7 @@
         <w:ind w:left="5760" w:hanging="360"/>
       </w:pPr>
       <w:rPr>
-        <w:rFonts w:ascii="Courier New" w:hAnsi="Courier New" w:cs="Courier New" w:hint="default"/>
+        <w:rFonts w:hint="default" w:ascii="Courier New" w:hAnsi="Courier New" w:cs="Courier New"/>
       </w:rPr>
     </w:lvl>
     <w:lvl w:ilvl="8">
@@ -4364,7 +5073,7 @@
         <w:ind w:left="6480" w:hanging="360"/>
       </w:pPr>
       <w:rPr>
-        <w:rFonts w:ascii="Wingdings" w:hAnsi="Wingdings" w:hint="default"/>
+        <w:rFonts w:hint="default" w:ascii="Wingdings" w:hAnsi="Wingdings"/>
       </w:rPr>
     </w:lvl>
   </w:abstractNum>
@@ -4384,7 +5093,7 @@
         <w:ind w:left="360" w:hanging="360"/>
       </w:pPr>
       <w:rPr>
-        <w:rFonts w:ascii="Symbol" w:hAnsi="Symbol" w:hint="default"/>
+        <w:rFonts w:hint="default" w:ascii="Symbol" w:hAnsi="Symbol"/>
       </w:rPr>
     </w:lvl>
   </w:abstractNum>
@@ -4404,7 +5113,7 @@
         <w:ind w:left="1440" w:hanging="360"/>
       </w:pPr>
       <w:rPr>
-        <w:rFonts w:ascii="Wingdings" w:hAnsi="Wingdings" w:hint="default"/>
+        <w:rFonts w:hint="default" w:ascii="Wingdings" w:hAnsi="Wingdings"/>
       </w:rPr>
     </w:lvl>
     <w:lvl w:ilvl="1" w:tplc="04090003" w:tentative="1">
@@ -4419,7 +5128,7 @@
         <w:ind w:left="2160" w:hanging="360"/>
       </w:pPr>
       <w:rPr>
-        <w:rFonts w:ascii="Courier New" w:hAnsi="Courier New" w:cs="Courier New" w:hint="default"/>
+        <w:rFonts w:hint="default" w:ascii="Courier New" w:hAnsi="Courier New" w:cs="Courier New"/>
       </w:rPr>
     </w:lvl>
     <w:lvl w:ilvl="2" w:tplc="04090005" w:tentative="1">
@@ -4434,7 +5143,7 @@
         <w:ind w:left="2880" w:hanging="360"/>
       </w:pPr>
       <w:rPr>
-        <w:rFonts w:ascii="Wingdings" w:hAnsi="Wingdings" w:hint="default"/>
+        <w:rFonts w:hint="default" w:ascii="Wingdings" w:hAnsi="Wingdings"/>
       </w:rPr>
     </w:lvl>
     <w:lvl w:ilvl="3" w:tplc="04090001" w:tentative="1">
@@ -4449,7 +5158,7 @@
         <w:ind w:left="3600" w:hanging="360"/>
       </w:pPr>
       <w:rPr>
-        <w:rFonts w:ascii="Symbol" w:hAnsi="Symbol" w:hint="default"/>
+        <w:rFonts w:hint="default" w:ascii="Symbol" w:hAnsi="Symbol"/>
       </w:rPr>
     </w:lvl>
     <w:lvl w:ilvl="4" w:tplc="04090003" w:tentative="1">
@@ -4464,7 +5173,7 @@
         <w:ind w:left="4320" w:hanging="360"/>
       </w:pPr>
       <w:rPr>
-        <w:rFonts w:ascii="Courier New" w:hAnsi="Courier New" w:cs="Courier New" w:hint="default"/>
+        <w:rFonts w:hint="default" w:ascii="Courier New" w:hAnsi="Courier New" w:cs="Courier New"/>
       </w:rPr>
     </w:lvl>
     <w:lvl w:ilvl="5" w:tplc="04090005" w:tentative="1">
@@ -4479,7 +5188,7 @@
         <w:ind w:left="5040" w:hanging="360"/>
       </w:pPr>
       <w:rPr>
-        <w:rFonts w:ascii="Wingdings" w:hAnsi="Wingdings" w:hint="default"/>
+        <w:rFonts w:hint="default" w:ascii="Wingdings" w:hAnsi="Wingdings"/>
       </w:rPr>
     </w:lvl>
     <w:lvl w:ilvl="6" w:tplc="04090001" w:tentative="1">
@@ -4494,7 +5203,7 @@
         <w:ind w:left="5760" w:hanging="360"/>
       </w:pPr>
       <w:rPr>
-        <w:rFonts w:ascii="Symbol" w:hAnsi="Symbol" w:hint="default"/>
+        <w:rFonts w:hint="default" w:ascii="Symbol" w:hAnsi="Symbol"/>
       </w:rPr>
     </w:lvl>
     <w:lvl w:ilvl="7" w:tplc="04090003" w:tentative="1">
@@ -4509,7 +5218,7 @@
         <w:ind w:left="6480" w:hanging="360"/>
       </w:pPr>
       <w:rPr>
-        <w:rFonts w:ascii="Courier New" w:hAnsi="Courier New" w:cs="Courier New" w:hint="default"/>
+        <w:rFonts w:hint="default" w:ascii="Courier New" w:hAnsi="Courier New" w:cs="Courier New"/>
       </w:rPr>
     </w:lvl>
     <w:lvl w:ilvl="8" w:tplc="04090005" w:tentative="1">
@@ -4524,7 +5233,7 @@
         <w:ind w:left="7200" w:hanging="360"/>
       </w:pPr>
       <w:rPr>
-        <w:rFonts w:ascii="Wingdings" w:hAnsi="Wingdings" w:hint="default"/>
+        <w:rFonts w:hint="default" w:ascii="Wingdings" w:hAnsi="Wingdings"/>
       </w:rPr>
     </w:lvl>
   </w:abstractNum>
@@ -4544,7 +5253,7 @@
         <w:ind w:left="360" w:hanging="360"/>
       </w:pPr>
       <w:rPr>
-        <w:rFonts w:ascii="Symbol" w:hAnsi="Symbol" w:hint="default"/>
+        <w:rFonts w:hint="default" w:ascii="Symbol" w:hAnsi="Symbol"/>
       </w:rPr>
     </w:lvl>
   </w:abstractNum>
@@ -4560,7 +5269,7 @@
         <w:ind w:left="720" w:hanging="360"/>
       </w:pPr>
       <w:rPr>
-        <w:rFonts w:ascii="Arial" w:eastAsia="Arial" w:hAnsi="Arial" w:cs="Arial" w:hint="default"/>
+        <w:rFonts w:hint="default" w:ascii="Arial" w:hAnsi="Arial" w:eastAsia="Arial" w:cs="Arial"/>
       </w:rPr>
     </w:lvl>
     <w:lvl w:ilvl="1" w:tplc="0C090003" w:tentative="1">
@@ -4572,7 +5281,7 @@
         <w:ind w:left="1440" w:hanging="360"/>
       </w:pPr>
       <w:rPr>
-        <w:rFonts w:ascii="Courier New" w:hAnsi="Courier New" w:cs="Courier New" w:hint="default"/>
+        <w:rFonts w:hint="default" w:ascii="Courier New" w:hAnsi="Courier New" w:cs="Courier New"/>
       </w:rPr>
     </w:lvl>
     <w:lvl w:ilvl="2" w:tplc="0C090005" w:tentative="1">
@@ -4584,7 +5293,7 @@
         <w:ind w:left="2160" w:hanging="360"/>
       </w:pPr>
       <w:rPr>
-        <w:rFonts w:ascii="Wingdings" w:hAnsi="Wingdings" w:hint="default"/>
+        <w:rFonts w:hint="default" w:ascii="Wingdings" w:hAnsi="Wingdings"/>
       </w:rPr>
     </w:lvl>
     <w:lvl w:ilvl="3" w:tplc="0C090001" w:tentative="1">
@@ -4596,7 +5305,7 @@
         <w:ind w:left="2880" w:hanging="360"/>
       </w:pPr>
       <w:rPr>
-        <w:rFonts w:ascii="Symbol" w:hAnsi="Symbol" w:hint="default"/>
+        <w:rFonts w:hint="default" w:ascii="Symbol" w:hAnsi="Symbol"/>
       </w:rPr>
     </w:lvl>
     <w:lvl w:ilvl="4" w:tplc="0C090003" w:tentative="1">
@@ -4608,7 +5317,7 @@
         <w:ind w:left="3600" w:hanging="360"/>
       </w:pPr>
       <w:rPr>
-        <w:rFonts w:ascii="Courier New" w:hAnsi="Courier New" w:cs="Courier New" w:hint="default"/>
+        <w:rFonts w:hint="default" w:ascii="Courier New" w:hAnsi="Courier New" w:cs="Courier New"/>
       </w:rPr>
     </w:lvl>
     <w:lvl w:ilvl="5" w:tplc="0C090005" w:tentative="1">
@@ -4620,7 +5329,7 @@
         <w:ind w:left="4320" w:hanging="360"/>
       </w:pPr>
       <w:rPr>
-        <w:rFonts w:ascii="Wingdings" w:hAnsi="Wingdings" w:hint="default"/>
+        <w:rFonts w:hint="default" w:ascii="Wingdings" w:hAnsi="Wingdings"/>
       </w:rPr>
     </w:lvl>
     <w:lvl w:ilvl="6" w:tplc="0C090001" w:tentative="1">
@@ -4632,7 +5341,7 @@
         <w:ind w:left="5040" w:hanging="360"/>
       </w:pPr>
       <w:rPr>
-        <w:rFonts w:ascii="Symbol" w:hAnsi="Symbol" w:hint="default"/>
+        <w:rFonts w:hint="default" w:ascii="Symbol" w:hAnsi="Symbol"/>
       </w:rPr>
     </w:lvl>
     <w:lvl w:ilvl="7" w:tplc="0C090003" w:tentative="1">
@@ -4644,7 +5353,7 @@
         <w:ind w:left="5760" w:hanging="360"/>
       </w:pPr>
       <w:rPr>
-        <w:rFonts w:ascii="Courier New" w:hAnsi="Courier New" w:cs="Courier New" w:hint="default"/>
+        <w:rFonts w:hint="default" w:ascii="Courier New" w:hAnsi="Courier New" w:cs="Courier New"/>
       </w:rPr>
     </w:lvl>
     <w:lvl w:ilvl="8" w:tplc="0C090005" w:tentative="1">
@@ -4656,7 +5365,7 @@
         <w:ind w:left="6480" w:hanging="360"/>
       </w:pPr>
       <w:rPr>
-        <w:rFonts w:ascii="Wingdings" w:hAnsi="Wingdings" w:hint="default"/>
+        <w:rFonts w:hint="default" w:ascii="Wingdings" w:hAnsi="Wingdings"/>
       </w:rPr>
     </w:lvl>
   </w:abstractNum>
@@ -4676,7 +5385,7 @@
         <w:ind w:left="720" w:hanging="360"/>
       </w:pPr>
       <w:rPr>
-        <w:rFonts w:ascii="Symbol" w:hAnsi="Symbol" w:hint="default"/>
+        <w:rFonts w:hint="default" w:ascii="Symbol" w:hAnsi="Symbol"/>
       </w:rPr>
     </w:lvl>
     <w:lvl w:ilvl="1" w:tplc="04090003">
@@ -4691,7 +5400,7 @@
         <w:ind w:left="1440" w:hanging="360"/>
       </w:pPr>
       <w:rPr>
-        <w:rFonts w:ascii="Courier New" w:hAnsi="Courier New" w:cs="Courier New" w:hint="default"/>
+        <w:rFonts w:hint="default" w:ascii="Courier New" w:hAnsi="Courier New" w:cs="Courier New"/>
       </w:rPr>
     </w:lvl>
     <w:lvl w:ilvl="2" w:tplc="04090005" w:tentative="1">
@@ -4706,7 +5415,7 @@
         <w:ind w:left="2160" w:hanging="360"/>
       </w:pPr>
       <w:rPr>
-        <w:rFonts w:ascii="Wingdings" w:hAnsi="Wingdings" w:hint="default"/>
+        <w:rFonts w:hint="default" w:ascii="Wingdings" w:hAnsi="Wingdings"/>
       </w:rPr>
     </w:lvl>
     <w:lvl w:ilvl="3" w:tplc="04090001" w:tentative="1">
@@ -4721,7 +5430,7 @@
         <w:ind w:left="2880" w:hanging="360"/>
       </w:pPr>
       <w:rPr>
-        <w:rFonts w:ascii="Symbol" w:hAnsi="Symbol" w:hint="default"/>
+        <w:rFonts w:hint="default" w:ascii="Symbol" w:hAnsi="Symbol"/>
       </w:rPr>
     </w:lvl>
     <w:lvl w:ilvl="4" w:tplc="04090003" w:tentative="1">
@@ -4736,7 +5445,7 @@
         <w:ind w:left="3600" w:hanging="360"/>
       </w:pPr>
       <w:rPr>
-        <w:rFonts w:ascii="Courier New" w:hAnsi="Courier New" w:cs="Courier New" w:hint="default"/>
+        <w:rFonts w:hint="default" w:ascii="Courier New" w:hAnsi="Courier New" w:cs="Courier New"/>
       </w:rPr>
     </w:lvl>
     <w:lvl w:ilvl="5" w:tplc="04090005" w:tentative="1">
@@ -4751,7 +5460,7 @@
         <w:ind w:left="4320" w:hanging="360"/>
       </w:pPr>
       <w:rPr>
-        <w:rFonts w:ascii="Wingdings" w:hAnsi="Wingdings" w:hint="default"/>
+        <w:rFonts w:hint="default" w:ascii="Wingdings" w:hAnsi="Wingdings"/>
       </w:rPr>
     </w:lvl>
     <w:lvl w:ilvl="6" w:tplc="04090001" w:tentative="1">
@@ -4766,7 +5475,7 @@
         <w:ind w:left="5040" w:hanging="360"/>
       </w:pPr>
       <w:rPr>
-        <w:rFonts w:ascii="Symbol" w:hAnsi="Symbol" w:hint="default"/>
+        <w:rFonts w:hint="default" w:ascii="Symbol" w:hAnsi="Symbol"/>
       </w:rPr>
     </w:lvl>
     <w:lvl w:ilvl="7" w:tplc="04090003" w:tentative="1">
@@ -4781,7 +5490,7 @@
         <w:ind w:left="5760" w:hanging="360"/>
       </w:pPr>
       <w:rPr>
-        <w:rFonts w:ascii="Courier New" w:hAnsi="Courier New" w:cs="Courier New" w:hint="default"/>
+        <w:rFonts w:hint="default" w:ascii="Courier New" w:hAnsi="Courier New" w:cs="Courier New"/>
       </w:rPr>
     </w:lvl>
     <w:lvl w:ilvl="8" w:tplc="04090005" w:tentative="1">
@@ -4796,7 +5505,7 @@
         <w:ind w:left="6480" w:hanging="360"/>
       </w:pPr>
       <w:rPr>
-        <w:rFonts w:ascii="Wingdings" w:hAnsi="Wingdings" w:hint="default"/>
+        <w:rFonts w:hint="default" w:ascii="Wingdings" w:hAnsi="Wingdings"/>
       </w:rPr>
     </w:lvl>
   </w:abstractNum>
@@ -4917,7 +5626,7 @@
         <w:ind w:left="1350" w:hanging="360"/>
       </w:pPr>
       <w:rPr>
-        <w:rFonts w:ascii="Courier New" w:hAnsi="Courier New" w:cs="Courier New" w:hint="default"/>
+        <w:rFonts w:hint="default" w:ascii="Courier New" w:hAnsi="Courier New" w:cs="Courier New"/>
       </w:rPr>
     </w:lvl>
     <w:lvl w:ilvl="2" w:tplc="04090005" w:tentative="1">
@@ -4932,7 +5641,7 @@
         <w:ind w:left="2070" w:hanging="360"/>
       </w:pPr>
       <w:rPr>
-        <w:rFonts w:ascii="Wingdings" w:hAnsi="Wingdings" w:hint="default"/>
+        <w:rFonts w:hint="default" w:ascii="Wingdings" w:hAnsi="Wingdings"/>
       </w:rPr>
     </w:lvl>
     <w:lvl w:ilvl="3" w:tplc="04090001" w:tentative="1">
@@ -4947,7 +5656,7 @@
         <w:ind w:left="2790" w:hanging="360"/>
       </w:pPr>
       <w:rPr>
-        <w:rFonts w:ascii="Symbol" w:hAnsi="Symbol" w:hint="default"/>
+        <w:rFonts w:hint="default" w:ascii="Symbol" w:hAnsi="Symbol"/>
       </w:rPr>
     </w:lvl>
     <w:lvl w:ilvl="4" w:tplc="04090003" w:tentative="1">
@@ -4962,7 +5671,7 @@
         <w:ind w:left="3510" w:hanging="360"/>
       </w:pPr>
       <w:rPr>
-        <w:rFonts w:ascii="Courier New" w:hAnsi="Courier New" w:cs="Courier New" w:hint="default"/>
+        <w:rFonts w:hint="default" w:ascii="Courier New" w:hAnsi="Courier New" w:cs="Courier New"/>
       </w:rPr>
     </w:lvl>
     <w:lvl w:ilvl="5" w:tplc="04090005" w:tentative="1">
@@ -4977,7 +5686,7 @@
         <w:ind w:left="4230" w:hanging="360"/>
       </w:pPr>
       <w:rPr>
-        <w:rFonts w:ascii="Wingdings" w:hAnsi="Wingdings" w:hint="default"/>
+        <w:rFonts w:hint="default" w:ascii="Wingdings" w:hAnsi="Wingdings"/>
       </w:rPr>
     </w:lvl>
     <w:lvl w:ilvl="6" w:tplc="04090001" w:tentative="1">
@@ -4992,7 +5701,7 @@
         <w:ind w:left="4950" w:hanging="360"/>
       </w:pPr>
       <w:rPr>
-        <w:rFonts w:ascii="Symbol" w:hAnsi="Symbol" w:hint="default"/>
+        <w:rFonts w:hint="default" w:ascii="Symbol" w:hAnsi="Symbol"/>
       </w:rPr>
     </w:lvl>
     <w:lvl w:ilvl="7" w:tplc="04090003" w:tentative="1">
@@ -5007,7 +5716,7 @@
         <w:ind w:left="5670" w:hanging="360"/>
       </w:pPr>
       <w:rPr>
-        <w:rFonts w:ascii="Courier New" w:hAnsi="Courier New" w:cs="Courier New" w:hint="default"/>
+        <w:rFonts w:hint="default" w:ascii="Courier New" w:hAnsi="Courier New" w:cs="Courier New"/>
       </w:rPr>
     </w:lvl>
     <w:lvl w:ilvl="8" w:tplc="04090005" w:tentative="1">
@@ -5022,7 +5731,7 @@
         <w:ind w:left="6390" w:hanging="360"/>
       </w:pPr>
       <w:rPr>
-        <w:rFonts w:ascii="Wingdings" w:hAnsi="Wingdings" w:hint="default"/>
+        <w:rFonts w:hint="default" w:ascii="Wingdings" w:hAnsi="Wingdings"/>
       </w:rPr>
     </w:lvl>
   </w:abstractNum>
@@ -5057,7 +5766,7 @@
         <w:ind w:left="1080" w:hanging="360"/>
       </w:pPr>
       <w:rPr>
-        <w:rFonts w:ascii="Courier New" w:hAnsi="Courier New" w:cs="Courier New" w:hint="default"/>
+        <w:rFonts w:hint="default" w:ascii="Courier New" w:hAnsi="Courier New" w:cs="Courier New"/>
       </w:rPr>
     </w:lvl>
     <w:lvl w:ilvl="2" w:tplc="04090005" w:tentative="1">
@@ -5072,7 +5781,7 @@
         <w:ind w:left="1800" w:hanging="360"/>
       </w:pPr>
       <w:rPr>
-        <w:rFonts w:ascii="Wingdings" w:hAnsi="Wingdings" w:hint="default"/>
+        <w:rFonts w:hint="default" w:ascii="Wingdings" w:hAnsi="Wingdings"/>
       </w:rPr>
     </w:lvl>
     <w:lvl w:ilvl="3" w:tplc="04090001" w:tentative="1">
@@ -5087,7 +5796,7 @@
         <w:ind w:left="2520" w:hanging="360"/>
       </w:pPr>
       <w:rPr>
-        <w:rFonts w:ascii="Symbol" w:hAnsi="Symbol" w:hint="default"/>
+        <w:rFonts w:hint="default" w:ascii="Symbol" w:hAnsi="Symbol"/>
       </w:rPr>
     </w:lvl>
     <w:lvl w:ilvl="4" w:tplc="04090003" w:tentative="1">
@@ -5102,7 +5811,7 @@
         <w:ind w:left="3240" w:hanging="360"/>
       </w:pPr>
       <w:rPr>
-        <w:rFonts w:ascii="Courier New" w:hAnsi="Courier New" w:cs="Courier New" w:hint="default"/>
+        <w:rFonts w:hint="default" w:ascii="Courier New" w:hAnsi="Courier New" w:cs="Courier New"/>
       </w:rPr>
     </w:lvl>
     <w:lvl w:ilvl="5" w:tplc="04090005" w:tentative="1">
@@ -5117,7 +5826,7 @@
         <w:ind w:left="3960" w:hanging="360"/>
       </w:pPr>
       <w:rPr>
-        <w:rFonts w:ascii="Wingdings" w:hAnsi="Wingdings" w:hint="default"/>
+        <w:rFonts w:hint="default" w:ascii="Wingdings" w:hAnsi="Wingdings"/>
       </w:rPr>
     </w:lvl>
     <w:lvl w:ilvl="6" w:tplc="04090001" w:tentative="1">
@@ -5132,7 +5841,7 @@
         <w:ind w:left="4680" w:hanging="360"/>
       </w:pPr>
       <w:rPr>
-        <w:rFonts w:ascii="Symbol" w:hAnsi="Symbol" w:hint="default"/>
+        <w:rFonts w:hint="default" w:ascii="Symbol" w:hAnsi="Symbol"/>
       </w:rPr>
     </w:lvl>
     <w:lvl w:ilvl="7" w:tplc="04090003" w:tentative="1">
@@ -5147,7 +5856,7 @@
         <w:ind w:left="5400" w:hanging="360"/>
       </w:pPr>
       <w:rPr>
-        <w:rFonts w:ascii="Courier New" w:hAnsi="Courier New" w:cs="Courier New" w:hint="default"/>
+        <w:rFonts w:hint="default" w:ascii="Courier New" w:hAnsi="Courier New" w:cs="Courier New"/>
       </w:rPr>
     </w:lvl>
     <w:lvl w:ilvl="8" w:tplc="04090005" w:tentative="1">
@@ -5162,7 +5871,7 @@
         <w:ind w:left="6120" w:hanging="360"/>
       </w:pPr>
       <w:rPr>
-        <w:rFonts w:ascii="Wingdings" w:hAnsi="Wingdings" w:hint="default"/>
+        <w:rFonts w:hint="default" w:ascii="Wingdings" w:hAnsi="Wingdings"/>
       </w:rPr>
     </w:lvl>
   </w:abstractNum>
@@ -5179,7 +5888,7 @@
         <w:ind w:left="720" w:hanging="360"/>
       </w:pPr>
       <w:rPr>
-        <w:rFonts w:ascii="Symbol" w:hAnsi="Symbol" w:hint="default"/>
+        <w:rFonts w:hint="default" w:ascii="Symbol" w:hAnsi="Symbol"/>
       </w:rPr>
     </w:lvl>
     <w:lvl w:ilvl="1" w:tplc="BFA6B450">
@@ -5191,7 +5900,7 @@
         <w:ind w:left="1440" w:hanging="360"/>
       </w:pPr>
       <w:rPr>
-        <w:rFonts w:ascii="Courier New" w:hAnsi="Courier New" w:hint="default"/>
+        <w:rFonts w:hint="default" w:ascii="Courier New" w:hAnsi="Courier New"/>
       </w:rPr>
     </w:lvl>
     <w:lvl w:ilvl="2" w:tplc="186099F8">
@@ -5203,7 +5912,7 @@
         <w:ind w:left="2160" w:hanging="360"/>
       </w:pPr>
       <w:rPr>
-        <w:rFonts w:ascii="Wingdings" w:hAnsi="Wingdings" w:hint="default"/>
+        <w:rFonts w:hint="default" w:ascii="Wingdings" w:hAnsi="Wingdings"/>
       </w:rPr>
     </w:lvl>
     <w:lvl w:ilvl="3" w:tplc="23F01154">
@@ -5215,7 +5924,7 @@
         <w:ind w:left="2880" w:hanging="360"/>
       </w:pPr>
       <w:rPr>
-        <w:rFonts w:ascii="Symbol" w:hAnsi="Symbol" w:hint="default"/>
+        <w:rFonts w:hint="default" w:ascii="Symbol" w:hAnsi="Symbol"/>
       </w:rPr>
     </w:lvl>
     <w:lvl w:ilvl="4" w:tplc="273CA996">
@@ -5227,7 +5936,7 @@
         <w:ind w:left="3600" w:hanging="360"/>
       </w:pPr>
       <w:rPr>
-        <w:rFonts w:ascii="Courier New" w:hAnsi="Courier New" w:hint="default"/>
+        <w:rFonts w:hint="default" w:ascii="Courier New" w:hAnsi="Courier New"/>
       </w:rPr>
     </w:lvl>
     <w:lvl w:ilvl="5" w:tplc="7344536C">
@@ -5239,7 +5948,7 @@
         <w:ind w:left="4320" w:hanging="360"/>
       </w:pPr>
       <w:rPr>
-        <w:rFonts w:ascii="Wingdings" w:hAnsi="Wingdings" w:hint="default"/>
+        <w:rFonts w:hint="default" w:ascii="Wingdings" w:hAnsi="Wingdings"/>
       </w:rPr>
     </w:lvl>
     <w:lvl w:ilvl="6" w:tplc="E8FC96E4">
@@ -5251,7 +5960,7 @@
         <w:ind w:left="5040" w:hanging="360"/>
       </w:pPr>
       <w:rPr>
-        <w:rFonts w:ascii="Symbol" w:hAnsi="Symbol" w:hint="default"/>
+        <w:rFonts w:hint="default" w:ascii="Symbol" w:hAnsi="Symbol"/>
       </w:rPr>
     </w:lvl>
     <w:lvl w:ilvl="7" w:tplc="2B049A06">
@@ -5263,7 +5972,7 @@
         <w:ind w:left="5760" w:hanging="360"/>
       </w:pPr>
       <w:rPr>
-        <w:rFonts w:ascii="Courier New" w:hAnsi="Courier New" w:hint="default"/>
+        <w:rFonts w:hint="default" w:ascii="Courier New" w:hAnsi="Courier New"/>
       </w:rPr>
     </w:lvl>
     <w:lvl w:ilvl="8" w:tplc="416A0DCE">
@@ -5275,7 +5984,7 @@
         <w:ind w:left="6480" w:hanging="360"/>
       </w:pPr>
       <w:rPr>
-        <w:rFonts w:ascii="Wingdings" w:hAnsi="Wingdings" w:hint="default"/>
+        <w:rFonts w:hint="default" w:ascii="Wingdings" w:hAnsi="Wingdings"/>
       </w:rPr>
     </w:lvl>
   </w:abstractNum>
@@ -5408,7 +6117,7 @@
         <w:ind w:left="720" w:hanging="360"/>
       </w:pPr>
       <w:rPr>
-        <w:rFonts w:ascii="Symbol" w:hAnsi="Symbol" w:hint="default"/>
+        <w:rFonts w:hint="default" w:ascii="Symbol" w:hAnsi="Symbol"/>
       </w:rPr>
     </w:lvl>
     <w:lvl w:ilvl="1" w:tplc="04090003" w:tentative="1">
@@ -5423,7 +6132,7 @@
         <w:ind w:left="1440" w:hanging="360"/>
       </w:pPr>
       <w:rPr>
-        <w:rFonts w:ascii="Courier New" w:hAnsi="Courier New" w:cs="Courier New" w:hint="default"/>
+        <w:rFonts w:hint="default" w:ascii="Courier New" w:hAnsi="Courier New" w:cs="Courier New"/>
       </w:rPr>
     </w:lvl>
     <w:lvl w:ilvl="2" w:tplc="04090005" w:tentative="1">
@@ -5438,7 +6147,7 @@
         <w:ind w:left="2160" w:hanging="360"/>
       </w:pPr>
       <w:rPr>
-        <w:rFonts w:ascii="Wingdings" w:hAnsi="Wingdings" w:hint="default"/>
+        <w:rFonts w:hint="default" w:ascii="Wingdings" w:hAnsi="Wingdings"/>
       </w:rPr>
     </w:lvl>
     <w:lvl w:ilvl="3" w:tplc="04090001" w:tentative="1">
@@ -5453,7 +6162,7 @@
         <w:ind w:left="2880" w:hanging="360"/>
       </w:pPr>
       <w:rPr>
-        <w:rFonts w:ascii="Symbol" w:hAnsi="Symbol" w:hint="default"/>
+        <w:rFonts w:hint="default" w:ascii="Symbol" w:hAnsi="Symbol"/>
       </w:rPr>
     </w:lvl>
     <w:lvl w:ilvl="4" w:tplc="04090003" w:tentative="1">
@@ -5468,7 +6177,7 @@
         <w:ind w:left="3600" w:hanging="360"/>
       </w:pPr>
       <w:rPr>
-        <w:rFonts w:ascii="Courier New" w:hAnsi="Courier New" w:cs="Courier New" w:hint="default"/>
+        <w:rFonts w:hint="default" w:ascii="Courier New" w:hAnsi="Courier New" w:cs="Courier New"/>
       </w:rPr>
     </w:lvl>
     <w:lvl w:ilvl="5" w:tplc="04090005" w:tentative="1">
@@ -5483,7 +6192,7 @@
         <w:ind w:left="4320" w:hanging="360"/>
       </w:pPr>
       <w:rPr>
-        <w:rFonts w:ascii="Wingdings" w:hAnsi="Wingdings" w:hint="default"/>
+        <w:rFonts w:hint="default" w:ascii="Wingdings" w:hAnsi="Wingdings"/>
       </w:rPr>
     </w:lvl>
     <w:lvl w:ilvl="6" w:tplc="04090001" w:tentative="1">
@@ -5498,7 +6207,7 @@
         <w:ind w:left="5040" w:hanging="360"/>
       </w:pPr>
       <w:rPr>
-        <w:rFonts w:ascii="Symbol" w:hAnsi="Symbol" w:hint="default"/>
+        <w:rFonts w:hint="default" w:ascii="Symbol" w:hAnsi="Symbol"/>
       </w:rPr>
     </w:lvl>
     <w:lvl w:ilvl="7" w:tplc="04090003" w:tentative="1">
@@ -5513,7 +6222,7 @@
         <w:ind w:left="5760" w:hanging="360"/>
       </w:pPr>
       <w:rPr>
-        <w:rFonts w:ascii="Courier New" w:hAnsi="Courier New" w:cs="Courier New" w:hint="default"/>
+        <w:rFonts w:hint="default" w:ascii="Courier New" w:hAnsi="Courier New" w:cs="Courier New"/>
       </w:rPr>
     </w:lvl>
     <w:lvl w:ilvl="8" w:tplc="04090005" w:tentative="1">
@@ -5528,7 +6237,7 @@
         <w:ind w:left="6480" w:hanging="360"/>
       </w:pPr>
       <w:rPr>
-        <w:rFonts w:ascii="Wingdings" w:hAnsi="Wingdings" w:hint="default"/>
+        <w:rFonts w:hint="default" w:ascii="Wingdings" w:hAnsi="Wingdings"/>
       </w:rPr>
     </w:lvl>
   </w:abstractNum>
@@ -5548,7 +6257,7 @@
         <w:ind w:left="360" w:hanging="360"/>
       </w:pPr>
       <w:rPr>
-        <w:rFonts w:ascii="Symbol" w:hAnsi="Symbol" w:hint="default"/>
+        <w:rFonts w:hint="default" w:ascii="Symbol" w:hAnsi="Symbol"/>
       </w:rPr>
     </w:lvl>
   </w:abstractNum>
@@ -5565,7 +6274,7 @@
         <w:ind w:left="720" w:hanging="360"/>
       </w:pPr>
       <w:rPr>
-        <w:rFonts w:ascii="Symbol" w:hAnsi="Symbol" w:hint="default"/>
+        <w:rFonts w:hint="default" w:ascii="Symbol" w:hAnsi="Symbol"/>
       </w:rPr>
     </w:lvl>
     <w:lvl w:ilvl="1" w:tplc="E74CDE14">
@@ -5577,7 +6286,7 @@
         <w:ind w:left="1440" w:hanging="360"/>
       </w:pPr>
       <w:rPr>
-        <w:rFonts w:ascii="Courier New" w:hAnsi="Courier New" w:hint="default"/>
+        <w:rFonts w:hint="default" w:ascii="Courier New" w:hAnsi="Courier New"/>
       </w:rPr>
     </w:lvl>
     <w:lvl w:ilvl="2" w:tplc="2826A78E">
@@ -5589,7 +6298,7 @@
         <w:ind w:left="2160" w:hanging="360"/>
       </w:pPr>
       <w:rPr>
-        <w:rFonts w:ascii="Wingdings" w:hAnsi="Wingdings" w:hint="default"/>
+        <w:rFonts w:hint="default" w:ascii="Wingdings" w:hAnsi="Wingdings"/>
       </w:rPr>
     </w:lvl>
     <w:lvl w:ilvl="3" w:tplc="8AD44E40">
@@ -5601,7 +6310,7 @@
         <w:ind w:left="2880" w:hanging="360"/>
       </w:pPr>
       <w:rPr>
-        <w:rFonts w:ascii="Symbol" w:hAnsi="Symbol" w:hint="default"/>
+        <w:rFonts w:hint="default" w:ascii="Symbol" w:hAnsi="Symbol"/>
       </w:rPr>
     </w:lvl>
     <w:lvl w:ilvl="4" w:tplc="57781230">
@@ -5613,7 +6322,7 @@
         <w:ind w:left="3600" w:hanging="360"/>
       </w:pPr>
       <w:rPr>
-        <w:rFonts w:ascii="Courier New" w:hAnsi="Courier New" w:hint="default"/>
+        <w:rFonts w:hint="default" w:ascii="Courier New" w:hAnsi="Courier New"/>
       </w:rPr>
     </w:lvl>
     <w:lvl w:ilvl="5" w:tplc="2FAAE836">
@@ -5625,7 +6334,7 @@
         <w:ind w:left="4320" w:hanging="360"/>
       </w:pPr>
       <w:rPr>
-        <w:rFonts w:ascii="Wingdings" w:hAnsi="Wingdings" w:hint="default"/>
+        <w:rFonts w:hint="default" w:ascii="Wingdings" w:hAnsi="Wingdings"/>
       </w:rPr>
     </w:lvl>
     <w:lvl w:ilvl="6" w:tplc="F8207322">
@@ -5637,7 +6346,7 @@
         <w:ind w:left="5040" w:hanging="360"/>
       </w:pPr>
       <w:rPr>
-        <w:rFonts w:ascii="Symbol" w:hAnsi="Symbol" w:hint="default"/>
+        <w:rFonts w:hint="default" w:ascii="Symbol" w:hAnsi="Symbol"/>
       </w:rPr>
     </w:lvl>
     <w:lvl w:ilvl="7" w:tplc="7C38CDA4">
@@ -5649,7 +6358,7 @@
         <w:ind w:left="5760" w:hanging="360"/>
       </w:pPr>
       <w:rPr>
-        <w:rFonts w:ascii="Courier New" w:hAnsi="Courier New" w:hint="default"/>
+        <w:rFonts w:hint="default" w:ascii="Courier New" w:hAnsi="Courier New"/>
       </w:rPr>
     </w:lvl>
     <w:lvl w:ilvl="8" w:tplc="8E863DDA">
@@ -5661,7 +6370,7 @@
         <w:ind w:left="6480" w:hanging="360"/>
       </w:pPr>
       <w:rPr>
-        <w:rFonts w:ascii="Wingdings" w:hAnsi="Wingdings" w:hint="default"/>
+        <w:rFonts w:hint="default" w:ascii="Wingdings" w:hAnsi="Wingdings"/>
       </w:rPr>
     </w:lvl>
   </w:abstractNum>
@@ -5767,7 +6476,7 @@
         <w:ind w:left="360" w:hanging="360"/>
       </w:pPr>
       <w:rPr>
-        <w:rFonts w:ascii="Symbol" w:hAnsi="Symbol" w:hint="default"/>
+        <w:rFonts w:hint="default" w:ascii="Symbol" w:hAnsi="Symbol"/>
       </w:rPr>
     </w:lvl>
   </w:abstractNum>
@@ -5783,7 +6492,7 @@
         <w:ind w:left="720" w:hanging="360"/>
       </w:pPr>
       <w:rPr>
-        <w:rFonts w:ascii="Century Gothic" w:eastAsiaTheme="minorEastAsia" w:hAnsi="Century Gothic" w:cstheme="minorBidi" w:hint="default"/>
+        <w:rFonts w:hint="default" w:ascii="Century Gothic" w:hAnsi="Century Gothic" w:eastAsiaTheme="minorEastAsia" w:cstheme="minorBidi"/>
       </w:rPr>
     </w:lvl>
     <w:lvl w:ilvl="1" w:tplc="04090003" w:tentative="1">
@@ -5795,7 +6504,7 @@
         <w:ind w:left="1440" w:hanging="360"/>
       </w:pPr>
       <w:rPr>
-        <w:rFonts w:ascii="Courier New" w:hAnsi="Courier New" w:cs="Courier New" w:hint="default"/>
+        <w:rFonts w:hint="default" w:ascii="Courier New" w:hAnsi="Courier New" w:cs="Courier New"/>
       </w:rPr>
     </w:lvl>
     <w:lvl w:ilvl="2" w:tplc="04090005" w:tentative="1">
@@ -5807,7 +6516,7 @@
         <w:ind w:left="2160" w:hanging="360"/>
       </w:pPr>
       <w:rPr>
-        <w:rFonts w:ascii="Wingdings" w:hAnsi="Wingdings" w:hint="default"/>
+        <w:rFonts w:hint="default" w:ascii="Wingdings" w:hAnsi="Wingdings"/>
       </w:rPr>
     </w:lvl>
     <w:lvl w:ilvl="3" w:tplc="04090001" w:tentative="1">
@@ -5819,7 +6528,7 @@
         <w:ind w:left="2880" w:hanging="360"/>
       </w:pPr>
       <w:rPr>
-        <w:rFonts w:ascii="Symbol" w:hAnsi="Symbol" w:hint="default"/>
+        <w:rFonts w:hint="default" w:ascii="Symbol" w:hAnsi="Symbol"/>
       </w:rPr>
     </w:lvl>
     <w:lvl w:ilvl="4" w:tplc="04090003" w:tentative="1">
@@ -5831,7 +6540,7 @@
         <w:ind w:left="3600" w:hanging="360"/>
       </w:pPr>
       <w:rPr>
-        <w:rFonts w:ascii="Courier New" w:hAnsi="Courier New" w:cs="Courier New" w:hint="default"/>
+        <w:rFonts w:hint="default" w:ascii="Courier New" w:hAnsi="Courier New" w:cs="Courier New"/>
       </w:rPr>
     </w:lvl>
     <w:lvl w:ilvl="5" w:tplc="04090005" w:tentative="1">
@@ -5843,7 +6552,7 @@
         <w:ind w:left="4320" w:hanging="360"/>
       </w:pPr>
       <w:rPr>
-        <w:rFonts w:ascii="Wingdings" w:hAnsi="Wingdings" w:hint="default"/>
+        <w:rFonts w:hint="default" w:ascii="Wingdings" w:hAnsi="Wingdings"/>
       </w:rPr>
     </w:lvl>
     <w:lvl w:ilvl="6" w:tplc="04090001" w:tentative="1">
@@ -5855,7 +6564,7 @@
         <w:ind w:left="5040" w:hanging="360"/>
       </w:pPr>
       <w:rPr>
-        <w:rFonts w:ascii="Symbol" w:hAnsi="Symbol" w:hint="default"/>
+        <w:rFonts w:hint="default" w:ascii="Symbol" w:hAnsi="Symbol"/>
       </w:rPr>
     </w:lvl>
     <w:lvl w:ilvl="7" w:tplc="04090003" w:tentative="1">
@@ -5867,7 +6576,7 @@
         <w:ind w:left="5760" w:hanging="360"/>
       </w:pPr>
       <w:rPr>
-        <w:rFonts w:ascii="Courier New" w:hAnsi="Courier New" w:cs="Courier New" w:hint="default"/>
+        <w:rFonts w:hint="default" w:ascii="Courier New" w:hAnsi="Courier New" w:cs="Courier New"/>
       </w:rPr>
     </w:lvl>
     <w:lvl w:ilvl="8" w:tplc="04090005" w:tentative="1">
@@ -5879,7 +6588,7 @@
         <w:ind w:left="6480" w:hanging="360"/>
       </w:pPr>
       <w:rPr>
-        <w:rFonts w:ascii="Wingdings" w:hAnsi="Wingdings" w:hint="default"/>
+        <w:rFonts w:hint="default" w:ascii="Wingdings" w:hAnsi="Wingdings"/>
       </w:rPr>
     </w:lvl>
   </w:abstractNum>
@@ -5899,7 +6608,7 @@
         <w:ind w:left="360" w:hanging="360"/>
       </w:pPr>
       <w:rPr>
-        <w:rFonts w:ascii="Symbol" w:hAnsi="Symbol" w:hint="default"/>
+        <w:rFonts w:hint="default" w:ascii="Symbol" w:hAnsi="Symbol"/>
       </w:rPr>
     </w:lvl>
   </w:abstractNum>
@@ -5919,7 +6628,7 @@
         <w:ind w:left="360" w:hanging="360"/>
       </w:pPr>
       <w:rPr>
-        <w:rFonts w:ascii="Symbol" w:hAnsi="Symbol" w:hint="default"/>
+        <w:rFonts w:hint="default" w:ascii="Symbol" w:hAnsi="Symbol"/>
       </w:rPr>
     </w:lvl>
   </w:abstractNum>
@@ -6025,7 +6734,7 @@
         <w:ind w:left="360" w:hanging="360"/>
       </w:pPr>
       <w:rPr>
-        <w:rFonts w:ascii="Symbol" w:hAnsi="Symbol" w:hint="default"/>
+        <w:rFonts w:hint="default" w:ascii="Symbol" w:hAnsi="Symbol"/>
       </w:rPr>
     </w:lvl>
   </w:abstractNum>
@@ -6063,7 +6772,7 @@
           <w:ind w:left="1080" w:hanging="360"/>
         </w:pPr>
         <w:rPr>
-          <w:rFonts w:ascii="Symbol" w:hAnsi="Symbol" w:hint="default"/>
+          <w:rFonts w:hint="default" w:ascii="Symbol" w:hAnsi="Symbol"/>
         </w:rPr>
       </w:lvl>
     </w:lvlOverride>
@@ -6092,7 +6801,7 @@
           <w:ind w:left="720" w:hanging="360"/>
         </w:pPr>
         <w:rPr>
-          <w:rFonts w:ascii="Symbol" w:hAnsi="Symbol" w:hint="default"/>
+          <w:rFonts w:hint="default" w:ascii="Symbol" w:hAnsi="Symbol"/>
         </w:rPr>
       </w:lvl>
     </w:lvlOverride>
@@ -6241,7 +6950,7 @@
   <w:docDefaults>
     <w:rPrDefault>
       <w:rPr>
-        <w:rFonts w:ascii="Times New Roman" w:eastAsia="Times New Roman" w:hAnsi="Times New Roman" w:cs="Times New Roman"/>
+        <w:rFonts w:ascii="Times New Roman" w:hAnsi="Times New Roman" w:eastAsia="Times New Roman" w:cs="Times New Roman"/>
         <w:lang w:val="en-AU" w:eastAsia="en-AU" w:bidi="ar-SA"/>
       </w:rPr>
     </w:rPrDefault>
@@ -6267,29 +6976,29 @@
     <w:lsdException w:name="index 7" w:semiHidden="1" w:unhideWhenUsed="1"/>
     <w:lsdException w:name="index 8" w:semiHidden="1" w:unhideWhenUsed="1"/>
     <w:lsdException w:name="index 9" w:semiHidden="1" w:unhideWhenUsed="1"/>
-    <w:lsdException w:name="toc 1" w:semiHidden="1" w:uiPriority="0" w:unhideWhenUsed="1"/>
-    <w:lsdException w:name="toc 2" w:semiHidden="1" w:uiPriority="0" w:unhideWhenUsed="1"/>
-    <w:lsdException w:name="toc 3" w:semiHidden="1" w:uiPriority="0" w:unhideWhenUsed="1"/>
-    <w:lsdException w:name="toc 4" w:semiHidden="1" w:uiPriority="0" w:unhideWhenUsed="1"/>
-    <w:lsdException w:name="toc 5" w:semiHidden="1" w:uiPriority="0" w:unhideWhenUsed="1"/>
-    <w:lsdException w:name="toc 6" w:semiHidden="1" w:uiPriority="0" w:unhideWhenUsed="1"/>
-    <w:lsdException w:name="toc 7" w:semiHidden="1" w:uiPriority="0" w:unhideWhenUsed="1"/>
-    <w:lsdException w:name="toc 8" w:semiHidden="1" w:uiPriority="0" w:unhideWhenUsed="1"/>
-    <w:lsdException w:name="toc 9" w:semiHidden="1" w:uiPriority="0" w:unhideWhenUsed="1"/>
-    <w:lsdException w:name="Normal Indent" w:semiHidden="1" w:uiPriority="0" w:unhideWhenUsed="1"/>
-    <w:lsdException w:name="footnote text" w:semiHidden="1" w:uiPriority="0" w:unhideWhenUsed="1"/>
-    <w:lsdException w:name="annotation text" w:semiHidden="1" w:uiPriority="0" w:unhideWhenUsed="1"/>
-    <w:lsdException w:name="header" w:semiHidden="1" w:uiPriority="0" w:unhideWhenUsed="1"/>
-    <w:lsdException w:name="footer" w:semiHidden="1" w:uiPriority="0" w:unhideWhenUsed="1"/>
+    <w:lsdException w:name="toc 1" w:uiPriority="0" w:semiHidden="1" w:unhideWhenUsed="1"/>
+    <w:lsdException w:name="toc 2" w:uiPriority="0" w:semiHidden="1" w:unhideWhenUsed="1"/>
+    <w:lsdException w:name="toc 3" w:uiPriority="0" w:semiHidden="1" w:unhideWhenUsed="1"/>
+    <w:lsdException w:name="toc 4" w:uiPriority="0" w:semiHidden="1" w:unhideWhenUsed="1"/>
+    <w:lsdException w:name="toc 5" w:uiPriority="0" w:semiHidden="1" w:unhideWhenUsed="1"/>
+    <w:lsdException w:name="toc 6" w:uiPriority="0" w:semiHidden="1" w:unhideWhenUsed="1"/>
+    <w:lsdException w:name="toc 7" w:uiPriority="0" w:semiHidden="1" w:unhideWhenUsed="1"/>
+    <w:lsdException w:name="toc 8" w:uiPriority="0" w:semiHidden="1" w:unhideWhenUsed="1"/>
+    <w:lsdException w:name="toc 9" w:uiPriority="0" w:semiHidden="1" w:unhideWhenUsed="1"/>
+    <w:lsdException w:name="Normal Indent" w:uiPriority="0" w:semiHidden="1" w:unhideWhenUsed="1"/>
+    <w:lsdException w:name="footnote text" w:uiPriority="0" w:semiHidden="1" w:unhideWhenUsed="1"/>
+    <w:lsdException w:name="annotation text" w:uiPriority="0" w:semiHidden="1" w:unhideWhenUsed="1"/>
+    <w:lsdException w:name="header" w:uiPriority="0" w:semiHidden="1" w:unhideWhenUsed="1"/>
+    <w:lsdException w:name="footer" w:uiPriority="0" w:semiHidden="1" w:unhideWhenUsed="1"/>
     <w:lsdException w:name="index heading" w:semiHidden="1" w:unhideWhenUsed="1"/>
-    <w:lsdException w:name="caption" w:semiHidden="1" w:uiPriority="35" w:unhideWhenUsed="1" w:qFormat="1"/>
+    <w:lsdException w:name="caption" w:uiPriority="35" w:semiHidden="1" w:unhideWhenUsed="1" w:qFormat="1"/>
     <w:lsdException w:name="table of figures" w:semiHidden="1" w:unhideWhenUsed="1"/>
     <w:lsdException w:name="envelope address" w:semiHidden="1" w:unhideWhenUsed="1"/>
     <w:lsdException w:name="envelope return" w:semiHidden="1" w:unhideWhenUsed="1"/>
-    <w:lsdException w:name="footnote reference" w:semiHidden="1" w:uiPriority="0" w:unhideWhenUsed="1"/>
-    <w:lsdException w:name="annotation reference" w:semiHidden="1" w:uiPriority="0" w:unhideWhenUsed="1"/>
+    <w:lsdException w:name="footnote reference" w:uiPriority="0" w:semiHidden="1" w:unhideWhenUsed="1"/>
+    <w:lsdException w:name="annotation reference" w:uiPriority="0" w:semiHidden="1" w:unhideWhenUsed="1"/>
     <w:lsdException w:name="line number" w:semiHidden="1" w:unhideWhenUsed="1"/>
-    <w:lsdException w:name="page number" w:semiHidden="1" w:uiPriority="0" w:unhideWhenUsed="1"/>
+    <w:lsdException w:name="page number" w:uiPriority="0" w:semiHidden="1" w:unhideWhenUsed="1"/>
     <w:lsdException w:name="endnote reference" w:semiHidden="1" w:unhideWhenUsed="1"/>
     <w:lsdException w:name="endnote text" w:semiHidden="1" w:unhideWhenUsed="1"/>
     <w:lsdException w:name="table of authorities" w:semiHidden="1" w:unhideWhenUsed="1"/>
@@ -6313,9 +7022,9 @@
     <w:lsdException w:name="Title" w:uiPriority="0" w:qFormat="1"/>
     <w:lsdException w:name="Closing" w:semiHidden="1" w:unhideWhenUsed="1"/>
     <w:lsdException w:name="Signature" w:semiHidden="1" w:unhideWhenUsed="1"/>
-    <w:lsdException w:name="Default Paragraph Font" w:semiHidden="1" w:uiPriority="1" w:unhideWhenUsed="1"/>
-    <w:lsdException w:name="Body Text" w:semiHidden="1" w:uiPriority="0" w:unhideWhenUsed="1"/>
-    <w:lsdException w:name="Body Text Indent" w:semiHidden="1" w:uiPriority="0" w:unhideWhenUsed="1"/>
+    <w:lsdException w:name="Default Paragraph Font" w:uiPriority="1" w:semiHidden="1" w:unhideWhenUsed="1"/>
+    <w:lsdException w:name="Body Text" w:uiPriority="0" w:semiHidden="1" w:unhideWhenUsed="1"/>
+    <w:lsdException w:name="Body Text Indent" w:uiPriority="0" w:semiHidden="1" w:unhideWhenUsed="1"/>
     <w:lsdException w:name="List Continue" w:semiHidden="1" w:unhideWhenUsed="1"/>
     <w:lsdException w:name="List Continue 2" w:semiHidden="1" w:unhideWhenUsed="1"/>
     <w:lsdException w:name="List Continue 3" w:semiHidden="1" w:unhideWhenUsed="1"/>
@@ -6328,16 +7037,16 @@
     <w:lsdException w:name="Body Text First Indent" w:semiHidden="1" w:unhideWhenUsed="1"/>
     <w:lsdException w:name="Body Text First Indent 2" w:semiHidden="1" w:unhideWhenUsed="1"/>
     <w:lsdException w:name="Note Heading" w:semiHidden="1" w:unhideWhenUsed="1"/>
-    <w:lsdException w:name="Body Text 2" w:semiHidden="1" w:uiPriority="0" w:unhideWhenUsed="1"/>
+    <w:lsdException w:name="Body Text 2" w:uiPriority="0" w:semiHidden="1" w:unhideWhenUsed="1"/>
     <w:lsdException w:name="Body Text 3" w:semiHidden="1" w:unhideWhenUsed="1"/>
     <w:lsdException w:name="Body Text Indent 2" w:semiHidden="1" w:unhideWhenUsed="1"/>
     <w:lsdException w:name="Body Text Indent 3" w:semiHidden="1" w:unhideWhenUsed="1"/>
     <w:lsdException w:name="Block Text" w:semiHidden="1" w:unhideWhenUsed="1"/>
-    <w:lsdException w:name="Hyperlink" w:semiHidden="1" w:uiPriority="0" w:unhideWhenUsed="1"/>
+    <w:lsdException w:name="Hyperlink" w:uiPriority="0" w:semiHidden="1" w:unhideWhenUsed="1"/>
     <w:lsdException w:name="FollowedHyperlink" w:semiHidden="1" w:unhideWhenUsed="1"/>
     <w:lsdException w:name="Strong" w:uiPriority="22" w:qFormat="1"/>
     <w:lsdException w:name="Emphasis" w:uiPriority="20" w:qFormat="1"/>
-    <w:lsdException w:name="Document Map" w:semiHidden="1" w:uiPriority="0" w:unhideWhenUsed="1"/>
+    <w:lsdException w:name="Document Map" w:uiPriority="0" w:semiHidden="1" w:unhideWhenUsed="1"/>
     <w:lsdException w:name="Plain Text" w:semiHidden="1" w:unhideWhenUsed="1"/>
     <w:lsdException w:name="E-mail Signature" w:semiHidden="1" w:unhideWhenUsed="1"/>
     <w:lsdException w:name="HTML Top of Form" w:semiHidden="1" w:unhideWhenUsed="1"/>
@@ -6354,7 +7063,7 @@
     <w:lsdException w:name="HTML Typewriter" w:semiHidden="1" w:unhideWhenUsed="1"/>
     <w:lsdException w:name="HTML Variable" w:semiHidden="1" w:unhideWhenUsed="1"/>
     <w:lsdException w:name="Normal Table" w:semiHidden="1" w:unhideWhenUsed="1"/>
-    <w:lsdException w:name="annotation subject" w:semiHidden="1" w:uiPriority="0" w:unhideWhenUsed="1"/>
+    <w:lsdException w:name="annotation subject" w:uiPriority="0" w:semiHidden="1" w:unhideWhenUsed="1"/>
     <w:lsdException w:name="No List" w:semiHidden="1" w:unhideWhenUsed="1"/>
     <w:lsdException w:name="Outline List 1" w:semiHidden="1" w:unhideWhenUsed="1"/>
     <w:lsdException w:name="Outline List 2" w:semiHidden="1" w:unhideWhenUsed="1"/>
@@ -6401,7 +7110,7 @@
     <w:lsdException w:name="Table Web 1" w:semiHidden="1" w:unhideWhenUsed="1"/>
     <w:lsdException w:name="Table Web 2" w:semiHidden="1" w:unhideWhenUsed="1"/>
     <w:lsdException w:name="Table Web 3" w:semiHidden="1" w:unhideWhenUsed="1"/>
-    <w:lsdException w:name="Balloon Text" w:semiHidden="1" w:uiPriority="0" w:unhideWhenUsed="1"/>
+    <w:lsdException w:name="Balloon Text" w:uiPriority="0" w:semiHidden="1" w:unhideWhenUsed="1"/>
     <w:lsdException w:name="Table Grid" w:uiPriority="0"/>
     <w:lsdException w:name="Table Theme" w:semiHidden="1" w:unhideWhenUsed="1"/>
     <w:lsdException w:name="Placeholder Text" w:semiHidden="1"/>
@@ -6513,8 +7222,8 @@
     <w:lsdException w:name="Subtle Reference" w:uiPriority="31" w:qFormat="1"/>
     <w:lsdException w:name="Intense Reference" w:uiPriority="32" w:qFormat="1"/>
     <w:lsdException w:name="Book Title" w:uiPriority="33" w:qFormat="1"/>
-    <w:lsdException w:name="Bibliography" w:semiHidden="1" w:uiPriority="37" w:unhideWhenUsed="1"/>
-    <w:lsdException w:name="TOC Heading" w:semiHidden="1" w:uiPriority="39" w:unhideWhenUsed="1" w:qFormat="1"/>
+    <w:lsdException w:name="Bibliography" w:uiPriority="37" w:semiHidden="1" w:unhideWhenUsed="1"/>
+    <w:lsdException w:name="TOC Heading" w:uiPriority="39" w:semiHidden="1" w:unhideWhenUsed="1" w:qFormat="1"/>
     <w:lsdException w:name="Plain Table 1" w:uiPriority="41"/>
     <w:lsdException w:name="Plain Table 2" w:uiPriority="42"/>
     <w:lsdException w:name="Plain Table 3" w:uiPriority="43"/>
@@ -6624,7 +7333,7 @@
     <w:lsdException w:name="Hashtag" w:semiHidden="1" w:unhideWhenUsed="1"/>
     <w:lsdException w:name="Unresolved Mention" w:semiHidden="1" w:unhideWhenUsed="1"/>
   </w:latentStyles>
-  <w:style w:type="paragraph" w:default="1" w:styleId="Normal">
+  <w:style w:type="paragraph" w:styleId="Normal" w:default="1">
     <w:name w:val="Normal"/>
     <w:qFormat/>
     <w:pPr>
@@ -6766,13 +7475,13 @@
       <w:sz w:val="18"/>
     </w:rPr>
   </w:style>
-  <w:style w:type="character" w:default="1" w:styleId="DefaultParagraphFont">
+  <w:style w:type="character" w:styleId="DefaultParagraphFont" w:default="1">
     <w:name w:val="Default Paragraph Font"/>
     <w:uiPriority w:val="1"/>
     <w:semiHidden/>
     <w:unhideWhenUsed/>
   </w:style>
-  <w:style w:type="table" w:default="1" w:styleId="TableNormal">
+  <w:style w:type="table" w:styleId="TableNormal" w:default="1">
     <w:name w:val="Normal Table"/>
     <w:uiPriority w:val="99"/>
     <w:semiHidden/>
@@ -6787,13 +7496,13 @@
       </w:tblCellMar>
     </w:tblPr>
   </w:style>
-  <w:style w:type="numbering" w:default="1" w:styleId="NoList">
+  <w:style w:type="numbering" w:styleId="NoList" w:default="1">
     <w:name w:val="No List"/>
     <w:uiPriority w:val="99"/>
     <w:semiHidden/>
     <w:unhideWhenUsed/>
   </w:style>
-  <w:style w:type="paragraph" w:customStyle="1" w:styleId="Paragraph2">
+  <w:style w:type="paragraph" w:styleId="Paragraph2" w:customStyle="1">
     <w:name w:val="Paragraph2"/>
     <w:basedOn w:val="Normal"/>
     <w:pPr>
@@ -6905,14 +7614,14 @@
     <w:name w:val="page number"/>
     <w:basedOn w:val="DefaultParagraphFont"/>
   </w:style>
-  <w:style w:type="paragraph" w:customStyle="1" w:styleId="Bullet1">
+  <w:style w:type="paragraph" w:styleId="Bullet1" w:customStyle="1">
     <w:name w:val="Bullet1"/>
     <w:basedOn w:val="Normal"/>
     <w:pPr>
       <w:ind w:left="720" w:hanging="432"/>
     </w:pPr>
   </w:style>
-  <w:style w:type="paragraph" w:customStyle="1" w:styleId="Bullet2">
+  <w:style w:type="paragraph" w:styleId="Bullet2" w:customStyle="1">
     <w:name w:val="Bullet2"/>
     <w:basedOn w:val="Normal"/>
     <w:pPr>
@@ -6922,7 +7631,7 @@
       <w:color w:val="000080"/>
     </w:rPr>
   </w:style>
-  <w:style w:type="paragraph" w:customStyle="1" w:styleId="Tabletext">
+  <w:style w:type="paragraph" w:styleId="Tabletext" w:customStyle="1">
     <w:name w:val="Tabletext"/>
     <w:basedOn w:val="Normal"/>
     <w:pPr>
@@ -6968,7 +7677,7 @@
       <w:keepNext/>
       <w:keepLines/>
       <w:pBdr>
-        <w:bottom w:val="single" w:sz="6" w:space="0" w:color="000000"/>
+        <w:bottom w:val="single" w:color="000000" w:sz="6" w:space="0"/>
       </w:pBdr>
       <w:spacing w:before="40" w:after="40"/>
       <w:ind w:left="360" w:hanging="360"/>
@@ -6978,7 +7687,7 @@
       <w:sz w:val="16"/>
     </w:rPr>
   </w:style>
-  <w:style w:type="paragraph" w:customStyle="1" w:styleId="MainTitle">
+  <w:style w:type="paragraph" w:styleId="MainTitle" w:customStyle="1">
     <w:name w:val="Main Title"/>
     <w:basedOn w:val="Normal"/>
     <w:pPr>
@@ -6992,7 +7701,7 @@
       <w:sz w:val="32"/>
     </w:rPr>
   </w:style>
-  <w:style w:type="paragraph" w:customStyle="1" w:styleId="Paragraph1">
+  <w:style w:type="paragraph" w:styleId="Paragraph1" w:customStyle="1">
     <w:name w:val="Paragraph1"/>
     <w:basedOn w:val="Normal"/>
     <w:pPr>
@@ -7000,7 +7709,7 @@
       <w:jc w:val="both"/>
     </w:pPr>
   </w:style>
-  <w:style w:type="paragraph" w:customStyle="1" w:styleId="Paragraph3">
+  <w:style w:type="paragraph" w:styleId="Paragraph3" w:customStyle="1">
     <w:name w:val="Paragraph3"/>
     <w:basedOn w:val="Normal"/>
     <w:pPr>
@@ -7009,7 +7718,7 @@
       <w:jc w:val="both"/>
     </w:pPr>
   </w:style>
-  <w:style w:type="paragraph" w:customStyle="1" w:styleId="Paragraph4">
+  <w:style w:type="paragraph" w:styleId="Paragraph4" w:customStyle="1">
     <w:name w:val="Paragraph4"/>
     <w:basedOn w:val="Normal"/>
     <w:pPr>
@@ -7098,7 +7807,7 @@
       <w:u w:val="single"/>
     </w:rPr>
   </w:style>
-  <w:style w:type="paragraph" w:customStyle="1" w:styleId="Body">
+  <w:style w:type="paragraph" w:styleId="Body" w:customStyle="1">
     <w:name w:val="Body"/>
     <w:basedOn w:val="Normal"/>
     <w:pPr>
@@ -7110,7 +7819,7 @@
       <w:rFonts w:ascii="Book Antiqua" w:hAnsi="Book Antiqua"/>
     </w:rPr>
   </w:style>
-  <w:style w:type="paragraph" w:customStyle="1" w:styleId="Bullet">
+  <w:style w:type="paragraph" w:styleId="Bullet" w:customStyle="1">
     <w:name w:val="Bullet"/>
     <w:basedOn w:val="Normal"/>
     <w:pPr>
@@ -7126,7 +7835,7 @@
       <w:rFonts w:ascii="Book Antiqua" w:hAnsi="Book Antiqua"/>
     </w:rPr>
   </w:style>
-  <w:style w:type="paragraph" w:customStyle="1" w:styleId="InfoBlue">
+  <w:style w:type="paragraph" w:styleId="InfoBlue" w:customStyle="1">
     <w:name w:val="InfoBlue"/>
     <w:basedOn w:val="Normal"/>
     <w:next w:val="BodyText"/>
@@ -7148,7 +7857,7 @@
       <w:u w:val="single"/>
     </w:rPr>
   </w:style>
-  <w:style w:type="paragraph" w:customStyle="1" w:styleId="infoblue0">
+  <w:style w:type="paragraph" w:styleId="infoblue0" w:customStyle="1">
     <w:name w:val="infoblue"/>
     <w:basedOn w:val="Normal"/>
     <w:pPr>
@@ -7200,7 +7909,7 @@
       <w:bCs/>
     </w:rPr>
   </w:style>
-  <w:style w:type="paragraph" w:customStyle="1" w:styleId="InfoBluelistitem">
+  <w:style w:type="paragraph" w:styleId="InfoBluelistitem" w:customStyle="1">
     <w:name w:val="InfoBlue list item"/>
     <w:basedOn w:val="InfoBlue"/>
     <w:rsid w:val="00B7002B"/>
@@ -7222,12 +7931,12 @@
     <w:tblPr>
       <w:tblInd w:w="0" w:type="nil"/>
       <w:tblBorders>
-        <w:top w:val="single" w:sz="4" w:space="0" w:color="auto"/>
-        <w:left w:val="single" w:sz="4" w:space="0" w:color="auto"/>
-        <w:bottom w:val="single" w:sz="4" w:space="0" w:color="auto"/>
-        <w:right w:val="single" w:sz="4" w:space="0" w:color="auto"/>
-        <w:insideH w:val="single" w:sz="4" w:space="0" w:color="auto"/>
-        <w:insideV w:val="single" w:sz="4" w:space="0" w:color="auto"/>
+        <w:top w:val="single" w:color="auto" w:sz="4" w:space="0"/>
+        <w:left w:val="single" w:color="auto" w:sz="4" w:space="0"/>
+        <w:bottom w:val="single" w:color="auto" w:sz="4" w:space="0"/>
+        <w:right w:val="single" w:color="auto" w:sz="4" w:space="0"/>
+        <w:insideH w:val="single" w:color="auto" w:sz="4" w:space="0"/>
+        <w:insideV w:val="single" w:color="auto" w:sz="4" w:space="0"/>
       </w:tblBorders>
     </w:tblPr>
   </w:style>
@@ -7260,7 +7969,7 @@
     <w:qFormat/>
     <w:rsid w:val="009E02BF"/>
   </w:style>
-  <w:style w:type="character" w:customStyle="1" w:styleId="BodyTextChar">
+  <w:style w:type="character" w:styleId="BodyTextChar" w:customStyle="1">
     <w:name w:val="Body Text Char"/>
     <w:basedOn w:val="DefaultParagraphFont"/>
     <w:link w:val="BodyText"/>

</xml_diff>

<commit_message>
Undid changes to Updated Iteration Plan 2, as those changes were put straight into dev.
</commit_message>
<xml_diff>
--- a/documents/Iteration Plan/Transition Iteration Plan 2 updated.docx
+++ b/documents/Iteration Plan/Transition Iteration Plan 2 updated.docx
@@ -6,6 +6,8 @@
       <w:pPr>
         <w:pStyle w:val="Title"/>
       </w:pPr>
+      <w:bookmarkStart w:id="0" w:name="_GoBack"/>
+      <w:bookmarkEnd w:id="0"/>
       <w:r>
         <w:t xml:space="preserve">Transition </w:t>
       </w:r>
@@ -70,7 +72,7 @@
                 <w:bCs/>
               </w:rPr>
             </w:pPr>
-            <w:bookmarkStart w:id="0" w:name="OLE_LINK1"/>
+            <w:bookmarkStart w:id="1" w:name="OLE_LINK1"/>
             <w:r>
               <w:rPr>
                 <w:rFonts w:ascii="Arial" w:eastAsia="Arial" w:hAnsi="Arial" w:cs="Arial"/>
@@ -191,11 +193,7 @@
           <w:tcPr>
             <w:tcW w:w="1872" w:type="dxa"/>
           </w:tcPr>
-          <w:p>
-            <w:r>
-              <w:t>8/10/2018</w:t>
-            </w:r>
-          </w:p>
+          <w:p/>
         </w:tc>
       </w:tr>
       <w:tr>
@@ -205,7 +203,7 @@
           </w:tcPr>
           <w:p>
             <w:r>
-              <w:t>Iteration stop</w:t>
+              <w:t>Team Meeting 3</w:t>
             </w:r>
           </w:p>
         </w:tc>
@@ -213,20 +211,35 @@
           <w:tcPr>
             <w:tcW w:w="1872" w:type="dxa"/>
           </w:tcPr>
-          <w:p>
-            <w:r>
-              <w:t>5</w:t>
-            </w:r>
-            <w:r>
-              <w:t>/10</w:t>
-            </w:r>
-            <w:r>
-              <w:t>/2018</w:t>
-            </w:r>
-          </w:p>
+          <w:p/>
         </w:tc>
       </w:tr>
-      <w:bookmarkEnd w:id="0"/>
+      <w:tr>
+        <w:tc>
+          <w:tcPr>
+            <w:tcW w:w="4608" w:type="dxa"/>
+          </w:tcPr>
+          <w:p>
+            <w:r>
+              <w:t>Iteration stop</w:t>
+            </w:r>
+          </w:p>
+        </w:tc>
+        <w:tc>
+          <w:tcPr>
+            <w:tcW w:w="1872" w:type="dxa"/>
+          </w:tcPr>
+          <w:p>
+            <w:r>
+              <w:t>11/10</w:t>
+            </w:r>
+            <w:r>
+              <w:t>/2018</w:t>
+            </w:r>
+          </w:p>
+        </w:tc>
+      </w:tr>
+      <w:bookmarkEnd w:id="1"/>
     </w:tbl>
     <w:p>
       <w:pPr>
@@ -244,8 +257,6 @@
       <w:r>
         <w:t>2.  High-level objectives</w:t>
       </w:r>
-      <w:bookmarkStart w:id="1" w:name="_GoBack"/>
-      <w:bookmarkEnd w:id="1"/>
     </w:p>
     <w:p>
       <w:pPr>
@@ -659,7 +670,7 @@
               <w:rPr>
                 <w:lang w:eastAsia="ja-JP"/>
               </w:rPr>
-              <w:t>4.1, 4.2, 4.3, 4.5</w:t>
+              <w:t>4.1</w:t>
             </w:r>
           </w:p>
         </w:tc>
@@ -671,7 +682,7 @@
           </w:tcPr>
           <w:p>
             <w:r>
-              <w:t>Issue identified with Manage Medication Type/Patient Type/Worker</w:t>
+              <w:t>Manage Medication Type</w:t>
             </w:r>
           </w:p>
         </w:tc>
@@ -681,7 +692,7 @@
           </w:tcPr>
           <w:p>
             <w:r>
-              <w:t xml:space="preserve">Resolve an issue affecting the ability to add a record using certain pages. </w:t>
+              <w:t xml:space="preserve">Ability to add a medication type  </w:t>
             </w:r>
           </w:p>
         </w:tc>
@@ -693,7 +704,7 @@
           </w:tcPr>
           <w:p>
             <w:r>
-              <w:t>Irreproducible- Tentatively Complete – See issue 1</w:t>
+              <w:t>Incomplete</w:t>
             </w:r>
           </w:p>
           <w:p/>
@@ -720,11 +731,9 @@
             </w:r>
           </w:p>
           <w:p>
-            <w:proofErr w:type="spellStart"/>
             <w:r>
               <w:t>Jette</w:t>
             </w:r>
-            <w:proofErr w:type="spellEnd"/>
           </w:p>
         </w:tc>
         <w:tc>
@@ -781,7 +790,7 @@
               <w:rPr>
                 <w:lang w:eastAsia="ja-JP"/>
               </w:rPr>
-              <w:t>0</w:t>
+              <w:t>10</w:t>
             </w:r>
           </w:p>
         </w:tc>
@@ -804,7 +813,7 @@
               <w:rPr>
                 <w:lang w:eastAsia="ja-JP"/>
               </w:rPr>
-              <w:t>4.4</w:t>
+              <w:t>4.2</w:t>
             </w:r>
           </w:p>
         </w:tc>
@@ -816,7 +825,7 @@
           </w:tcPr>
           <w:p>
             <w:r>
-              <w:t>Download .csv file</w:t>
+              <w:t>Manage Patient Type</w:t>
             </w:r>
           </w:p>
         </w:tc>
@@ -826,7 +835,7 @@
           </w:tcPr>
           <w:p>
             <w:r>
-              <w:t>Ensure that a file can be downloaded</w:t>
+              <w:t>Ability to add a patient type</w:t>
             </w:r>
           </w:p>
         </w:tc>
@@ -838,7 +847,7 @@
           </w:tcPr>
           <w:p>
             <w:r>
-              <w:t>Incomplete – see issue 2</w:t>
+              <w:t>Incomplete</w:t>
             </w:r>
           </w:p>
         </w:tc>
@@ -849,11 +858,24 @@
             <w:noWrap/>
           </w:tcPr>
           <w:p>
-            <w:proofErr w:type="spellStart"/>
+            <w:r>
+              <w:t>Ryan</w:t>
+            </w:r>
+          </w:p>
+          <w:p>
+            <w:r>
+              <w:t>Lenny</w:t>
+            </w:r>
+          </w:p>
+          <w:p>
+            <w:r>
+              <w:t>Beau</w:t>
+            </w:r>
+          </w:p>
+          <w:p>
             <w:r>
               <w:t>Jette</w:t>
             </w:r>
-            <w:proofErr w:type="spellEnd"/>
           </w:p>
         </w:tc>
         <w:tc>
@@ -890,7 +912,7 @@
               <w:rPr>
                 <w:lang w:eastAsia="ja-JP"/>
               </w:rPr>
-              <w:t>2</w:t>
+              <w:t>0</w:t>
             </w:r>
           </w:p>
         </w:tc>
@@ -910,7 +932,7 @@
               <w:rPr>
                 <w:lang w:eastAsia="ja-JP"/>
               </w:rPr>
-              <w:t>0</w:t>
+              <w:t>10</w:t>
             </w:r>
           </w:p>
         </w:tc>
@@ -933,7 +955,7 @@
               <w:rPr>
                 <w:lang w:eastAsia="ja-JP"/>
               </w:rPr>
-              <w:t>4.6</w:t>
+              <w:t>4.3</w:t>
             </w:r>
           </w:p>
         </w:tc>
@@ -945,7 +967,7 @@
           </w:tcPr>
           <w:p>
             <w:r>
-              <w:t>Physician fields validation</w:t>
+              <w:t>Manage Worker</w:t>
             </w:r>
           </w:p>
         </w:tc>
@@ -955,7 +977,7 @@
           </w:tcPr>
           <w:p>
             <w:r>
-              <w:t>When Physician was not notified, physician fields still required data to be entered even though they were disabled</w:t>
+              <w:t>Ability to add a worker</w:t>
             </w:r>
           </w:p>
         </w:tc>
@@ -966,14 +988,9 @@
             <w:noWrap/>
           </w:tcPr>
           <w:p>
-            <w:hyperlink r:id="rId7">
-              <w:r>
-                <w:rPr>
-                  <w:rStyle w:val="Hyperlink"/>
-                </w:rPr>
-                <w:t>Complete</w:t>
-              </w:r>
-            </w:hyperlink>
+            <w:r>
+              <w:t>Incomplete</w:t>
+            </w:r>
           </w:p>
         </w:tc>
         <w:tc>
@@ -983,14 +1000,23 @@
             <w:noWrap/>
           </w:tcPr>
           <w:p>
-            <w:proofErr w:type="spellStart"/>
+            <w:r>
+              <w:t>Ryan</w:t>
+            </w:r>
+          </w:p>
+          <w:p>
+            <w:r>
+              <w:t>Lenny</w:t>
+            </w:r>
+          </w:p>
+          <w:p>
+            <w:r>
+              <w:t>Beau</w:t>
+            </w:r>
+          </w:p>
+          <w:p>
             <w:r>
               <w:t>Jette</w:t>
-            </w:r>
-            <w:proofErr w:type="spellEnd"/>
-            <w:r>
-              <w:br/>
-              <w:t>Ryan</w:t>
             </w:r>
           </w:p>
         </w:tc>
@@ -1008,7 +1034,7 @@
               <w:rPr>
                 <w:lang w:eastAsia="ja-JP"/>
               </w:rPr>
-              <w:t>5</w:t>
+              <w:t>10</w:t>
             </w:r>
           </w:p>
         </w:tc>
@@ -1028,7 +1054,7 @@
               <w:rPr>
                 <w:lang w:eastAsia="ja-JP"/>
               </w:rPr>
-              <w:t>4</w:t>
+              <w:t>0</w:t>
             </w:r>
           </w:p>
         </w:tc>
@@ -1048,7 +1074,7 @@
               <w:rPr>
                 <w:lang w:eastAsia="ja-JP"/>
               </w:rPr>
-              <w:t>0</w:t>
+              <w:t>10</w:t>
             </w:r>
           </w:p>
         </w:tc>
@@ -1071,7 +1097,7 @@
               <w:rPr>
                 <w:lang w:eastAsia="ja-JP"/>
               </w:rPr>
-              <w:t>5.1</w:t>
+              <w:t>4.4</w:t>
             </w:r>
           </w:p>
         </w:tc>
@@ -1083,7 +1109,7 @@
           </w:tcPr>
           <w:p>
             <w:r>
-              <w:t>Issue with server running out of memory in Dev / Test Environment.</w:t>
+              <w:t>Download .csv file</w:t>
             </w:r>
           </w:p>
         </w:tc>
@@ -1093,7 +1119,7 @@
           </w:tcPr>
           <w:p>
             <w:r>
-              <w:t>Separation of Database Server and Front-end webserver</w:t>
+              <w:t>Ensure that a file can be downloaded</w:t>
             </w:r>
           </w:p>
         </w:tc>
@@ -1117,12 +1143,7 @@
           </w:tcPr>
           <w:p>
             <w:r>
-              <w:t>Lenny</w:t>
-            </w:r>
-          </w:p>
-          <w:p>
-            <w:r>
-              <w:t>Beau</w:t>
+              <w:t>Jette</w:t>
             </w:r>
           </w:p>
         </w:tc>
@@ -1140,7 +1161,7 @@
               <w:rPr>
                 <w:lang w:eastAsia="ja-JP"/>
               </w:rPr>
-              <w:t>14</w:t>
+              <w:t>10</w:t>
             </w:r>
           </w:p>
         </w:tc>
@@ -1180,7 +1201,7 @@
               <w:rPr>
                 <w:lang w:eastAsia="ja-JP"/>
               </w:rPr>
-              <w:t>14</w:t>
+              <w:t>10</w:t>
             </w:r>
           </w:p>
         </w:tc>
@@ -1203,7 +1224,7 @@
               <w:rPr>
                 <w:lang w:eastAsia="ja-JP"/>
               </w:rPr>
-              <w:t>5.2</w:t>
+              <w:t>4.5</w:t>
             </w:r>
           </w:p>
         </w:tc>
@@ -1215,7 +1236,7 @@
           </w:tcPr>
           <w:p>
             <w:r>
-              <w:t>Hidden fields</w:t>
+              <w:t>Dropdown Manage functions</w:t>
             </w:r>
           </w:p>
         </w:tc>
@@ -1225,11 +1246,7 @@
           </w:tcPr>
           <w:p>
             <w:r>
-              <w:t xml:space="preserve">IIMS Completed, Worker Notified and Physician Notified to show correctly when fields have not been hidden. Physician fields not to show at all when either hidden or not </w:t>
-            </w:r>
-            <w:r>
-              <w:lastRenderedPageBreak/>
-              <w:t>notified</w:t>
+              <w:t>Ensure manage functions selected from the dropdown menu allows user to add item to function</w:t>
             </w:r>
           </w:p>
         </w:tc>
@@ -1240,14 +1257,9 @@
             <w:noWrap/>
           </w:tcPr>
           <w:p>
-            <w:hyperlink r:id="rId8" w:anchor="chg-code/client/src/components/Error.vue">
-              <w:r>
-                <w:rPr>
-                  <w:rStyle w:val="Hyperlink"/>
-                </w:rPr>
-                <w:t>Complete</w:t>
-              </w:r>
-            </w:hyperlink>
+            <w:r>
+              <w:t>Incomplete</w:t>
+            </w:r>
           </w:p>
         </w:tc>
         <w:tc>
@@ -1257,14 +1269,23 @@
             <w:noWrap/>
           </w:tcPr>
           <w:p>
-            <w:proofErr w:type="spellStart"/>
+            <w:r>
+              <w:t>Ryan</w:t>
+            </w:r>
+          </w:p>
+          <w:p>
+            <w:r>
+              <w:t>Lenny</w:t>
+            </w:r>
+          </w:p>
+          <w:p>
+            <w:r>
+              <w:t>Beau</w:t>
+            </w:r>
+          </w:p>
+          <w:p>
             <w:r>
               <w:t>Jette</w:t>
-            </w:r>
-            <w:proofErr w:type="spellEnd"/>
-            <w:r>
-              <w:br/>
-              <w:t>Ryan</w:t>
             </w:r>
           </w:p>
         </w:tc>
@@ -1282,7 +1303,7 @@
               <w:rPr>
                 <w:lang w:eastAsia="ja-JP"/>
               </w:rPr>
-              <w:t>5</w:t>
+              <w:t>10</w:t>
             </w:r>
           </w:p>
         </w:tc>
@@ -1302,7 +1323,7 @@
               <w:rPr>
                 <w:lang w:eastAsia="ja-JP"/>
               </w:rPr>
-              <w:t>4</w:t>
+              <w:t>0</w:t>
             </w:r>
           </w:p>
         </w:tc>
@@ -1322,285 +1343,6 @@
               <w:rPr>
                 <w:lang w:eastAsia="ja-JP"/>
               </w:rPr>
-              <w:t>0</w:t>
-            </w:r>
-          </w:p>
-        </w:tc>
-      </w:tr>
-      <w:tr>
-        <w:trPr>
-          <w:trHeight w:val="255"/>
-        </w:trPr>
-        <w:tc>
-          <w:tcPr>
-            <w:tcW w:w="710" w:type="dxa"/>
-          </w:tcPr>
-          <w:p>
-            <w:pPr>
-              <w:rPr>
-                <w:lang w:eastAsia="ja-JP"/>
-              </w:rPr>
-            </w:pPr>
-            <w:r>
-              <w:rPr>
-                <w:lang w:eastAsia="ja-JP"/>
-              </w:rPr>
-              <w:t>5.3</w:t>
-            </w:r>
-          </w:p>
-        </w:tc>
-        <w:tc>
-          <w:tcPr>
-            <w:tcW w:w="2152" w:type="dxa"/>
-            <w:shd w:val="clear" w:color="auto" w:fill="auto"/>
-            <w:noWrap/>
-          </w:tcPr>
-          <w:p>
-            <w:r>
-              <w:t>Demonstration Video</w:t>
-            </w:r>
-          </w:p>
-        </w:tc>
-        <w:tc>
-          <w:tcPr>
-            <w:tcW w:w="2409" w:type="dxa"/>
-          </w:tcPr>
-          <w:p>
-            <w:r>
-              <w:t>Create a demonstration video for Jim by the 10</w:t>
-            </w:r>
-            <w:r>
-              <w:rPr>
-                <w:vertAlign w:val="superscript"/>
-              </w:rPr>
-              <w:t>th</w:t>
-            </w:r>
-            <w:r>
-              <w:t>. Will need to submit a similar, more polished video for final submission.</w:t>
-            </w:r>
-          </w:p>
-        </w:tc>
-        <w:tc>
-          <w:tcPr>
-            <w:tcW w:w="1559" w:type="dxa"/>
-            <w:shd w:val="clear" w:color="auto" w:fill="auto"/>
-            <w:noWrap/>
-          </w:tcPr>
-          <w:p>
-            <w:r>
-              <w:t>Incomplete</w:t>
-            </w:r>
-          </w:p>
-        </w:tc>
-        <w:tc>
-          <w:tcPr>
-            <w:tcW w:w="1276" w:type="dxa"/>
-            <w:shd w:val="clear" w:color="auto" w:fill="auto"/>
-            <w:noWrap/>
-          </w:tcPr>
-          <w:p>
-            <w:r>
-              <w:t>Lenny</w:t>
-            </w:r>
-          </w:p>
-        </w:tc>
-        <w:tc>
-          <w:tcPr>
-            <w:tcW w:w="850" w:type="dxa"/>
-          </w:tcPr>
-          <w:p>
-            <w:pPr>
-              <w:rPr>
-                <w:lang w:eastAsia="ja-JP"/>
-              </w:rPr>
-            </w:pPr>
-            <w:r>
-              <w:rPr>
-                <w:lang w:eastAsia="ja-JP"/>
-              </w:rPr>
-              <w:t>5</w:t>
-            </w:r>
-          </w:p>
-        </w:tc>
-        <w:tc>
-          <w:tcPr>
-            <w:tcW w:w="868" w:type="dxa"/>
-            <w:shd w:val="clear" w:color="auto" w:fill="auto"/>
-            <w:noWrap/>
-          </w:tcPr>
-          <w:p>
-            <w:pPr>
-              <w:rPr>
-                <w:lang w:eastAsia="ja-JP"/>
-              </w:rPr>
-            </w:pPr>
-            <w:r>
-              <w:rPr>
-                <w:lang w:eastAsia="ja-JP"/>
-              </w:rPr>
-              <w:t>0</w:t>
-            </w:r>
-          </w:p>
-        </w:tc>
-        <w:tc>
-          <w:tcPr>
-            <w:tcW w:w="855" w:type="dxa"/>
-            <w:shd w:val="clear" w:color="auto" w:fill="auto"/>
-            <w:noWrap/>
-          </w:tcPr>
-          <w:p>
-            <w:pPr>
-              <w:rPr>
-                <w:lang w:eastAsia="ja-JP"/>
-              </w:rPr>
-            </w:pPr>
-            <w:r>
-              <w:rPr>
-                <w:lang w:eastAsia="ja-JP"/>
-              </w:rPr>
-              <w:t>5</w:t>
-            </w:r>
-          </w:p>
-        </w:tc>
-      </w:tr>
-      <w:tr>
-        <w:trPr>
-          <w:trHeight w:val="255"/>
-        </w:trPr>
-        <w:tc>
-          <w:tcPr>
-            <w:tcW w:w="710" w:type="dxa"/>
-          </w:tcPr>
-          <w:p>
-            <w:pPr>
-              <w:rPr>
-                <w:lang w:eastAsia="ja-JP"/>
-              </w:rPr>
-            </w:pPr>
-            <w:r>
-              <w:rPr>
-                <w:lang w:eastAsia="ja-JP"/>
-              </w:rPr>
-              <w:t>5.4</w:t>
-            </w:r>
-          </w:p>
-        </w:tc>
-        <w:tc>
-          <w:tcPr>
-            <w:tcW w:w="2152" w:type="dxa"/>
-            <w:shd w:val="clear" w:color="auto" w:fill="auto"/>
-            <w:noWrap/>
-          </w:tcPr>
-          <w:p>
-            <w:r>
-              <w:t>Beta tester sign-off</w:t>
-            </w:r>
-          </w:p>
-        </w:tc>
-        <w:tc>
-          <w:tcPr>
-            <w:tcW w:w="2409" w:type="dxa"/>
-          </w:tcPr>
-          <w:p>
-            <w:r>
-              <w:t>Have the beta-testers re-do the tests to ensure issues are resolved.</w:t>
-            </w:r>
-          </w:p>
-        </w:tc>
-        <w:tc>
-          <w:tcPr>
-            <w:tcW w:w="1559" w:type="dxa"/>
-            <w:shd w:val="clear" w:color="auto" w:fill="auto"/>
-            <w:noWrap/>
-          </w:tcPr>
-          <w:p>
-            <w:r>
-              <w:t>Incomplete</w:t>
-            </w:r>
-          </w:p>
-        </w:tc>
-        <w:tc>
-          <w:tcPr>
-            <w:tcW w:w="1276" w:type="dxa"/>
-            <w:shd w:val="clear" w:color="auto" w:fill="auto"/>
-            <w:noWrap/>
-          </w:tcPr>
-          <w:p>
-            <w:r>
-              <w:t>Ryan</w:t>
-            </w:r>
-            <w:r>
-              <w:br/>
-              <w:t>Lenny</w:t>
-            </w:r>
-            <w:r>
-              <w:br/>
-              <w:t>Beau</w:t>
-            </w:r>
-            <w:r>
-              <w:br/>
-            </w:r>
-            <w:proofErr w:type="spellStart"/>
-            <w:r>
-              <w:t>Jette</w:t>
-            </w:r>
-            <w:proofErr w:type="spellEnd"/>
-          </w:p>
-        </w:tc>
-        <w:tc>
-          <w:tcPr>
-            <w:tcW w:w="850" w:type="dxa"/>
-          </w:tcPr>
-          <w:p>
-            <w:pPr>
-              <w:rPr>
-                <w:lang w:eastAsia="ja-JP"/>
-              </w:rPr>
-            </w:pPr>
-            <w:r>
-              <w:rPr>
-                <w:lang w:eastAsia="ja-JP"/>
-              </w:rPr>
-              <w:t>10</w:t>
-            </w:r>
-          </w:p>
-        </w:tc>
-        <w:tc>
-          <w:tcPr>
-            <w:tcW w:w="868" w:type="dxa"/>
-            <w:shd w:val="clear" w:color="auto" w:fill="auto"/>
-            <w:noWrap/>
-          </w:tcPr>
-          <w:p>
-            <w:pPr>
-              <w:rPr>
-                <w:lang w:eastAsia="ja-JP"/>
-              </w:rPr>
-            </w:pPr>
-            <w:r>
-              <w:rPr>
-                <w:lang w:eastAsia="ja-JP"/>
-              </w:rPr>
-              <w:t>0</w:t>
-            </w:r>
-          </w:p>
-        </w:tc>
-        <w:tc>
-          <w:tcPr>
-            <w:tcW w:w="855" w:type="dxa"/>
-            <w:shd w:val="clear" w:color="auto" w:fill="auto"/>
-            <w:noWrap/>
-          </w:tcPr>
-          <w:p>
-            <w:pPr>
-              <w:rPr>
-                <w:lang w:eastAsia="ja-JP"/>
-              </w:rPr>
-            </w:pPr>
-            <w:r>
-              <w:rPr>
-                <w:lang w:eastAsia="ja-JP"/>
-              </w:rPr>
               <w:t>10</w:t>
             </w:r>
           </w:p>
@@ -1608,13 +1350,12 @@
       </w:tr>
     </w:tbl>
     <w:p/>
-    <w:p/>
     <w:p>
       <w:pPr>
         <w:pStyle w:val="Heading1"/>
         <w:sectPr>
-          <w:headerReference w:type="default" r:id="rId9"/>
-          <w:footerReference w:type="default" r:id="rId10"/>
+          <w:headerReference w:type="default" r:id="rId7"/>
+          <w:footerReference w:type="default" r:id="rId8"/>
           <w:pgSz w:w="12240" w:h="15840" w:code="1"/>
           <w:pgMar w:top="1440" w:right="1440" w:bottom="1440" w:left="1440" w:header="720" w:footer="720" w:gutter="0"/>
           <w:cols w:space="720"/>
@@ -1773,18 +1514,13 @@
           </w:tcPr>
           <w:p>
             <w:pPr>
+              <w:widowControl/>
+              <w:spacing w:before="60"/>
               <w:rPr>
                 <w:rFonts w:asciiTheme="minorHAnsi" w:eastAsia="Arial" w:hAnsiTheme="minorHAnsi" w:cstheme="minorBidi"/>
                 <w:lang w:eastAsia="ja-JP"/>
               </w:rPr>
             </w:pPr>
-            <w:r>
-              <w:rPr>
-                <w:rFonts w:asciiTheme="minorHAnsi" w:eastAsia="Arial" w:hAnsiTheme="minorHAnsi" w:cstheme="minorBidi"/>
-                <w:lang w:eastAsia="ja-JP"/>
-              </w:rPr>
-              <w:t xml:space="preserve">Issue 1 – unreproducible error </w:t>
-            </w:r>
           </w:p>
         </w:tc>
         <w:tc>
@@ -1800,17 +1536,12 @@
           </w:tcPr>
           <w:p>
             <w:pPr>
-              <w:spacing w:line="240" w:lineRule="auto"/>
+              <w:widowControl/>
+              <w:spacing w:before="60" w:line="240" w:lineRule="auto"/>
               <w:rPr>
                 <w:rFonts w:asciiTheme="minorHAnsi" w:eastAsia="Arial" w:hAnsiTheme="minorHAnsi" w:cstheme="minorBidi"/>
               </w:rPr>
             </w:pPr>
-            <w:r>
-              <w:rPr>
-                <w:rFonts w:asciiTheme="minorHAnsi" w:eastAsia="Arial" w:hAnsiTheme="minorHAnsi" w:cstheme="minorBidi"/>
-              </w:rPr>
-              <w:t>Resolved</w:t>
-            </w:r>
           </w:p>
         </w:tc>
         <w:tc>
@@ -1825,105 +1556,13 @@
             <w:shd w:val="clear" w:color="auto" w:fill="auto"/>
           </w:tcPr>
           <w:p>
-            <w:r>
-              <w:t>Due to incorrectly interpreting multiple similar beta test reports, this issue was given multiple work items in the initial iteration plan, which have been properly condensed. While a team member was able to witness the error, we have been unable to reproduce the issue despite knowing the exact steps that caused it, and we believe it was a transient issue caused by server resource management problems that we are resolving with work item 5.1</w:t>
-            </w:r>
-          </w:p>
-        </w:tc>
-      </w:tr>
-      <w:tr>
-        <w:tc>
-          <w:tcPr>
-            <w:tcW w:w="3113" w:type="dxa"/>
-            <w:tcBorders>
-              <w:top w:val="single" w:sz="4" w:space="0" w:color="auto"/>
-              <w:left w:val="single" w:sz="4" w:space="0" w:color="auto"/>
-              <w:bottom w:val="single" w:sz="4" w:space="0" w:color="auto"/>
-              <w:right w:val="single" w:sz="4" w:space="0" w:color="auto"/>
-            </w:tcBorders>
-            <w:shd w:val="clear" w:color="auto" w:fill="auto"/>
-          </w:tcPr>
-          <w:p>
             <w:pPr>
               <w:widowControl/>
               <w:spacing w:before="60"/>
               <w:rPr>
                 <w:rFonts w:asciiTheme="minorHAnsi" w:eastAsia="Arial" w:hAnsiTheme="minorHAnsi" w:cstheme="minorBidi"/>
-                <w:lang w:eastAsia="ja-JP"/>
               </w:rPr>
             </w:pPr>
-            <w:r>
-              <w:rPr>
-                <w:rFonts w:asciiTheme="minorHAnsi" w:eastAsia="Arial" w:hAnsiTheme="minorHAnsi" w:cstheme="minorBidi"/>
-                <w:lang w:eastAsia="ja-JP"/>
-              </w:rPr>
-              <w:t>Issue 2 – Download .csv file</w:t>
-            </w:r>
-          </w:p>
-        </w:tc>
-        <w:tc>
-          <w:tcPr>
-            <w:tcW w:w="1435" w:type="dxa"/>
-            <w:tcBorders>
-              <w:top w:val="single" w:sz="4" w:space="0" w:color="auto"/>
-              <w:left w:val="single" w:sz="4" w:space="0" w:color="auto"/>
-              <w:bottom w:val="single" w:sz="4" w:space="0" w:color="auto"/>
-              <w:right w:val="single" w:sz="4" w:space="0" w:color="auto"/>
-            </w:tcBorders>
-            <w:shd w:val="clear" w:color="auto" w:fill="auto"/>
-          </w:tcPr>
-          <w:p>
-            <w:pPr>
-              <w:widowControl/>
-              <w:spacing w:before="60" w:line="240" w:lineRule="auto"/>
-              <w:rPr>
-                <w:rFonts w:asciiTheme="minorHAnsi" w:eastAsia="Arial" w:hAnsiTheme="minorHAnsi" w:cstheme="minorBidi"/>
-              </w:rPr>
-            </w:pPr>
-            <w:r>
-              <w:rPr>
-                <w:rFonts w:asciiTheme="minorHAnsi" w:eastAsia="Arial" w:hAnsiTheme="minorHAnsi" w:cstheme="minorBidi"/>
-              </w:rPr>
-              <w:t>Resolved</w:t>
-            </w:r>
-          </w:p>
-        </w:tc>
-        <w:tc>
-          <w:tcPr>
-            <w:tcW w:w="4802" w:type="dxa"/>
-            <w:tcBorders>
-              <w:top w:val="single" w:sz="4" w:space="0" w:color="auto"/>
-              <w:left w:val="single" w:sz="4" w:space="0" w:color="auto"/>
-              <w:bottom w:val="single" w:sz="4" w:space="0" w:color="auto"/>
-              <w:right w:val="single" w:sz="4" w:space="0" w:color="auto"/>
-            </w:tcBorders>
-            <w:shd w:val="clear" w:color="auto" w:fill="auto"/>
-          </w:tcPr>
-          <w:p>
-            <w:pPr>
-              <w:widowControl/>
-              <w:spacing w:before="60"/>
-              <w:rPr>
-                <w:rFonts w:asciiTheme="minorHAnsi" w:eastAsia="Arial" w:hAnsiTheme="minorHAnsi" w:cstheme="minorBidi"/>
-              </w:rPr>
-            </w:pPr>
-            <w:r>
-              <w:t>T</w:t>
-            </w:r>
-            <w:r>
-              <w:rPr>
-                <w:sz w:val="22"/>
-                <w:szCs w:val="22"/>
-              </w:rPr>
-              <w:t>his feature relies on all tables having data entered. As we are allowing fields to be hidden, some tables will not have any data entered for a specific error. This causes the report not to run. As this feature was not one that we were planning on providing, it has been deleted</w:t>
-            </w:r>
-            <w:r>
-              <w:rPr>
-                <w:sz w:val="24"/>
-                <w:szCs w:val="24"/>
-              </w:rPr>
-              <w:t>.</w:t>
-            </w:r>
           </w:p>
         </w:tc>
       </w:tr>
@@ -2140,13 +1779,8 @@
               </w:rPr>
             </w:pPr>
             <w:r>
-              <w:t xml:space="preserve">Ryan, Beau, Lenny, &amp; </w:t>
-            </w:r>
-            <w:proofErr w:type="spellStart"/>
-            <w:r>
-              <w:t>Jette</w:t>
-            </w:r>
-            <w:proofErr w:type="spellEnd"/>
+              <w:t>Ryan, Beau, Lenny, &amp; Jette</w:t>
+            </w:r>
           </w:p>
         </w:tc>
       </w:tr>
@@ -2173,17 +1807,16 @@
               <w:spacing w:before="40" w:after="40"/>
               <w:rPr>
                 <w:b/>
-                <w:bCs/>
+                <w:iCs/>
               </w:rPr>
             </w:pPr>
             <w:r>
               <w:rPr>
                 <w:rFonts w:ascii="Times" w:eastAsia="Times" w:hAnsi="Times" w:cs="Times"/>
                 <w:b/>
-                <w:bCs/>
-                <w:color w:val="70AD47" w:themeColor="accent6"/>
-              </w:rPr>
-              <w:t>Green</w:t>
+                <w:color w:val="BF8F00" w:themeColor="accent4" w:themeShade="BF"/>
+              </w:rPr>
+              <w:t>Gold</w:t>
             </w:r>
           </w:p>
         </w:tc>
@@ -2485,7 +2118,7 @@
               <w:rStyle w:val="PageNumber"/>
               <w:noProof/>
             </w:rPr>
-            <w:t>3</w:t>
+            <w:t>2</w:t>
           </w:r>
           <w:r>
             <w:rPr>

</xml_diff>

<commit_message>
Now, the incorrect date in updated Iteration Plan 2 has been fixed.
</commit_message>
<xml_diff>
--- a/documents/Iteration Plan/Transition Iteration Plan 2 updated.docx
+++ b/documents/Iteration Plan/Transition Iteration Plan 2 updated.docx
@@ -1,21 +1,29 @@
 
 <file path=word/document.xml><?xml version="1.0" encoding="utf-8"?>
-<w:document xmlns:wpc="http://schemas.microsoft.com/office/word/2010/wordprocessingCanvas" xmlns:cx="http://schemas.microsoft.com/office/drawing/2014/chartex" xmlns:cx1="http://schemas.microsoft.com/office/drawing/2015/9/8/chartex" xmlns:cx2="http://schemas.microsoft.com/office/drawing/2015/10/21/chartex" xmlns:cx3="http://schemas.microsoft.com/office/drawing/2016/5/9/chartex" xmlns:cx4="http://schemas.microsoft.com/office/drawing/2016/5/10/chartex" xmlns:cx5="http://schemas.microsoft.com/office/drawing/2016/5/11/chartex" xmlns:cx6="http://schemas.microsoft.com/office/drawing/2016/5/12/chartex" xmlns:cx7="http://schemas.microsoft.com/office/drawing/2016/5/13/chartex" xmlns:cx8="http://schemas.microsoft.com/office/drawing/2016/5/14/chartex" xmlns:mc="http://schemas.openxmlformats.org/markup-compatibility/2006" xmlns:aink="http://schemas.microsoft.com/office/drawing/2016/ink" xmlns:am3d="http://schemas.microsoft.com/office/drawing/2017/model3d" xmlns:o="urn:schemas-microsoft-com:office:office" xmlns:r="http://schemas.openxmlformats.org/officeDocument/2006/relationships" xmlns:m="http://schemas.openxmlformats.org/officeDocument/2006/math" xmlns:v="urn:schemas-microsoft-com:vml" xmlns:wp14="http://schemas.microsoft.com/office/word/2010/wordprocessingDrawing" xmlns:wp="http://schemas.openxmlformats.org/drawingml/2006/wordprocessingDrawing" xmlns:w10="urn:schemas-microsoft-com:office:word" xmlns:w="http://schemas.openxmlformats.org/wordprocessingml/2006/main" xmlns:w14="http://schemas.microsoft.com/office/word/2010/wordml" xmlns:w15="http://schemas.microsoft.com/office/word/2012/wordml" xmlns:w16cid="http://schemas.microsoft.com/office/word/2016/wordml/cid" xmlns:w16se="http://schemas.microsoft.com/office/word/2015/wordml/symex" xmlns:wpg="http://schemas.microsoft.com/office/word/2010/wordprocessingGroup" xmlns:wpi="http://schemas.microsoft.com/office/word/2010/wordprocessingInk" xmlns:wne="http://schemas.microsoft.com/office/word/2006/wordml" xmlns:wps="http://schemas.microsoft.com/office/word/2010/wordprocessingShape" mc:Ignorable="w14 w15 w16se w16cid wp14">
+<w:document xmlns:wpc="http://schemas.microsoft.com/office/word/2010/wordprocessingCanvas" xmlns:mc="http://schemas.openxmlformats.org/markup-compatibility/2006" xmlns:o="urn:schemas-microsoft-com:office:office" xmlns:r="http://schemas.openxmlformats.org/officeDocument/2006/relationships" xmlns:m="http://schemas.openxmlformats.org/officeDocument/2006/math" xmlns:v="urn:schemas-microsoft-com:vml" xmlns:wp14="http://schemas.microsoft.com/office/word/2010/wordprocessingDrawing" xmlns:wp="http://schemas.openxmlformats.org/drawingml/2006/wordprocessingDrawing" xmlns:w10="urn:schemas-microsoft-com:office:word" xmlns:w="http://schemas.openxmlformats.org/wordprocessingml/2006/main" xmlns:w14="http://schemas.microsoft.com/office/word/2010/wordml" xmlns:w15="http://schemas.microsoft.com/office/word/2012/wordml" xmlns:wpg="http://schemas.microsoft.com/office/word/2010/wordprocessingGroup" xmlns:wpi="http://schemas.microsoft.com/office/word/2010/wordprocessingInk" xmlns:wne="http://schemas.microsoft.com/office/word/2006/wordml" xmlns:wps="http://schemas.microsoft.com/office/word/2010/wordprocessingShape" mc:Ignorable="w14 w15 wp14">
   <w:body>
     <w:p>
       <w:pPr>
         <w:pStyle w:val="Title"/>
       </w:pPr>
-      <w:bookmarkStart w:name="_GoBack" w:id="0"/>
-      <w:bookmarkEnd w:id="0"/>
       <w:r>
         <w:t xml:space="preserve">Transition </w:t>
       </w:r>
-      <w:fldSimple w:instr=" TITLE  \* MERGEFORMAT ">
-        <w:r>
-          <w:t>Iteration Plan</w:t>
-        </w:r>
-      </w:fldSimple>
+      <w:r>
+        <w:fldChar w:fldCharType="begin"/>
+      </w:r>
+      <w:r>
+        <w:instrText xml:space="preserve"> TITLE  \* MERGEFORMAT </w:instrText>
+      </w:r>
+      <w:r>
+        <w:fldChar w:fldCharType="separate"/>
+      </w:r>
+      <w:r>
+        <w:t>Iteration Plan</w:t>
+      </w:r>
+      <w:r>
+        <w:fldChar w:fldCharType="end"/>
+      </w:r>
       <w:r>
         <w:t xml:space="preserve"> 2</w:t>
       </w:r>
@@ -36,12 +44,12 @@
         <w:tblW w:w="6480" w:type="dxa"/>
         <w:tblInd w:w="468" w:type="dxa"/>
         <w:tblBorders>
-          <w:top w:val="single" w:color="auto" w:sz="4" w:space="0"/>
-          <w:left w:val="single" w:color="auto" w:sz="4" w:space="0"/>
-          <w:bottom w:val="single" w:color="auto" w:sz="4" w:space="0"/>
-          <w:right w:val="single" w:color="auto" w:sz="4" w:space="0"/>
-          <w:insideH w:val="single" w:color="auto" w:sz="4" w:space="0"/>
-          <w:insideV w:val="single" w:color="auto" w:sz="4" w:space="0"/>
+          <w:top w:val="single" w:sz="4" w:space="0" w:color="auto"/>
+          <w:left w:val="single" w:sz="4" w:space="0" w:color="auto"/>
+          <w:bottom w:val="single" w:sz="4" w:space="0" w:color="auto"/>
+          <w:right w:val="single" w:sz="4" w:space="0" w:color="auto"/>
+          <w:insideH w:val="single" w:sz="4" w:space="0" w:color="auto"/>
+          <w:insideV w:val="single" w:sz="4" w:space="0" w:color="auto"/>
         </w:tblBorders>
         <w:tblLook w:val="0000" w:firstRow="0" w:lastRow="0" w:firstColumn="0" w:lastColumn="0" w:noHBand="0" w:noVBand="0"/>
       </w:tblPr>
@@ -53,20 +61,19 @@
         <w:tc>
           <w:tcPr>
             <w:tcW w:w="4608" w:type="dxa"/>
-            <w:tcMar/>
           </w:tcPr>
           <w:p>
             <w:pPr>
               <w:rPr>
-                <w:rFonts w:ascii="Arial" w:hAnsi="Arial" w:eastAsia="Arial" w:cs="Arial"/>
+                <w:rFonts w:ascii="Arial" w:eastAsia="Arial" w:hAnsi="Arial" w:cs="Arial"/>
                 <w:b/>
                 <w:bCs/>
               </w:rPr>
             </w:pPr>
-            <w:bookmarkStart w:name="OLE_LINK1" w:id="1"/>
-            <w:r>
-              <w:rPr>
-                <w:rFonts w:ascii="Arial" w:hAnsi="Arial" w:eastAsia="Arial" w:cs="Arial"/>
+            <w:bookmarkStart w:id="0" w:name="OLE_LINK1"/>
+            <w:r>
+              <w:rPr>
+                <w:rFonts w:ascii="Arial" w:eastAsia="Arial" w:hAnsi="Arial" w:cs="Arial"/>
                 <w:b/>
                 <w:bCs/>
               </w:rPr>
@@ -77,19 +84,18 @@
         <w:tc>
           <w:tcPr>
             <w:tcW w:w="1872" w:type="dxa"/>
-            <w:tcMar/>
           </w:tcPr>
           <w:p>
             <w:pPr>
               <w:rPr>
-                <w:rFonts w:ascii="Arial" w:hAnsi="Arial" w:eastAsia="Arial" w:cs="Arial"/>
+                <w:rFonts w:ascii="Arial" w:eastAsia="Arial" w:hAnsi="Arial" w:cs="Arial"/>
                 <w:b/>
                 <w:bCs/>
               </w:rPr>
             </w:pPr>
             <w:r>
               <w:rPr>
-                <w:rFonts w:ascii="Arial" w:hAnsi="Arial" w:eastAsia="Arial" w:cs="Arial"/>
+                <w:rFonts w:ascii="Arial" w:eastAsia="Arial" w:hAnsi="Arial" w:cs="Arial"/>
                 <w:b/>
                 <w:bCs/>
               </w:rPr>
@@ -102,7 +108,6 @@
         <w:tc>
           <w:tcPr>
             <w:tcW w:w="4608" w:type="dxa"/>
-            <w:tcMar/>
           </w:tcPr>
           <w:p>
             <w:r>
@@ -113,7 +118,6 @@
         <w:tc>
           <w:tcPr>
             <w:tcW w:w="1872" w:type="dxa"/>
-            <w:tcMar/>
           </w:tcPr>
           <w:p>
             <w:r>
@@ -129,7 +133,6 @@
         <w:tc>
           <w:tcPr>
             <w:tcW w:w="4608" w:type="dxa"/>
-            <w:tcMar/>
           </w:tcPr>
           <w:p>
             <w:r>
@@ -140,7 +143,6 @@
         <w:tc>
           <w:tcPr>
             <w:tcW w:w="1872" w:type="dxa"/>
-            <w:tcMar/>
           </w:tcPr>
           <w:p>
             <w:r>
@@ -156,7 +158,6 @@
         <w:tc>
           <w:tcPr>
             <w:tcW w:w="4608" w:type="dxa"/>
-            <w:tcMar/>
           </w:tcPr>
           <w:p>
             <w:r>
@@ -167,7 +168,6 @@
         <w:tc>
           <w:tcPr>
             <w:tcW w:w="1872" w:type="dxa"/>
-            <w:tcMar/>
           </w:tcPr>
           <w:p>
             <w:r>
@@ -180,55 +180,33 @@
         <w:tc>
           <w:tcPr>
             <w:tcW w:w="4608" w:type="dxa"/>
-            <w:tcMar/>
-          </w:tcPr>
-          <w:p>
-            <w:r>
-              <w:t>Team Meeting 2</w:t>
+          </w:tcPr>
+          <w:p>
+            <w:r>
+              <w:t>Iteration stop</w:t>
             </w:r>
           </w:p>
         </w:tc>
         <w:tc>
           <w:tcPr>
             <w:tcW w:w="1872" w:type="dxa"/>
-            <w:tcMar/>
-          </w:tcPr>
-          <w:p w14:noSpellErr="1">
-            <w:r>
-              <w:rPr/>
-              <w:t>8/10/2018</w:t>
+          </w:tcPr>
+          <w:p>
+            <w:r>
+              <w:t>5</w:t>
+            </w:r>
+            <w:bookmarkStart w:id="1" w:name="_GoBack"/>
+            <w:bookmarkEnd w:id="1"/>
+            <w:r>
+              <w:t>/10</w:t>
+            </w:r>
+            <w:r>
+              <w:t>/2018</w:t>
             </w:r>
           </w:p>
         </w:tc>
       </w:tr>
-      <w:tr>
-        <w:tc>
-          <w:tcPr>
-            <w:tcW w:w="4608" w:type="dxa"/>
-            <w:tcMar/>
-          </w:tcPr>
-          <w:p>
-            <w:r>
-              <w:t>Iteration stop</w:t>
-            </w:r>
-          </w:p>
-        </w:tc>
-        <w:tc>
-          <w:tcPr>
-            <w:tcW w:w="1872" w:type="dxa"/>
-            <w:tcMar/>
-          </w:tcPr>
-          <w:p>
-            <w:r>
-              <w:t>11/10</w:t>
-            </w:r>
-            <w:r>
-              <w:t>/2018</w:t>
-            </w:r>
-          </w:p>
-        </w:tc>
-      </w:tr>
-      <w:bookmarkEnd w:id="1"/>
+      <w:bookmarkEnd w:id="0"/>
     </w:tbl>
     <w:p>
       <w:pPr>
@@ -368,12 +346,12 @@
         <w:tblW w:w="10679" w:type="dxa"/>
         <w:tblInd w:w="-740" w:type="dxa"/>
         <w:tblBorders>
-          <w:top w:val="single" w:color="000000" w:themeColor="text1" w:sz="4" w:space="0"/>
-          <w:left w:val="single" w:color="000000" w:themeColor="text1" w:sz="4" w:space="0"/>
-          <w:bottom w:val="single" w:color="000000" w:themeColor="text1" w:sz="4" w:space="0"/>
-          <w:right w:val="single" w:color="000000" w:themeColor="text1" w:sz="4" w:space="0"/>
-          <w:insideH w:val="single" w:color="000000" w:themeColor="text1" w:sz="6" w:space="0"/>
-          <w:insideV w:val="single" w:color="000000" w:themeColor="text1" w:sz="6" w:space="0"/>
+          <w:top w:val="single" w:sz="4" w:space="0" w:color="000000" w:themeColor="text1"/>
+          <w:left w:val="single" w:sz="4" w:space="0" w:color="000000" w:themeColor="text1"/>
+          <w:bottom w:val="single" w:sz="4" w:space="0" w:color="000000" w:themeColor="text1"/>
+          <w:right w:val="single" w:sz="4" w:space="0" w:color="000000" w:themeColor="text1"/>
+          <w:insideH w:val="single" w:sz="6" w:space="0" w:color="000000" w:themeColor="text1"/>
+          <w:insideV w:val="single" w:sz="6" w:space="0" w:color="000000" w:themeColor="text1"/>
         </w:tblBorders>
         <w:tblLayout w:type="fixed"/>
         <w:tblLook w:val="0000" w:firstRow="0" w:lastRow="0" w:firstColumn="0" w:lastColumn="0" w:noHBand="0" w:noVBand="0"/>
@@ -396,14 +374,13 @@
           <w:tcPr>
             <w:tcW w:w="710" w:type="dxa"/>
             <w:shd w:val="clear" w:color="auto" w:fill="D9D9D9" w:themeFill="background1" w:themeFillShade="D9"/>
-            <w:tcMar/>
           </w:tcPr>
           <w:p>
             <w:pPr>
               <w:widowControl/>
               <w:spacing w:before="60" w:line="240" w:lineRule="auto"/>
               <w:rPr>
-                <w:rFonts w:ascii="Arial" w:hAnsi="Arial" w:eastAsia="Arial" w:cs="Arial"/>
+                <w:rFonts w:ascii="Arial" w:eastAsia="Arial" w:hAnsi="Arial" w:cs="Arial"/>
                 <w:b/>
                 <w:bCs/>
                 <w:sz w:val="18"/>
@@ -413,7 +390,7 @@
             </w:pPr>
             <w:r>
               <w:rPr>
-                <w:rFonts w:ascii="Arial" w:hAnsi="Arial" w:eastAsia="Arial" w:cs="Arial"/>
+                <w:rFonts w:ascii="Arial" w:eastAsia="Arial" w:hAnsi="Arial" w:cs="Arial"/>
                 <w:b/>
                 <w:bCs/>
                 <w:sz w:val="18"/>
@@ -428,14 +405,13 @@
           <w:tcPr>
             <w:tcW w:w="2152" w:type="dxa"/>
             <w:shd w:val="clear" w:color="auto" w:fill="D9D9D9" w:themeFill="background1" w:themeFillShade="D9"/>
-            <w:tcMar/>
           </w:tcPr>
           <w:p>
             <w:pPr>
               <w:widowControl/>
               <w:spacing w:before="60" w:line="240" w:lineRule="auto"/>
               <w:rPr>
-                <w:rFonts w:ascii="Arial" w:hAnsi="Arial" w:eastAsia="Arial" w:cs="Arial"/>
+                <w:rFonts w:ascii="Arial" w:eastAsia="Arial" w:hAnsi="Arial" w:cs="Arial"/>
                 <w:b/>
                 <w:bCs/>
                 <w:sz w:val="18"/>
@@ -445,7 +421,7 @@
             </w:pPr>
             <w:r>
               <w:rPr>
-                <w:rFonts w:ascii="Arial" w:hAnsi="Arial" w:eastAsia="Arial" w:cs="Arial"/>
+                <w:rFonts w:ascii="Arial" w:eastAsia="Arial" w:hAnsi="Arial" w:cs="Arial"/>
                 <w:b/>
                 <w:bCs/>
                 <w:sz w:val="18"/>
@@ -460,14 +436,13 @@
           <w:tcPr>
             <w:tcW w:w="2409" w:type="dxa"/>
             <w:shd w:val="clear" w:color="auto" w:fill="D9D9D9" w:themeFill="background1" w:themeFillShade="D9"/>
-            <w:tcMar/>
           </w:tcPr>
           <w:p>
             <w:pPr>
               <w:widowControl/>
               <w:spacing w:before="60" w:line="240" w:lineRule="auto"/>
               <w:rPr>
-                <w:rFonts w:ascii="Arial" w:hAnsi="Arial" w:eastAsia="Arial" w:cs="Arial"/>
+                <w:rFonts w:ascii="Arial" w:eastAsia="Arial" w:hAnsi="Arial" w:cs="Arial"/>
                 <w:b/>
                 <w:bCs/>
                 <w:sz w:val="18"/>
@@ -477,7 +452,7 @@
             </w:pPr>
             <w:r>
               <w:rPr>
-                <w:rFonts w:ascii="Arial" w:hAnsi="Arial" w:eastAsia="Arial" w:cs="Arial"/>
+                <w:rFonts w:ascii="Arial" w:eastAsia="Arial" w:hAnsi="Arial" w:cs="Arial"/>
                 <w:b/>
                 <w:bCs/>
                 <w:sz w:val="18"/>
@@ -492,14 +467,13 @@
           <w:tcPr>
             <w:tcW w:w="1559" w:type="dxa"/>
             <w:shd w:val="clear" w:color="auto" w:fill="D9D9D9" w:themeFill="background1" w:themeFillShade="D9"/>
-            <w:tcMar/>
           </w:tcPr>
           <w:p>
             <w:pPr>
               <w:widowControl/>
               <w:spacing w:before="60" w:line="240" w:lineRule="auto"/>
               <w:rPr>
-                <w:rFonts w:ascii="Arial" w:hAnsi="Arial" w:eastAsia="Arial" w:cs="Arial"/>
+                <w:rFonts w:ascii="Arial" w:eastAsia="Arial" w:hAnsi="Arial" w:cs="Arial"/>
                 <w:b/>
                 <w:bCs/>
                 <w:sz w:val="18"/>
@@ -509,7 +483,7 @@
             </w:pPr>
             <w:r>
               <w:rPr>
-                <w:rFonts w:ascii="Arial" w:hAnsi="Arial" w:eastAsia="Arial" w:cs="Arial"/>
+                <w:rFonts w:ascii="Arial" w:eastAsia="Arial" w:hAnsi="Arial" w:cs="Arial"/>
                 <w:b/>
                 <w:bCs/>
                 <w:sz w:val="18"/>
@@ -524,14 +498,13 @@
           <w:tcPr>
             <w:tcW w:w="1276" w:type="dxa"/>
             <w:shd w:val="clear" w:color="auto" w:fill="D9D9D9" w:themeFill="background1" w:themeFillShade="D9"/>
-            <w:tcMar/>
           </w:tcPr>
           <w:p>
             <w:pPr>
               <w:widowControl/>
               <w:spacing w:before="60" w:line="240" w:lineRule="auto"/>
               <w:rPr>
-                <w:rFonts w:ascii="Arial" w:hAnsi="Arial" w:eastAsia="Arial" w:cs="Arial"/>
+                <w:rFonts w:ascii="Arial" w:eastAsia="Arial" w:hAnsi="Arial" w:cs="Arial"/>
                 <w:b/>
                 <w:bCs/>
                 <w:sz w:val="18"/>
@@ -541,7 +514,7 @@
             </w:pPr>
             <w:r>
               <w:rPr>
-                <w:rFonts w:ascii="Arial" w:hAnsi="Arial" w:eastAsia="Arial" w:cs="Arial"/>
+                <w:rFonts w:ascii="Arial" w:eastAsia="Arial" w:hAnsi="Arial" w:cs="Arial"/>
                 <w:b/>
                 <w:bCs/>
                 <w:sz w:val="18"/>
@@ -556,14 +529,13 @@
           <w:tcPr>
             <w:tcW w:w="850" w:type="dxa"/>
             <w:shd w:val="clear" w:color="auto" w:fill="D9D9D9" w:themeFill="background1" w:themeFillShade="D9"/>
-            <w:tcMar/>
           </w:tcPr>
           <w:p>
             <w:pPr>
               <w:widowControl/>
               <w:spacing w:before="60" w:line="240" w:lineRule="auto"/>
               <w:rPr>
-                <w:rFonts w:ascii="Arial" w:hAnsi="Arial" w:eastAsia="Arial" w:cs="Arial"/>
+                <w:rFonts w:ascii="Arial" w:eastAsia="Arial" w:hAnsi="Arial" w:cs="Arial"/>
                 <w:b/>
                 <w:bCs/>
                 <w:sz w:val="18"/>
@@ -573,7 +545,7 @@
             </w:pPr>
             <w:r>
               <w:rPr>
-                <w:rFonts w:ascii="Arial" w:hAnsi="Arial" w:eastAsia="Arial" w:cs="Arial"/>
+                <w:rFonts w:ascii="Arial" w:eastAsia="Arial" w:hAnsi="Arial" w:cs="Arial"/>
                 <w:b/>
                 <w:bCs/>
                 <w:sz w:val="18"/>
@@ -588,14 +560,13 @@
           <w:tcPr>
             <w:tcW w:w="868" w:type="dxa"/>
             <w:shd w:val="clear" w:color="auto" w:fill="D9D9D9" w:themeFill="background1" w:themeFillShade="D9"/>
-            <w:tcMar/>
           </w:tcPr>
           <w:p>
             <w:pPr>
               <w:widowControl/>
               <w:spacing w:before="60" w:line="240" w:lineRule="auto"/>
               <w:rPr>
-                <w:rFonts w:ascii="Arial" w:hAnsi="Arial" w:eastAsia="Arial" w:cs="Arial"/>
+                <w:rFonts w:ascii="Arial" w:eastAsia="Arial" w:hAnsi="Arial" w:cs="Arial"/>
                 <w:b/>
                 <w:bCs/>
                 <w:sz w:val="18"/>
@@ -605,7 +576,7 @@
             </w:pPr>
             <w:r>
               <w:rPr>
-                <w:rFonts w:ascii="Arial" w:hAnsi="Arial" w:eastAsia="Arial" w:cs="Arial"/>
+                <w:rFonts w:ascii="Arial" w:eastAsia="Arial" w:hAnsi="Arial" w:cs="Arial"/>
                 <w:b/>
                 <w:bCs/>
                 <w:sz w:val="18"/>
@@ -620,14 +591,13 @@
           <w:tcPr>
             <w:tcW w:w="855" w:type="dxa"/>
             <w:shd w:val="clear" w:color="auto" w:fill="D9D9D9" w:themeFill="background1" w:themeFillShade="D9"/>
-            <w:tcMar/>
           </w:tcPr>
           <w:p>
             <w:pPr>
               <w:widowControl/>
               <w:spacing w:before="60" w:line="240" w:lineRule="auto"/>
               <w:rPr>
-                <w:rFonts w:ascii="Arial" w:hAnsi="Arial" w:eastAsia="Arial" w:cs="Arial"/>
+                <w:rFonts w:ascii="Arial" w:eastAsia="Arial" w:hAnsi="Arial" w:cs="Arial"/>
                 <w:b/>
                 <w:bCs/>
                 <w:sz w:val="18"/>
@@ -637,7 +607,7 @@
             </w:pPr>
             <w:r>
               <w:rPr>
-                <w:rFonts w:ascii="Arial" w:hAnsi="Arial" w:eastAsia="Arial" w:cs="Arial"/>
+                <w:rFonts w:ascii="Arial" w:eastAsia="Arial" w:hAnsi="Arial" w:cs="Arial"/>
                 <w:b/>
                 <w:bCs/>
                 <w:sz w:val="18"/>
@@ -656,7 +626,6 @@
         <w:tc>
           <w:tcPr>
             <w:tcW w:w="710" w:type="dxa"/>
-            <w:tcMar/>
           </w:tcPr>
           <w:p>
             <w:pPr>
@@ -668,13 +637,7 @@
               <w:rPr>
                 <w:lang w:eastAsia="ja-JP"/>
               </w:rPr>
-              <w:t>4.1, 4.2, 4.</w:t>
-            </w:r>
-            <w:r>
-              <w:rPr>
-                <w:lang w:eastAsia="ja-JP"/>
-              </w:rPr>
-              <w:t>3, 4.5</w:t>
+              <w:t>4.1, 4.2, 4.3, 4.5</w:t>
             </w:r>
           </w:p>
         </w:tc>
@@ -683,44 +646,20 @@
             <w:tcW w:w="2152" w:type="dxa"/>
             <w:shd w:val="clear" w:color="auto" w:fill="auto"/>
             <w:noWrap/>
-            <w:tcMar/>
-          </w:tcPr>
-          <w:p w14:noSpellErr="1">
-            <w:r>
-              <w:rPr/>
-              <w:t>Issue identif</w:t>
-            </w:r>
-            <w:r>
-              <w:rPr/>
-              <w:t xml:space="preserve">ied with </w:t>
-            </w:r>
-            <w:r>
-              <w:rPr/>
-              <w:t>Manage Medication Type/Patient Type/Worker</w:t>
+          </w:tcPr>
+          <w:p>
+            <w:r>
+              <w:t>Issue identified with Manage Medication Type/Patient Type/Worker</w:t>
             </w:r>
           </w:p>
         </w:tc>
         <w:tc>
           <w:tcPr>
             <w:tcW w:w="2409" w:type="dxa"/>
-            <w:tcMar/>
-          </w:tcPr>
-          <w:p w14:noSpellErr="1">
-            <w:r>
-              <w:rPr/>
-              <w:t>Resolve an issue affecting the a</w:t>
-            </w:r>
-            <w:r>
-              <w:rPr/>
-              <w:t xml:space="preserve">bility to add a </w:t>
-            </w:r>
-            <w:r>
-              <w:rPr/>
-              <w:t>record using certain pages.</w:t>
-            </w:r>
-            <w:r>
-              <w:rPr/>
-              <w:t xml:space="preserve"> </w:t>
+          </w:tcPr>
+          <w:p>
+            <w:r>
+              <w:t xml:space="preserve">Resolve an issue affecting the ability to add a record using certain pages. </w:t>
             </w:r>
           </w:p>
         </w:tc>
@@ -729,20 +668,10 @@
             <w:tcW w:w="1559" w:type="dxa"/>
             <w:shd w:val="clear" w:color="auto" w:fill="auto"/>
             <w:noWrap/>
-            <w:tcMar/>
-          </w:tcPr>
-          <w:p w14:noSpellErr="1">
-            <w:r>
-              <w:rPr/>
-              <w:t>Irreproducible- Ten</w:t>
-            </w:r>
-            <w:r>
-              <w:rPr/>
-              <w:t>t</w:t>
-            </w:r>
-            <w:r>
-              <w:rPr/>
-              <w:t>atively Complete – See issue 1</w:t>
+          </w:tcPr>
+          <w:p>
+            <w:r>
+              <w:t>Irreproducible- Tentatively Complete – See issue 1</w:t>
             </w:r>
           </w:p>
           <w:p/>
@@ -752,7 +681,6 @@
             <w:tcW w:w="1276" w:type="dxa"/>
             <w:shd w:val="clear" w:color="auto" w:fill="auto"/>
             <w:noWrap/>
-            <w:tcMar/>
           </w:tcPr>
           <w:p>
             <w:r>
@@ -778,7 +706,6 @@
         <w:tc>
           <w:tcPr>
             <w:tcW w:w="850" w:type="dxa"/>
-            <w:tcMar/>
           </w:tcPr>
           <w:p>
             <w:pPr>
@@ -799,7 +726,6 @@
             <w:tcW w:w="868" w:type="dxa"/>
             <w:shd w:val="clear" w:color="auto" w:fill="auto"/>
             <w:noWrap/>
-            <w:tcMar/>
           </w:tcPr>
           <w:p>
             <w:pPr>
@@ -820,7 +746,6 @@
             <w:tcW w:w="855" w:type="dxa"/>
             <w:shd w:val="clear" w:color="auto" w:fill="auto"/>
             <w:noWrap/>
-            <w:tcMar/>
           </w:tcPr>
           <w:p>
             <w:pPr>
@@ -844,7 +769,6 @@
         <w:tc>
           <w:tcPr>
             <w:tcW w:w="710" w:type="dxa"/>
-            <w:tcMar/>
           </w:tcPr>
           <w:p>
             <w:pPr>
@@ -856,13 +780,7 @@
               <w:rPr>
                 <w:lang w:eastAsia="ja-JP"/>
               </w:rPr>
-              <w:t>4.</w:t>
-            </w:r>
-            <w:r>
-              <w:rPr>
-                <w:lang w:eastAsia="ja-JP"/>
-              </w:rPr>
-              <w:t>4</w:t>
+              <w:t>4.4</w:t>
             </w:r>
           </w:p>
         </w:tc>
@@ -871,7 +789,6 @@
             <w:tcW w:w="2152" w:type="dxa"/>
             <w:shd w:val="clear" w:color="auto" w:fill="auto"/>
             <w:noWrap/>
-            <w:tcMar/>
           </w:tcPr>
           <w:p>
             <w:r>
@@ -882,7 +799,6 @@
         <w:tc>
           <w:tcPr>
             <w:tcW w:w="2409" w:type="dxa"/>
-            <w:tcMar/>
           </w:tcPr>
           <w:p>
             <w:r>
@@ -895,16 +811,10 @@
             <w:tcW w:w="1559" w:type="dxa"/>
             <w:shd w:val="clear" w:color="auto" w:fill="auto"/>
             <w:noWrap/>
-            <w:tcMar/>
-          </w:tcPr>
-          <w:p w14:noSpellErr="1">
-            <w:r>
-              <w:rPr/>
-              <w:t xml:space="preserve">Incomplete – </w:t>
-            </w:r>
-            <w:r>
-              <w:rPr/>
-              <w:t>see issue 2</w:t>
+          </w:tcPr>
+          <w:p>
+            <w:r>
+              <w:t>Incomplete – see issue 2</w:t>
             </w:r>
           </w:p>
         </w:tc>
@@ -913,7 +823,6 @@
             <w:tcW w:w="1276" w:type="dxa"/>
             <w:shd w:val="clear" w:color="auto" w:fill="auto"/>
             <w:noWrap/>
-            <w:tcMar/>
           </w:tcPr>
           <w:p>
             <w:r>
@@ -924,7 +833,6 @@
         <w:tc>
           <w:tcPr>
             <w:tcW w:w="850" w:type="dxa"/>
-            <w:tcMar/>
           </w:tcPr>
           <w:p>
             <w:pPr>
@@ -945,7 +853,6 @@
             <w:tcW w:w="868" w:type="dxa"/>
             <w:shd w:val="clear" w:color="auto" w:fill="auto"/>
             <w:noWrap/>
-            <w:tcMar/>
           </w:tcPr>
           <w:p>
             <w:pPr>
@@ -966,15 +873,9 @@
             <w:tcW w:w="855" w:type="dxa"/>
             <w:shd w:val="clear" w:color="auto" w:fill="auto"/>
             <w:noWrap/>
-            <w:tcMar/>
           </w:tcPr>
           <w:p>
             <w:pPr>
-              <w:pStyle w:val="Normal"/>
-              <w:bidi w:val="0"/>
-              <w:spacing w:before="0" w:beforeAutospacing="off" w:after="0" w:afterAutospacing="off"/>
-              <w:ind w:left="0" w:right="0"/>
-              <w:jc w:val="left"/>
               <w:rPr>
                 <w:lang w:eastAsia="ja-JP"/>
               </w:rPr>
@@ -995,11 +896,9 @@
         <w:tc>
           <w:tcPr>
             <w:tcW w:w="710" w:type="dxa"/>
-            <w:tcMar/>
           </w:tcPr>
           <w:p>
             <w:pPr>
-              <w:pStyle w:val="Normal"/>
               <w:rPr>
                 <w:lang w:eastAsia="ja-JP"/>
               </w:rPr>
@@ -1008,13 +907,7 @@
               <w:rPr>
                 <w:lang w:eastAsia="ja-JP"/>
               </w:rPr>
-              <w:t>4</w:t>
-            </w:r>
-            <w:r>
-              <w:rPr>
-                <w:lang w:eastAsia="ja-JP"/>
-              </w:rPr>
-              <w:t>.6</w:t>
+              <w:t>4.6</w:t>
             </w:r>
           </w:p>
         </w:tc>
@@ -1023,38 +916,20 @@
             <w:tcW w:w="2152" w:type="dxa"/>
             <w:shd w:val="clear" w:color="auto" w:fill="auto"/>
             <w:noWrap/>
-            <w:tcMar/>
-          </w:tcPr>
-          <w:p w14:noSpellErr="1">
-            <w:pPr>
-              <w:pStyle w:val="Normal"/>
-            </w:pPr>
-            <w:r>
-              <w:rPr/>
-              <w:t xml:space="preserve">Physician fields </w:t>
-            </w:r>
-            <w:r>
-              <w:rPr/>
-              <w:t>validation</w:t>
+          </w:tcPr>
+          <w:p>
+            <w:r>
+              <w:t>Physician fields validation</w:t>
             </w:r>
           </w:p>
         </w:tc>
         <w:tc>
           <w:tcPr>
             <w:tcW w:w="2409" w:type="dxa"/>
-            <w:tcMar/>
-          </w:tcPr>
-          <w:p w14:noSpellErr="1">
-            <w:pPr>
-              <w:pStyle w:val="Normal"/>
-            </w:pPr>
-            <w:r>
-              <w:rPr/>
-              <w:t>When Physician was not notified, physician fields still required data to be entered even though they were disab</w:t>
-            </w:r>
-            <w:r>
-              <w:rPr/>
-              <w:t>led</w:t>
+          </w:tcPr>
+          <w:p>
+            <w:r>
+              <w:t>When Physician was not notified, physician fields still required data to be entered even though they were disabled</w:t>
             </w:r>
           </w:p>
         </w:tc>
@@ -1063,13 +938,9 @@
             <w:tcW w:w="1559" w:type="dxa"/>
             <w:shd w:val="clear" w:color="auto" w:fill="auto"/>
             <w:noWrap/>
-            <w:tcMar/>
-          </w:tcPr>
-          <w:p>
-            <w:pPr>
-              <w:pStyle w:val="Normal"/>
-            </w:pPr>
-            <w:hyperlink r:id="R2455b67cd5ea4f67">
+          </w:tcPr>
+          <w:p>
+            <w:hyperlink r:id="rId7">
               <w:r>
                 <w:rPr>
                   <w:rStyle w:val="Hyperlink"/>
@@ -1084,33 +955,23 @@
             <w:tcW w:w="1276" w:type="dxa"/>
             <w:shd w:val="clear" w:color="auto" w:fill="auto"/>
             <w:noWrap/>
-            <w:tcMar/>
-          </w:tcPr>
-          <w:p w14:noSpellErr="1">
+          </w:tcPr>
+          <w:p>
+            <w:r>
+              <w:t>Jette</w:t>
+            </w:r>
+            <w:r>
+              <w:br/>
+              <w:t>Ryan</w:t>
+            </w:r>
+          </w:p>
+        </w:tc>
+        <w:tc>
+          <w:tcPr>
+            <w:tcW w:w="850" w:type="dxa"/>
+          </w:tcPr>
+          <w:p>
             <w:pPr>
-              <w:pStyle w:val="Normal"/>
-            </w:pPr>
-            <w:r>
-              <w:rPr/>
-              <w:t>Jette</w:t>
-            </w:r>
-            <w:r>
-              <w:br/>
-            </w:r>
-            <w:r>
-              <w:rPr/>
-              <w:t>Ryan</w:t>
-            </w:r>
-          </w:p>
-        </w:tc>
-        <w:tc>
-          <w:tcPr>
-            <w:tcW w:w="850" w:type="dxa"/>
-            <w:tcMar/>
-          </w:tcPr>
-          <w:p>
-            <w:pPr>
-              <w:pStyle w:val="Normal"/>
               <w:rPr>
                 <w:lang w:eastAsia="ja-JP"/>
               </w:rPr>
@@ -1128,11 +989,9 @@
             <w:tcW w:w="868" w:type="dxa"/>
             <w:shd w:val="clear" w:color="auto" w:fill="auto"/>
             <w:noWrap/>
-            <w:tcMar/>
           </w:tcPr>
           <w:p>
             <w:pPr>
-              <w:pStyle w:val="Normal"/>
               <w:rPr>
                 <w:lang w:eastAsia="ja-JP"/>
               </w:rPr>
@@ -1150,11 +1009,9 @@
             <w:tcW w:w="855" w:type="dxa"/>
             <w:shd w:val="clear" w:color="auto" w:fill="auto"/>
             <w:noWrap/>
-            <w:tcMar/>
           </w:tcPr>
           <w:p>
             <w:pPr>
-              <w:pStyle w:val="Normal"/>
               <w:rPr>
                 <w:lang w:eastAsia="ja-JP"/>
               </w:rPr>
@@ -1175,11 +1032,9 @@
         <w:tc>
           <w:tcPr>
             <w:tcW w:w="710" w:type="dxa"/>
-            <w:tcMar/>
           </w:tcPr>
           <w:p>
             <w:pPr>
-              <w:pStyle w:val="Normal"/>
               <w:rPr>
                 <w:lang w:eastAsia="ja-JP"/>
               </w:rPr>
@@ -1197,50 +1052,20 @@
             <w:tcW w:w="2152" w:type="dxa"/>
             <w:shd w:val="clear" w:color="auto" w:fill="auto"/>
             <w:noWrap/>
-            <w:tcMar/>
-          </w:tcPr>
-          <w:p w14:noSpellErr="1">
-            <w:pPr>
-              <w:pStyle w:val="Normal"/>
-            </w:pPr>
-            <w:r>
-              <w:rPr/>
-              <w:t>Issue with server running out of memory in Dev</w:t>
-            </w:r>
-            <w:r>
-              <w:rPr/>
-              <w:t xml:space="preserve"> / Test Environment</w:t>
-            </w:r>
-            <w:r>
-              <w:rPr/>
-              <w:t>.</w:t>
+          </w:tcPr>
+          <w:p>
+            <w:r>
+              <w:t>Issue with server running out of memory in Dev / Test Environment.</w:t>
             </w:r>
           </w:p>
         </w:tc>
         <w:tc>
           <w:tcPr>
             <w:tcW w:w="2409" w:type="dxa"/>
-            <w:tcMar/>
-          </w:tcPr>
-          <w:p w14:noSpellErr="1">
-            <w:pPr>
-              <w:pStyle w:val="Normal"/>
-            </w:pPr>
-            <w:r>
-              <w:rPr/>
-              <w:t>Sep</w:t>
-            </w:r>
-            <w:r>
-              <w:rPr/>
-              <w:t>a</w:t>
-            </w:r>
-            <w:r>
-              <w:rPr/>
-              <w:t>ration of Database Server and Front-end webserve</w:t>
-            </w:r>
-            <w:r>
-              <w:rPr/>
-              <w:t>r</w:t>
+          </w:tcPr>
+          <w:p>
+            <w:r>
+              <w:t>Separation of Database Server and Front-end webserver</w:t>
             </w:r>
           </w:p>
         </w:tc>
@@ -1249,14 +1074,9 @@
             <w:tcW w:w="1559" w:type="dxa"/>
             <w:shd w:val="clear" w:color="auto" w:fill="auto"/>
             <w:noWrap/>
-            <w:tcMar/>
-          </w:tcPr>
-          <w:p w14:noSpellErr="1">
-            <w:pPr>
-              <w:pStyle w:val="Normal"/>
-            </w:pPr>
-            <w:r>
-              <w:rPr/>
+          </w:tcPr>
+          <w:p>
+            <w:r>
               <w:t>Incomplete</w:t>
             </w:r>
           </w:p>
@@ -1266,35 +1086,24 @@
             <w:tcW w:w="1276" w:type="dxa"/>
             <w:shd w:val="clear" w:color="auto" w:fill="auto"/>
             <w:noWrap/>
-            <w:tcMar/>
-          </w:tcPr>
-          <w:p w14:noSpellErr="1">
+          </w:tcPr>
+          <w:p>
+            <w:r>
+              <w:t>Lenny</w:t>
+            </w:r>
+          </w:p>
+          <w:p>
+            <w:r>
+              <w:t>Beau</w:t>
+            </w:r>
+          </w:p>
+        </w:tc>
+        <w:tc>
+          <w:tcPr>
+            <w:tcW w:w="850" w:type="dxa"/>
+          </w:tcPr>
+          <w:p>
             <w:pPr>
-              <w:pStyle w:val="Normal"/>
-            </w:pPr>
-            <w:r>
-              <w:rPr/>
-              <w:t>Lenny</w:t>
-            </w:r>
-          </w:p>
-          <w:p w14:noSpellErr="1">
-            <w:pPr>
-              <w:pStyle w:val="Normal"/>
-            </w:pPr>
-            <w:r>
-              <w:rPr/>
-              <w:t>Beau</w:t>
-            </w:r>
-          </w:p>
-        </w:tc>
-        <w:tc>
-          <w:tcPr>
-            <w:tcW w:w="850" w:type="dxa"/>
-            <w:tcMar/>
-          </w:tcPr>
-          <w:p>
-            <w:pPr>
-              <w:pStyle w:val="Normal"/>
               <w:rPr>
                 <w:lang w:eastAsia="ja-JP"/>
               </w:rPr>
@@ -1312,11 +1121,9 @@
             <w:tcW w:w="868" w:type="dxa"/>
             <w:shd w:val="clear" w:color="auto" w:fill="auto"/>
             <w:noWrap/>
-            <w:tcMar/>
           </w:tcPr>
           <w:p>
             <w:pPr>
-              <w:pStyle w:val="Normal"/>
               <w:rPr>
                 <w:lang w:eastAsia="ja-JP"/>
               </w:rPr>
@@ -1334,11 +1141,9 @@
             <w:tcW w:w="855" w:type="dxa"/>
             <w:shd w:val="clear" w:color="auto" w:fill="auto"/>
             <w:noWrap/>
-            <w:tcMar/>
           </w:tcPr>
           <w:p>
             <w:pPr>
-              <w:pStyle w:val="Normal"/>
               <w:rPr>
                 <w:lang w:eastAsia="ja-JP"/>
               </w:rPr>
@@ -1359,11 +1164,9 @@
         <w:tc>
           <w:tcPr>
             <w:tcW w:w="710" w:type="dxa"/>
-            <w:tcMar/>
           </w:tcPr>
           <w:p>
             <w:pPr>
-              <w:pStyle w:val="Normal"/>
               <w:rPr>
                 <w:lang w:eastAsia="ja-JP"/>
               </w:rPr>
@@ -1381,14 +1184,9 @@
             <w:tcW w:w="2152" w:type="dxa"/>
             <w:shd w:val="clear" w:color="auto" w:fill="auto"/>
             <w:noWrap/>
-            <w:tcMar/>
-          </w:tcPr>
-          <w:p w14:noSpellErr="1">
-            <w:pPr>
-              <w:pStyle w:val="Normal"/>
-            </w:pPr>
-            <w:r>
-              <w:rPr/>
+          </w:tcPr>
+          <w:p>
+            <w:r>
               <w:t>Hidden fields</w:t>
             </w:r>
           </w:p>
@@ -1396,19 +1194,10 @@
         <w:tc>
           <w:tcPr>
             <w:tcW w:w="2409" w:type="dxa"/>
-            <w:tcMar/>
-          </w:tcPr>
-          <w:p w14:noSpellErr="1">
-            <w:pPr>
-              <w:pStyle w:val="Normal"/>
-            </w:pPr>
-            <w:r>
-              <w:rPr/>
-              <w:t xml:space="preserve">IIMS Completed, Worker Notified and Physician Notified to show correctly when fields have not been hidden. Physician fields not to show at all when either hidden or not </w:t>
-            </w:r>
-            <w:r>
-              <w:rPr/>
-              <w:t>notified</w:t>
+          </w:tcPr>
+          <w:p>
+            <w:r>
+              <w:t>IIMS Completed, Worker Notified and Physician Notified to show correctly when fields have not been hidden. Physician fields not to show at all when either hidden or not notified</w:t>
             </w:r>
           </w:p>
         </w:tc>
@@ -1417,13 +1206,9 @@
             <w:tcW w:w="1559" w:type="dxa"/>
             <w:shd w:val="clear" w:color="auto" w:fill="auto"/>
             <w:noWrap/>
-            <w:tcMar/>
-          </w:tcPr>
-          <w:p>
-            <w:pPr>
-              <w:pStyle w:val="Normal"/>
-            </w:pPr>
-            <w:hyperlink r:id="R401210e1c20742cc">
+          </w:tcPr>
+          <w:p>
+            <w:hyperlink r:id="rId8" w:anchor="chg-code/client/src/components/Error.vue">
               <w:r>
                 <w:rPr>
                   <w:rStyle w:val="Hyperlink"/>
@@ -1438,33 +1223,23 @@
             <w:tcW w:w="1276" w:type="dxa"/>
             <w:shd w:val="clear" w:color="auto" w:fill="auto"/>
             <w:noWrap/>
-            <w:tcMar/>
-          </w:tcPr>
-          <w:p w14:noSpellErr="1">
+          </w:tcPr>
+          <w:p>
+            <w:r>
+              <w:t>Jette</w:t>
+            </w:r>
+            <w:r>
+              <w:br/>
+              <w:t>Ryan</w:t>
+            </w:r>
+          </w:p>
+        </w:tc>
+        <w:tc>
+          <w:tcPr>
+            <w:tcW w:w="850" w:type="dxa"/>
+          </w:tcPr>
+          <w:p>
             <w:pPr>
-              <w:pStyle w:val="Normal"/>
-            </w:pPr>
-            <w:r>
-              <w:rPr/>
-              <w:t>Jette</w:t>
-            </w:r>
-            <w:r>
-              <w:br/>
-            </w:r>
-            <w:r>
-              <w:rPr/>
-              <w:t>Ryan</w:t>
-            </w:r>
-          </w:p>
-        </w:tc>
-        <w:tc>
-          <w:tcPr>
-            <w:tcW w:w="850" w:type="dxa"/>
-            <w:tcMar/>
-          </w:tcPr>
-          <w:p>
-            <w:pPr>
-              <w:pStyle w:val="Normal"/>
               <w:rPr>
                 <w:lang w:eastAsia="ja-JP"/>
               </w:rPr>
@@ -1482,11 +1257,9 @@
             <w:tcW w:w="868" w:type="dxa"/>
             <w:shd w:val="clear" w:color="auto" w:fill="auto"/>
             <w:noWrap/>
-            <w:tcMar/>
           </w:tcPr>
           <w:p>
             <w:pPr>
-              <w:pStyle w:val="Normal"/>
               <w:rPr>
                 <w:lang w:eastAsia="ja-JP"/>
               </w:rPr>
@@ -1504,11 +1277,9 @@
             <w:tcW w:w="855" w:type="dxa"/>
             <w:shd w:val="clear" w:color="auto" w:fill="auto"/>
             <w:noWrap/>
-            <w:tcMar/>
           </w:tcPr>
           <w:p>
             <w:pPr>
-              <w:pStyle w:val="Normal"/>
               <w:rPr>
                 <w:lang w:eastAsia="ja-JP"/>
               </w:rPr>
@@ -1529,11 +1300,9 @@
         <w:tc>
           <w:tcPr>
             <w:tcW w:w="710" w:type="dxa"/>
-            <w:tcMar/>
           </w:tcPr>
           <w:p>
             <w:pPr>
-              <w:pStyle w:val="Normal"/>
               <w:rPr>
                 <w:lang w:eastAsia="ja-JP"/>
               </w:rPr>
@@ -1542,6 +1311,7 @@
               <w:rPr>
                 <w:lang w:eastAsia="ja-JP"/>
               </w:rPr>
+              <w:lastRenderedPageBreak/>
               <w:t>5.3</w:t>
             </w:r>
           </w:p>
@@ -1551,33 +1321,19 @@
             <w:tcW w:w="2152" w:type="dxa"/>
             <w:shd w:val="clear" w:color="auto" w:fill="auto"/>
             <w:noWrap/>
-            <w:tcMar/>
-          </w:tcPr>
-          <w:p w14:noSpellErr="1">
-            <w:pPr>
-              <w:pStyle w:val="Normal"/>
-            </w:pPr>
-            <w:r>
-              <w:rPr/>
-              <w:t xml:space="preserve">Demonstration </w:t>
-            </w:r>
-            <w:r>
-              <w:rPr/>
-              <w:t>Video</w:t>
+          </w:tcPr>
+          <w:p>
+            <w:r>
+              <w:t>Demonstration Video</w:t>
             </w:r>
           </w:p>
         </w:tc>
         <w:tc>
           <w:tcPr>
             <w:tcW w:w="2409" w:type="dxa"/>
-            <w:tcMar/>
-          </w:tcPr>
-          <w:p w14:noSpellErr="1">
-            <w:pPr>
-              <w:pStyle w:val="Normal"/>
-            </w:pPr>
-            <w:r>
-              <w:rPr/>
+          </w:tcPr>
+          <w:p>
+            <w:r>
               <w:t>Create a demonstration video for Jim by the 10</w:t>
             </w:r>
             <w:r>
@@ -1587,20 +1343,7 @@
               <w:t>th</w:t>
             </w:r>
             <w:r>
-              <w:rPr/>
-              <w:t xml:space="preserve">. Will need to submit a similar, more polished video </w:t>
-            </w:r>
-            <w:r>
-              <w:rPr/>
-              <w:t xml:space="preserve">for final </w:t>
-            </w:r>
-            <w:r>
-              <w:rPr/>
-              <w:t>submission</w:t>
-            </w:r>
-            <w:r>
-              <w:rPr/>
-              <w:t>.</w:t>
+              <w:t>. Will need to submit a similar, more polished video for final submission.</w:t>
             </w:r>
           </w:p>
         </w:tc>
@@ -1609,14 +1352,9 @@
             <w:tcW w:w="1559" w:type="dxa"/>
             <w:shd w:val="clear" w:color="auto" w:fill="auto"/>
             <w:noWrap/>
-            <w:tcMar/>
-          </w:tcPr>
-          <w:p w14:noSpellErr="1">
-            <w:pPr>
-              <w:pStyle w:val="Normal"/>
-            </w:pPr>
-            <w:r>
-              <w:rPr/>
+          </w:tcPr>
+          <w:p>
+            <w:r>
               <w:t>Incomplete</w:t>
             </w:r>
           </w:p>
@@ -1626,26 +1364,19 @@
             <w:tcW w:w="1276" w:type="dxa"/>
             <w:shd w:val="clear" w:color="auto" w:fill="auto"/>
             <w:noWrap/>
-            <w:tcMar/>
-          </w:tcPr>
-          <w:p w14:noSpellErr="1">
+          </w:tcPr>
+          <w:p>
+            <w:r>
+              <w:t>Lenny</w:t>
+            </w:r>
+          </w:p>
+        </w:tc>
+        <w:tc>
+          <w:tcPr>
+            <w:tcW w:w="850" w:type="dxa"/>
+          </w:tcPr>
+          <w:p>
             <w:pPr>
-              <w:pStyle w:val="Normal"/>
-            </w:pPr>
-            <w:r>
-              <w:rPr/>
-              <w:t>Lenny</w:t>
-            </w:r>
-          </w:p>
-        </w:tc>
-        <w:tc>
-          <w:tcPr>
-            <w:tcW w:w="850" w:type="dxa"/>
-            <w:tcMar/>
-          </w:tcPr>
-          <w:p>
-            <w:pPr>
-              <w:pStyle w:val="Normal"/>
               <w:rPr>
                 <w:lang w:eastAsia="ja-JP"/>
               </w:rPr>
@@ -1663,11 +1394,9 @@
             <w:tcW w:w="868" w:type="dxa"/>
             <w:shd w:val="clear" w:color="auto" w:fill="auto"/>
             <w:noWrap/>
-            <w:tcMar/>
           </w:tcPr>
           <w:p>
             <w:pPr>
-              <w:pStyle w:val="Normal"/>
               <w:rPr>
                 <w:lang w:eastAsia="ja-JP"/>
               </w:rPr>
@@ -1685,11 +1414,9 @@
             <w:tcW w:w="855" w:type="dxa"/>
             <w:shd w:val="clear" w:color="auto" w:fill="auto"/>
             <w:noWrap/>
-            <w:tcMar/>
           </w:tcPr>
           <w:p>
             <w:pPr>
-              <w:pStyle w:val="Normal"/>
               <w:rPr>
                 <w:lang w:eastAsia="ja-JP"/>
               </w:rPr>
@@ -1710,11 +1437,9 @@
         <w:tc>
           <w:tcPr>
             <w:tcW w:w="710" w:type="dxa"/>
-            <w:tcMar/>
           </w:tcPr>
           <w:p>
             <w:pPr>
-              <w:pStyle w:val="Normal"/>
               <w:rPr>
                 <w:lang w:eastAsia="ja-JP"/>
               </w:rPr>
@@ -1732,14 +1457,9 @@
             <w:tcW w:w="2152" w:type="dxa"/>
             <w:shd w:val="clear" w:color="auto" w:fill="auto"/>
             <w:noWrap/>
-            <w:tcMar/>
-          </w:tcPr>
-          <w:p w14:noSpellErr="1">
-            <w:pPr>
-              <w:pStyle w:val="Normal"/>
-            </w:pPr>
-            <w:r>
-              <w:rPr/>
+          </w:tcPr>
+          <w:p>
+            <w:r>
               <w:t>Beta tester sign-off</w:t>
             </w:r>
           </w:p>
@@ -1747,14 +1467,9 @@
         <w:tc>
           <w:tcPr>
             <w:tcW w:w="2409" w:type="dxa"/>
-            <w:tcMar/>
-          </w:tcPr>
-          <w:p>
-            <w:pPr>
-              <w:pStyle w:val="Normal"/>
-            </w:pPr>
-            <w:r>
-              <w:rPr/>
+          </w:tcPr>
+          <w:p>
+            <w:r>
               <w:t>Have the beta-testers re-do the tests to ensure issues are resolved.</w:t>
             </w:r>
           </w:p>
@@ -1764,14 +1479,9 @@
             <w:tcW w:w="1559" w:type="dxa"/>
             <w:shd w:val="clear" w:color="auto" w:fill="auto"/>
             <w:noWrap/>
-            <w:tcMar/>
-          </w:tcPr>
-          <w:p w14:noSpellErr="1">
-            <w:pPr>
-              <w:pStyle w:val="Normal"/>
-            </w:pPr>
-            <w:r>
-              <w:rPr/>
+          </w:tcPr>
+          <w:p>
+            <w:r>
               <w:t>Incomplete</w:t>
             </w:r>
           </w:p>
@@ -1781,51 +1491,31 @@
             <w:tcW w:w="1276" w:type="dxa"/>
             <w:shd w:val="clear" w:color="auto" w:fill="auto"/>
             <w:noWrap/>
-            <w:tcMar/>
-          </w:tcPr>
-          <w:p w14:noSpellErr="1">
+          </w:tcPr>
+          <w:p>
+            <w:r>
+              <w:t>Ryan</w:t>
+            </w:r>
+            <w:r>
+              <w:br/>
+              <w:t>Lenny</w:t>
+            </w:r>
+            <w:r>
+              <w:br/>
+              <w:t>Beau</w:t>
+            </w:r>
+            <w:r>
+              <w:br/>
+              <w:t>Jette</w:t>
+            </w:r>
+          </w:p>
+        </w:tc>
+        <w:tc>
+          <w:tcPr>
+            <w:tcW w:w="850" w:type="dxa"/>
+          </w:tcPr>
+          <w:p>
             <w:pPr>
-              <w:pStyle w:val="Normal"/>
-              <w:bidi w:val="0"/>
-              <w:spacing w:before="0" w:beforeAutospacing="off" w:after="0" w:afterAutospacing="off"/>
-              <w:ind w:left="0" w:right="0"/>
-              <w:jc w:val="left"/>
-            </w:pPr>
-            <w:r>
-              <w:rPr/>
-              <w:t>Ryan</w:t>
-            </w:r>
-            <w:r>
-              <w:br/>
-            </w:r>
-            <w:r>
-              <w:rPr/>
-              <w:t>Lenny</w:t>
-            </w:r>
-            <w:r>
-              <w:br/>
-            </w:r>
-            <w:r>
-              <w:rPr/>
-              <w:t>Beau</w:t>
-            </w:r>
-            <w:r>
-              <w:br/>
-            </w:r>
-            <w:r>
-              <w:rPr/>
-              <w:t>Jette</w:t>
-            </w:r>
-          </w:p>
-        </w:tc>
-        <w:tc>
-          <w:tcPr>
-            <w:tcW w:w="850" w:type="dxa"/>
-            <w:tcMar/>
-          </w:tcPr>
-          <w:p>
-            <w:pPr>
-              <w:pStyle w:val="Normal"/>
               <w:rPr>
                 <w:lang w:eastAsia="ja-JP"/>
               </w:rPr>
@@ -1843,11 +1533,9 @@
             <w:tcW w:w="868" w:type="dxa"/>
             <w:shd w:val="clear" w:color="auto" w:fill="auto"/>
             <w:noWrap/>
-            <w:tcMar/>
           </w:tcPr>
           <w:p>
             <w:pPr>
-              <w:pStyle w:val="Normal"/>
               <w:rPr>
                 <w:lang w:eastAsia="ja-JP"/>
               </w:rPr>
@@ -1865,11 +1553,9 @@
             <w:tcW w:w="855" w:type="dxa"/>
             <w:shd w:val="clear" w:color="auto" w:fill="auto"/>
             <w:noWrap/>
-            <w:tcMar/>
           </w:tcPr>
           <w:p>
             <w:pPr>
-              <w:pStyle w:val="Normal"/>
               <w:rPr>
                 <w:lang w:eastAsia="ja-JP"/>
               </w:rPr>
@@ -1890,9 +1576,9 @@
       <w:pPr>
         <w:pStyle w:val="Heading1"/>
         <w:sectPr>
-          <w:headerReference w:type="default" r:id="rId7"/>
-          <w:footerReference w:type="default" r:id="rId8"/>
-          <w:pgSz w:w="12240" w:h="15840" w:orient="portrait" w:code="1"/>
+          <w:headerReference w:type="default" r:id="rId9"/>
+          <w:footerReference w:type="default" r:id="rId10"/>
+          <w:pgSz w:w="12240" w:h="15840" w:code="1"/>
           <w:pgMar w:top="1440" w:right="1440" w:bottom="1440" w:left="1440" w:header="720" w:footer="720" w:gutter="0"/>
           <w:cols w:space="720"/>
         </w:sectPr>
@@ -1928,20 +1614,19 @@
           <w:tcPr>
             <w:tcW w:w="3113" w:type="dxa"/>
             <w:tcBorders>
-              <w:top w:val="single" w:color="auto" w:sz="4" w:space="0"/>
-              <w:left w:val="single" w:color="auto" w:sz="4" w:space="0"/>
-              <w:bottom w:val="single" w:color="auto" w:sz="4" w:space="0"/>
-              <w:right w:val="single" w:color="auto" w:sz="4" w:space="0"/>
+              <w:top w:val="single" w:sz="4" w:space="0" w:color="auto"/>
+              <w:left w:val="single" w:sz="4" w:space="0" w:color="auto"/>
+              <w:bottom w:val="single" w:sz="4" w:space="0" w:color="auto"/>
+              <w:right w:val="single" w:sz="4" w:space="0" w:color="auto"/>
             </w:tcBorders>
             <w:shd w:val="clear" w:color="auto" w:fill="C0C0C0"/>
-            <w:tcMar/>
           </w:tcPr>
           <w:p>
             <w:pPr>
               <w:widowControl/>
               <w:spacing w:before="60" w:line="240" w:lineRule="auto"/>
               <w:rPr>
-                <w:rFonts w:ascii="Arial" w:hAnsi="Arial" w:eastAsia="Arial" w:cs="Arial"/>
+                <w:rFonts w:ascii="Arial" w:eastAsia="Arial" w:hAnsi="Arial" w:cs="Arial"/>
                 <w:b/>
                 <w:bCs/>
                 <w:sz w:val="18"/>
@@ -1951,7 +1636,7 @@
             </w:pPr>
             <w:r>
               <w:rPr>
-                <w:rFonts w:ascii="Arial" w:hAnsi="Arial" w:eastAsia="Arial" w:cs="Arial"/>
+                <w:rFonts w:ascii="Arial" w:eastAsia="Arial" w:hAnsi="Arial" w:cs="Arial"/>
                 <w:b/>
                 <w:bCs/>
                 <w:sz w:val="18"/>
@@ -1966,20 +1651,19 @@
           <w:tcPr>
             <w:tcW w:w="1435" w:type="dxa"/>
             <w:tcBorders>
-              <w:top w:val="single" w:color="auto" w:sz="4" w:space="0"/>
-              <w:left w:val="single" w:color="auto" w:sz="4" w:space="0"/>
-              <w:bottom w:val="single" w:color="auto" w:sz="4" w:space="0"/>
-              <w:right w:val="single" w:color="auto" w:sz="4" w:space="0"/>
+              <w:top w:val="single" w:sz="4" w:space="0" w:color="auto"/>
+              <w:left w:val="single" w:sz="4" w:space="0" w:color="auto"/>
+              <w:bottom w:val="single" w:sz="4" w:space="0" w:color="auto"/>
+              <w:right w:val="single" w:sz="4" w:space="0" w:color="auto"/>
             </w:tcBorders>
             <w:shd w:val="clear" w:color="auto" w:fill="C0C0C0"/>
-            <w:tcMar/>
           </w:tcPr>
           <w:p>
             <w:pPr>
               <w:widowControl/>
               <w:spacing w:before="60" w:line="240" w:lineRule="auto"/>
               <w:rPr>
-                <w:rFonts w:ascii="Arial" w:hAnsi="Arial" w:eastAsia="Arial" w:cs="Arial"/>
+                <w:rFonts w:ascii="Arial" w:eastAsia="Arial" w:hAnsi="Arial" w:cs="Arial"/>
                 <w:b/>
                 <w:bCs/>
                 <w:sz w:val="18"/>
@@ -1989,7 +1673,7 @@
             </w:pPr>
             <w:r>
               <w:rPr>
-                <w:rFonts w:ascii="Arial" w:hAnsi="Arial" w:eastAsia="Arial" w:cs="Arial"/>
+                <w:rFonts w:ascii="Arial" w:eastAsia="Arial" w:hAnsi="Arial" w:cs="Arial"/>
                 <w:b/>
                 <w:bCs/>
                 <w:sz w:val="18"/>
@@ -2004,20 +1688,19 @@
           <w:tcPr>
             <w:tcW w:w="4802" w:type="dxa"/>
             <w:tcBorders>
-              <w:top w:val="single" w:color="auto" w:sz="4" w:space="0"/>
-              <w:left w:val="single" w:color="auto" w:sz="4" w:space="0"/>
-              <w:bottom w:val="single" w:color="auto" w:sz="4" w:space="0"/>
-              <w:right w:val="single" w:color="auto" w:sz="4" w:space="0"/>
+              <w:top w:val="single" w:sz="4" w:space="0" w:color="auto"/>
+              <w:left w:val="single" w:sz="4" w:space="0" w:color="auto"/>
+              <w:bottom w:val="single" w:sz="4" w:space="0" w:color="auto"/>
+              <w:right w:val="single" w:sz="4" w:space="0" w:color="auto"/>
             </w:tcBorders>
             <w:shd w:val="clear" w:color="auto" w:fill="C0C0C0"/>
-            <w:tcMar/>
           </w:tcPr>
           <w:p>
             <w:pPr>
               <w:widowControl/>
               <w:spacing w:before="60" w:line="240" w:lineRule="auto"/>
               <w:rPr>
-                <w:rFonts w:ascii="Arial" w:hAnsi="Arial" w:eastAsia="Arial" w:cs="Arial"/>
+                <w:rFonts w:ascii="Arial" w:eastAsia="Arial" w:hAnsi="Arial" w:cs="Arial"/>
                 <w:b/>
                 <w:bCs/>
                 <w:sz w:val="18"/>
@@ -2027,7 +1710,7 @@
             </w:pPr>
             <w:r>
               <w:rPr>
-                <w:rFonts w:ascii="Arial" w:hAnsi="Arial" w:eastAsia="Arial" w:cs="Arial"/>
+                <w:rFonts w:ascii="Arial" w:eastAsia="Arial" w:hAnsi="Arial" w:cs="Arial"/>
                 <w:b/>
                 <w:bCs/>
                 <w:sz w:val="18"/>
@@ -2044,25 +1727,23 @@
           <w:tcPr>
             <w:tcW w:w="3113" w:type="dxa"/>
             <w:tcBorders>
-              <w:top w:val="single" w:color="auto" w:sz="4" w:space="0"/>
-              <w:left w:val="single" w:color="auto" w:sz="4" w:space="0"/>
-              <w:bottom w:val="single" w:color="auto" w:sz="4" w:space="0"/>
-              <w:right w:val="single" w:color="auto" w:sz="4" w:space="0"/>
+              <w:top w:val="single" w:sz="4" w:space="0" w:color="auto"/>
+              <w:left w:val="single" w:sz="4" w:space="0" w:color="auto"/>
+              <w:bottom w:val="single" w:sz="4" w:space="0" w:color="auto"/>
+              <w:right w:val="single" w:sz="4" w:space="0" w:color="auto"/>
             </w:tcBorders>
             <w:shd w:val="clear" w:color="auto" w:fill="auto"/>
-            <w:tcMar/>
-          </w:tcPr>
-          <w:p w14:noSpellErr="1">
+          </w:tcPr>
+          <w:p>
             <w:pPr>
-              <w:pStyle w:val="Normal"/>
-              <w:rPr>
-                <w:rFonts w:ascii="Calibri" w:hAnsi="Calibri" w:eastAsia="Arial" w:cs="" w:asciiTheme="minorAscii" w:hAnsiTheme="minorAscii" w:cstheme="minorBidi"/>
+              <w:rPr>
+                <w:rFonts w:asciiTheme="minorHAnsi" w:eastAsia="Arial" w:hAnsiTheme="minorHAnsi" w:cstheme="minorBidi"/>
                 <w:lang w:eastAsia="ja-JP"/>
               </w:rPr>
             </w:pPr>
             <w:r>
               <w:rPr>
-                <w:rFonts w:ascii="Calibri" w:hAnsi="Calibri" w:eastAsia="Arial" w:cs="" w:asciiTheme="minorAscii" w:hAnsiTheme="minorAscii" w:cstheme="minorBidi"/>
+                <w:rFonts w:asciiTheme="minorHAnsi" w:eastAsia="Arial" w:hAnsiTheme="minorHAnsi" w:cstheme="minorBidi"/>
                 <w:lang w:eastAsia="ja-JP"/>
               </w:rPr>
               <w:t xml:space="preserve">Issue 1 – unreproducible error </w:t>
@@ -2073,33 +1754,25 @@
           <w:tcPr>
             <w:tcW w:w="1435" w:type="dxa"/>
             <w:tcBorders>
-              <w:top w:val="single" w:color="auto" w:sz="4" w:space="0"/>
-              <w:left w:val="single" w:color="auto" w:sz="4" w:space="0"/>
-              <w:bottom w:val="single" w:color="auto" w:sz="4" w:space="0"/>
-              <w:right w:val="single" w:color="auto" w:sz="4" w:space="0"/>
+              <w:top w:val="single" w:sz="4" w:space="0" w:color="auto"/>
+              <w:left w:val="single" w:sz="4" w:space="0" w:color="auto"/>
+              <w:bottom w:val="single" w:sz="4" w:space="0" w:color="auto"/>
+              <w:right w:val="single" w:sz="4" w:space="0" w:color="auto"/>
             </w:tcBorders>
             <w:shd w:val="clear" w:color="auto" w:fill="auto"/>
-            <w:tcMar/>
-          </w:tcPr>
-          <w:p w14:noSpellErr="1">
+          </w:tcPr>
+          <w:p>
             <w:pPr>
-              <w:pStyle w:val="Normal"/>
               <w:spacing w:line="240" w:lineRule="auto"/>
               <w:rPr>
-                <w:rFonts w:ascii="Calibri" w:hAnsi="Calibri" w:eastAsia="Arial" w:cs="" w:asciiTheme="minorAscii" w:hAnsiTheme="minorAscii" w:cstheme="minorBidi"/>
+                <w:rFonts w:asciiTheme="minorHAnsi" w:eastAsia="Arial" w:hAnsiTheme="minorHAnsi" w:cstheme="minorBidi"/>
               </w:rPr>
             </w:pPr>
             <w:r>
               <w:rPr>
-                <w:rFonts w:ascii="Calibri" w:hAnsi="Calibri" w:eastAsia="Arial" w:cs="" w:asciiTheme="minorAscii" w:hAnsiTheme="minorAscii" w:cstheme="minorBidi"/>
-              </w:rPr>
-              <w:t>Reso</w:t>
-            </w:r>
-            <w:r>
-              <w:rPr>
-                <w:rFonts w:ascii="Calibri" w:hAnsi="Calibri" w:eastAsia="Arial" w:cs="" w:asciiTheme="minorAscii" w:hAnsiTheme="minorAscii" w:cstheme="minorBidi"/>
-              </w:rPr>
-              <w:t>lved</w:t>
+                <w:rFonts w:asciiTheme="minorHAnsi" w:eastAsia="Arial" w:hAnsiTheme="minorHAnsi" w:cstheme="minorBidi"/>
+              </w:rPr>
+              <w:t>Resolved</w:t>
             </w:r>
           </w:p>
         </w:tc>
@@ -2107,29 +1780,16 @@
           <w:tcPr>
             <w:tcW w:w="4802" w:type="dxa"/>
             <w:tcBorders>
-              <w:top w:val="single" w:color="auto" w:sz="4" w:space="0"/>
-              <w:left w:val="single" w:color="auto" w:sz="4" w:space="0"/>
-              <w:bottom w:val="single" w:color="auto" w:sz="4" w:space="0"/>
-              <w:right w:val="single" w:color="auto" w:sz="4" w:space="0"/>
+              <w:top w:val="single" w:sz="4" w:space="0" w:color="auto"/>
+              <w:left w:val="single" w:sz="4" w:space="0" w:color="auto"/>
+              <w:bottom w:val="single" w:sz="4" w:space="0" w:color="auto"/>
+              <w:right w:val="single" w:sz="4" w:space="0" w:color="auto"/>
             </w:tcBorders>
             <w:shd w:val="clear" w:color="auto" w:fill="auto"/>
-            <w:tcMar/>
-          </w:tcPr>
-          <w:p w14:noSpellErr="1">
-            <w:pPr>
-              <w:pStyle w:val="Normal"/>
-            </w:pPr>
-            <w:r>
-              <w:rPr/>
-              <w:t xml:space="preserve">Due to incorrectly interpreting multiple similar beta test reports, this issue was given multiple work items in the initial iteration plan, which have been </w:t>
-            </w:r>
-            <w:r>
-              <w:rPr/>
-              <w:t>properly condensed</w:t>
-            </w:r>
-            <w:r>
-              <w:rPr/>
-              <w:t>. While a team member was able to witness the error, we have been unable to reproduce the issue despite knowing the exact steps that caused it, and we believe it was a transient issue caused by server resource management problems that we are resolving with work item 5.1</w:t>
+          </w:tcPr>
+          <w:p>
+            <w:r>
+              <w:t>Due to incorrectly interpreting multiple similar beta test reports, this issue was given multiple work items in the initial iteration plan, which have been properly condensed. While a team member was able to witness the error, we have been unable to reproduce the issue despite knowing the exact steps that caused it, and we believe it was a transient issue caused by server resource management problems that we are resolving with work item 5.1</w:t>
             </w:r>
           </w:p>
         </w:tc>
@@ -2139,26 +1799,25 @@
           <w:tcPr>
             <w:tcW w:w="3113" w:type="dxa"/>
             <w:tcBorders>
-              <w:top w:val="single" w:color="auto" w:sz="4" w:space="0"/>
-              <w:left w:val="single" w:color="auto" w:sz="4" w:space="0"/>
-              <w:bottom w:val="single" w:color="auto" w:sz="4" w:space="0"/>
-              <w:right w:val="single" w:color="auto" w:sz="4" w:space="0"/>
+              <w:top w:val="single" w:sz="4" w:space="0" w:color="auto"/>
+              <w:left w:val="single" w:sz="4" w:space="0" w:color="auto"/>
+              <w:bottom w:val="single" w:sz="4" w:space="0" w:color="auto"/>
+              <w:right w:val="single" w:sz="4" w:space="0" w:color="auto"/>
             </w:tcBorders>
             <w:shd w:val="clear" w:color="auto" w:fill="auto"/>
-            <w:tcMar/>
-          </w:tcPr>
-          <w:p w14:noSpellErr="1">
+          </w:tcPr>
+          <w:p>
             <w:pPr>
               <w:widowControl/>
               <w:spacing w:before="60"/>
               <w:rPr>
-                <w:rFonts w:ascii="Calibri" w:hAnsi="Calibri" w:eastAsia="Arial" w:cs="" w:asciiTheme="minorAscii" w:hAnsiTheme="minorAscii" w:cstheme="minorBidi"/>
+                <w:rFonts w:asciiTheme="minorHAnsi" w:eastAsia="Arial" w:hAnsiTheme="minorHAnsi" w:cstheme="minorBidi"/>
                 <w:lang w:eastAsia="ja-JP"/>
               </w:rPr>
             </w:pPr>
             <w:r>
               <w:rPr>
-                <w:rFonts w:ascii="Calibri" w:hAnsi="Calibri" w:eastAsia="Arial" w:cs="" w:asciiTheme="minorAscii" w:hAnsiTheme="minorAscii" w:cstheme="minorBidi"/>
+                <w:rFonts w:asciiTheme="minorHAnsi" w:eastAsia="Arial" w:hAnsiTheme="minorHAnsi" w:cstheme="minorBidi"/>
                 <w:lang w:eastAsia="ja-JP"/>
               </w:rPr>
               <w:t>Issue 2 – Download .csv file</w:t>
@@ -2169,33 +1828,26 @@
           <w:tcPr>
             <w:tcW w:w="1435" w:type="dxa"/>
             <w:tcBorders>
-              <w:top w:val="single" w:color="auto" w:sz="4" w:space="0"/>
-              <w:left w:val="single" w:color="auto" w:sz="4" w:space="0"/>
-              <w:bottom w:val="single" w:color="auto" w:sz="4" w:space="0"/>
-              <w:right w:val="single" w:color="auto" w:sz="4" w:space="0"/>
+              <w:top w:val="single" w:sz="4" w:space="0" w:color="auto"/>
+              <w:left w:val="single" w:sz="4" w:space="0" w:color="auto"/>
+              <w:bottom w:val="single" w:sz="4" w:space="0" w:color="auto"/>
+              <w:right w:val="single" w:sz="4" w:space="0" w:color="auto"/>
             </w:tcBorders>
             <w:shd w:val="clear" w:color="auto" w:fill="auto"/>
-            <w:tcMar/>
-          </w:tcPr>
-          <w:p w14:noSpellErr="1">
+          </w:tcPr>
+          <w:p>
             <w:pPr>
               <w:widowControl/>
               <w:spacing w:before="60" w:line="240" w:lineRule="auto"/>
               <w:rPr>
-                <w:rFonts w:ascii="Calibri" w:hAnsi="Calibri" w:eastAsia="Arial" w:cs="" w:asciiTheme="minorAscii" w:hAnsiTheme="minorAscii" w:cstheme="minorBidi"/>
+                <w:rFonts w:asciiTheme="minorHAnsi" w:eastAsia="Arial" w:hAnsiTheme="minorHAnsi" w:cstheme="minorBidi"/>
               </w:rPr>
             </w:pPr>
             <w:r>
               <w:rPr>
-                <w:rFonts w:ascii="Calibri" w:hAnsi="Calibri" w:eastAsia="Arial" w:cs="" w:asciiTheme="minorAscii" w:hAnsiTheme="minorAscii" w:cstheme="minorBidi"/>
-              </w:rPr>
-              <w:t>Resolv</w:t>
-            </w:r>
-            <w:r>
-              <w:rPr>
-                <w:rFonts w:ascii="Calibri" w:hAnsi="Calibri" w:eastAsia="Arial" w:cs="" w:asciiTheme="minorAscii" w:hAnsiTheme="minorAscii" w:cstheme="minorBidi"/>
-              </w:rPr>
-              <w:t>ed</w:t>
+                <w:rFonts w:asciiTheme="minorHAnsi" w:eastAsia="Arial" w:hAnsiTheme="minorHAnsi" w:cstheme="minorBidi"/>
+              </w:rPr>
+              <w:t>Resolved</w:t>
             </w:r>
           </w:p>
         </w:tc>
@@ -2203,44 +1855,35 @@
           <w:tcPr>
             <w:tcW w:w="4802" w:type="dxa"/>
             <w:tcBorders>
-              <w:top w:val="single" w:color="auto" w:sz="4" w:space="0"/>
-              <w:left w:val="single" w:color="auto" w:sz="4" w:space="0"/>
-              <w:bottom w:val="single" w:color="auto" w:sz="4" w:space="0"/>
-              <w:right w:val="single" w:color="auto" w:sz="4" w:space="0"/>
+              <w:top w:val="single" w:sz="4" w:space="0" w:color="auto"/>
+              <w:left w:val="single" w:sz="4" w:space="0" w:color="auto"/>
+              <w:bottom w:val="single" w:sz="4" w:space="0" w:color="auto"/>
+              <w:right w:val="single" w:sz="4" w:space="0" w:color="auto"/>
             </w:tcBorders>
             <w:shd w:val="clear" w:color="auto" w:fill="auto"/>
-            <w:tcMar/>
-          </w:tcPr>
-          <w:p w14:noSpellErr="1">
+          </w:tcPr>
+          <w:p>
             <w:pPr>
-              <w:pStyle w:val="Normal"/>
               <w:widowControl/>
               <w:spacing w:before="60"/>
               <w:rPr>
-                <w:rFonts w:eastAsia="Arial" w:asciiTheme="minorHAnsi" w:hAnsiTheme="minorHAnsi" w:cstheme="minorBidi"/>
+                <w:rFonts w:asciiTheme="minorHAnsi" w:eastAsia="Arial" w:hAnsiTheme="minorHAnsi" w:cstheme="minorBidi"/>
               </w:rPr>
             </w:pPr>
             <w:r>
-              <w:rPr/>
               <w:t>T</w:t>
             </w:r>
             <w:r>
               <w:rPr>
-                <w:rFonts w:ascii="Times New Roman" w:hAnsi="Times New Roman" w:eastAsia="Times New Roman" w:cs="Times New Roman"/>
-                <w:noProof w:val="0"/>
                 <w:sz w:val="22"/>
                 <w:szCs w:val="22"/>
-                <w:lang w:val="en-US"/>
               </w:rPr>
               <w:t>his feature relies on all tables having data entered. As we are allowing fields to be hidden, some tables will not have any data entered for a specific error. This causes the report not to run. As this feature was not one that we were planning on providing, it has been deleted</w:t>
             </w:r>
             <w:r>
               <w:rPr>
-                <w:rFonts w:ascii="Times New Roman" w:hAnsi="Times New Roman" w:eastAsia="Times New Roman" w:cs="Times New Roman"/>
-                <w:noProof w:val="0"/>
                 <w:sz w:val="24"/>
                 <w:szCs w:val="24"/>
-                <w:lang w:val="en-US"/>
               </w:rPr>
               <w:t>.</w:t>
             </w:r>
@@ -2343,12 +1986,12 @@
         <w:tblW w:w="5543" w:type="dxa"/>
         <w:tblInd w:w="720" w:type="dxa"/>
         <w:tblBorders>
-          <w:top w:val="single" w:color="auto" w:sz="4" w:space="0"/>
-          <w:left w:val="single" w:color="auto" w:sz="4" w:space="0"/>
-          <w:bottom w:val="single" w:color="auto" w:sz="4" w:space="0"/>
-          <w:right w:val="single" w:color="auto" w:sz="4" w:space="0"/>
-          <w:insideH w:val="single" w:color="auto" w:sz="4" w:space="0"/>
-          <w:insideV w:val="single" w:color="auto" w:sz="4" w:space="0"/>
+          <w:top w:val="single" w:sz="4" w:space="0" w:color="auto"/>
+          <w:left w:val="single" w:sz="4" w:space="0" w:color="auto"/>
+          <w:bottom w:val="single" w:sz="4" w:space="0" w:color="auto"/>
+          <w:right w:val="single" w:sz="4" w:space="0" w:color="auto"/>
+          <w:insideH w:val="single" w:sz="4" w:space="0" w:color="auto"/>
+          <w:insideV w:val="single" w:sz="4" w:space="0" w:color="auto"/>
         </w:tblBorders>
         <w:tblLook w:val="0000" w:firstRow="0" w:lastRow="0" w:firstColumn="0" w:lastColumn="0" w:noHBand="0" w:noVBand="0"/>
       </w:tblPr>
@@ -2360,7 +2003,6 @@
         <w:tc>
           <w:tcPr>
             <w:tcW w:w="1778" w:type="dxa"/>
-            <w:tcMar/>
           </w:tcPr>
           <w:p>
             <w:pPr>
@@ -2377,7 +2019,6 @@
         <w:tc>
           <w:tcPr>
             <w:tcW w:w="3765" w:type="dxa"/>
-            <w:tcMar/>
           </w:tcPr>
           <w:p>
             <w:pPr>
@@ -2406,7 +2047,6 @@
         <w:tc>
           <w:tcPr>
             <w:tcW w:w="1778" w:type="dxa"/>
-            <w:tcMar/>
           </w:tcPr>
           <w:p>
             <w:pPr>
@@ -2420,7 +2060,6 @@
         <w:tc>
           <w:tcPr>
             <w:tcW w:w="3765" w:type="dxa"/>
-            <w:tcMar/>
           </w:tcPr>
           <w:p>
             <w:pPr>
@@ -2442,7 +2081,6 @@
         <w:tc>
           <w:tcPr>
             <w:tcW w:w="1778" w:type="dxa"/>
-            <w:tcMar/>
           </w:tcPr>
           <w:p>
             <w:pPr>
@@ -2456,7 +2094,6 @@
         <w:tc>
           <w:tcPr>
             <w:tcW w:w="3765" w:type="dxa"/>
-            <w:tcMar/>
           </w:tcPr>
           <w:p>
             <w:pPr>
@@ -2475,7 +2112,6 @@
         <w:tc>
           <w:tcPr>
             <w:tcW w:w="1778" w:type="dxa"/>
-            <w:tcMar/>
           </w:tcPr>
           <w:p>
             <w:pPr>
@@ -2489,33 +2125,23 @@
         <w:tc>
           <w:tcPr>
             <w:tcW w:w="3765" w:type="dxa"/>
-            <w:tcMar/>
-          </w:tcPr>
-          <w:p w14:noSpellErr="1">
+          </w:tcPr>
+          <w:p>
             <w:pPr>
               <w:spacing w:before="40" w:after="40"/>
               <w:rPr>
-                <w:b w:val="1"/>
-                <w:bCs w:val="1"/>
+                <w:b/>
+                <w:bCs/>
               </w:rPr>
             </w:pPr>
             <w:r>
               <w:rPr>
-                <w:rFonts w:ascii="Times" w:hAnsi="Times" w:eastAsia="Times" w:cs="Times"/>
-                <w:b w:val="1"/>
-                <w:bCs w:val="1"/>
-                <w:color w:val="70AD47" w:themeColor="accent6" w:themeTint="FF" w:themeShade="FF"/>
-              </w:rPr>
-              <w:t>G</w:t>
-            </w:r>
-            <w:r>
-              <w:rPr>
-                <w:rFonts w:ascii="Times" w:hAnsi="Times" w:eastAsia="Times" w:cs="Times"/>
-                <w:b w:val="1"/>
-                <w:bCs w:val="1"/>
-                <w:color w:val="70AD47" w:themeColor="accent6" w:themeTint="FF" w:themeShade="FF"/>
-              </w:rPr>
-              <w:t>reen</w:t>
+                <w:rFonts w:ascii="Times" w:eastAsia="Times" w:hAnsi="Times" w:cs="Times"/>
+                <w:b/>
+                <w:bCs/>
+                <w:color w:val="70AD47" w:themeColor="accent6"/>
+              </w:rPr>
+              <w:t>Green</w:t>
             </w:r>
           </w:p>
         </w:tc>
@@ -2551,13 +2177,8 @@
         </w:numPr>
       </w:pPr>
       <w:r>
-        <w:t xml:space="preserve">Work Items: Planned compared to </w:t>
+        <w:t>Work Items: Planned compared to actually completed</w:t>
       </w:r>
-      <w:proofErr w:type="gramStart"/>
-      <w:r>
-        <w:t>actually completed</w:t>
-      </w:r>
-      <w:proofErr w:type="gramEnd"/>
     </w:p>
     <w:p>
       <w:pPr>
@@ -2608,7 +2229,7 @@
       </w:pPr>
     </w:p>
     <w:sectPr>
-      <w:pgSz w:w="12240" w:h="15840" w:orient="portrait" w:code="1"/>
+      <w:pgSz w:w="12240" w:h="15840" w:code="1"/>
       <w:pgMar w:top="1440" w:right="1440" w:bottom="1440" w:left="1440" w:header="720" w:footer="720" w:gutter="0"/>
       <w:cols w:space="720"/>
     </w:sectPr>
@@ -2617,7 +2238,7 @@
 </file>
 
 <file path=word/endnotes.xml><?xml version="1.0" encoding="utf-8"?>
-<w:endnotes xmlns:wpc="http://schemas.microsoft.com/office/word/2010/wordprocessingCanvas" xmlns:cx="http://schemas.microsoft.com/office/drawing/2014/chartex" xmlns:cx1="http://schemas.microsoft.com/office/drawing/2015/9/8/chartex" xmlns:cx2="http://schemas.microsoft.com/office/drawing/2015/10/21/chartex" xmlns:cx3="http://schemas.microsoft.com/office/drawing/2016/5/9/chartex" xmlns:cx4="http://schemas.microsoft.com/office/drawing/2016/5/10/chartex" xmlns:cx5="http://schemas.microsoft.com/office/drawing/2016/5/11/chartex" xmlns:cx6="http://schemas.microsoft.com/office/drawing/2016/5/12/chartex" xmlns:cx7="http://schemas.microsoft.com/office/drawing/2016/5/13/chartex" xmlns:cx8="http://schemas.microsoft.com/office/drawing/2016/5/14/chartex" xmlns:mc="http://schemas.openxmlformats.org/markup-compatibility/2006" xmlns:aink="http://schemas.microsoft.com/office/drawing/2016/ink" xmlns:am3d="http://schemas.microsoft.com/office/drawing/2017/model3d" xmlns:o="urn:schemas-microsoft-com:office:office" xmlns:r="http://schemas.openxmlformats.org/officeDocument/2006/relationships" xmlns:m="http://schemas.openxmlformats.org/officeDocument/2006/math" xmlns:v="urn:schemas-microsoft-com:vml" xmlns:wp14="http://schemas.microsoft.com/office/word/2010/wordprocessingDrawing" xmlns:wp="http://schemas.openxmlformats.org/drawingml/2006/wordprocessingDrawing" xmlns:w10="urn:schemas-microsoft-com:office:word" xmlns:w="http://schemas.openxmlformats.org/wordprocessingml/2006/main" xmlns:w14="http://schemas.microsoft.com/office/word/2010/wordml" xmlns:w15="http://schemas.microsoft.com/office/word/2012/wordml" xmlns:w16cid="http://schemas.microsoft.com/office/word/2016/wordml/cid" xmlns:w16se="http://schemas.microsoft.com/office/word/2015/wordml/symex" xmlns:wpg="http://schemas.microsoft.com/office/word/2010/wordprocessingGroup" xmlns:wpi="http://schemas.microsoft.com/office/word/2010/wordprocessingInk" xmlns:wne="http://schemas.microsoft.com/office/word/2006/wordml" xmlns:wps="http://schemas.microsoft.com/office/word/2010/wordprocessingShape" mc:Ignorable="w14 w15 w16se w16cid wp14">
+<w:endnotes xmlns:wpc="http://schemas.microsoft.com/office/word/2010/wordprocessingCanvas" xmlns:mc="http://schemas.openxmlformats.org/markup-compatibility/2006" xmlns:o="urn:schemas-microsoft-com:office:office" xmlns:r="http://schemas.openxmlformats.org/officeDocument/2006/relationships" xmlns:m="http://schemas.openxmlformats.org/officeDocument/2006/math" xmlns:v="urn:schemas-microsoft-com:vml" xmlns:wp14="http://schemas.microsoft.com/office/word/2010/wordprocessingDrawing" xmlns:wp="http://schemas.openxmlformats.org/drawingml/2006/wordprocessingDrawing" xmlns:w10="urn:schemas-microsoft-com:office:word" xmlns:w="http://schemas.openxmlformats.org/wordprocessingml/2006/main" xmlns:w14="http://schemas.microsoft.com/office/word/2010/wordml" xmlns:w15="http://schemas.microsoft.com/office/word/2012/wordml" xmlns:wpg="http://schemas.microsoft.com/office/word/2010/wordprocessingGroup" xmlns:wpi="http://schemas.microsoft.com/office/word/2010/wordprocessingInk" xmlns:wne="http://schemas.microsoft.com/office/word/2006/wordml" xmlns:wps="http://schemas.microsoft.com/office/word/2010/wordprocessingShape" mc:Ignorable="w14 w15 wp14">
   <w:endnote w:type="separator" w:id="-1">
     <w:p>
       <w:r>
@@ -2643,17 +2264,17 @@
 </file>
 
 <file path=word/footer1.xml><?xml version="1.0" encoding="utf-8"?>
-<w:ftr xmlns:wpc="http://schemas.microsoft.com/office/word/2010/wordprocessingCanvas" xmlns:cx="http://schemas.microsoft.com/office/drawing/2014/chartex" xmlns:cx1="http://schemas.microsoft.com/office/drawing/2015/9/8/chartex" xmlns:cx2="http://schemas.microsoft.com/office/drawing/2015/10/21/chartex" xmlns:cx3="http://schemas.microsoft.com/office/drawing/2016/5/9/chartex" xmlns:cx4="http://schemas.microsoft.com/office/drawing/2016/5/10/chartex" xmlns:cx5="http://schemas.microsoft.com/office/drawing/2016/5/11/chartex" xmlns:cx6="http://schemas.microsoft.com/office/drawing/2016/5/12/chartex" xmlns:cx7="http://schemas.microsoft.com/office/drawing/2016/5/13/chartex" xmlns:cx8="http://schemas.microsoft.com/office/drawing/2016/5/14/chartex" xmlns:mc="http://schemas.openxmlformats.org/markup-compatibility/2006" xmlns:aink="http://schemas.microsoft.com/office/drawing/2016/ink" xmlns:am3d="http://schemas.microsoft.com/office/drawing/2017/model3d" xmlns:o="urn:schemas-microsoft-com:office:office" xmlns:r="http://schemas.openxmlformats.org/officeDocument/2006/relationships" xmlns:m="http://schemas.openxmlformats.org/officeDocument/2006/math" xmlns:v="urn:schemas-microsoft-com:vml" xmlns:wp14="http://schemas.microsoft.com/office/word/2010/wordprocessingDrawing" xmlns:wp="http://schemas.openxmlformats.org/drawingml/2006/wordprocessingDrawing" xmlns:w10="urn:schemas-microsoft-com:office:word" xmlns:w="http://schemas.openxmlformats.org/wordprocessingml/2006/main" xmlns:w14="http://schemas.microsoft.com/office/word/2010/wordml" xmlns:w15="http://schemas.microsoft.com/office/word/2012/wordml" xmlns:w16cid="http://schemas.microsoft.com/office/word/2016/wordml/cid" xmlns:w16se="http://schemas.microsoft.com/office/word/2015/wordml/symex" xmlns:wpg="http://schemas.microsoft.com/office/word/2010/wordprocessingGroup" xmlns:wpi="http://schemas.microsoft.com/office/word/2010/wordprocessingInk" xmlns:wne="http://schemas.microsoft.com/office/word/2006/wordml" xmlns:wps="http://schemas.microsoft.com/office/word/2010/wordprocessingShape" mc:Ignorable="w14 w15 w16se w16cid wp14">
+<w:ftr xmlns:wpc="http://schemas.microsoft.com/office/word/2010/wordprocessingCanvas" xmlns:mc="http://schemas.openxmlformats.org/markup-compatibility/2006" xmlns:o="urn:schemas-microsoft-com:office:office" xmlns:r="http://schemas.openxmlformats.org/officeDocument/2006/relationships" xmlns:m="http://schemas.openxmlformats.org/officeDocument/2006/math" xmlns:v="urn:schemas-microsoft-com:vml" xmlns:wp14="http://schemas.microsoft.com/office/word/2010/wordprocessingDrawing" xmlns:wp="http://schemas.openxmlformats.org/drawingml/2006/wordprocessingDrawing" xmlns:w10="urn:schemas-microsoft-com:office:word" xmlns:w="http://schemas.openxmlformats.org/wordprocessingml/2006/main" xmlns:w14="http://schemas.microsoft.com/office/word/2010/wordml" xmlns:w15="http://schemas.microsoft.com/office/word/2012/wordml" xmlns:wpg="http://schemas.microsoft.com/office/word/2010/wordprocessingGroup" xmlns:wpi="http://schemas.microsoft.com/office/word/2010/wordprocessingInk" xmlns:wne="http://schemas.microsoft.com/office/word/2006/wordml" xmlns:wps="http://schemas.microsoft.com/office/word/2010/wordprocessingShape" mc:Ignorable="w14 w15 wp14">
   <w:tbl>
     <w:tblPr>
       <w:tblW w:w="0" w:type="auto"/>
       <w:tblBorders>
-        <w:top w:val="single" w:color="auto" w:sz="6" w:space="0"/>
-        <w:left w:val="single" w:color="auto" w:sz="6" w:space="0"/>
-        <w:bottom w:val="single" w:color="auto" w:sz="6" w:space="0"/>
-        <w:right w:val="single" w:color="auto" w:sz="6" w:space="0"/>
-        <w:insideH w:val="single" w:color="auto" w:sz="6" w:space="0"/>
-        <w:insideV w:val="single" w:color="auto" w:sz="6" w:space="0"/>
+        <w:top w:val="single" w:sz="6" w:space="0" w:color="auto"/>
+        <w:left w:val="single" w:sz="6" w:space="0" w:color="auto"/>
+        <w:bottom w:val="single" w:sz="6" w:space="0" w:color="auto"/>
+        <w:right w:val="single" w:sz="6" w:space="0" w:color="auto"/>
+        <w:insideH w:val="single" w:sz="6" w:space="0" w:color="auto"/>
+        <w:insideV w:val="single" w:sz="6" w:space="0" w:color="auto"/>
       </w:tblBorders>
       <w:tblLayout w:type="fixed"/>
       <w:tblLook w:val="0000" w:firstRow="0" w:lastRow="0" w:firstColumn="0" w:lastColumn="0" w:noHBand="0" w:noVBand="0"/>
@@ -2700,11 +2321,21 @@
           <w:r>
             <w:sym w:font="Symbol" w:char="F0D3"/>
           </w:r>
-          <w:fldSimple w:instr=" DOCPROPERTY &quot;Company&quot;  \* MERGEFORMAT ">
-            <w:r>
-              <w:t>&lt;Company Name&gt;</w:t>
-            </w:r>
-          </w:fldSimple>
+          <w:r>
+            <w:fldChar w:fldCharType="begin"/>
+          </w:r>
+          <w:r>
+            <w:instrText xml:space="preserve"> DOCPROPERTY "Company"  \* MERGEFORMAT </w:instrText>
+          </w:r>
+          <w:r>
+            <w:fldChar w:fldCharType="separate"/>
+          </w:r>
+          <w:r>
+            <w:t>&lt;Company Name&gt;</w:t>
+          </w:r>
+          <w:r>
+            <w:fldChar w:fldCharType="end"/>
+          </w:r>
           <w:r>
             <w:t xml:space="preserve">, </w:t>
           </w:r>
@@ -2771,7 +2402,7 @@
               <w:rStyle w:val="PageNumber"/>
               <w:noProof/>
             </w:rPr>
-            <w:t>2</w:t>
+            <w:t>3</w:t>
           </w:r>
           <w:r>
             <w:rPr>
@@ -2812,7 +2443,7 @@
               <w:rStyle w:val="PageNumber"/>
               <w:noProof/>
             </w:rPr>
-            <w:t>2</w:t>
+            <w:t>3</w:t>
           </w:r>
           <w:r>
             <w:rPr>
@@ -2834,7 +2465,7 @@
 </file>
 
 <file path=word/footnotes.xml><?xml version="1.0" encoding="utf-8"?>
-<w:footnotes xmlns:wpc="http://schemas.microsoft.com/office/word/2010/wordprocessingCanvas" xmlns:cx="http://schemas.microsoft.com/office/drawing/2014/chartex" xmlns:cx1="http://schemas.microsoft.com/office/drawing/2015/9/8/chartex" xmlns:cx2="http://schemas.microsoft.com/office/drawing/2015/10/21/chartex" xmlns:cx3="http://schemas.microsoft.com/office/drawing/2016/5/9/chartex" xmlns:cx4="http://schemas.microsoft.com/office/drawing/2016/5/10/chartex" xmlns:cx5="http://schemas.microsoft.com/office/drawing/2016/5/11/chartex" xmlns:cx6="http://schemas.microsoft.com/office/drawing/2016/5/12/chartex" xmlns:cx7="http://schemas.microsoft.com/office/drawing/2016/5/13/chartex" xmlns:cx8="http://schemas.microsoft.com/office/drawing/2016/5/14/chartex" xmlns:mc="http://schemas.openxmlformats.org/markup-compatibility/2006" xmlns:aink="http://schemas.microsoft.com/office/drawing/2016/ink" xmlns:am3d="http://schemas.microsoft.com/office/drawing/2017/model3d" xmlns:o="urn:schemas-microsoft-com:office:office" xmlns:r="http://schemas.openxmlformats.org/officeDocument/2006/relationships" xmlns:m="http://schemas.openxmlformats.org/officeDocument/2006/math" xmlns:v="urn:schemas-microsoft-com:vml" xmlns:wp14="http://schemas.microsoft.com/office/word/2010/wordprocessingDrawing" xmlns:wp="http://schemas.openxmlformats.org/drawingml/2006/wordprocessingDrawing" xmlns:w10="urn:schemas-microsoft-com:office:word" xmlns:w="http://schemas.openxmlformats.org/wordprocessingml/2006/main" xmlns:w14="http://schemas.microsoft.com/office/word/2010/wordml" xmlns:w15="http://schemas.microsoft.com/office/word/2012/wordml" xmlns:w16cid="http://schemas.microsoft.com/office/word/2016/wordml/cid" xmlns:w16se="http://schemas.microsoft.com/office/word/2015/wordml/symex" xmlns:wpg="http://schemas.microsoft.com/office/word/2010/wordprocessingGroup" xmlns:wpi="http://schemas.microsoft.com/office/word/2010/wordprocessingInk" xmlns:wne="http://schemas.microsoft.com/office/word/2006/wordml" xmlns:wps="http://schemas.microsoft.com/office/word/2010/wordprocessingShape" mc:Ignorable="w14 w15 w16se w16cid wp14">
+<w:footnotes xmlns:wpc="http://schemas.microsoft.com/office/word/2010/wordprocessingCanvas" xmlns:mc="http://schemas.openxmlformats.org/markup-compatibility/2006" xmlns:o="urn:schemas-microsoft-com:office:office" xmlns:r="http://schemas.openxmlformats.org/officeDocument/2006/relationships" xmlns:m="http://schemas.openxmlformats.org/officeDocument/2006/math" xmlns:v="urn:schemas-microsoft-com:vml" xmlns:wp14="http://schemas.microsoft.com/office/word/2010/wordprocessingDrawing" xmlns:wp="http://schemas.openxmlformats.org/drawingml/2006/wordprocessingDrawing" xmlns:w10="urn:schemas-microsoft-com:office:word" xmlns:w="http://schemas.openxmlformats.org/wordprocessingml/2006/main" xmlns:w14="http://schemas.microsoft.com/office/word/2010/wordml" xmlns:w15="http://schemas.microsoft.com/office/word/2012/wordml" xmlns:wpg="http://schemas.microsoft.com/office/word/2010/wordprocessingGroup" xmlns:wpi="http://schemas.microsoft.com/office/word/2010/wordprocessingInk" xmlns:wne="http://schemas.microsoft.com/office/word/2006/wordml" xmlns:wps="http://schemas.microsoft.com/office/word/2010/wordprocessingShape" mc:Ignorable="w14 w15 wp14">
   <w:footnote w:type="separator" w:id="-1">
     <w:p>
       <w:r>
@@ -2860,17 +2491,17 @@
 </file>
 
 <file path=word/header1.xml><?xml version="1.0" encoding="utf-8"?>
-<w:hdr xmlns:wpc="http://schemas.microsoft.com/office/word/2010/wordprocessingCanvas" xmlns:cx="http://schemas.microsoft.com/office/drawing/2014/chartex" xmlns:cx1="http://schemas.microsoft.com/office/drawing/2015/9/8/chartex" xmlns:cx2="http://schemas.microsoft.com/office/drawing/2015/10/21/chartex" xmlns:cx3="http://schemas.microsoft.com/office/drawing/2016/5/9/chartex" xmlns:cx4="http://schemas.microsoft.com/office/drawing/2016/5/10/chartex" xmlns:cx5="http://schemas.microsoft.com/office/drawing/2016/5/11/chartex" xmlns:cx6="http://schemas.microsoft.com/office/drawing/2016/5/12/chartex" xmlns:cx7="http://schemas.microsoft.com/office/drawing/2016/5/13/chartex" xmlns:cx8="http://schemas.microsoft.com/office/drawing/2016/5/14/chartex" xmlns:mc="http://schemas.openxmlformats.org/markup-compatibility/2006" xmlns:aink="http://schemas.microsoft.com/office/drawing/2016/ink" xmlns:am3d="http://schemas.microsoft.com/office/drawing/2017/model3d" xmlns:o="urn:schemas-microsoft-com:office:office" xmlns:r="http://schemas.openxmlformats.org/officeDocument/2006/relationships" xmlns:m="http://schemas.openxmlformats.org/officeDocument/2006/math" xmlns:v="urn:schemas-microsoft-com:vml" xmlns:wp14="http://schemas.microsoft.com/office/word/2010/wordprocessingDrawing" xmlns:wp="http://schemas.openxmlformats.org/drawingml/2006/wordprocessingDrawing" xmlns:w10="urn:schemas-microsoft-com:office:word" xmlns:w="http://schemas.openxmlformats.org/wordprocessingml/2006/main" xmlns:w14="http://schemas.microsoft.com/office/word/2010/wordml" xmlns:w15="http://schemas.microsoft.com/office/word/2012/wordml" xmlns:w16cid="http://schemas.microsoft.com/office/word/2016/wordml/cid" xmlns:w16se="http://schemas.microsoft.com/office/word/2015/wordml/symex" xmlns:wpg="http://schemas.microsoft.com/office/word/2010/wordprocessingGroup" xmlns:wpi="http://schemas.microsoft.com/office/word/2010/wordprocessingInk" xmlns:wne="http://schemas.microsoft.com/office/word/2006/wordml" xmlns:wps="http://schemas.microsoft.com/office/word/2010/wordprocessingShape" mc:Ignorable="w14 w15 w16se w16cid wp14">
+<w:hdr xmlns:wpc="http://schemas.microsoft.com/office/word/2010/wordprocessingCanvas" xmlns:mc="http://schemas.openxmlformats.org/markup-compatibility/2006" xmlns:o="urn:schemas-microsoft-com:office:office" xmlns:r="http://schemas.openxmlformats.org/officeDocument/2006/relationships" xmlns:m="http://schemas.openxmlformats.org/officeDocument/2006/math" xmlns:v="urn:schemas-microsoft-com:vml" xmlns:wp14="http://schemas.microsoft.com/office/word/2010/wordprocessingDrawing" xmlns:wp="http://schemas.openxmlformats.org/drawingml/2006/wordprocessingDrawing" xmlns:w10="urn:schemas-microsoft-com:office:word" xmlns:w="http://schemas.openxmlformats.org/wordprocessingml/2006/main" xmlns:w14="http://schemas.microsoft.com/office/word/2010/wordml" xmlns:w15="http://schemas.microsoft.com/office/word/2012/wordml" xmlns:wpg="http://schemas.microsoft.com/office/word/2010/wordprocessingGroup" xmlns:wpi="http://schemas.microsoft.com/office/word/2010/wordprocessingInk" xmlns:wne="http://schemas.microsoft.com/office/word/2006/wordml" xmlns:wps="http://schemas.microsoft.com/office/word/2010/wordprocessingShape" mc:Ignorable="w14 w15 wp14">
   <w:tbl>
     <w:tblPr>
       <w:tblW w:w="0" w:type="auto"/>
       <w:tblBorders>
-        <w:top w:val="single" w:color="auto" w:sz="6" w:space="0"/>
-        <w:left w:val="single" w:color="auto" w:sz="6" w:space="0"/>
-        <w:bottom w:val="single" w:color="auto" w:sz="6" w:space="0"/>
-        <w:right w:val="single" w:color="auto" w:sz="6" w:space="0"/>
-        <w:insideH w:val="single" w:color="auto" w:sz="6" w:space="0"/>
-        <w:insideV w:val="single" w:color="auto" w:sz="6" w:space="0"/>
+        <w:top w:val="single" w:sz="6" w:space="0" w:color="auto"/>
+        <w:left w:val="single" w:sz="6" w:space="0" w:color="auto"/>
+        <w:bottom w:val="single" w:sz="6" w:space="0" w:color="auto"/>
+        <w:right w:val="single" w:sz="6" w:space="0" w:color="auto"/>
+        <w:insideH w:val="single" w:sz="6" w:space="0" w:color="auto"/>
+        <w:insideV w:val="single" w:sz="6" w:space="0" w:color="auto"/>
       </w:tblBorders>
       <w:tblLayout w:type="fixed"/>
       <w:tblLook w:val="0000" w:firstRow="0" w:lastRow="0" w:firstColumn="0" w:lastColumn="0" w:noHBand="0" w:noVBand="0"/>
@@ -2910,13 +2541,8 @@
             <w:ind w:right="68"/>
           </w:pPr>
           <w:r>
-            <w:t xml:space="preserve">Team </w:t>
+            <w:t>Team Pharmacon</w:t>
           </w:r>
-          <w:proofErr w:type="spellStart"/>
-          <w:r>
-            <w:t>Pharmacon</w:t>
-          </w:r>
-          <w:proofErr w:type="spellEnd"/>
         </w:p>
       </w:tc>
     </w:tr>
@@ -2932,11 +2558,21 @@
           <w:r>
             <w:t xml:space="preserve"> </w:t>
           </w:r>
-          <w:fldSimple w:instr=" TITLE  \* MERGEFORMAT ">
-            <w:r>
-              <w:t>Iteration Plan</w:t>
-            </w:r>
-          </w:fldSimple>
+          <w:r>
+            <w:fldChar w:fldCharType="begin"/>
+          </w:r>
+          <w:r>
+            <w:instrText xml:space="preserve"> TITLE  \* MERGEFORMAT </w:instrText>
+          </w:r>
+          <w:r>
+            <w:fldChar w:fldCharType="separate"/>
+          </w:r>
+          <w:r>
+            <w:t>Iteration Plan</w:t>
+          </w:r>
+          <w:r>
+            <w:fldChar w:fldCharType="end"/>
+          </w:r>
           <w:r>
             <w:t xml:space="preserve"> 2</w:t>
           </w:r>
@@ -2969,7 +2605,7 @@
 </file>
 
 <file path=word/numbering.xml><?xml version="1.0" encoding="utf-8"?>
-<w:numbering xmlns:wpc="http://schemas.microsoft.com/office/word/2010/wordprocessingCanvas" xmlns:cx="http://schemas.microsoft.com/office/drawing/2014/chartex" xmlns:cx1="http://schemas.microsoft.com/office/drawing/2015/9/8/chartex" xmlns:cx2="http://schemas.microsoft.com/office/drawing/2015/10/21/chartex" xmlns:cx3="http://schemas.microsoft.com/office/drawing/2016/5/9/chartex" xmlns:cx4="http://schemas.microsoft.com/office/drawing/2016/5/10/chartex" xmlns:cx5="http://schemas.microsoft.com/office/drawing/2016/5/11/chartex" xmlns:cx6="http://schemas.microsoft.com/office/drawing/2016/5/12/chartex" xmlns:cx7="http://schemas.microsoft.com/office/drawing/2016/5/13/chartex" xmlns:cx8="http://schemas.microsoft.com/office/drawing/2016/5/14/chartex" xmlns:mc="http://schemas.openxmlformats.org/markup-compatibility/2006" xmlns:aink="http://schemas.microsoft.com/office/drawing/2016/ink" xmlns:am3d="http://schemas.microsoft.com/office/drawing/2017/model3d" xmlns:o="urn:schemas-microsoft-com:office:office" xmlns:r="http://schemas.openxmlformats.org/officeDocument/2006/relationships" xmlns:m="http://schemas.openxmlformats.org/officeDocument/2006/math" xmlns:v="urn:schemas-microsoft-com:vml" xmlns:wp14="http://schemas.microsoft.com/office/word/2010/wordprocessingDrawing" xmlns:wp="http://schemas.openxmlformats.org/drawingml/2006/wordprocessingDrawing" xmlns:w10="urn:schemas-microsoft-com:office:word" xmlns:w="http://schemas.openxmlformats.org/wordprocessingml/2006/main" xmlns:w14="http://schemas.microsoft.com/office/word/2010/wordml" xmlns:w15="http://schemas.microsoft.com/office/word/2012/wordml" xmlns:w16cid="http://schemas.microsoft.com/office/word/2016/wordml/cid" xmlns:w16se="http://schemas.microsoft.com/office/word/2015/wordml/symex" xmlns:wpg="http://schemas.microsoft.com/office/word/2010/wordprocessingGroup" xmlns:wpi="http://schemas.microsoft.com/office/word/2010/wordprocessingInk" xmlns:wne="http://schemas.microsoft.com/office/word/2006/wordml" xmlns:wps="http://schemas.microsoft.com/office/word/2010/wordprocessingShape" mc:Ignorable="w14 w15 w16se w16cid wp14">
+<w:numbering xmlns:wpc="http://schemas.microsoft.com/office/word/2010/wordprocessingCanvas" xmlns:mc="http://schemas.openxmlformats.org/markup-compatibility/2006" xmlns:o="urn:schemas-microsoft-com:office:office" xmlns:r="http://schemas.openxmlformats.org/officeDocument/2006/relationships" xmlns:m="http://schemas.openxmlformats.org/officeDocument/2006/math" xmlns:v="urn:schemas-microsoft-com:vml" xmlns:wp14="http://schemas.microsoft.com/office/word/2010/wordprocessingDrawing" xmlns:wp="http://schemas.openxmlformats.org/drawingml/2006/wordprocessingDrawing" xmlns:w10="urn:schemas-microsoft-com:office:word" xmlns:w="http://schemas.openxmlformats.org/wordprocessingml/2006/main" xmlns:w14="http://schemas.microsoft.com/office/word/2010/wordml" xmlns:w15="http://schemas.microsoft.com/office/word/2012/wordml" xmlns:wpg="http://schemas.microsoft.com/office/word/2010/wordprocessingGroup" xmlns:wpi="http://schemas.microsoft.com/office/word/2010/wordprocessingInk" xmlns:wne="http://schemas.microsoft.com/office/word/2006/wordml" xmlns:wps="http://schemas.microsoft.com/office/word/2010/wordprocessingShape" mc:Ignorable="w14 w15 wp14">
   <w:abstractNum w:abstractNumId="0" w15:restartNumberingAfterBreak="0">
     <w:nsid w:val="FFFFFFFB"/>
     <w:multiLevelType w:val="multilevel"/>
@@ -2986,7 +2622,7 @@
         <w:ind w:left="1080" w:hanging="360"/>
       </w:pPr>
       <w:rPr>
-        <w:rFonts w:hint="default" w:ascii="Symbol" w:hAnsi="Symbol"/>
+        <w:rFonts w:ascii="Symbol" w:hAnsi="Symbol" w:hint="default"/>
       </w:rPr>
     </w:lvl>
     <w:lvl w:ilvl="1">
@@ -3072,7 +2708,7 @@
         <w:ind w:left="360" w:hanging="360"/>
       </w:pPr>
       <w:rPr>
-        <w:rFonts w:hint="default" w:ascii="Symbol" w:hAnsi="Symbol"/>
+        <w:rFonts w:ascii="Symbol" w:hAnsi="Symbol" w:hint="default"/>
       </w:rPr>
     </w:lvl>
   </w:abstractNum>
@@ -3175,7 +2811,7 @@
         <w:ind w:left="720" w:hanging="360"/>
       </w:pPr>
       <w:rPr>
-        <w:rFonts w:hint="default" w:ascii="Symbol" w:hAnsi="Symbol"/>
+        <w:rFonts w:ascii="Symbol" w:hAnsi="Symbol" w:hint="default"/>
       </w:rPr>
     </w:lvl>
     <w:lvl w:ilvl="1" w:tplc="0C090003" w:tentative="1">
@@ -3187,7 +2823,7 @@
         <w:ind w:left="1440" w:hanging="360"/>
       </w:pPr>
       <w:rPr>
-        <w:rFonts w:hint="default" w:ascii="Courier New" w:hAnsi="Courier New" w:cs="Courier New"/>
+        <w:rFonts w:ascii="Courier New" w:hAnsi="Courier New" w:cs="Courier New" w:hint="default"/>
       </w:rPr>
     </w:lvl>
     <w:lvl w:ilvl="2" w:tplc="0C090005" w:tentative="1">
@@ -3199,7 +2835,7 @@
         <w:ind w:left="2160" w:hanging="360"/>
       </w:pPr>
       <w:rPr>
-        <w:rFonts w:hint="default" w:ascii="Wingdings" w:hAnsi="Wingdings"/>
+        <w:rFonts w:ascii="Wingdings" w:hAnsi="Wingdings" w:hint="default"/>
       </w:rPr>
     </w:lvl>
     <w:lvl w:ilvl="3" w:tplc="0C090001" w:tentative="1">
@@ -3211,7 +2847,7 @@
         <w:ind w:left="2880" w:hanging="360"/>
       </w:pPr>
       <w:rPr>
-        <w:rFonts w:hint="default" w:ascii="Symbol" w:hAnsi="Symbol"/>
+        <w:rFonts w:ascii="Symbol" w:hAnsi="Symbol" w:hint="default"/>
       </w:rPr>
     </w:lvl>
     <w:lvl w:ilvl="4" w:tplc="0C090003" w:tentative="1">
@@ -3223,7 +2859,7 @@
         <w:ind w:left="3600" w:hanging="360"/>
       </w:pPr>
       <w:rPr>
-        <w:rFonts w:hint="default" w:ascii="Courier New" w:hAnsi="Courier New" w:cs="Courier New"/>
+        <w:rFonts w:ascii="Courier New" w:hAnsi="Courier New" w:cs="Courier New" w:hint="default"/>
       </w:rPr>
     </w:lvl>
     <w:lvl w:ilvl="5" w:tplc="0C090005" w:tentative="1">
@@ -3235,7 +2871,7 @@
         <w:ind w:left="4320" w:hanging="360"/>
       </w:pPr>
       <w:rPr>
-        <w:rFonts w:hint="default" w:ascii="Wingdings" w:hAnsi="Wingdings"/>
+        <w:rFonts w:ascii="Wingdings" w:hAnsi="Wingdings" w:hint="default"/>
       </w:rPr>
     </w:lvl>
     <w:lvl w:ilvl="6" w:tplc="0C090001" w:tentative="1">
@@ -3247,7 +2883,7 @@
         <w:ind w:left="5040" w:hanging="360"/>
       </w:pPr>
       <w:rPr>
-        <w:rFonts w:hint="default" w:ascii="Symbol" w:hAnsi="Symbol"/>
+        <w:rFonts w:ascii="Symbol" w:hAnsi="Symbol" w:hint="default"/>
       </w:rPr>
     </w:lvl>
     <w:lvl w:ilvl="7" w:tplc="0C090003" w:tentative="1">
@@ -3259,7 +2895,7 @@
         <w:ind w:left="5760" w:hanging="360"/>
       </w:pPr>
       <w:rPr>
-        <w:rFonts w:hint="default" w:ascii="Courier New" w:hAnsi="Courier New" w:cs="Courier New"/>
+        <w:rFonts w:ascii="Courier New" w:hAnsi="Courier New" w:cs="Courier New" w:hint="default"/>
       </w:rPr>
     </w:lvl>
     <w:lvl w:ilvl="8" w:tplc="0C090005" w:tentative="1">
@@ -3271,7 +2907,7 @@
         <w:ind w:left="6480" w:hanging="360"/>
       </w:pPr>
       <w:rPr>
-        <w:rFonts w:hint="default" w:ascii="Wingdings" w:hAnsi="Wingdings"/>
+        <w:rFonts w:ascii="Wingdings" w:hAnsi="Wingdings" w:hint="default"/>
       </w:rPr>
     </w:lvl>
   </w:abstractNum>
@@ -3291,7 +2927,7 @@
         <w:ind w:left="360" w:hanging="360"/>
       </w:pPr>
       <w:rPr>
-        <w:rFonts w:hint="default" w:ascii="Symbol" w:hAnsi="Symbol"/>
+        <w:rFonts w:ascii="Symbol" w:hAnsi="Symbol" w:hint="default"/>
       </w:rPr>
     </w:lvl>
   </w:abstractNum>
@@ -3307,7 +2943,7 @@
         <w:ind w:left="720" w:hanging="360"/>
       </w:pPr>
       <w:rPr>
-        <w:rFonts w:hint="default" w:ascii="Arial" w:hAnsi="Arial" w:eastAsia="Arial" w:cs="Arial"/>
+        <w:rFonts w:ascii="Arial" w:eastAsia="Arial" w:hAnsi="Arial" w:cs="Arial" w:hint="default"/>
       </w:rPr>
     </w:lvl>
     <w:lvl w:ilvl="1" w:tplc="0C090003" w:tentative="1">
@@ -3319,7 +2955,7 @@
         <w:ind w:left="1440" w:hanging="360"/>
       </w:pPr>
       <w:rPr>
-        <w:rFonts w:hint="default" w:ascii="Courier New" w:hAnsi="Courier New" w:cs="Courier New"/>
+        <w:rFonts w:ascii="Courier New" w:hAnsi="Courier New" w:cs="Courier New" w:hint="default"/>
       </w:rPr>
     </w:lvl>
     <w:lvl w:ilvl="2" w:tplc="0C090005" w:tentative="1">
@@ -3331,7 +2967,7 @@
         <w:ind w:left="2160" w:hanging="360"/>
       </w:pPr>
       <w:rPr>
-        <w:rFonts w:hint="default" w:ascii="Wingdings" w:hAnsi="Wingdings"/>
+        <w:rFonts w:ascii="Wingdings" w:hAnsi="Wingdings" w:hint="default"/>
       </w:rPr>
     </w:lvl>
     <w:lvl w:ilvl="3" w:tplc="0C090001" w:tentative="1">
@@ -3343,7 +2979,7 @@
         <w:ind w:left="2880" w:hanging="360"/>
       </w:pPr>
       <w:rPr>
-        <w:rFonts w:hint="default" w:ascii="Symbol" w:hAnsi="Symbol"/>
+        <w:rFonts w:ascii="Symbol" w:hAnsi="Symbol" w:hint="default"/>
       </w:rPr>
     </w:lvl>
     <w:lvl w:ilvl="4" w:tplc="0C090003" w:tentative="1">
@@ -3355,7 +2991,7 @@
         <w:ind w:left="3600" w:hanging="360"/>
       </w:pPr>
       <w:rPr>
-        <w:rFonts w:hint="default" w:ascii="Courier New" w:hAnsi="Courier New" w:cs="Courier New"/>
+        <w:rFonts w:ascii="Courier New" w:hAnsi="Courier New" w:cs="Courier New" w:hint="default"/>
       </w:rPr>
     </w:lvl>
     <w:lvl w:ilvl="5" w:tplc="0C090005" w:tentative="1">
@@ -3367,7 +3003,7 @@
         <w:ind w:left="4320" w:hanging="360"/>
       </w:pPr>
       <w:rPr>
-        <w:rFonts w:hint="default" w:ascii="Wingdings" w:hAnsi="Wingdings"/>
+        <w:rFonts w:ascii="Wingdings" w:hAnsi="Wingdings" w:hint="default"/>
       </w:rPr>
     </w:lvl>
     <w:lvl w:ilvl="6" w:tplc="0C090001" w:tentative="1">
@@ -3379,7 +3015,7 @@
         <w:ind w:left="5040" w:hanging="360"/>
       </w:pPr>
       <w:rPr>
-        <w:rFonts w:hint="default" w:ascii="Symbol" w:hAnsi="Symbol"/>
+        <w:rFonts w:ascii="Symbol" w:hAnsi="Symbol" w:hint="default"/>
       </w:rPr>
     </w:lvl>
     <w:lvl w:ilvl="7" w:tplc="0C090003" w:tentative="1">
@@ -3391,7 +3027,7 @@
         <w:ind w:left="5760" w:hanging="360"/>
       </w:pPr>
       <w:rPr>
-        <w:rFonts w:hint="default" w:ascii="Courier New" w:hAnsi="Courier New" w:cs="Courier New"/>
+        <w:rFonts w:ascii="Courier New" w:hAnsi="Courier New" w:cs="Courier New" w:hint="default"/>
       </w:rPr>
     </w:lvl>
     <w:lvl w:ilvl="8" w:tplc="0C090005" w:tentative="1">
@@ -3403,7 +3039,7 @@
         <w:ind w:left="6480" w:hanging="360"/>
       </w:pPr>
       <w:rPr>
-        <w:rFonts w:hint="default" w:ascii="Wingdings" w:hAnsi="Wingdings"/>
+        <w:rFonts w:ascii="Wingdings" w:hAnsi="Wingdings" w:hint="default"/>
       </w:rPr>
     </w:lvl>
   </w:abstractNum>
@@ -3536,7 +3172,7 @@
         <w:ind w:left="360" w:hanging="360"/>
       </w:pPr>
       <w:rPr>
-        <w:rFonts w:hint="default" w:ascii="Symbol" w:hAnsi="Symbol"/>
+        <w:rFonts w:ascii="Symbol" w:hAnsi="Symbol" w:hint="default"/>
       </w:rPr>
     </w:lvl>
   </w:abstractNum>
@@ -3556,7 +3192,7 @@
         <w:ind w:left="1440" w:hanging="360"/>
       </w:pPr>
       <w:rPr>
-        <w:rFonts w:hint="default" w:ascii="Wingdings" w:hAnsi="Wingdings"/>
+        <w:rFonts w:ascii="Wingdings" w:hAnsi="Wingdings" w:hint="default"/>
       </w:rPr>
     </w:lvl>
     <w:lvl w:ilvl="1">
@@ -3571,7 +3207,7 @@
         <w:ind w:left="2160" w:hanging="360"/>
       </w:pPr>
       <w:rPr>
-        <w:rFonts w:hint="default" w:ascii="Courier New" w:hAnsi="Courier New" w:cs="Courier New"/>
+        <w:rFonts w:ascii="Courier New" w:hAnsi="Courier New" w:cs="Courier New" w:hint="default"/>
       </w:rPr>
     </w:lvl>
     <w:lvl w:ilvl="2">
@@ -3586,7 +3222,7 @@
         <w:ind w:left="2880" w:hanging="360"/>
       </w:pPr>
       <w:rPr>
-        <w:rFonts w:hint="default" w:ascii="Wingdings" w:hAnsi="Wingdings"/>
+        <w:rFonts w:ascii="Wingdings" w:hAnsi="Wingdings" w:hint="default"/>
       </w:rPr>
     </w:lvl>
     <w:lvl w:ilvl="3">
@@ -3601,7 +3237,7 @@
         <w:ind w:left="3600" w:hanging="360"/>
       </w:pPr>
       <w:rPr>
-        <w:rFonts w:hint="default" w:ascii="Symbol" w:hAnsi="Symbol"/>
+        <w:rFonts w:ascii="Symbol" w:hAnsi="Symbol" w:hint="default"/>
       </w:rPr>
     </w:lvl>
     <w:lvl w:ilvl="4">
@@ -3616,7 +3252,7 @@
         <w:ind w:left="4320" w:hanging="360"/>
       </w:pPr>
       <w:rPr>
-        <w:rFonts w:hint="default" w:ascii="Courier New" w:hAnsi="Courier New" w:cs="Courier New"/>
+        <w:rFonts w:ascii="Courier New" w:hAnsi="Courier New" w:cs="Courier New" w:hint="default"/>
       </w:rPr>
     </w:lvl>
     <w:lvl w:ilvl="5">
@@ -3631,7 +3267,7 @@
         <w:ind w:left="5040" w:hanging="360"/>
       </w:pPr>
       <w:rPr>
-        <w:rFonts w:hint="default" w:ascii="Wingdings" w:hAnsi="Wingdings"/>
+        <w:rFonts w:ascii="Wingdings" w:hAnsi="Wingdings" w:hint="default"/>
       </w:rPr>
     </w:lvl>
     <w:lvl w:ilvl="6">
@@ -3646,7 +3282,7 @@
         <w:ind w:left="5760" w:hanging="360"/>
       </w:pPr>
       <w:rPr>
-        <w:rFonts w:hint="default" w:ascii="Symbol" w:hAnsi="Symbol"/>
+        <w:rFonts w:ascii="Symbol" w:hAnsi="Symbol" w:hint="default"/>
       </w:rPr>
     </w:lvl>
     <w:lvl w:ilvl="7">
@@ -3661,7 +3297,7 @@
         <w:ind w:left="6480" w:hanging="360"/>
       </w:pPr>
       <w:rPr>
-        <w:rFonts w:hint="default" w:ascii="Courier New" w:hAnsi="Courier New" w:cs="Courier New"/>
+        <w:rFonts w:ascii="Courier New" w:hAnsi="Courier New" w:cs="Courier New" w:hint="default"/>
       </w:rPr>
     </w:lvl>
     <w:lvl w:ilvl="8">
@@ -3676,7 +3312,7 @@
         <w:ind w:left="7200" w:hanging="360"/>
       </w:pPr>
       <w:rPr>
-        <w:rFonts w:hint="default" w:ascii="Wingdings" w:hAnsi="Wingdings"/>
+        <w:rFonts w:ascii="Wingdings" w:hAnsi="Wingdings" w:hint="default"/>
       </w:rPr>
     </w:lvl>
   </w:abstractNum>
@@ -3692,7 +3328,7 @@
         <w:ind w:left="720" w:hanging="360"/>
       </w:pPr>
       <w:rPr>
-        <w:rFonts w:hint="default" w:ascii="Arial" w:hAnsi="Arial" w:eastAsia="Arial" w:cs="Arial"/>
+        <w:rFonts w:ascii="Arial" w:eastAsia="Arial" w:hAnsi="Arial" w:cs="Arial" w:hint="default"/>
       </w:rPr>
     </w:lvl>
     <w:lvl w:ilvl="1" w:tplc="0C090003" w:tentative="1">
@@ -3704,7 +3340,7 @@
         <w:ind w:left="1440" w:hanging="360"/>
       </w:pPr>
       <w:rPr>
-        <w:rFonts w:hint="default" w:ascii="Courier New" w:hAnsi="Courier New" w:cs="Courier New"/>
+        <w:rFonts w:ascii="Courier New" w:hAnsi="Courier New" w:cs="Courier New" w:hint="default"/>
       </w:rPr>
     </w:lvl>
     <w:lvl w:ilvl="2" w:tplc="0C090005" w:tentative="1">
@@ -3716,7 +3352,7 @@
         <w:ind w:left="2160" w:hanging="360"/>
       </w:pPr>
       <w:rPr>
-        <w:rFonts w:hint="default" w:ascii="Wingdings" w:hAnsi="Wingdings"/>
+        <w:rFonts w:ascii="Wingdings" w:hAnsi="Wingdings" w:hint="default"/>
       </w:rPr>
     </w:lvl>
     <w:lvl w:ilvl="3" w:tplc="0C090001" w:tentative="1">
@@ -3728,7 +3364,7 @@
         <w:ind w:left="2880" w:hanging="360"/>
       </w:pPr>
       <w:rPr>
-        <w:rFonts w:hint="default" w:ascii="Symbol" w:hAnsi="Symbol"/>
+        <w:rFonts w:ascii="Symbol" w:hAnsi="Symbol" w:hint="default"/>
       </w:rPr>
     </w:lvl>
     <w:lvl w:ilvl="4" w:tplc="0C090003" w:tentative="1">
@@ -3740,7 +3376,7 @@
         <w:ind w:left="3600" w:hanging="360"/>
       </w:pPr>
       <w:rPr>
-        <w:rFonts w:hint="default" w:ascii="Courier New" w:hAnsi="Courier New" w:cs="Courier New"/>
+        <w:rFonts w:ascii="Courier New" w:hAnsi="Courier New" w:cs="Courier New" w:hint="default"/>
       </w:rPr>
     </w:lvl>
     <w:lvl w:ilvl="5" w:tplc="0C090005" w:tentative="1">
@@ -3752,7 +3388,7 @@
         <w:ind w:left="4320" w:hanging="360"/>
       </w:pPr>
       <w:rPr>
-        <w:rFonts w:hint="default" w:ascii="Wingdings" w:hAnsi="Wingdings"/>
+        <w:rFonts w:ascii="Wingdings" w:hAnsi="Wingdings" w:hint="default"/>
       </w:rPr>
     </w:lvl>
     <w:lvl w:ilvl="6" w:tplc="0C090001" w:tentative="1">
@@ -3764,7 +3400,7 @@
         <w:ind w:left="5040" w:hanging="360"/>
       </w:pPr>
       <w:rPr>
-        <w:rFonts w:hint="default" w:ascii="Symbol" w:hAnsi="Symbol"/>
+        <w:rFonts w:ascii="Symbol" w:hAnsi="Symbol" w:hint="default"/>
       </w:rPr>
     </w:lvl>
     <w:lvl w:ilvl="7" w:tplc="0C090003" w:tentative="1">
@@ -3776,7 +3412,7 @@
         <w:ind w:left="5760" w:hanging="360"/>
       </w:pPr>
       <w:rPr>
-        <w:rFonts w:hint="default" w:ascii="Courier New" w:hAnsi="Courier New" w:cs="Courier New"/>
+        <w:rFonts w:ascii="Courier New" w:hAnsi="Courier New" w:cs="Courier New" w:hint="default"/>
       </w:rPr>
     </w:lvl>
     <w:lvl w:ilvl="8" w:tplc="0C090005" w:tentative="1">
@@ -3788,7 +3424,7 @@
         <w:ind w:left="6480" w:hanging="360"/>
       </w:pPr>
       <w:rPr>
-        <w:rFonts w:hint="default" w:ascii="Wingdings" w:hAnsi="Wingdings"/>
+        <w:rFonts w:ascii="Wingdings" w:hAnsi="Wingdings" w:hint="default"/>
       </w:rPr>
     </w:lvl>
   </w:abstractNum>
@@ -3918,7 +3554,7 @@
         <w:ind w:left="720" w:hanging="360"/>
       </w:pPr>
       <w:rPr>
-        <w:rFonts w:hint="default" w:ascii="Symbol" w:hAnsi="Symbol"/>
+        <w:rFonts w:ascii="Symbol" w:hAnsi="Symbol" w:hint="default"/>
       </w:rPr>
     </w:lvl>
     <w:lvl w:ilvl="1" w:tplc="10E8E736">
@@ -3930,7 +3566,7 @@
         <w:ind w:left="1440" w:hanging="360"/>
       </w:pPr>
       <w:rPr>
-        <w:rFonts w:hint="default" w:ascii="Courier New" w:hAnsi="Courier New"/>
+        <w:rFonts w:ascii="Courier New" w:hAnsi="Courier New" w:hint="default"/>
       </w:rPr>
     </w:lvl>
     <w:lvl w:ilvl="2" w:tplc="B914EB0E">
@@ -3942,7 +3578,7 @@
         <w:ind w:left="2160" w:hanging="360"/>
       </w:pPr>
       <w:rPr>
-        <w:rFonts w:hint="default" w:ascii="Wingdings" w:hAnsi="Wingdings"/>
+        <w:rFonts w:ascii="Wingdings" w:hAnsi="Wingdings" w:hint="default"/>
       </w:rPr>
     </w:lvl>
     <w:lvl w:ilvl="3" w:tplc="2A1848DE">
@@ -3954,7 +3590,7 @@
         <w:ind w:left="2880" w:hanging="360"/>
       </w:pPr>
       <w:rPr>
-        <w:rFonts w:hint="default" w:ascii="Symbol" w:hAnsi="Symbol"/>
+        <w:rFonts w:ascii="Symbol" w:hAnsi="Symbol" w:hint="default"/>
       </w:rPr>
     </w:lvl>
     <w:lvl w:ilvl="4" w:tplc="FE2EC1E6">
@@ -3966,7 +3602,7 @@
         <w:ind w:left="3600" w:hanging="360"/>
       </w:pPr>
       <w:rPr>
-        <w:rFonts w:hint="default" w:ascii="Courier New" w:hAnsi="Courier New"/>
+        <w:rFonts w:ascii="Courier New" w:hAnsi="Courier New" w:hint="default"/>
       </w:rPr>
     </w:lvl>
     <w:lvl w:ilvl="5" w:tplc="4F6C3988">
@@ -3978,7 +3614,7 @@
         <w:ind w:left="4320" w:hanging="360"/>
       </w:pPr>
       <w:rPr>
-        <w:rFonts w:hint="default" w:ascii="Wingdings" w:hAnsi="Wingdings"/>
+        <w:rFonts w:ascii="Wingdings" w:hAnsi="Wingdings" w:hint="default"/>
       </w:rPr>
     </w:lvl>
     <w:lvl w:ilvl="6" w:tplc="76D41516">
@@ -3990,7 +3626,7 @@
         <w:ind w:left="5040" w:hanging="360"/>
       </w:pPr>
       <w:rPr>
-        <w:rFonts w:hint="default" w:ascii="Symbol" w:hAnsi="Symbol"/>
+        <w:rFonts w:ascii="Symbol" w:hAnsi="Symbol" w:hint="default"/>
       </w:rPr>
     </w:lvl>
     <w:lvl w:ilvl="7" w:tplc="4D120C1A">
@@ -4002,7 +3638,7 @@
         <w:ind w:left="5760" w:hanging="360"/>
       </w:pPr>
       <w:rPr>
-        <w:rFonts w:hint="default" w:ascii="Courier New" w:hAnsi="Courier New"/>
+        <w:rFonts w:ascii="Courier New" w:hAnsi="Courier New" w:hint="default"/>
       </w:rPr>
     </w:lvl>
     <w:lvl w:ilvl="8" w:tplc="A83EDD9C">
@@ -4014,7 +3650,7 @@
         <w:ind w:left="6480" w:hanging="360"/>
       </w:pPr>
       <w:rPr>
-        <w:rFonts w:hint="default" w:ascii="Wingdings" w:hAnsi="Wingdings"/>
+        <w:rFonts w:ascii="Wingdings" w:hAnsi="Wingdings" w:hint="default"/>
       </w:rPr>
     </w:lvl>
   </w:abstractNum>
@@ -4034,7 +3670,7 @@
         <w:ind w:left="360" w:hanging="360"/>
       </w:pPr>
       <w:rPr>
-        <w:rFonts w:hint="default" w:ascii="Symbol" w:hAnsi="Symbol"/>
+        <w:rFonts w:ascii="Symbol" w:hAnsi="Symbol" w:hint="default"/>
       </w:rPr>
     </w:lvl>
   </w:abstractNum>
@@ -4167,7 +3803,7 @@
         <w:ind w:left="360" w:hanging="360"/>
       </w:pPr>
       <w:rPr>
-        <w:rFonts w:hint="default" w:ascii="Symbol" w:hAnsi="Symbol"/>
+        <w:rFonts w:ascii="Symbol" w:hAnsi="Symbol" w:hint="default"/>
       </w:rPr>
     </w:lvl>
   </w:abstractNum>
@@ -4187,7 +3823,7 @@
         <w:ind w:left="360" w:hanging="360"/>
       </w:pPr>
       <w:rPr>
-        <w:rFonts w:hint="default" w:ascii="Symbol" w:hAnsi="Symbol"/>
+        <w:rFonts w:ascii="Symbol" w:hAnsi="Symbol" w:hint="default"/>
       </w:rPr>
     </w:lvl>
   </w:abstractNum>
@@ -4207,7 +3843,7 @@
         <w:ind w:left="360" w:hanging="360"/>
       </w:pPr>
       <w:rPr>
-        <w:rFonts w:hint="default" w:ascii="Symbol" w:hAnsi="Symbol"/>
+        <w:rFonts w:ascii="Symbol" w:hAnsi="Symbol" w:hint="default"/>
       </w:rPr>
     </w:lvl>
   </w:abstractNum>
@@ -4227,7 +3863,7 @@
         <w:ind w:left="360" w:hanging="360"/>
       </w:pPr>
       <w:rPr>
-        <w:rFonts w:hint="default" w:ascii="Symbol" w:hAnsi="Symbol"/>
+        <w:rFonts w:ascii="Symbol" w:hAnsi="Symbol" w:hint="default"/>
       </w:rPr>
     </w:lvl>
   </w:abstractNum>
@@ -4247,7 +3883,7 @@
         <w:ind w:left="360" w:hanging="360"/>
       </w:pPr>
       <w:rPr>
-        <w:rFonts w:hint="default" w:ascii="Symbol" w:hAnsi="Symbol"/>
+        <w:rFonts w:ascii="Symbol" w:hAnsi="Symbol" w:hint="default"/>
       </w:rPr>
     </w:lvl>
   </w:abstractNum>
@@ -4380,7 +4016,7 @@
         <w:ind w:left="360" w:hanging="360"/>
       </w:pPr>
       <w:rPr>
-        <w:rFonts w:hint="default" w:ascii="Symbol" w:hAnsi="Symbol"/>
+        <w:rFonts w:ascii="Symbol" w:hAnsi="Symbol" w:hint="default"/>
       </w:rPr>
     </w:lvl>
   </w:abstractNum>
@@ -4400,7 +4036,7 @@
         <w:ind w:left="720" w:hanging="360"/>
       </w:pPr>
       <w:rPr>
-        <w:rFonts w:hint="default" w:ascii="Symbol" w:hAnsi="Symbol"/>
+        <w:rFonts w:ascii="Symbol" w:hAnsi="Symbol" w:hint="default"/>
       </w:rPr>
     </w:lvl>
     <w:lvl w:ilvl="1" w:tplc="04090003" w:tentative="1">
@@ -4415,7 +4051,7 @@
         <w:ind w:left="1440" w:hanging="360"/>
       </w:pPr>
       <w:rPr>
-        <w:rFonts w:hint="default" w:ascii="Courier New" w:hAnsi="Courier New" w:cs="Courier New"/>
+        <w:rFonts w:ascii="Courier New" w:hAnsi="Courier New" w:cs="Courier New" w:hint="default"/>
       </w:rPr>
     </w:lvl>
     <w:lvl w:ilvl="2" w:tplc="04090005" w:tentative="1">
@@ -4430,7 +4066,7 @@
         <w:ind w:left="2160" w:hanging="360"/>
       </w:pPr>
       <w:rPr>
-        <w:rFonts w:hint="default" w:ascii="Wingdings" w:hAnsi="Wingdings"/>
+        <w:rFonts w:ascii="Wingdings" w:hAnsi="Wingdings" w:hint="default"/>
       </w:rPr>
     </w:lvl>
     <w:lvl w:ilvl="3" w:tplc="04090001" w:tentative="1">
@@ -4445,7 +4081,7 @@
         <w:ind w:left="2880" w:hanging="360"/>
       </w:pPr>
       <w:rPr>
-        <w:rFonts w:hint="default" w:ascii="Symbol" w:hAnsi="Symbol"/>
+        <w:rFonts w:ascii="Symbol" w:hAnsi="Symbol" w:hint="default"/>
       </w:rPr>
     </w:lvl>
     <w:lvl w:ilvl="4" w:tplc="04090003" w:tentative="1">
@@ -4460,7 +4096,7 @@
         <w:ind w:left="3600" w:hanging="360"/>
       </w:pPr>
       <w:rPr>
-        <w:rFonts w:hint="default" w:ascii="Courier New" w:hAnsi="Courier New" w:cs="Courier New"/>
+        <w:rFonts w:ascii="Courier New" w:hAnsi="Courier New" w:cs="Courier New" w:hint="default"/>
       </w:rPr>
     </w:lvl>
     <w:lvl w:ilvl="5" w:tplc="04090005" w:tentative="1">
@@ -4475,7 +4111,7 @@
         <w:ind w:left="4320" w:hanging="360"/>
       </w:pPr>
       <w:rPr>
-        <w:rFonts w:hint="default" w:ascii="Wingdings" w:hAnsi="Wingdings"/>
+        <w:rFonts w:ascii="Wingdings" w:hAnsi="Wingdings" w:hint="default"/>
       </w:rPr>
     </w:lvl>
     <w:lvl w:ilvl="6" w:tplc="04090001" w:tentative="1">
@@ -4490,7 +4126,7 @@
         <w:ind w:left="5040" w:hanging="360"/>
       </w:pPr>
       <w:rPr>
-        <w:rFonts w:hint="default" w:ascii="Symbol" w:hAnsi="Symbol"/>
+        <w:rFonts w:ascii="Symbol" w:hAnsi="Symbol" w:hint="default"/>
       </w:rPr>
     </w:lvl>
     <w:lvl w:ilvl="7" w:tplc="04090003" w:tentative="1">
@@ -4505,7 +4141,7 @@
         <w:ind w:left="5760" w:hanging="360"/>
       </w:pPr>
       <w:rPr>
-        <w:rFonts w:hint="default" w:ascii="Courier New" w:hAnsi="Courier New" w:cs="Courier New"/>
+        <w:rFonts w:ascii="Courier New" w:hAnsi="Courier New" w:cs="Courier New" w:hint="default"/>
       </w:rPr>
     </w:lvl>
     <w:lvl w:ilvl="8" w:tplc="04090005" w:tentative="1">
@@ -4520,7 +4156,7 @@
         <w:ind w:left="6480" w:hanging="360"/>
       </w:pPr>
       <w:rPr>
-        <w:rFonts w:hint="default" w:ascii="Wingdings" w:hAnsi="Wingdings"/>
+        <w:rFonts w:ascii="Wingdings" w:hAnsi="Wingdings" w:hint="default"/>
       </w:rPr>
     </w:lvl>
   </w:abstractNum>
@@ -4537,7 +4173,7 @@
         <w:ind w:left="720" w:hanging="360"/>
       </w:pPr>
       <w:rPr>
-        <w:rFonts w:hint="default" w:ascii="Symbol" w:hAnsi="Symbol"/>
+        <w:rFonts w:ascii="Symbol" w:hAnsi="Symbol" w:hint="default"/>
       </w:rPr>
     </w:lvl>
     <w:lvl w:ilvl="1" w:tplc="DF08F252">
@@ -4549,7 +4185,7 @@
         <w:ind w:left="1440" w:hanging="360"/>
       </w:pPr>
       <w:rPr>
-        <w:rFonts w:hint="default" w:ascii="Courier New" w:hAnsi="Courier New"/>
+        <w:rFonts w:ascii="Courier New" w:hAnsi="Courier New" w:hint="default"/>
       </w:rPr>
     </w:lvl>
     <w:lvl w:ilvl="2" w:tplc="CA7A5D60">
@@ -4561,7 +4197,7 @@
         <w:ind w:left="2160" w:hanging="360"/>
       </w:pPr>
       <w:rPr>
-        <w:rFonts w:hint="default" w:ascii="Wingdings" w:hAnsi="Wingdings"/>
+        <w:rFonts w:ascii="Wingdings" w:hAnsi="Wingdings" w:hint="default"/>
       </w:rPr>
     </w:lvl>
     <w:lvl w:ilvl="3" w:tplc="C7662AFC">
@@ -4573,7 +4209,7 @@
         <w:ind w:left="2880" w:hanging="360"/>
       </w:pPr>
       <w:rPr>
-        <w:rFonts w:hint="default" w:ascii="Symbol" w:hAnsi="Symbol"/>
+        <w:rFonts w:ascii="Symbol" w:hAnsi="Symbol" w:hint="default"/>
       </w:rPr>
     </w:lvl>
     <w:lvl w:ilvl="4" w:tplc="7076C9CE">
@@ -4585,7 +4221,7 @@
         <w:ind w:left="3600" w:hanging="360"/>
       </w:pPr>
       <w:rPr>
-        <w:rFonts w:hint="default" w:ascii="Courier New" w:hAnsi="Courier New"/>
+        <w:rFonts w:ascii="Courier New" w:hAnsi="Courier New" w:hint="default"/>
       </w:rPr>
     </w:lvl>
     <w:lvl w:ilvl="5" w:tplc="9272A1E4">
@@ -4597,7 +4233,7 @@
         <w:ind w:left="4320" w:hanging="360"/>
       </w:pPr>
       <w:rPr>
-        <w:rFonts w:hint="default" w:ascii="Wingdings" w:hAnsi="Wingdings"/>
+        <w:rFonts w:ascii="Wingdings" w:hAnsi="Wingdings" w:hint="default"/>
       </w:rPr>
     </w:lvl>
     <w:lvl w:ilvl="6" w:tplc="2DDEE5BA">
@@ -4609,7 +4245,7 @@
         <w:ind w:left="5040" w:hanging="360"/>
       </w:pPr>
       <w:rPr>
-        <w:rFonts w:hint="default" w:ascii="Symbol" w:hAnsi="Symbol"/>
+        <w:rFonts w:ascii="Symbol" w:hAnsi="Symbol" w:hint="default"/>
       </w:rPr>
     </w:lvl>
     <w:lvl w:ilvl="7" w:tplc="A2AC4BCE">
@@ -4621,7 +4257,7 @@
         <w:ind w:left="5760" w:hanging="360"/>
       </w:pPr>
       <w:rPr>
-        <w:rFonts w:hint="default" w:ascii="Courier New" w:hAnsi="Courier New"/>
+        <w:rFonts w:ascii="Courier New" w:hAnsi="Courier New" w:hint="default"/>
       </w:rPr>
     </w:lvl>
     <w:lvl w:ilvl="8" w:tplc="8FD20F3E">
@@ -4633,7 +4269,7 @@
         <w:ind w:left="6480" w:hanging="360"/>
       </w:pPr>
       <w:rPr>
-        <w:rFonts w:hint="default" w:ascii="Wingdings" w:hAnsi="Wingdings"/>
+        <w:rFonts w:ascii="Wingdings" w:hAnsi="Wingdings" w:hint="default"/>
       </w:rPr>
     </w:lvl>
   </w:abstractNum>
@@ -4653,7 +4289,7 @@
         <w:ind w:left="720" w:hanging="360"/>
       </w:pPr>
       <w:rPr>
-        <w:rFonts w:hint="default" w:ascii="Symbol" w:hAnsi="Symbol"/>
+        <w:rFonts w:ascii="Symbol" w:hAnsi="Symbol" w:hint="default"/>
       </w:rPr>
     </w:lvl>
     <w:lvl w:ilvl="1" w:tplc="04090003" w:tentative="1">
@@ -4668,7 +4304,7 @@
         <w:ind w:left="1440" w:hanging="360"/>
       </w:pPr>
       <w:rPr>
-        <w:rFonts w:hint="default" w:ascii="Courier New" w:hAnsi="Courier New"/>
+        <w:rFonts w:ascii="Courier New" w:hAnsi="Courier New" w:hint="default"/>
       </w:rPr>
     </w:lvl>
     <w:lvl w:ilvl="2" w:tplc="04090005" w:tentative="1">
@@ -4683,7 +4319,7 @@
         <w:ind w:left="2160" w:hanging="360"/>
       </w:pPr>
       <w:rPr>
-        <w:rFonts w:hint="default" w:ascii="Wingdings" w:hAnsi="Wingdings"/>
+        <w:rFonts w:ascii="Wingdings" w:hAnsi="Wingdings" w:hint="default"/>
       </w:rPr>
     </w:lvl>
     <w:lvl w:ilvl="3" w:tplc="04090001" w:tentative="1">
@@ -4698,7 +4334,7 @@
         <w:ind w:left="2880" w:hanging="360"/>
       </w:pPr>
       <w:rPr>
-        <w:rFonts w:hint="default" w:ascii="Symbol" w:hAnsi="Symbol"/>
+        <w:rFonts w:ascii="Symbol" w:hAnsi="Symbol" w:hint="default"/>
       </w:rPr>
     </w:lvl>
     <w:lvl w:ilvl="4" w:tplc="04090003" w:tentative="1">
@@ -4713,7 +4349,7 @@
         <w:ind w:left="3600" w:hanging="360"/>
       </w:pPr>
       <w:rPr>
-        <w:rFonts w:hint="default" w:ascii="Courier New" w:hAnsi="Courier New"/>
+        <w:rFonts w:ascii="Courier New" w:hAnsi="Courier New" w:hint="default"/>
       </w:rPr>
     </w:lvl>
     <w:lvl w:ilvl="5" w:tplc="04090005" w:tentative="1">
@@ -4728,7 +4364,7 @@
         <w:ind w:left="4320" w:hanging="360"/>
       </w:pPr>
       <w:rPr>
-        <w:rFonts w:hint="default" w:ascii="Wingdings" w:hAnsi="Wingdings"/>
+        <w:rFonts w:ascii="Wingdings" w:hAnsi="Wingdings" w:hint="default"/>
       </w:rPr>
     </w:lvl>
     <w:lvl w:ilvl="6" w:tplc="04090001" w:tentative="1">
@@ -4743,7 +4379,7 @@
         <w:ind w:left="5040" w:hanging="360"/>
       </w:pPr>
       <w:rPr>
-        <w:rFonts w:hint="default" w:ascii="Symbol" w:hAnsi="Symbol"/>
+        <w:rFonts w:ascii="Symbol" w:hAnsi="Symbol" w:hint="default"/>
       </w:rPr>
     </w:lvl>
     <w:lvl w:ilvl="7" w:tplc="04090003" w:tentative="1">
@@ -4758,7 +4394,7 @@
         <w:ind w:left="5760" w:hanging="360"/>
       </w:pPr>
       <w:rPr>
-        <w:rFonts w:hint="default" w:ascii="Courier New" w:hAnsi="Courier New"/>
+        <w:rFonts w:ascii="Courier New" w:hAnsi="Courier New" w:hint="default"/>
       </w:rPr>
     </w:lvl>
     <w:lvl w:ilvl="8" w:tplc="04090005" w:tentative="1">
@@ -4773,7 +4409,7 @@
         <w:ind w:left="6480" w:hanging="360"/>
       </w:pPr>
       <w:rPr>
-        <w:rFonts w:hint="default" w:ascii="Wingdings" w:hAnsi="Wingdings"/>
+        <w:rFonts w:ascii="Wingdings" w:hAnsi="Wingdings" w:hint="default"/>
       </w:rPr>
     </w:lvl>
   </w:abstractNum>
@@ -4793,7 +4429,7 @@
         <w:ind w:left="720" w:hanging="360"/>
       </w:pPr>
       <w:rPr>
-        <w:rFonts w:hint="default" w:ascii="Symbol" w:hAnsi="Symbol"/>
+        <w:rFonts w:ascii="Symbol" w:hAnsi="Symbol" w:hint="default"/>
       </w:rPr>
     </w:lvl>
     <w:lvl w:ilvl="1" w:tplc="04090003" w:tentative="1">
@@ -4808,7 +4444,7 @@
         <w:ind w:left="1440" w:hanging="360"/>
       </w:pPr>
       <w:rPr>
-        <w:rFonts w:hint="default" w:ascii="Courier New" w:hAnsi="Courier New" w:cs="Courier New"/>
+        <w:rFonts w:ascii="Courier New" w:hAnsi="Courier New" w:cs="Courier New" w:hint="default"/>
       </w:rPr>
     </w:lvl>
     <w:lvl w:ilvl="2" w:tplc="04090005" w:tentative="1">
@@ -4823,7 +4459,7 @@
         <w:ind w:left="2160" w:hanging="360"/>
       </w:pPr>
       <w:rPr>
-        <w:rFonts w:hint="default" w:ascii="Wingdings" w:hAnsi="Wingdings"/>
+        <w:rFonts w:ascii="Wingdings" w:hAnsi="Wingdings" w:hint="default"/>
       </w:rPr>
     </w:lvl>
     <w:lvl w:ilvl="3" w:tplc="04090001" w:tentative="1">
@@ -4838,7 +4474,7 @@
         <w:ind w:left="2880" w:hanging="360"/>
       </w:pPr>
       <w:rPr>
-        <w:rFonts w:hint="default" w:ascii="Symbol" w:hAnsi="Symbol"/>
+        <w:rFonts w:ascii="Symbol" w:hAnsi="Symbol" w:hint="default"/>
       </w:rPr>
     </w:lvl>
     <w:lvl w:ilvl="4" w:tplc="04090003" w:tentative="1">
@@ -4853,7 +4489,7 @@
         <w:ind w:left="3600" w:hanging="360"/>
       </w:pPr>
       <w:rPr>
-        <w:rFonts w:hint="default" w:ascii="Courier New" w:hAnsi="Courier New" w:cs="Courier New"/>
+        <w:rFonts w:ascii="Courier New" w:hAnsi="Courier New" w:cs="Courier New" w:hint="default"/>
       </w:rPr>
     </w:lvl>
     <w:lvl w:ilvl="5" w:tplc="04090005" w:tentative="1">
@@ -4868,7 +4504,7 @@
         <w:ind w:left="4320" w:hanging="360"/>
       </w:pPr>
       <w:rPr>
-        <w:rFonts w:hint="default" w:ascii="Wingdings" w:hAnsi="Wingdings"/>
+        <w:rFonts w:ascii="Wingdings" w:hAnsi="Wingdings" w:hint="default"/>
       </w:rPr>
     </w:lvl>
     <w:lvl w:ilvl="6" w:tplc="04090001" w:tentative="1">
@@ -4883,7 +4519,7 @@
         <w:ind w:left="5040" w:hanging="360"/>
       </w:pPr>
       <w:rPr>
-        <w:rFonts w:hint="default" w:ascii="Symbol" w:hAnsi="Symbol"/>
+        <w:rFonts w:ascii="Symbol" w:hAnsi="Symbol" w:hint="default"/>
       </w:rPr>
     </w:lvl>
     <w:lvl w:ilvl="7" w:tplc="04090003" w:tentative="1">
@@ -4898,7 +4534,7 @@
         <w:ind w:left="5760" w:hanging="360"/>
       </w:pPr>
       <w:rPr>
-        <w:rFonts w:hint="default" w:ascii="Courier New" w:hAnsi="Courier New" w:cs="Courier New"/>
+        <w:rFonts w:ascii="Courier New" w:hAnsi="Courier New" w:cs="Courier New" w:hint="default"/>
       </w:rPr>
     </w:lvl>
     <w:lvl w:ilvl="8" w:tplc="04090005" w:tentative="1">
@@ -4913,7 +4549,7 @@
         <w:ind w:left="6480" w:hanging="360"/>
       </w:pPr>
       <w:rPr>
-        <w:rFonts w:hint="default" w:ascii="Wingdings" w:hAnsi="Wingdings"/>
+        <w:rFonts w:ascii="Wingdings" w:hAnsi="Wingdings" w:hint="default"/>
       </w:rPr>
     </w:lvl>
   </w:abstractNum>
@@ -4933,7 +4569,7 @@
         <w:ind w:left="360" w:hanging="360"/>
       </w:pPr>
       <w:rPr>
-        <w:rFonts w:hint="default" w:ascii="Symbol" w:hAnsi="Symbol"/>
+        <w:rFonts w:ascii="Symbol" w:hAnsi="Symbol" w:hint="default"/>
       </w:rPr>
     </w:lvl>
   </w:abstractNum>
@@ -4953,7 +4589,7 @@
         <w:ind w:left="720" w:hanging="360"/>
       </w:pPr>
       <w:rPr>
-        <w:rFonts w:hint="default" w:ascii="Symbol" w:hAnsi="Symbol"/>
+        <w:rFonts w:ascii="Symbol" w:hAnsi="Symbol" w:hint="default"/>
       </w:rPr>
     </w:lvl>
     <w:lvl w:ilvl="1">
@@ -4968,7 +4604,7 @@
         <w:ind w:left="1440" w:hanging="360"/>
       </w:pPr>
       <w:rPr>
-        <w:rFonts w:hint="default" w:ascii="Courier New" w:hAnsi="Courier New" w:cs="Courier New"/>
+        <w:rFonts w:ascii="Courier New" w:hAnsi="Courier New" w:cs="Courier New" w:hint="default"/>
       </w:rPr>
     </w:lvl>
     <w:lvl w:ilvl="2">
@@ -4983,7 +4619,7 @@
         <w:ind w:left="2160" w:hanging="360"/>
       </w:pPr>
       <w:rPr>
-        <w:rFonts w:hint="default" w:ascii="Wingdings" w:hAnsi="Wingdings"/>
+        <w:rFonts w:ascii="Wingdings" w:hAnsi="Wingdings" w:hint="default"/>
       </w:rPr>
     </w:lvl>
     <w:lvl w:ilvl="3">
@@ -4998,7 +4634,7 @@
         <w:ind w:left="2880" w:hanging="360"/>
       </w:pPr>
       <w:rPr>
-        <w:rFonts w:hint="default" w:ascii="Symbol" w:hAnsi="Symbol"/>
+        <w:rFonts w:ascii="Symbol" w:hAnsi="Symbol" w:hint="default"/>
       </w:rPr>
     </w:lvl>
     <w:lvl w:ilvl="4">
@@ -5013,7 +4649,7 @@
         <w:ind w:left="3600" w:hanging="360"/>
       </w:pPr>
       <w:rPr>
-        <w:rFonts w:hint="default" w:ascii="Courier New" w:hAnsi="Courier New" w:cs="Courier New"/>
+        <w:rFonts w:ascii="Courier New" w:hAnsi="Courier New" w:cs="Courier New" w:hint="default"/>
       </w:rPr>
     </w:lvl>
     <w:lvl w:ilvl="5">
@@ -5028,7 +4664,7 @@
         <w:ind w:left="4320" w:hanging="360"/>
       </w:pPr>
       <w:rPr>
-        <w:rFonts w:hint="default" w:ascii="Wingdings" w:hAnsi="Wingdings"/>
+        <w:rFonts w:ascii="Wingdings" w:hAnsi="Wingdings" w:hint="default"/>
       </w:rPr>
     </w:lvl>
     <w:lvl w:ilvl="6">
@@ -5043,7 +4679,7 @@
         <w:ind w:left="5040" w:hanging="360"/>
       </w:pPr>
       <w:rPr>
-        <w:rFonts w:hint="default" w:ascii="Symbol" w:hAnsi="Symbol"/>
+        <w:rFonts w:ascii="Symbol" w:hAnsi="Symbol" w:hint="default"/>
       </w:rPr>
     </w:lvl>
     <w:lvl w:ilvl="7">
@@ -5058,7 +4694,7 @@
         <w:ind w:left="5760" w:hanging="360"/>
       </w:pPr>
       <w:rPr>
-        <w:rFonts w:hint="default" w:ascii="Courier New" w:hAnsi="Courier New" w:cs="Courier New"/>
+        <w:rFonts w:ascii="Courier New" w:hAnsi="Courier New" w:cs="Courier New" w:hint="default"/>
       </w:rPr>
     </w:lvl>
     <w:lvl w:ilvl="8">
@@ -5073,7 +4709,7 @@
         <w:ind w:left="6480" w:hanging="360"/>
       </w:pPr>
       <w:rPr>
-        <w:rFonts w:hint="default" w:ascii="Wingdings" w:hAnsi="Wingdings"/>
+        <w:rFonts w:ascii="Wingdings" w:hAnsi="Wingdings" w:hint="default"/>
       </w:rPr>
     </w:lvl>
   </w:abstractNum>
@@ -5093,7 +4729,7 @@
         <w:ind w:left="360" w:hanging="360"/>
       </w:pPr>
       <w:rPr>
-        <w:rFonts w:hint="default" w:ascii="Symbol" w:hAnsi="Symbol"/>
+        <w:rFonts w:ascii="Symbol" w:hAnsi="Symbol" w:hint="default"/>
       </w:rPr>
     </w:lvl>
   </w:abstractNum>
@@ -5113,7 +4749,7 @@
         <w:ind w:left="1440" w:hanging="360"/>
       </w:pPr>
       <w:rPr>
-        <w:rFonts w:hint="default" w:ascii="Wingdings" w:hAnsi="Wingdings"/>
+        <w:rFonts w:ascii="Wingdings" w:hAnsi="Wingdings" w:hint="default"/>
       </w:rPr>
     </w:lvl>
     <w:lvl w:ilvl="1" w:tplc="04090003" w:tentative="1">
@@ -5128,7 +4764,7 @@
         <w:ind w:left="2160" w:hanging="360"/>
       </w:pPr>
       <w:rPr>
-        <w:rFonts w:hint="default" w:ascii="Courier New" w:hAnsi="Courier New" w:cs="Courier New"/>
+        <w:rFonts w:ascii="Courier New" w:hAnsi="Courier New" w:cs="Courier New" w:hint="default"/>
       </w:rPr>
     </w:lvl>
     <w:lvl w:ilvl="2" w:tplc="04090005" w:tentative="1">
@@ -5143,7 +4779,7 @@
         <w:ind w:left="2880" w:hanging="360"/>
       </w:pPr>
       <w:rPr>
-        <w:rFonts w:hint="default" w:ascii="Wingdings" w:hAnsi="Wingdings"/>
+        <w:rFonts w:ascii="Wingdings" w:hAnsi="Wingdings" w:hint="default"/>
       </w:rPr>
     </w:lvl>
     <w:lvl w:ilvl="3" w:tplc="04090001" w:tentative="1">
@@ -5158,7 +4794,7 @@
         <w:ind w:left="3600" w:hanging="360"/>
       </w:pPr>
       <w:rPr>
-        <w:rFonts w:hint="default" w:ascii="Symbol" w:hAnsi="Symbol"/>
+        <w:rFonts w:ascii="Symbol" w:hAnsi="Symbol" w:hint="default"/>
       </w:rPr>
     </w:lvl>
     <w:lvl w:ilvl="4" w:tplc="04090003" w:tentative="1">
@@ -5173,7 +4809,7 @@
         <w:ind w:left="4320" w:hanging="360"/>
       </w:pPr>
       <w:rPr>
-        <w:rFonts w:hint="default" w:ascii="Courier New" w:hAnsi="Courier New" w:cs="Courier New"/>
+        <w:rFonts w:ascii="Courier New" w:hAnsi="Courier New" w:cs="Courier New" w:hint="default"/>
       </w:rPr>
     </w:lvl>
     <w:lvl w:ilvl="5" w:tplc="04090005" w:tentative="1">
@@ -5188,7 +4824,7 @@
         <w:ind w:left="5040" w:hanging="360"/>
       </w:pPr>
       <w:rPr>
-        <w:rFonts w:hint="default" w:ascii="Wingdings" w:hAnsi="Wingdings"/>
+        <w:rFonts w:ascii="Wingdings" w:hAnsi="Wingdings" w:hint="default"/>
       </w:rPr>
     </w:lvl>
     <w:lvl w:ilvl="6" w:tplc="04090001" w:tentative="1">
@@ -5203,7 +4839,7 @@
         <w:ind w:left="5760" w:hanging="360"/>
       </w:pPr>
       <w:rPr>
-        <w:rFonts w:hint="default" w:ascii="Symbol" w:hAnsi="Symbol"/>
+        <w:rFonts w:ascii="Symbol" w:hAnsi="Symbol" w:hint="default"/>
       </w:rPr>
     </w:lvl>
     <w:lvl w:ilvl="7" w:tplc="04090003" w:tentative="1">
@@ -5218,7 +4854,7 @@
         <w:ind w:left="6480" w:hanging="360"/>
       </w:pPr>
       <w:rPr>
-        <w:rFonts w:hint="default" w:ascii="Courier New" w:hAnsi="Courier New" w:cs="Courier New"/>
+        <w:rFonts w:ascii="Courier New" w:hAnsi="Courier New" w:cs="Courier New" w:hint="default"/>
       </w:rPr>
     </w:lvl>
     <w:lvl w:ilvl="8" w:tplc="04090005" w:tentative="1">
@@ -5233,7 +4869,7 @@
         <w:ind w:left="7200" w:hanging="360"/>
       </w:pPr>
       <w:rPr>
-        <w:rFonts w:hint="default" w:ascii="Wingdings" w:hAnsi="Wingdings"/>
+        <w:rFonts w:ascii="Wingdings" w:hAnsi="Wingdings" w:hint="default"/>
       </w:rPr>
     </w:lvl>
   </w:abstractNum>
@@ -5253,7 +4889,7 @@
         <w:ind w:left="360" w:hanging="360"/>
       </w:pPr>
       <w:rPr>
-        <w:rFonts w:hint="default" w:ascii="Symbol" w:hAnsi="Symbol"/>
+        <w:rFonts w:ascii="Symbol" w:hAnsi="Symbol" w:hint="default"/>
       </w:rPr>
     </w:lvl>
   </w:abstractNum>
@@ -5269,7 +4905,7 @@
         <w:ind w:left="720" w:hanging="360"/>
       </w:pPr>
       <w:rPr>
-        <w:rFonts w:hint="default" w:ascii="Arial" w:hAnsi="Arial" w:eastAsia="Arial" w:cs="Arial"/>
+        <w:rFonts w:ascii="Arial" w:eastAsia="Arial" w:hAnsi="Arial" w:cs="Arial" w:hint="default"/>
       </w:rPr>
     </w:lvl>
     <w:lvl w:ilvl="1" w:tplc="0C090003" w:tentative="1">
@@ -5281,7 +4917,7 @@
         <w:ind w:left="1440" w:hanging="360"/>
       </w:pPr>
       <w:rPr>
-        <w:rFonts w:hint="default" w:ascii="Courier New" w:hAnsi="Courier New" w:cs="Courier New"/>
+        <w:rFonts w:ascii="Courier New" w:hAnsi="Courier New" w:cs="Courier New" w:hint="default"/>
       </w:rPr>
     </w:lvl>
     <w:lvl w:ilvl="2" w:tplc="0C090005" w:tentative="1">
@@ -5293,7 +4929,7 @@
         <w:ind w:left="2160" w:hanging="360"/>
       </w:pPr>
       <w:rPr>
-        <w:rFonts w:hint="default" w:ascii="Wingdings" w:hAnsi="Wingdings"/>
+        <w:rFonts w:ascii="Wingdings" w:hAnsi="Wingdings" w:hint="default"/>
       </w:rPr>
     </w:lvl>
     <w:lvl w:ilvl="3" w:tplc="0C090001" w:tentative="1">
@@ -5305,7 +4941,7 @@
         <w:ind w:left="2880" w:hanging="360"/>
       </w:pPr>
       <w:rPr>
-        <w:rFonts w:hint="default" w:ascii="Symbol" w:hAnsi="Symbol"/>
+        <w:rFonts w:ascii="Symbol" w:hAnsi="Symbol" w:hint="default"/>
       </w:rPr>
     </w:lvl>
     <w:lvl w:ilvl="4" w:tplc="0C090003" w:tentative="1">
@@ -5317,7 +4953,7 @@
         <w:ind w:left="3600" w:hanging="360"/>
       </w:pPr>
       <w:rPr>
-        <w:rFonts w:hint="default" w:ascii="Courier New" w:hAnsi="Courier New" w:cs="Courier New"/>
+        <w:rFonts w:ascii="Courier New" w:hAnsi="Courier New" w:cs="Courier New" w:hint="default"/>
       </w:rPr>
     </w:lvl>
     <w:lvl w:ilvl="5" w:tplc="0C090005" w:tentative="1">
@@ -5329,7 +4965,7 @@
         <w:ind w:left="4320" w:hanging="360"/>
       </w:pPr>
       <w:rPr>
-        <w:rFonts w:hint="default" w:ascii="Wingdings" w:hAnsi="Wingdings"/>
+        <w:rFonts w:ascii="Wingdings" w:hAnsi="Wingdings" w:hint="default"/>
       </w:rPr>
     </w:lvl>
     <w:lvl w:ilvl="6" w:tplc="0C090001" w:tentative="1">
@@ -5341,7 +4977,7 @@
         <w:ind w:left="5040" w:hanging="360"/>
       </w:pPr>
       <w:rPr>
-        <w:rFonts w:hint="default" w:ascii="Symbol" w:hAnsi="Symbol"/>
+        <w:rFonts w:ascii="Symbol" w:hAnsi="Symbol" w:hint="default"/>
       </w:rPr>
     </w:lvl>
     <w:lvl w:ilvl="7" w:tplc="0C090003" w:tentative="1">
@@ -5353,7 +4989,7 @@
         <w:ind w:left="5760" w:hanging="360"/>
       </w:pPr>
       <w:rPr>
-        <w:rFonts w:hint="default" w:ascii="Courier New" w:hAnsi="Courier New" w:cs="Courier New"/>
+        <w:rFonts w:ascii="Courier New" w:hAnsi="Courier New" w:cs="Courier New" w:hint="default"/>
       </w:rPr>
     </w:lvl>
     <w:lvl w:ilvl="8" w:tplc="0C090005" w:tentative="1">
@@ -5365,7 +5001,7 @@
         <w:ind w:left="6480" w:hanging="360"/>
       </w:pPr>
       <w:rPr>
-        <w:rFonts w:hint="default" w:ascii="Wingdings" w:hAnsi="Wingdings"/>
+        <w:rFonts w:ascii="Wingdings" w:hAnsi="Wingdings" w:hint="default"/>
       </w:rPr>
     </w:lvl>
   </w:abstractNum>
@@ -5385,7 +5021,7 @@
         <w:ind w:left="720" w:hanging="360"/>
       </w:pPr>
       <w:rPr>
-        <w:rFonts w:hint="default" w:ascii="Symbol" w:hAnsi="Symbol"/>
+        <w:rFonts w:ascii="Symbol" w:hAnsi="Symbol" w:hint="default"/>
       </w:rPr>
     </w:lvl>
     <w:lvl w:ilvl="1" w:tplc="04090003">
@@ -5400,7 +5036,7 @@
         <w:ind w:left="1440" w:hanging="360"/>
       </w:pPr>
       <w:rPr>
-        <w:rFonts w:hint="default" w:ascii="Courier New" w:hAnsi="Courier New" w:cs="Courier New"/>
+        <w:rFonts w:ascii="Courier New" w:hAnsi="Courier New" w:cs="Courier New" w:hint="default"/>
       </w:rPr>
     </w:lvl>
     <w:lvl w:ilvl="2" w:tplc="04090005" w:tentative="1">
@@ -5415,7 +5051,7 @@
         <w:ind w:left="2160" w:hanging="360"/>
       </w:pPr>
       <w:rPr>
-        <w:rFonts w:hint="default" w:ascii="Wingdings" w:hAnsi="Wingdings"/>
+        <w:rFonts w:ascii="Wingdings" w:hAnsi="Wingdings" w:hint="default"/>
       </w:rPr>
     </w:lvl>
     <w:lvl w:ilvl="3" w:tplc="04090001" w:tentative="1">
@@ -5430,7 +5066,7 @@
         <w:ind w:left="2880" w:hanging="360"/>
       </w:pPr>
       <w:rPr>
-        <w:rFonts w:hint="default" w:ascii="Symbol" w:hAnsi="Symbol"/>
+        <w:rFonts w:ascii="Symbol" w:hAnsi="Symbol" w:hint="default"/>
       </w:rPr>
     </w:lvl>
     <w:lvl w:ilvl="4" w:tplc="04090003" w:tentative="1">
@@ -5445,7 +5081,7 @@
         <w:ind w:left="3600" w:hanging="360"/>
       </w:pPr>
       <w:rPr>
-        <w:rFonts w:hint="default" w:ascii="Courier New" w:hAnsi="Courier New" w:cs="Courier New"/>
+        <w:rFonts w:ascii="Courier New" w:hAnsi="Courier New" w:cs="Courier New" w:hint="default"/>
       </w:rPr>
     </w:lvl>
     <w:lvl w:ilvl="5" w:tplc="04090005" w:tentative="1">
@@ -5460,7 +5096,7 @@
         <w:ind w:left="4320" w:hanging="360"/>
       </w:pPr>
       <w:rPr>
-        <w:rFonts w:hint="default" w:ascii="Wingdings" w:hAnsi="Wingdings"/>
+        <w:rFonts w:ascii="Wingdings" w:hAnsi="Wingdings" w:hint="default"/>
       </w:rPr>
     </w:lvl>
     <w:lvl w:ilvl="6" w:tplc="04090001" w:tentative="1">
@@ -5475,7 +5111,7 @@
         <w:ind w:left="5040" w:hanging="360"/>
       </w:pPr>
       <w:rPr>
-        <w:rFonts w:hint="default" w:ascii="Symbol" w:hAnsi="Symbol"/>
+        <w:rFonts w:ascii="Symbol" w:hAnsi="Symbol" w:hint="default"/>
       </w:rPr>
     </w:lvl>
     <w:lvl w:ilvl="7" w:tplc="04090003" w:tentative="1">
@@ -5490,7 +5126,7 @@
         <w:ind w:left="5760" w:hanging="360"/>
       </w:pPr>
       <w:rPr>
-        <w:rFonts w:hint="default" w:ascii="Courier New" w:hAnsi="Courier New" w:cs="Courier New"/>
+        <w:rFonts w:ascii="Courier New" w:hAnsi="Courier New" w:cs="Courier New" w:hint="default"/>
       </w:rPr>
     </w:lvl>
     <w:lvl w:ilvl="8" w:tplc="04090005" w:tentative="1">
@@ -5505,7 +5141,7 @@
         <w:ind w:left="6480" w:hanging="360"/>
       </w:pPr>
       <w:rPr>
-        <w:rFonts w:hint="default" w:ascii="Wingdings" w:hAnsi="Wingdings"/>
+        <w:rFonts w:ascii="Wingdings" w:hAnsi="Wingdings" w:hint="default"/>
       </w:rPr>
     </w:lvl>
   </w:abstractNum>
@@ -5626,7 +5262,7 @@
         <w:ind w:left="1350" w:hanging="360"/>
       </w:pPr>
       <w:rPr>
-        <w:rFonts w:hint="default" w:ascii="Courier New" w:hAnsi="Courier New" w:cs="Courier New"/>
+        <w:rFonts w:ascii="Courier New" w:hAnsi="Courier New" w:cs="Courier New" w:hint="default"/>
       </w:rPr>
     </w:lvl>
     <w:lvl w:ilvl="2" w:tplc="04090005" w:tentative="1">
@@ -5641,7 +5277,7 @@
         <w:ind w:left="2070" w:hanging="360"/>
       </w:pPr>
       <w:rPr>
-        <w:rFonts w:hint="default" w:ascii="Wingdings" w:hAnsi="Wingdings"/>
+        <w:rFonts w:ascii="Wingdings" w:hAnsi="Wingdings" w:hint="default"/>
       </w:rPr>
     </w:lvl>
     <w:lvl w:ilvl="3" w:tplc="04090001" w:tentative="1">
@@ -5656,7 +5292,7 @@
         <w:ind w:left="2790" w:hanging="360"/>
       </w:pPr>
       <w:rPr>
-        <w:rFonts w:hint="default" w:ascii="Symbol" w:hAnsi="Symbol"/>
+        <w:rFonts w:ascii="Symbol" w:hAnsi="Symbol" w:hint="default"/>
       </w:rPr>
     </w:lvl>
     <w:lvl w:ilvl="4" w:tplc="04090003" w:tentative="1">
@@ -5671,7 +5307,7 @@
         <w:ind w:left="3510" w:hanging="360"/>
       </w:pPr>
       <w:rPr>
-        <w:rFonts w:hint="default" w:ascii="Courier New" w:hAnsi="Courier New" w:cs="Courier New"/>
+        <w:rFonts w:ascii="Courier New" w:hAnsi="Courier New" w:cs="Courier New" w:hint="default"/>
       </w:rPr>
     </w:lvl>
     <w:lvl w:ilvl="5" w:tplc="04090005" w:tentative="1">
@@ -5686,7 +5322,7 @@
         <w:ind w:left="4230" w:hanging="360"/>
       </w:pPr>
       <w:rPr>
-        <w:rFonts w:hint="default" w:ascii="Wingdings" w:hAnsi="Wingdings"/>
+        <w:rFonts w:ascii="Wingdings" w:hAnsi="Wingdings" w:hint="default"/>
       </w:rPr>
     </w:lvl>
     <w:lvl w:ilvl="6" w:tplc="04090001" w:tentative="1">
@@ -5701,7 +5337,7 @@
         <w:ind w:left="4950" w:hanging="360"/>
       </w:pPr>
       <w:rPr>
-        <w:rFonts w:hint="default" w:ascii="Symbol" w:hAnsi="Symbol"/>
+        <w:rFonts w:ascii="Symbol" w:hAnsi="Symbol" w:hint="default"/>
       </w:rPr>
     </w:lvl>
     <w:lvl w:ilvl="7" w:tplc="04090003" w:tentative="1">
@@ -5716,7 +5352,7 @@
         <w:ind w:left="5670" w:hanging="360"/>
       </w:pPr>
       <w:rPr>
-        <w:rFonts w:hint="default" w:ascii="Courier New" w:hAnsi="Courier New" w:cs="Courier New"/>
+        <w:rFonts w:ascii="Courier New" w:hAnsi="Courier New" w:cs="Courier New" w:hint="default"/>
       </w:rPr>
     </w:lvl>
     <w:lvl w:ilvl="8" w:tplc="04090005" w:tentative="1">
@@ -5731,7 +5367,7 @@
         <w:ind w:left="6390" w:hanging="360"/>
       </w:pPr>
       <w:rPr>
-        <w:rFonts w:hint="default" w:ascii="Wingdings" w:hAnsi="Wingdings"/>
+        <w:rFonts w:ascii="Wingdings" w:hAnsi="Wingdings" w:hint="default"/>
       </w:rPr>
     </w:lvl>
   </w:abstractNum>
@@ -5766,7 +5402,7 @@
         <w:ind w:left="1080" w:hanging="360"/>
       </w:pPr>
       <w:rPr>
-        <w:rFonts w:hint="default" w:ascii="Courier New" w:hAnsi="Courier New" w:cs="Courier New"/>
+        <w:rFonts w:ascii="Courier New" w:hAnsi="Courier New" w:cs="Courier New" w:hint="default"/>
       </w:rPr>
     </w:lvl>
     <w:lvl w:ilvl="2" w:tplc="04090005" w:tentative="1">
@@ -5781,7 +5417,7 @@
         <w:ind w:left="1800" w:hanging="360"/>
       </w:pPr>
       <w:rPr>
-        <w:rFonts w:hint="default" w:ascii="Wingdings" w:hAnsi="Wingdings"/>
+        <w:rFonts w:ascii="Wingdings" w:hAnsi="Wingdings" w:hint="default"/>
       </w:rPr>
     </w:lvl>
     <w:lvl w:ilvl="3" w:tplc="04090001" w:tentative="1">
@@ -5796,7 +5432,7 @@
         <w:ind w:left="2520" w:hanging="360"/>
       </w:pPr>
       <w:rPr>
-        <w:rFonts w:hint="default" w:ascii="Symbol" w:hAnsi="Symbol"/>
+        <w:rFonts w:ascii="Symbol" w:hAnsi="Symbol" w:hint="default"/>
       </w:rPr>
     </w:lvl>
     <w:lvl w:ilvl="4" w:tplc="04090003" w:tentative="1">
@@ -5811,7 +5447,7 @@
         <w:ind w:left="3240" w:hanging="360"/>
       </w:pPr>
       <w:rPr>
-        <w:rFonts w:hint="default" w:ascii="Courier New" w:hAnsi="Courier New" w:cs="Courier New"/>
+        <w:rFonts w:ascii="Courier New" w:hAnsi="Courier New" w:cs="Courier New" w:hint="default"/>
       </w:rPr>
     </w:lvl>
     <w:lvl w:ilvl="5" w:tplc="04090005" w:tentative="1">
@@ -5826,7 +5462,7 @@
         <w:ind w:left="3960" w:hanging="360"/>
       </w:pPr>
       <w:rPr>
-        <w:rFonts w:hint="default" w:ascii="Wingdings" w:hAnsi="Wingdings"/>
+        <w:rFonts w:ascii="Wingdings" w:hAnsi="Wingdings" w:hint="default"/>
       </w:rPr>
     </w:lvl>
     <w:lvl w:ilvl="6" w:tplc="04090001" w:tentative="1">
@@ -5841,7 +5477,7 @@
         <w:ind w:left="4680" w:hanging="360"/>
       </w:pPr>
       <w:rPr>
-        <w:rFonts w:hint="default" w:ascii="Symbol" w:hAnsi="Symbol"/>
+        <w:rFonts w:ascii="Symbol" w:hAnsi="Symbol" w:hint="default"/>
       </w:rPr>
     </w:lvl>
     <w:lvl w:ilvl="7" w:tplc="04090003" w:tentative="1">
@@ -5856,7 +5492,7 @@
         <w:ind w:left="5400" w:hanging="360"/>
       </w:pPr>
       <w:rPr>
-        <w:rFonts w:hint="default" w:ascii="Courier New" w:hAnsi="Courier New" w:cs="Courier New"/>
+        <w:rFonts w:ascii="Courier New" w:hAnsi="Courier New" w:cs="Courier New" w:hint="default"/>
       </w:rPr>
     </w:lvl>
     <w:lvl w:ilvl="8" w:tplc="04090005" w:tentative="1">
@@ -5871,7 +5507,7 @@
         <w:ind w:left="6120" w:hanging="360"/>
       </w:pPr>
       <w:rPr>
-        <w:rFonts w:hint="default" w:ascii="Wingdings" w:hAnsi="Wingdings"/>
+        <w:rFonts w:ascii="Wingdings" w:hAnsi="Wingdings" w:hint="default"/>
       </w:rPr>
     </w:lvl>
   </w:abstractNum>
@@ -5888,7 +5524,7 @@
         <w:ind w:left="720" w:hanging="360"/>
       </w:pPr>
       <w:rPr>
-        <w:rFonts w:hint="default" w:ascii="Symbol" w:hAnsi="Symbol"/>
+        <w:rFonts w:ascii="Symbol" w:hAnsi="Symbol" w:hint="default"/>
       </w:rPr>
     </w:lvl>
     <w:lvl w:ilvl="1" w:tplc="BFA6B450">
@@ -5900,7 +5536,7 @@
         <w:ind w:left="1440" w:hanging="360"/>
       </w:pPr>
       <w:rPr>
-        <w:rFonts w:hint="default" w:ascii="Courier New" w:hAnsi="Courier New"/>
+        <w:rFonts w:ascii="Courier New" w:hAnsi="Courier New" w:hint="default"/>
       </w:rPr>
     </w:lvl>
     <w:lvl w:ilvl="2" w:tplc="186099F8">
@@ -5912,7 +5548,7 @@
         <w:ind w:left="2160" w:hanging="360"/>
       </w:pPr>
       <w:rPr>
-        <w:rFonts w:hint="default" w:ascii="Wingdings" w:hAnsi="Wingdings"/>
+        <w:rFonts w:ascii="Wingdings" w:hAnsi="Wingdings" w:hint="default"/>
       </w:rPr>
     </w:lvl>
     <w:lvl w:ilvl="3" w:tplc="23F01154">
@@ -5924,7 +5560,7 @@
         <w:ind w:left="2880" w:hanging="360"/>
       </w:pPr>
       <w:rPr>
-        <w:rFonts w:hint="default" w:ascii="Symbol" w:hAnsi="Symbol"/>
+        <w:rFonts w:ascii="Symbol" w:hAnsi="Symbol" w:hint="default"/>
       </w:rPr>
     </w:lvl>
     <w:lvl w:ilvl="4" w:tplc="273CA996">
@@ -5936,7 +5572,7 @@
         <w:ind w:left="3600" w:hanging="360"/>
       </w:pPr>
       <w:rPr>
-        <w:rFonts w:hint="default" w:ascii="Courier New" w:hAnsi="Courier New"/>
+        <w:rFonts w:ascii="Courier New" w:hAnsi="Courier New" w:hint="default"/>
       </w:rPr>
     </w:lvl>
     <w:lvl w:ilvl="5" w:tplc="7344536C">
@@ -5948,7 +5584,7 @@
         <w:ind w:left="4320" w:hanging="360"/>
       </w:pPr>
       <w:rPr>
-        <w:rFonts w:hint="default" w:ascii="Wingdings" w:hAnsi="Wingdings"/>
+        <w:rFonts w:ascii="Wingdings" w:hAnsi="Wingdings" w:hint="default"/>
       </w:rPr>
     </w:lvl>
     <w:lvl w:ilvl="6" w:tplc="E8FC96E4">
@@ -5960,7 +5596,7 @@
         <w:ind w:left="5040" w:hanging="360"/>
       </w:pPr>
       <w:rPr>
-        <w:rFonts w:hint="default" w:ascii="Symbol" w:hAnsi="Symbol"/>
+        <w:rFonts w:ascii="Symbol" w:hAnsi="Symbol" w:hint="default"/>
       </w:rPr>
     </w:lvl>
     <w:lvl w:ilvl="7" w:tplc="2B049A06">
@@ -5972,7 +5608,7 @@
         <w:ind w:left="5760" w:hanging="360"/>
       </w:pPr>
       <w:rPr>
-        <w:rFonts w:hint="default" w:ascii="Courier New" w:hAnsi="Courier New"/>
+        <w:rFonts w:ascii="Courier New" w:hAnsi="Courier New" w:hint="default"/>
       </w:rPr>
     </w:lvl>
     <w:lvl w:ilvl="8" w:tplc="416A0DCE">
@@ -5984,7 +5620,7 @@
         <w:ind w:left="6480" w:hanging="360"/>
       </w:pPr>
       <w:rPr>
-        <w:rFonts w:hint="default" w:ascii="Wingdings" w:hAnsi="Wingdings"/>
+        <w:rFonts w:ascii="Wingdings" w:hAnsi="Wingdings" w:hint="default"/>
       </w:rPr>
     </w:lvl>
   </w:abstractNum>
@@ -6117,7 +5753,7 @@
         <w:ind w:left="720" w:hanging="360"/>
       </w:pPr>
       <w:rPr>
-        <w:rFonts w:hint="default" w:ascii="Symbol" w:hAnsi="Symbol"/>
+        <w:rFonts w:ascii="Symbol" w:hAnsi="Symbol" w:hint="default"/>
       </w:rPr>
     </w:lvl>
     <w:lvl w:ilvl="1" w:tplc="04090003" w:tentative="1">
@@ -6132,7 +5768,7 @@
         <w:ind w:left="1440" w:hanging="360"/>
       </w:pPr>
       <w:rPr>
-        <w:rFonts w:hint="default" w:ascii="Courier New" w:hAnsi="Courier New" w:cs="Courier New"/>
+        <w:rFonts w:ascii="Courier New" w:hAnsi="Courier New" w:cs="Courier New" w:hint="default"/>
       </w:rPr>
     </w:lvl>
     <w:lvl w:ilvl="2" w:tplc="04090005" w:tentative="1">
@@ -6147,7 +5783,7 @@
         <w:ind w:left="2160" w:hanging="360"/>
       </w:pPr>
       <w:rPr>
-        <w:rFonts w:hint="default" w:ascii="Wingdings" w:hAnsi="Wingdings"/>
+        <w:rFonts w:ascii="Wingdings" w:hAnsi="Wingdings" w:hint="default"/>
       </w:rPr>
     </w:lvl>
     <w:lvl w:ilvl="3" w:tplc="04090001" w:tentative="1">
@@ -6162,7 +5798,7 @@
         <w:ind w:left="2880" w:hanging="360"/>
       </w:pPr>
       <w:rPr>
-        <w:rFonts w:hint="default" w:ascii="Symbol" w:hAnsi="Symbol"/>
+        <w:rFonts w:ascii="Symbol" w:hAnsi="Symbol" w:hint="default"/>
       </w:rPr>
     </w:lvl>
     <w:lvl w:ilvl="4" w:tplc="04090003" w:tentative="1">
@@ -6177,7 +5813,7 @@
         <w:ind w:left="3600" w:hanging="360"/>
       </w:pPr>
       <w:rPr>
-        <w:rFonts w:hint="default" w:ascii="Courier New" w:hAnsi="Courier New" w:cs="Courier New"/>
+        <w:rFonts w:ascii="Courier New" w:hAnsi="Courier New" w:cs="Courier New" w:hint="default"/>
       </w:rPr>
     </w:lvl>
     <w:lvl w:ilvl="5" w:tplc="04090005" w:tentative="1">
@@ -6192,7 +5828,7 @@
         <w:ind w:left="4320" w:hanging="360"/>
       </w:pPr>
       <w:rPr>
-        <w:rFonts w:hint="default" w:ascii="Wingdings" w:hAnsi="Wingdings"/>
+        <w:rFonts w:ascii="Wingdings" w:hAnsi="Wingdings" w:hint="default"/>
       </w:rPr>
     </w:lvl>
     <w:lvl w:ilvl="6" w:tplc="04090001" w:tentative="1">
@@ -6207,7 +5843,7 @@
         <w:ind w:left="5040" w:hanging="360"/>
       </w:pPr>
       <w:rPr>
-        <w:rFonts w:hint="default" w:ascii="Symbol" w:hAnsi="Symbol"/>
+        <w:rFonts w:ascii="Symbol" w:hAnsi="Symbol" w:hint="default"/>
       </w:rPr>
     </w:lvl>
     <w:lvl w:ilvl="7" w:tplc="04090003" w:tentative="1">
@@ -6222,7 +5858,7 @@
         <w:ind w:left="5760" w:hanging="360"/>
       </w:pPr>
       <w:rPr>
-        <w:rFonts w:hint="default" w:ascii="Courier New" w:hAnsi="Courier New" w:cs="Courier New"/>
+        <w:rFonts w:ascii="Courier New" w:hAnsi="Courier New" w:cs="Courier New" w:hint="default"/>
       </w:rPr>
     </w:lvl>
     <w:lvl w:ilvl="8" w:tplc="04090005" w:tentative="1">
@@ -6237,7 +5873,7 @@
         <w:ind w:left="6480" w:hanging="360"/>
       </w:pPr>
       <w:rPr>
-        <w:rFonts w:hint="default" w:ascii="Wingdings" w:hAnsi="Wingdings"/>
+        <w:rFonts w:ascii="Wingdings" w:hAnsi="Wingdings" w:hint="default"/>
       </w:rPr>
     </w:lvl>
   </w:abstractNum>
@@ -6257,7 +5893,7 @@
         <w:ind w:left="360" w:hanging="360"/>
       </w:pPr>
       <w:rPr>
-        <w:rFonts w:hint="default" w:ascii="Symbol" w:hAnsi="Symbol"/>
+        <w:rFonts w:ascii="Symbol" w:hAnsi="Symbol" w:hint="default"/>
       </w:rPr>
     </w:lvl>
   </w:abstractNum>
@@ -6274,7 +5910,7 @@
         <w:ind w:left="720" w:hanging="360"/>
       </w:pPr>
       <w:rPr>
-        <w:rFonts w:hint="default" w:ascii="Symbol" w:hAnsi="Symbol"/>
+        <w:rFonts w:ascii="Symbol" w:hAnsi="Symbol" w:hint="default"/>
       </w:rPr>
     </w:lvl>
     <w:lvl w:ilvl="1" w:tplc="E74CDE14">
@@ -6286,7 +5922,7 @@
         <w:ind w:left="1440" w:hanging="360"/>
       </w:pPr>
       <w:rPr>
-        <w:rFonts w:hint="default" w:ascii="Courier New" w:hAnsi="Courier New"/>
+        <w:rFonts w:ascii="Courier New" w:hAnsi="Courier New" w:hint="default"/>
       </w:rPr>
     </w:lvl>
     <w:lvl w:ilvl="2" w:tplc="2826A78E">
@@ -6298,7 +5934,7 @@
         <w:ind w:left="2160" w:hanging="360"/>
       </w:pPr>
       <w:rPr>
-        <w:rFonts w:hint="default" w:ascii="Wingdings" w:hAnsi="Wingdings"/>
+        <w:rFonts w:ascii="Wingdings" w:hAnsi="Wingdings" w:hint="default"/>
       </w:rPr>
     </w:lvl>
     <w:lvl w:ilvl="3" w:tplc="8AD44E40">
@@ -6310,7 +5946,7 @@
         <w:ind w:left="2880" w:hanging="360"/>
       </w:pPr>
       <w:rPr>
-        <w:rFonts w:hint="default" w:ascii="Symbol" w:hAnsi="Symbol"/>
+        <w:rFonts w:ascii="Symbol" w:hAnsi="Symbol" w:hint="default"/>
       </w:rPr>
     </w:lvl>
     <w:lvl w:ilvl="4" w:tplc="57781230">
@@ -6322,7 +5958,7 @@
         <w:ind w:left="3600" w:hanging="360"/>
       </w:pPr>
       <w:rPr>
-        <w:rFonts w:hint="default" w:ascii="Courier New" w:hAnsi="Courier New"/>
+        <w:rFonts w:ascii="Courier New" w:hAnsi="Courier New" w:hint="default"/>
       </w:rPr>
     </w:lvl>
     <w:lvl w:ilvl="5" w:tplc="2FAAE836">
@@ -6334,7 +5970,7 @@
         <w:ind w:left="4320" w:hanging="360"/>
       </w:pPr>
       <w:rPr>
-        <w:rFonts w:hint="default" w:ascii="Wingdings" w:hAnsi="Wingdings"/>
+        <w:rFonts w:ascii="Wingdings" w:hAnsi="Wingdings" w:hint="default"/>
       </w:rPr>
     </w:lvl>
     <w:lvl w:ilvl="6" w:tplc="F8207322">
@@ -6346,7 +5982,7 @@
         <w:ind w:left="5040" w:hanging="360"/>
       </w:pPr>
       <w:rPr>
-        <w:rFonts w:hint="default" w:ascii="Symbol" w:hAnsi="Symbol"/>
+        <w:rFonts w:ascii="Symbol" w:hAnsi="Symbol" w:hint="default"/>
       </w:rPr>
     </w:lvl>
     <w:lvl w:ilvl="7" w:tplc="7C38CDA4">
@@ -6358,7 +5994,7 @@
         <w:ind w:left="5760" w:hanging="360"/>
       </w:pPr>
       <w:rPr>
-        <w:rFonts w:hint="default" w:ascii="Courier New" w:hAnsi="Courier New"/>
+        <w:rFonts w:ascii="Courier New" w:hAnsi="Courier New" w:hint="default"/>
       </w:rPr>
     </w:lvl>
     <w:lvl w:ilvl="8" w:tplc="8E863DDA">
@@ -6370,7 +6006,7 @@
         <w:ind w:left="6480" w:hanging="360"/>
       </w:pPr>
       <w:rPr>
-        <w:rFonts w:hint="default" w:ascii="Wingdings" w:hAnsi="Wingdings"/>
+        <w:rFonts w:ascii="Wingdings" w:hAnsi="Wingdings" w:hint="default"/>
       </w:rPr>
     </w:lvl>
   </w:abstractNum>
@@ -6476,7 +6112,7 @@
         <w:ind w:left="360" w:hanging="360"/>
       </w:pPr>
       <w:rPr>
-        <w:rFonts w:hint="default" w:ascii="Symbol" w:hAnsi="Symbol"/>
+        <w:rFonts w:ascii="Symbol" w:hAnsi="Symbol" w:hint="default"/>
       </w:rPr>
     </w:lvl>
   </w:abstractNum>
@@ -6492,7 +6128,7 @@
         <w:ind w:left="720" w:hanging="360"/>
       </w:pPr>
       <w:rPr>
-        <w:rFonts w:hint="default" w:ascii="Century Gothic" w:hAnsi="Century Gothic" w:eastAsiaTheme="minorEastAsia" w:cstheme="minorBidi"/>
+        <w:rFonts w:ascii="Century Gothic" w:eastAsiaTheme="minorEastAsia" w:hAnsi="Century Gothic" w:cstheme="minorBidi" w:hint="default"/>
       </w:rPr>
     </w:lvl>
     <w:lvl w:ilvl="1" w:tplc="04090003" w:tentative="1">
@@ -6504,7 +6140,7 @@
         <w:ind w:left="1440" w:hanging="360"/>
       </w:pPr>
       <w:rPr>
-        <w:rFonts w:hint="default" w:ascii="Courier New" w:hAnsi="Courier New" w:cs="Courier New"/>
+        <w:rFonts w:ascii="Courier New" w:hAnsi="Courier New" w:cs="Courier New" w:hint="default"/>
       </w:rPr>
     </w:lvl>
     <w:lvl w:ilvl="2" w:tplc="04090005" w:tentative="1">
@@ -6516,7 +6152,7 @@
         <w:ind w:left="2160" w:hanging="360"/>
       </w:pPr>
       <w:rPr>
-        <w:rFonts w:hint="default" w:ascii="Wingdings" w:hAnsi="Wingdings"/>
+        <w:rFonts w:ascii="Wingdings" w:hAnsi="Wingdings" w:hint="default"/>
       </w:rPr>
     </w:lvl>
     <w:lvl w:ilvl="3" w:tplc="04090001" w:tentative="1">
@@ -6528,7 +6164,7 @@
         <w:ind w:left="2880" w:hanging="360"/>
       </w:pPr>
       <w:rPr>
-        <w:rFonts w:hint="default" w:ascii="Symbol" w:hAnsi="Symbol"/>
+        <w:rFonts w:ascii="Symbol" w:hAnsi="Symbol" w:hint="default"/>
       </w:rPr>
     </w:lvl>
     <w:lvl w:ilvl="4" w:tplc="04090003" w:tentative="1">
@@ -6540,7 +6176,7 @@
         <w:ind w:left="3600" w:hanging="360"/>
       </w:pPr>
       <w:rPr>
-        <w:rFonts w:hint="default" w:ascii="Courier New" w:hAnsi="Courier New" w:cs="Courier New"/>
+        <w:rFonts w:ascii="Courier New" w:hAnsi="Courier New" w:cs="Courier New" w:hint="default"/>
       </w:rPr>
     </w:lvl>
     <w:lvl w:ilvl="5" w:tplc="04090005" w:tentative="1">
@@ -6552,7 +6188,7 @@
         <w:ind w:left="4320" w:hanging="360"/>
       </w:pPr>
       <w:rPr>
-        <w:rFonts w:hint="default" w:ascii="Wingdings" w:hAnsi="Wingdings"/>
+        <w:rFonts w:ascii="Wingdings" w:hAnsi="Wingdings" w:hint="default"/>
       </w:rPr>
     </w:lvl>
     <w:lvl w:ilvl="6" w:tplc="04090001" w:tentative="1">
@@ -6564,7 +6200,7 @@
         <w:ind w:left="5040" w:hanging="360"/>
       </w:pPr>
       <w:rPr>
-        <w:rFonts w:hint="default" w:ascii="Symbol" w:hAnsi="Symbol"/>
+        <w:rFonts w:ascii="Symbol" w:hAnsi="Symbol" w:hint="default"/>
       </w:rPr>
     </w:lvl>
     <w:lvl w:ilvl="7" w:tplc="04090003" w:tentative="1">
@@ -6576,7 +6212,7 @@
         <w:ind w:left="5760" w:hanging="360"/>
       </w:pPr>
       <w:rPr>
-        <w:rFonts w:hint="default" w:ascii="Courier New" w:hAnsi="Courier New" w:cs="Courier New"/>
+        <w:rFonts w:ascii="Courier New" w:hAnsi="Courier New" w:cs="Courier New" w:hint="default"/>
       </w:rPr>
     </w:lvl>
     <w:lvl w:ilvl="8" w:tplc="04090005" w:tentative="1">
@@ -6588,7 +6224,7 @@
         <w:ind w:left="6480" w:hanging="360"/>
       </w:pPr>
       <w:rPr>
-        <w:rFonts w:hint="default" w:ascii="Wingdings" w:hAnsi="Wingdings"/>
+        <w:rFonts w:ascii="Wingdings" w:hAnsi="Wingdings" w:hint="default"/>
       </w:rPr>
     </w:lvl>
   </w:abstractNum>
@@ -6608,7 +6244,7 @@
         <w:ind w:left="360" w:hanging="360"/>
       </w:pPr>
       <w:rPr>
-        <w:rFonts w:hint="default" w:ascii="Symbol" w:hAnsi="Symbol"/>
+        <w:rFonts w:ascii="Symbol" w:hAnsi="Symbol" w:hint="default"/>
       </w:rPr>
     </w:lvl>
   </w:abstractNum>
@@ -6628,7 +6264,7 @@
         <w:ind w:left="360" w:hanging="360"/>
       </w:pPr>
       <w:rPr>
-        <w:rFonts w:hint="default" w:ascii="Symbol" w:hAnsi="Symbol"/>
+        <w:rFonts w:ascii="Symbol" w:hAnsi="Symbol" w:hint="default"/>
       </w:rPr>
     </w:lvl>
   </w:abstractNum>
@@ -6734,7 +6370,7 @@
         <w:ind w:left="360" w:hanging="360"/>
       </w:pPr>
       <w:rPr>
-        <w:rFonts w:hint="default" w:ascii="Symbol" w:hAnsi="Symbol"/>
+        <w:rFonts w:ascii="Symbol" w:hAnsi="Symbol" w:hint="default"/>
       </w:rPr>
     </w:lvl>
   </w:abstractNum>
@@ -6772,7 +6408,7 @@
           <w:ind w:left="1080" w:hanging="360"/>
         </w:pPr>
         <w:rPr>
-          <w:rFonts w:hint="default" w:ascii="Symbol" w:hAnsi="Symbol"/>
+          <w:rFonts w:ascii="Symbol" w:hAnsi="Symbol" w:hint="default"/>
         </w:rPr>
       </w:lvl>
     </w:lvlOverride>
@@ -6801,7 +6437,7 @@
           <w:ind w:left="720" w:hanging="360"/>
         </w:pPr>
         <w:rPr>
-          <w:rFonts w:hint="default" w:ascii="Symbol" w:hAnsi="Symbol"/>
+          <w:rFonts w:ascii="Symbol" w:hAnsi="Symbol" w:hint="default"/>
         </w:rPr>
       </w:lvl>
     </w:lvlOverride>
@@ -6946,17 +6582,17 @@
 </file>
 
 <file path=word/styles.xml><?xml version="1.0" encoding="utf-8"?>
-<w:styles xmlns:mc="http://schemas.openxmlformats.org/markup-compatibility/2006" xmlns:r="http://schemas.openxmlformats.org/officeDocument/2006/relationships" xmlns:w="http://schemas.openxmlformats.org/wordprocessingml/2006/main" xmlns:w14="http://schemas.microsoft.com/office/word/2010/wordml" xmlns:w15="http://schemas.microsoft.com/office/word/2012/wordml" xmlns:w16cid="http://schemas.microsoft.com/office/word/2016/wordml/cid" xmlns:w16se="http://schemas.microsoft.com/office/word/2015/wordml/symex" mc:Ignorable="w14 w15 w16se w16cid">
+<w:styles xmlns:mc="http://schemas.openxmlformats.org/markup-compatibility/2006" xmlns:r="http://schemas.openxmlformats.org/officeDocument/2006/relationships" xmlns:w="http://schemas.openxmlformats.org/wordprocessingml/2006/main" xmlns:w14="http://schemas.microsoft.com/office/word/2010/wordml" xmlns:w15="http://schemas.microsoft.com/office/word/2012/wordml" mc:Ignorable="w14 w15">
   <w:docDefaults>
     <w:rPrDefault>
       <w:rPr>
-        <w:rFonts w:ascii="Times New Roman" w:hAnsi="Times New Roman" w:eastAsia="Times New Roman" w:cs="Times New Roman"/>
+        <w:rFonts w:ascii="Times New Roman" w:eastAsia="Times New Roman" w:hAnsi="Times New Roman" w:cs="Times New Roman"/>
         <w:lang w:val="en-AU" w:eastAsia="en-AU" w:bidi="ar-SA"/>
       </w:rPr>
     </w:rPrDefault>
     <w:pPrDefault/>
   </w:docDefaults>
-  <w:latentStyles w:defLockedState="0" w:defUIPriority="99" w:defSemiHidden="0" w:defUnhideWhenUsed="0" w:defQFormat="0" w:count="375">
+  <w:latentStyles w:defLockedState="0" w:defUIPriority="99" w:defSemiHidden="0" w:defUnhideWhenUsed="0" w:defQFormat="0" w:count="371">
     <w:lsdException w:name="Normal" w:uiPriority="0" w:qFormat="1"/>
     <w:lsdException w:name="heading 1" w:uiPriority="0" w:qFormat="1"/>
     <w:lsdException w:name="heading 2" w:uiPriority="0" w:qFormat="1"/>
@@ -6976,29 +6612,29 @@
     <w:lsdException w:name="index 7" w:semiHidden="1" w:unhideWhenUsed="1"/>
     <w:lsdException w:name="index 8" w:semiHidden="1" w:unhideWhenUsed="1"/>
     <w:lsdException w:name="index 9" w:semiHidden="1" w:unhideWhenUsed="1"/>
-    <w:lsdException w:name="toc 1" w:uiPriority="0" w:semiHidden="1" w:unhideWhenUsed="1"/>
-    <w:lsdException w:name="toc 2" w:uiPriority="0" w:semiHidden="1" w:unhideWhenUsed="1"/>
-    <w:lsdException w:name="toc 3" w:uiPriority="0" w:semiHidden="1" w:unhideWhenUsed="1"/>
-    <w:lsdException w:name="toc 4" w:uiPriority="0" w:semiHidden="1" w:unhideWhenUsed="1"/>
-    <w:lsdException w:name="toc 5" w:uiPriority="0" w:semiHidden="1" w:unhideWhenUsed="1"/>
-    <w:lsdException w:name="toc 6" w:uiPriority="0" w:semiHidden="1" w:unhideWhenUsed="1"/>
-    <w:lsdException w:name="toc 7" w:uiPriority="0" w:semiHidden="1" w:unhideWhenUsed="1"/>
-    <w:lsdException w:name="toc 8" w:uiPriority="0" w:semiHidden="1" w:unhideWhenUsed="1"/>
-    <w:lsdException w:name="toc 9" w:uiPriority="0" w:semiHidden="1" w:unhideWhenUsed="1"/>
-    <w:lsdException w:name="Normal Indent" w:uiPriority="0" w:semiHidden="1" w:unhideWhenUsed="1"/>
-    <w:lsdException w:name="footnote text" w:uiPriority="0" w:semiHidden="1" w:unhideWhenUsed="1"/>
-    <w:lsdException w:name="annotation text" w:uiPriority="0" w:semiHidden="1" w:unhideWhenUsed="1"/>
-    <w:lsdException w:name="header" w:uiPriority="0" w:semiHidden="1" w:unhideWhenUsed="1"/>
-    <w:lsdException w:name="footer" w:uiPriority="0" w:semiHidden="1" w:unhideWhenUsed="1"/>
+    <w:lsdException w:name="toc 1" w:semiHidden="1" w:uiPriority="0" w:unhideWhenUsed="1"/>
+    <w:lsdException w:name="toc 2" w:semiHidden="1" w:uiPriority="0" w:unhideWhenUsed="1"/>
+    <w:lsdException w:name="toc 3" w:semiHidden="1" w:uiPriority="0" w:unhideWhenUsed="1"/>
+    <w:lsdException w:name="toc 4" w:semiHidden="1" w:uiPriority="0" w:unhideWhenUsed="1"/>
+    <w:lsdException w:name="toc 5" w:semiHidden="1" w:uiPriority="0" w:unhideWhenUsed="1"/>
+    <w:lsdException w:name="toc 6" w:semiHidden="1" w:uiPriority="0" w:unhideWhenUsed="1"/>
+    <w:lsdException w:name="toc 7" w:semiHidden="1" w:uiPriority="0" w:unhideWhenUsed="1"/>
+    <w:lsdException w:name="toc 8" w:semiHidden="1" w:uiPriority="0" w:unhideWhenUsed="1"/>
+    <w:lsdException w:name="toc 9" w:semiHidden="1" w:uiPriority="0" w:unhideWhenUsed="1"/>
+    <w:lsdException w:name="Normal Indent" w:semiHidden="1" w:uiPriority="0" w:unhideWhenUsed="1"/>
+    <w:lsdException w:name="footnote text" w:semiHidden="1" w:uiPriority="0" w:unhideWhenUsed="1"/>
+    <w:lsdException w:name="annotation text" w:semiHidden="1" w:uiPriority="0" w:unhideWhenUsed="1"/>
+    <w:lsdException w:name="header" w:semiHidden="1" w:uiPriority="0" w:unhideWhenUsed="1"/>
+    <w:lsdException w:name="footer" w:semiHidden="1" w:uiPriority="0" w:unhideWhenUsed="1"/>
     <w:lsdException w:name="index heading" w:semiHidden="1" w:unhideWhenUsed="1"/>
-    <w:lsdException w:name="caption" w:uiPriority="35" w:semiHidden="1" w:unhideWhenUsed="1" w:qFormat="1"/>
+    <w:lsdException w:name="caption" w:semiHidden="1" w:uiPriority="35" w:unhideWhenUsed="1" w:qFormat="1"/>
     <w:lsdException w:name="table of figures" w:semiHidden="1" w:unhideWhenUsed="1"/>
     <w:lsdException w:name="envelope address" w:semiHidden="1" w:unhideWhenUsed="1"/>
     <w:lsdException w:name="envelope return" w:semiHidden="1" w:unhideWhenUsed="1"/>
-    <w:lsdException w:name="footnote reference" w:uiPriority="0" w:semiHidden="1" w:unhideWhenUsed="1"/>
-    <w:lsdException w:name="annotation reference" w:uiPriority="0" w:semiHidden="1" w:unhideWhenUsed="1"/>
+    <w:lsdException w:name="footnote reference" w:semiHidden="1" w:uiPriority="0" w:unhideWhenUsed="1"/>
+    <w:lsdException w:name="annotation reference" w:semiHidden="1" w:uiPriority="0" w:unhideWhenUsed="1"/>
     <w:lsdException w:name="line number" w:semiHidden="1" w:unhideWhenUsed="1"/>
-    <w:lsdException w:name="page number" w:uiPriority="0" w:semiHidden="1" w:unhideWhenUsed="1"/>
+    <w:lsdException w:name="page number" w:semiHidden="1" w:uiPriority="0" w:unhideWhenUsed="1"/>
     <w:lsdException w:name="endnote reference" w:semiHidden="1" w:unhideWhenUsed="1"/>
     <w:lsdException w:name="endnote text" w:semiHidden="1" w:unhideWhenUsed="1"/>
     <w:lsdException w:name="table of authorities" w:semiHidden="1" w:unhideWhenUsed="1"/>
@@ -7022,9 +6658,9 @@
     <w:lsdException w:name="Title" w:uiPriority="0" w:qFormat="1"/>
     <w:lsdException w:name="Closing" w:semiHidden="1" w:unhideWhenUsed="1"/>
     <w:lsdException w:name="Signature" w:semiHidden="1" w:unhideWhenUsed="1"/>
-    <w:lsdException w:name="Default Paragraph Font" w:uiPriority="1" w:semiHidden="1" w:unhideWhenUsed="1"/>
-    <w:lsdException w:name="Body Text" w:uiPriority="0" w:semiHidden="1" w:unhideWhenUsed="1"/>
-    <w:lsdException w:name="Body Text Indent" w:uiPriority="0" w:semiHidden="1" w:unhideWhenUsed="1"/>
+    <w:lsdException w:name="Default Paragraph Font" w:semiHidden="1" w:uiPriority="1" w:unhideWhenUsed="1"/>
+    <w:lsdException w:name="Body Text" w:semiHidden="1" w:uiPriority="0" w:unhideWhenUsed="1"/>
+    <w:lsdException w:name="Body Text Indent" w:semiHidden="1" w:uiPriority="0" w:unhideWhenUsed="1"/>
     <w:lsdException w:name="List Continue" w:semiHidden="1" w:unhideWhenUsed="1"/>
     <w:lsdException w:name="List Continue 2" w:semiHidden="1" w:unhideWhenUsed="1"/>
     <w:lsdException w:name="List Continue 3" w:semiHidden="1" w:unhideWhenUsed="1"/>
@@ -7037,16 +6673,16 @@
     <w:lsdException w:name="Body Text First Indent" w:semiHidden="1" w:unhideWhenUsed="1"/>
     <w:lsdException w:name="Body Text First Indent 2" w:semiHidden="1" w:unhideWhenUsed="1"/>
     <w:lsdException w:name="Note Heading" w:semiHidden="1" w:unhideWhenUsed="1"/>
-    <w:lsdException w:name="Body Text 2" w:uiPriority="0" w:semiHidden="1" w:unhideWhenUsed="1"/>
+    <w:lsdException w:name="Body Text 2" w:semiHidden="1" w:uiPriority="0" w:unhideWhenUsed="1"/>
     <w:lsdException w:name="Body Text 3" w:semiHidden="1" w:unhideWhenUsed="1"/>
     <w:lsdException w:name="Body Text Indent 2" w:semiHidden="1" w:unhideWhenUsed="1"/>
     <w:lsdException w:name="Body Text Indent 3" w:semiHidden="1" w:unhideWhenUsed="1"/>
     <w:lsdException w:name="Block Text" w:semiHidden="1" w:unhideWhenUsed="1"/>
-    <w:lsdException w:name="Hyperlink" w:uiPriority="0" w:semiHidden="1" w:unhideWhenUsed="1"/>
+    <w:lsdException w:name="Hyperlink" w:semiHidden="1" w:uiPriority="0" w:unhideWhenUsed="1"/>
     <w:lsdException w:name="FollowedHyperlink" w:semiHidden="1" w:unhideWhenUsed="1"/>
     <w:lsdException w:name="Strong" w:uiPriority="22" w:qFormat="1"/>
     <w:lsdException w:name="Emphasis" w:uiPriority="20" w:qFormat="1"/>
-    <w:lsdException w:name="Document Map" w:uiPriority="0" w:semiHidden="1" w:unhideWhenUsed="1"/>
+    <w:lsdException w:name="Document Map" w:semiHidden="1" w:uiPriority="0" w:unhideWhenUsed="1"/>
     <w:lsdException w:name="Plain Text" w:semiHidden="1" w:unhideWhenUsed="1"/>
     <w:lsdException w:name="E-mail Signature" w:semiHidden="1" w:unhideWhenUsed="1"/>
     <w:lsdException w:name="HTML Top of Form" w:semiHidden="1" w:unhideWhenUsed="1"/>
@@ -7063,7 +6699,7 @@
     <w:lsdException w:name="HTML Typewriter" w:semiHidden="1" w:unhideWhenUsed="1"/>
     <w:lsdException w:name="HTML Variable" w:semiHidden="1" w:unhideWhenUsed="1"/>
     <w:lsdException w:name="Normal Table" w:semiHidden="1" w:unhideWhenUsed="1"/>
-    <w:lsdException w:name="annotation subject" w:uiPriority="0" w:semiHidden="1" w:unhideWhenUsed="1"/>
+    <w:lsdException w:name="annotation subject" w:semiHidden="1" w:uiPriority="0" w:unhideWhenUsed="1"/>
     <w:lsdException w:name="No List" w:semiHidden="1" w:unhideWhenUsed="1"/>
     <w:lsdException w:name="Outline List 1" w:semiHidden="1" w:unhideWhenUsed="1"/>
     <w:lsdException w:name="Outline List 2" w:semiHidden="1" w:unhideWhenUsed="1"/>
@@ -7110,7 +6746,7 @@
     <w:lsdException w:name="Table Web 1" w:semiHidden="1" w:unhideWhenUsed="1"/>
     <w:lsdException w:name="Table Web 2" w:semiHidden="1" w:unhideWhenUsed="1"/>
     <w:lsdException w:name="Table Web 3" w:semiHidden="1" w:unhideWhenUsed="1"/>
-    <w:lsdException w:name="Balloon Text" w:uiPriority="0" w:semiHidden="1" w:unhideWhenUsed="1"/>
+    <w:lsdException w:name="Balloon Text" w:semiHidden="1" w:uiPriority="0" w:unhideWhenUsed="1"/>
     <w:lsdException w:name="Table Grid" w:uiPriority="0"/>
     <w:lsdException w:name="Table Theme" w:semiHidden="1" w:unhideWhenUsed="1"/>
     <w:lsdException w:name="Placeholder Text" w:semiHidden="1"/>
@@ -7222,8 +6858,8 @@
     <w:lsdException w:name="Subtle Reference" w:uiPriority="31" w:qFormat="1"/>
     <w:lsdException w:name="Intense Reference" w:uiPriority="32" w:qFormat="1"/>
     <w:lsdException w:name="Book Title" w:uiPriority="33" w:qFormat="1"/>
-    <w:lsdException w:name="Bibliography" w:uiPriority="37" w:semiHidden="1" w:unhideWhenUsed="1"/>
-    <w:lsdException w:name="TOC Heading" w:uiPriority="39" w:semiHidden="1" w:unhideWhenUsed="1" w:qFormat="1"/>
+    <w:lsdException w:name="Bibliography" w:semiHidden="1" w:uiPriority="37" w:unhideWhenUsed="1"/>
+    <w:lsdException w:name="TOC Heading" w:semiHidden="1" w:uiPriority="39" w:unhideWhenUsed="1" w:qFormat="1"/>
     <w:lsdException w:name="Plain Table 1" w:uiPriority="41"/>
     <w:lsdException w:name="Plain Table 2" w:uiPriority="42"/>
     <w:lsdException w:name="Plain Table 3" w:uiPriority="43"/>
@@ -7328,12 +6964,8 @@
     <w:lsdException w:name="List Table 5 Dark Accent 6" w:uiPriority="50"/>
     <w:lsdException w:name="List Table 6 Colorful Accent 6" w:uiPriority="51"/>
     <w:lsdException w:name="List Table 7 Colorful Accent 6" w:uiPriority="52"/>
-    <w:lsdException w:name="Mention" w:semiHidden="1" w:unhideWhenUsed="1"/>
-    <w:lsdException w:name="Smart Hyperlink" w:semiHidden="1" w:unhideWhenUsed="1"/>
-    <w:lsdException w:name="Hashtag" w:semiHidden="1" w:unhideWhenUsed="1"/>
-    <w:lsdException w:name="Unresolved Mention" w:semiHidden="1" w:unhideWhenUsed="1"/>
   </w:latentStyles>
-  <w:style w:type="paragraph" w:styleId="Normal" w:default="1">
+  <w:style w:type="paragraph" w:default="1" w:styleId="Normal">
     <w:name w:val="Normal"/>
     <w:qFormat/>
     <w:pPr>
@@ -7475,13 +7107,13 @@
       <w:sz w:val="18"/>
     </w:rPr>
   </w:style>
-  <w:style w:type="character" w:styleId="DefaultParagraphFont" w:default="1">
+  <w:style w:type="character" w:default="1" w:styleId="DefaultParagraphFont">
     <w:name w:val="Default Paragraph Font"/>
     <w:uiPriority w:val="1"/>
     <w:semiHidden/>
     <w:unhideWhenUsed/>
   </w:style>
-  <w:style w:type="table" w:styleId="TableNormal" w:default="1">
+  <w:style w:type="table" w:default="1" w:styleId="TableNormal">
     <w:name w:val="Normal Table"/>
     <w:uiPriority w:val="99"/>
     <w:semiHidden/>
@@ -7496,13 +7128,13 @@
       </w:tblCellMar>
     </w:tblPr>
   </w:style>
-  <w:style w:type="numbering" w:styleId="NoList" w:default="1">
+  <w:style w:type="numbering" w:default="1" w:styleId="NoList">
     <w:name w:val="No List"/>
     <w:uiPriority w:val="99"/>
     <w:semiHidden/>
     <w:unhideWhenUsed/>
   </w:style>
-  <w:style w:type="paragraph" w:styleId="Paragraph2" w:customStyle="1">
+  <w:style w:type="paragraph" w:customStyle="1" w:styleId="Paragraph2">
     <w:name w:val="Paragraph2"/>
     <w:basedOn w:val="Normal"/>
     <w:pPr>
@@ -7614,14 +7246,14 @@
     <w:name w:val="page number"/>
     <w:basedOn w:val="DefaultParagraphFont"/>
   </w:style>
-  <w:style w:type="paragraph" w:styleId="Bullet1" w:customStyle="1">
+  <w:style w:type="paragraph" w:customStyle="1" w:styleId="Bullet1">
     <w:name w:val="Bullet1"/>
     <w:basedOn w:val="Normal"/>
     <w:pPr>
       <w:ind w:left="720" w:hanging="432"/>
     </w:pPr>
   </w:style>
-  <w:style w:type="paragraph" w:styleId="Bullet2" w:customStyle="1">
+  <w:style w:type="paragraph" w:customStyle="1" w:styleId="Bullet2">
     <w:name w:val="Bullet2"/>
     <w:basedOn w:val="Normal"/>
     <w:pPr>
@@ -7631,7 +7263,7 @@
       <w:color w:val="000080"/>
     </w:rPr>
   </w:style>
-  <w:style w:type="paragraph" w:styleId="Tabletext" w:customStyle="1">
+  <w:style w:type="paragraph" w:customStyle="1" w:styleId="Tabletext">
     <w:name w:val="Tabletext"/>
     <w:basedOn w:val="Normal"/>
     <w:pPr>
@@ -7677,7 +7309,7 @@
       <w:keepNext/>
       <w:keepLines/>
       <w:pBdr>
-        <w:bottom w:val="single" w:color="000000" w:sz="6" w:space="0"/>
+        <w:bottom w:val="single" w:sz="6" w:space="0" w:color="000000"/>
       </w:pBdr>
       <w:spacing w:before="40" w:after="40"/>
       <w:ind w:left="360" w:hanging="360"/>
@@ -7687,7 +7319,7 @@
       <w:sz w:val="16"/>
     </w:rPr>
   </w:style>
-  <w:style w:type="paragraph" w:styleId="MainTitle" w:customStyle="1">
+  <w:style w:type="paragraph" w:customStyle="1" w:styleId="MainTitle">
     <w:name w:val="Main Title"/>
     <w:basedOn w:val="Normal"/>
     <w:pPr>
@@ -7701,7 +7333,7 @@
       <w:sz w:val="32"/>
     </w:rPr>
   </w:style>
-  <w:style w:type="paragraph" w:styleId="Paragraph1" w:customStyle="1">
+  <w:style w:type="paragraph" w:customStyle="1" w:styleId="Paragraph1">
     <w:name w:val="Paragraph1"/>
     <w:basedOn w:val="Normal"/>
     <w:pPr>
@@ -7709,7 +7341,7 @@
       <w:jc w:val="both"/>
     </w:pPr>
   </w:style>
-  <w:style w:type="paragraph" w:styleId="Paragraph3" w:customStyle="1">
+  <w:style w:type="paragraph" w:customStyle="1" w:styleId="Paragraph3">
     <w:name w:val="Paragraph3"/>
     <w:basedOn w:val="Normal"/>
     <w:pPr>
@@ -7718,7 +7350,7 @@
       <w:jc w:val="both"/>
     </w:pPr>
   </w:style>
-  <w:style w:type="paragraph" w:styleId="Paragraph4" w:customStyle="1">
+  <w:style w:type="paragraph" w:customStyle="1" w:styleId="Paragraph4">
     <w:name w:val="Paragraph4"/>
     <w:basedOn w:val="Normal"/>
     <w:pPr>
@@ -7807,7 +7439,7 @@
       <w:u w:val="single"/>
     </w:rPr>
   </w:style>
-  <w:style w:type="paragraph" w:styleId="Body" w:customStyle="1">
+  <w:style w:type="paragraph" w:customStyle="1" w:styleId="Body">
     <w:name w:val="Body"/>
     <w:basedOn w:val="Normal"/>
     <w:pPr>
@@ -7819,7 +7451,7 @@
       <w:rFonts w:ascii="Book Antiqua" w:hAnsi="Book Antiqua"/>
     </w:rPr>
   </w:style>
-  <w:style w:type="paragraph" w:styleId="Bullet" w:customStyle="1">
+  <w:style w:type="paragraph" w:customStyle="1" w:styleId="Bullet">
     <w:name w:val="Bullet"/>
     <w:basedOn w:val="Normal"/>
     <w:pPr>
@@ -7835,7 +7467,7 @@
       <w:rFonts w:ascii="Book Antiqua" w:hAnsi="Book Antiqua"/>
     </w:rPr>
   </w:style>
-  <w:style w:type="paragraph" w:styleId="InfoBlue" w:customStyle="1">
+  <w:style w:type="paragraph" w:customStyle="1" w:styleId="InfoBlue">
     <w:name w:val="InfoBlue"/>
     <w:basedOn w:val="Normal"/>
     <w:next w:val="BodyText"/>
@@ -7857,7 +7489,7 @@
       <w:u w:val="single"/>
     </w:rPr>
   </w:style>
-  <w:style w:type="paragraph" w:styleId="infoblue0" w:customStyle="1">
+  <w:style w:type="paragraph" w:customStyle="1" w:styleId="infoblue0">
     <w:name w:val="infoblue"/>
     <w:basedOn w:val="Normal"/>
     <w:pPr>
@@ -7909,7 +7541,7 @@
       <w:bCs/>
     </w:rPr>
   </w:style>
-  <w:style w:type="paragraph" w:styleId="InfoBluelistitem" w:customStyle="1">
+  <w:style w:type="paragraph" w:customStyle="1" w:styleId="InfoBluelistitem">
     <w:name w:val="InfoBlue list item"/>
     <w:basedOn w:val="InfoBlue"/>
     <w:rsid w:val="00B7002B"/>
@@ -7931,16 +7563,16 @@
     <w:tblPr>
       <w:tblInd w:w="0" w:type="nil"/>
       <w:tblBorders>
-        <w:top w:val="single" w:color="auto" w:sz="4" w:space="0"/>
-        <w:left w:val="single" w:color="auto" w:sz="4" w:space="0"/>
-        <w:bottom w:val="single" w:color="auto" w:sz="4" w:space="0"/>
-        <w:right w:val="single" w:color="auto" w:sz="4" w:space="0"/>
-        <w:insideH w:val="single" w:color="auto" w:sz="4" w:space="0"/>
-        <w:insideV w:val="single" w:color="auto" w:sz="4" w:space="0"/>
+        <w:top w:val="single" w:sz="4" w:space="0" w:color="auto"/>
+        <w:left w:val="single" w:sz="4" w:space="0" w:color="auto"/>
+        <w:bottom w:val="single" w:sz="4" w:space="0" w:color="auto"/>
+        <w:right w:val="single" w:sz="4" w:space="0" w:color="auto"/>
+        <w:insideH w:val="single" w:sz="4" w:space="0" w:color="auto"/>
+        <w:insideV w:val="single" w:sz="4" w:space="0" w:color="auto"/>
       </w:tblBorders>
     </w:tblPr>
   </w:style>
-  <w:style w:type="character" w:styleId="UnresolvedMention">
+  <w:style w:type="character" w:customStyle="1" w:styleId="UnresolvedMention">
     <w:name w:val="Unresolved Mention"/>
     <w:basedOn w:val="DefaultParagraphFont"/>
     <w:uiPriority w:val="99"/>
@@ -7969,7 +7601,7 @@
     <w:qFormat/>
     <w:rsid w:val="009E02BF"/>
   </w:style>
-  <w:style w:type="character" w:styleId="BodyTextChar" w:customStyle="1">
+  <w:style w:type="character" w:customStyle="1" w:styleId="BodyTextChar">
     <w:name w:val="Body Text Char"/>
     <w:basedOn w:val="DefaultParagraphFont"/>
     <w:link w:val="BodyText"/>

</xml_diff>

<commit_message>
Updated Iteration Plan with new work items to reflect additional work done, as well as dates to reflect our desicion to extend this iteration.
</commit_message>
<xml_diff>
--- a/documents/Iteration Plan/Transition Iteration Plan 2 updated.docx
+++ b/documents/Iteration Plan/Transition Iteration Plan 2 updated.docx
@@ -9,21 +9,11 @@
       <w:r>
         <w:t xml:space="preserve">Transition </w:t>
       </w:r>
-      <w:r>
-        <w:fldChar w:fldCharType="begin"/>
-      </w:r>
-      <w:r>
-        <w:instrText xml:space="preserve"> TITLE  \* MERGEFORMAT </w:instrText>
-      </w:r>
-      <w:r>
-        <w:fldChar w:fldCharType="separate"/>
-      </w:r>
-      <w:r>
-        <w:t>Iteration Plan</w:t>
-      </w:r>
-      <w:r>
-        <w:fldChar w:fldCharType="end"/>
-      </w:r>
+      <w:fldSimple w:instr=" TITLE  \* MERGEFORMAT ">
+        <w:r>
+          <w:t>Iteration Plan</w:t>
+        </w:r>
+      </w:fldSimple>
       <w:r>
         <w:t xml:space="preserve"> 2</w:t>
       </w:r>
@@ -41,7 +31,7 @@
     </w:p>
     <w:tbl>
       <w:tblPr>
-        <w:tblW w:w="6480" w:type="dxa"/>
+        <w:tblW w:w="7409" w:type="dxa"/>
         <w:tblInd w:w="468" w:type="dxa"/>
         <w:tblBorders>
           <w:top w:val="single" w:sz="4" w:space="0" w:color="auto"/>
@@ -54,13 +44,16 @@
         <w:tblLook w:val="0000" w:firstRow="0" w:lastRow="0" w:firstColumn="0" w:lastColumn="0" w:noHBand="0" w:noVBand="0"/>
       </w:tblPr>
       <w:tblGrid>
-        <w:gridCol w:w="4608"/>
-        <w:gridCol w:w="1872"/>
+        <w:gridCol w:w="4914"/>
+        <w:gridCol w:w="2495"/>
       </w:tblGrid>
       <w:tr>
-        <w:tc>
-          <w:tcPr>
-            <w:tcW w:w="4608" w:type="dxa"/>
+        <w:trPr>
+          <w:trHeight w:val="240"/>
+        </w:trPr>
+        <w:tc>
+          <w:tcPr>
+            <w:tcW w:w="4914" w:type="dxa"/>
           </w:tcPr>
           <w:p>
             <w:pPr>
@@ -83,7 +76,7 @@
         </w:tc>
         <w:tc>
           <w:tcPr>
-            <w:tcW w:w="1872" w:type="dxa"/>
+            <w:tcW w:w="2495" w:type="dxa"/>
           </w:tcPr>
           <w:p>
             <w:pPr>
@@ -105,9 +98,12 @@
         </w:tc>
       </w:tr>
       <w:tr>
-        <w:tc>
-          <w:tcPr>
-            <w:tcW w:w="4608" w:type="dxa"/>
+        <w:trPr>
+          <w:trHeight w:val="225"/>
+        </w:trPr>
+        <w:tc>
+          <w:tcPr>
+            <w:tcW w:w="4914" w:type="dxa"/>
           </w:tcPr>
           <w:p>
             <w:r>
@@ -117,7 +113,7 @@
         </w:tc>
         <w:tc>
           <w:tcPr>
-            <w:tcW w:w="1872" w:type="dxa"/>
+            <w:tcW w:w="2495" w:type="dxa"/>
           </w:tcPr>
           <w:p>
             <w:r>
@@ -130,9 +126,12 @@
         </w:tc>
       </w:tr>
       <w:tr>
-        <w:tc>
-          <w:tcPr>
-            <w:tcW w:w="4608" w:type="dxa"/>
+        <w:trPr>
+          <w:trHeight w:val="240"/>
+        </w:trPr>
+        <w:tc>
+          <w:tcPr>
+            <w:tcW w:w="4914" w:type="dxa"/>
           </w:tcPr>
           <w:p>
             <w:r>
@@ -142,7 +141,7 @@
         </w:tc>
         <w:tc>
           <w:tcPr>
-            <w:tcW w:w="1872" w:type="dxa"/>
+            <w:tcW w:w="2495" w:type="dxa"/>
           </w:tcPr>
           <w:p>
             <w:r>
@@ -155,9 +154,12 @@
         </w:tc>
       </w:tr>
       <w:tr>
-        <w:tc>
-          <w:tcPr>
-            <w:tcW w:w="4608" w:type="dxa"/>
+        <w:trPr>
+          <w:trHeight w:val="240"/>
+        </w:trPr>
+        <w:tc>
+          <w:tcPr>
+            <w:tcW w:w="4914" w:type="dxa"/>
           </w:tcPr>
           <w:p>
             <w:r>
@@ -167,7 +169,7 @@
         </w:tc>
         <w:tc>
           <w:tcPr>
-            <w:tcW w:w="1872" w:type="dxa"/>
+            <w:tcW w:w="2495" w:type="dxa"/>
           </w:tcPr>
           <w:p>
             <w:r>
@@ -177,9 +179,37 @@
         </w:tc>
       </w:tr>
       <w:tr>
-        <w:tc>
-          <w:tcPr>
-            <w:tcW w:w="4608" w:type="dxa"/>
+        <w:trPr>
+          <w:trHeight w:val="225"/>
+        </w:trPr>
+        <w:tc>
+          <w:tcPr>
+            <w:tcW w:w="4914" w:type="dxa"/>
+          </w:tcPr>
+          <w:p>
+            <w:r>
+              <w:t>Team Meeting 2</w:t>
+            </w:r>
+          </w:p>
+        </w:tc>
+        <w:tc>
+          <w:tcPr>
+            <w:tcW w:w="2495" w:type="dxa"/>
+          </w:tcPr>
+          <w:p>
+            <w:r>
+              <w:t>8/10/2018</w:t>
+            </w:r>
+          </w:p>
+        </w:tc>
+      </w:tr>
+      <w:tr>
+        <w:trPr>
+          <w:trHeight w:val="333"/>
+        </w:trPr>
+        <w:tc>
+          <w:tcPr>
+            <w:tcW w:w="4914" w:type="dxa"/>
           </w:tcPr>
           <w:p>
             <w:r>
@@ -189,19 +219,35 @@
         </w:tc>
         <w:tc>
           <w:tcPr>
-            <w:tcW w:w="1872" w:type="dxa"/>
-          </w:tcPr>
-          <w:p>
-            <w:r>
+            <w:tcW w:w="2495" w:type="dxa"/>
+          </w:tcPr>
+          <w:p>
+            <w:r>
+              <w:rPr>
+                <w:strike/>
+              </w:rPr>
               <w:t>5</w:t>
             </w:r>
-            <w:bookmarkStart w:id="1" w:name="_GoBack"/>
-            <w:bookmarkEnd w:id="1"/>
-            <w:r>
+            <w:r>
+              <w:rPr>
+                <w:strike/>
+              </w:rPr>
               <w:t>/10</w:t>
             </w:r>
             <w:r>
+              <w:rPr>
+                <w:strike/>
+              </w:rPr>
               <w:t>/2018</w:t>
+            </w:r>
+            <w:r>
+              <w:t xml:space="preserve"> </w:t>
+            </w:r>
+            <w:r>
+              <w:t xml:space="preserve"> </w:t>
+            </w:r>
+            <w:r>
+              <w:t>8/10/2018</w:t>
             </w:r>
           </w:p>
         </w:tc>
@@ -802,7 +848,7 @@
           </w:tcPr>
           <w:p>
             <w:r>
-              <w:t>Ensure that a file can be downloaded</w:t>
+              <w:t>Resolve an issue preventing the download of the file</w:t>
             </w:r>
           </w:p>
         </w:tc>
@@ -813,8 +859,22 @@
             <w:noWrap/>
           </w:tcPr>
           <w:p>
-            <w:r>
-              <w:t>Incomplete – see issue 2</w:t>
+            <w:hyperlink r:id="rId7" w:history="1">
+              <w:r>
+                <w:rPr>
+                  <w:rStyle w:val="Hyperlink"/>
+                </w:rPr>
+                <w:t>C</w:t>
+              </w:r>
+              <w:r>
+                <w:rPr>
+                  <w:rStyle w:val="Hyperlink"/>
+                </w:rPr>
+                <w:t>omplete</w:t>
+              </w:r>
+            </w:hyperlink>
+            <w:r>
+              <w:t xml:space="preserve"> – see issue 2</w:t>
             </w:r>
           </w:p>
         </w:tc>
@@ -940,7 +1000,7 @@
             <w:noWrap/>
           </w:tcPr>
           <w:p>
-            <w:hyperlink r:id="rId7">
+            <w:hyperlink r:id="rId8">
               <w:r>
                 <w:rPr>
                   <w:rStyle w:val="Hyperlink"/>
@@ -1197,7 +1257,11 @@
           </w:tcPr>
           <w:p>
             <w:r>
-              <w:t>IIMS Completed, Worker Notified and Physician Notified to show correctly when fields have not been hidden. Physician fields not to show at all when either hidden or not notified</w:t>
+              <w:t xml:space="preserve">IIMS Completed, Worker Notified and Physician Notified to show correctly when fields have not been hidden. Physician fields not to show at all when </w:t>
+            </w:r>
+            <w:r>
+              <w:lastRenderedPageBreak/>
+              <w:t>either hidden or not notified</w:t>
             </w:r>
           </w:p>
         </w:tc>
@@ -1208,7 +1272,7 @@
             <w:noWrap/>
           </w:tcPr>
           <w:p>
-            <w:hyperlink r:id="rId8" w:anchor="chg-code/client/src/components/Error.vue">
+            <w:hyperlink r:id="rId9" w:anchor="chg-code/client/src/components/Error.vue">
               <w:r>
                 <w:rPr>
                   <w:rStyle w:val="Hyperlink"/>
@@ -1311,7 +1375,6 @@
               <w:rPr>
                 <w:lang w:eastAsia="ja-JP"/>
               </w:rPr>
-              <w:lastRenderedPageBreak/>
               <w:t>5.3</w:t>
             </w:r>
           </w:p>
@@ -1569,6 +1632,267 @@
           </w:p>
         </w:tc>
       </w:tr>
+      <w:tr>
+        <w:trPr>
+          <w:trHeight w:val="255"/>
+        </w:trPr>
+        <w:tc>
+          <w:tcPr>
+            <w:tcW w:w="710" w:type="dxa"/>
+          </w:tcPr>
+          <w:p>
+            <w:pPr>
+              <w:rPr>
+                <w:lang w:eastAsia="ja-JP"/>
+              </w:rPr>
+            </w:pPr>
+            <w:r>
+              <w:rPr>
+                <w:lang w:eastAsia="ja-JP"/>
+              </w:rPr>
+              <w:t>5.5</w:t>
+            </w:r>
+          </w:p>
+        </w:tc>
+        <w:tc>
+          <w:tcPr>
+            <w:tcW w:w="2152" w:type="dxa"/>
+            <w:shd w:val="clear" w:color="auto" w:fill="auto"/>
+            <w:noWrap/>
+          </w:tcPr>
+          <w:p>
+            <w:r>
+              <w:t>Add confirmation prompt to Clear Error Form button.</w:t>
+            </w:r>
+          </w:p>
+        </w:tc>
+        <w:tc>
+          <w:tcPr>
+            <w:tcW w:w="2409" w:type="dxa"/>
+          </w:tcPr>
+          <w:p>
+            <w:r>
+              <w:t>Prevent accidental clearing of the error form by adding a confirmation dialogue on click.</w:t>
+            </w:r>
+          </w:p>
+        </w:tc>
+        <w:tc>
+          <w:tcPr>
+            <w:tcW w:w="1559" w:type="dxa"/>
+            <w:shd w:val="clear" w:color="auto" w:fill="auto"/>
+            <w:noWrap/>
+          </w:tcPr>
+          <w:p>
+            <w:hyperlink r:id="rId10" w:history="1">
+              <w:r>
+                <w:rPr>
+                  <w:rStyle w:val="Hyperlink"/>
+                </w:rPr>
+                <w:t>Complete</w:t>
+              </w:r>
+            </w:hyperlink>
+          </w:p>
+        </w:tc>
+        <w:tc>
+          <w:tcPr>
+            <w:tcW w:w="1276" w:type="dxa"/>
+            <w:shd w:val="clear" w:color="auto" w:fill="auto"/>
+            <w:noWrap/>
+          </w:tcPr>
+          <w:p>
+            <w:r>
+              <w:t>Ryan</w:t>
+            </w:r>
+          </w:p>
+        </w:tc>
+        <w:tc>
+          <w:tcPr>
+            <w:tcW w:w="850" w:type="dxa"/>
+          </w:tcPr>
+          <w:p>
+            <w:pPr>
+              <w:rPr>
+                <w:lang w:eastAsia="ja-JP"/>
+              </w:rPr>
+            </w:pPr>
+            <w:r>
+              <w:rPr>
+                <w:lang w:eastAsia="ja-JP"/>
+              </w:rPr>
+              <w:t>1</w:t>
+            </w:r>
+          </w:p>
+        </w:tc>
+        <w:tc>
+          <w:tcPr>
+            <w:tcW w:w="868" w:type="dxa"/>
+            <w:shd w:val="clear" w:color="auto" w:fill="auto"/>
+            <w:noWrap/>
+          </w:tcPr>
+          <w:p>
+            <w:pPr>
+              <w:rPr>
+                <w:lang w:eastAsia="ja-JP"/>
+              </w:rPr>
+            </w:pPr>
+            <w:r>
+              <w:rPr>
+                <w:lang w:eastAsia="ja-JP"/>
+              </w:rPr>
+              <w:t>1</w:t>
+            </w:r>
+          </w:p>
+        </w:tc>
+        <w:tc>
+          <w:tcPr>
+            <w:tcW w:w="855" w:type="dxa"/>
+            <w:shd w:val="clear" w:color="auto" w:fill="auto"/>
+            <w:noWrap/>
+          </w:tcPr>
+          <w:p>
+            <w:pPr>
+              <w:rPr>
+                <w:lang w:eastAsia="ja-JP"/>
+              </w:rPr>
+            </w:pPr>
+            <w:r>
+              <w:rPr>
+                <w:lang w:eastAsia="ja-JP"/>
+              </w:rPr>
+              <w:t>0</w:t>
+            </w:r>
+          </w:p>
+        </w:tc>
+      </w:tr>
+      <w:tr>
+        <w:trPr>
+          <w:trHeight w:val="255"/>
+        </w:trPr>
+        <w:tc>
+          <w:tcPr>
+            <w:tcW w:w="710" w:type="dxa"/>
+          </w:tcPr>
+          <w:p>
+            <w:pPr>
+              <w:rPr>
+                <w:lang w:eastAsia="ja-JP"/>
+              </w:rPr>
+            </w:pPr>
+            <w:r>
+              <w:rPr>
+                <w:lang w:eastAsia="ja-JP"/>
+              </w:rPr>
+              <w:t>5.6</w:t>
+            </w:r>
+          </w:p>
+        </w:tc>
+        <w:tc>
+          <w:tcPr>
+            <w:tcW w:w="2152" w:type="dxa"/>
+            <w:shd w:val="clear" w:color="auto" w:fill="auto"/>
+            <w:noWrap/>
+          </w:tcPr>
+          <w:p>
+            <w:r>
+              <w:t>Update documentation for PRM submission</w:t>
+            </w:r>
+          </w:p>
+        </w:tc>
+        <w:tc>
+          <w:tcPr>
+            <w:tcW w:w="2409" w:type="dxa"/>
+          </w:tcPr>
+          <w:p>
+            <w:r>
+              <w:t>Go through documents and ensure they reflect the final project. (Pulled forward from next iteration since work has been done).</w:t>
+            </w:r>
+            <w:bookmarkStart w:id="1" w:name="_GoBack"/>
+            <w:bookmarkEnd w:id="1"/>
+          </w:p>
+        </w:tc>
+        <w:tc>
+          <w:tcPr>
+            <w:tcW w:w="1559" w:type="dxa"/>
+            <w:shd w:val="clear" w:color="auto" w:fill="auto"/>
+            <w:noWrap/>
+          </w:tcPr>
+          <w:p>
+            <w:r>
+              <w:t>Incomplete</w:t>
+            </w:r>
+          </w:p>
+        </w:tc>
+        <w:tc>
+          <w:tcPr>
+            <w:tcW w:w="1276" w:type="dxa"/>
+            <w:shd w:val="clear" w:color="auto" w:fill="auto"/>
+            <w:noWrap/>
+          </w:tcPr>
+          <w:p>
+            <w:r>
+              <w:t>Jette</w:t>
+            </w:r>
+          </w:p>
+        </w:tc>
+        <w:tc>
+          <w:tcPr>
+            <w:tcW w:w="850" w:type="dxa"/>
+          </w:tcPr>
+          <w:p>
+            <w:pPr>
+              <w:rPr>
+                <w:lang w:eastAsia="ja-JP"/>
+              </w:rPr>
+            </w:pPr>
+            <w:r>
+              <w:rPr>
+                <w:lang w:eastAsia="ja-JP"/>
+              </w:rPr>
+              <w:t>5</w:t>
+            </w:r>
+          </w:p>
+        </w:tc>
+        <w:tc>
+          <w:tcPr>
+            <w:tcW w:w="868" w:type="dxa"/>
+            <w:shd w:val="clear" w:color="auto" w:fill="auto"/>
+            <w:noWrap/>
+          </w:tcPr>
+          <w:p>
+            <w:pPr>
+              <w:rPr>
+                <w:lang w:eastAsia="ja-JP"/>
+              </w:rPr>
+            </w:pPr>
+            <w:r>
+              <w:rPr>
+                <w:lang w:eastAsia="ja-JP"/>
+              </w:rPr>
+              <w:t>4</w:t>
+            </w:r>
+          </w:p>
+        </w:tc>
+        <w:tc>
+          <w:tcPr>
+            <w:tcW w:w="855" w:type="dxa"/>
+            <w:shd w:val="clear" w:color="auto" w:fill="auto"/>
+            <w:noWrap/>
+          </w:tcPr>
+          <w:p>
+            <w:pPr>
+              <w:rPr>
+                <w:lang w:eastAsia="ja-JP"/>
+              </w:rPr>
+            </w:pPr>
+            <w:r>
+              <w:rPr>
+                <w:lang w:eastAsia="ja-JP"/>
+              </w:rPr>
+              <w:t>1</w:t>
+            </w:r>
+          </w:p>
+        </w:tc>
+      </w:tr>
     </w:tbl>
     <w:p/>
     <w:p/>
@@ -1576,8 +1900,8 @@
       <w:pPr>
         <w:pStyle w:val="Heading1"/>
         <w:sectPr>
-          <w:headerReference w:type="default" r:id="rId9"/>
-          <w:footerReference w:type="default" r:id="rId10"/>
+          <w:headerReference w:type="default" r:id="rId11"/>
+          <w:footerReference w:type="default" r:id="rId12"/>
           <w:pgSz w:w="12240" w:h="15840" w:code="1"/>
           <w:pgMar w:top="1440" w:right="1440" w:bottom="1440" w:left="1440" w:header="720" w:footer="720" w:gutter="0"/>
           <w:cols w:space="720"/>
@@ -2321,21 +2645,11 @@
           <w:r>
             <w:sym w:font="Symbol" w:char="F0D3"/>
           </w:r>
-          <w:r>
-            <w:fldChar w:fldCharType="begin"/>
-          </w:r>
-          <w:r>
-            <w:instrText xml:space="preserve"> DOCPROPERTY "Company"  \* MERGEFORMAT </w:instrText>
-          </w:r>
-          <w:r>
-            <w:fldChar w:fldCharType="separate"/>
-          </w:r>
-          <w:r>
-            <w:t>&lt;Company Name&gt;</w:t>
-          </w:r>
-          <w:r>
-            <w:fldChar w:fldCharType="end"/>
-          </w:r>
+          <w:fldSimple w:instr=" DOCPROPERTY &quot;Company&quot;  \* MERGEFORMAT ">
+            <w:r>
+              <w:t>&lt;Company Name&gt;</w:t>
+            </w:r>
+          </w:fldSimple>
           <w:r>
             <w:t xml:space="preserve">, </w:t>
           </w:r>
@@ -2402,7 +2716,7 @@
               <w:rStyle w:val="PageNumber"/>
               <w:noProof/>
             </w:rPr>
-            <w:t>3</w:t>
+            <w:t>2</w:t>
           </w:r>
           <w:r>
             <w:rPr>
@@ -2558,21 +2872,11 @@
           <w:r>
             <w:t xml:space="preserve"> </w:t>
           </w:r>
-          <w:r>
-            <w:fldChar w:fldCharType="begin"/>
-          </w:r>
-          <w:r>
-            <w:instrText xml:space="preserve"> TITLE  \* MERGEFORMAT </w:instrText>
-          </w:r>
-          <w:r>
-            <w:fldChar w:fldCharType="separate"/>
-          </w:r>
-          <w:r>
-            <w:t>Iteration Plan</w:t>
-          </w:r>
-          <w:r>
-            <w:fldChar w:fldCharType="end"/>
-          </w:r>
+          <w:fldSimple w:instr=" TITLE  \* MERGEFORMAT ">
+            <w:r>
+              <w:t>Iteration Plan</w:t>
+            </w:r>
+          </w:fldSimple>
           <w:r>
             <w:t xml:space="preserve"> 2</w:t>
           </w:r>

</xml_diff>

<commit_message>
Updated Transition Iteration PLan 2 at the end of the iteration. Added initial Transition Iteration Plan 3.
</commit_message>
<xml_diff>
--- a/documents/Iteration Plan/Transition Iteration Plan 2 updated.docx
+++ b/documents/Iteration Plan/Transition Iteration Plan 2 updated.docx
@@ -1,6 +1,6 @@
 
 <file path=word/document.xml><?xml version="1.0" encoding="utf-8"?>
-<w:document xmlns:wpc="http://schemas.microsoft.com/office/word/2010/wordprocessingCanvas" xmlns:mc="http://schemas.openxmlformats.org/markup-compatibility/2006" xmlns:o="urn:schemas-microsoft-com:office:office" xmlns:r="http://schemas.openxmlformats.org/officeDocument/2006/relationships" xmlns:m="http://schemas.openxmlformats.org/officeDocument/2006/math" xmlns:v="urn:schemas-microsoft-com:vml" xmlns:wp14="http://schemas.microsoft.com/office/word/2010/wordprocessingDrawing" xmlns:wp="http://schemas.openxmlformats.org/drawingml/2006/wordprocessingDrawing" xmlns:w10="urn:schemas-microsoft-com:office:word" xmlns:w="http://schemas.openxmlformats.org/wordprocessingml/2006/main" xmlns:w14="http://schemas.microsoft.com/office/word/2010/wordml" xmlns:w15="http://schemas.microsoft.com/office/word/2012/wordml" xmlns:wpg="http://schemas.microsoft.com/office/word/2010/wordprocessingGroup" xmlns:wpi="http://schemas.microsoft.com/office/word/2010/wordprocessingInk" xmlns:wne="http://schemas.microsoft.com/office/word/2006/wordml" xmlns:wps="http://schemas.microsoft.com/office/word/2010/wordprocessingShape" mc:Ignorable="w14 w15 wp14">
+<w:document xmlns:wpc="http://schemas.microsoft.com/office/word/2010/wordprocessingCanvas" xmlns:cx="http://schemas.microsoft.com/office/drawing/2014/chartex" xmlns:cx1="http://schemas.microsoft.com/office/drawing/2015/9/8/chartex" xmlns:cx2="http://schemas.microsoft.com/office/drawing/2015/10/21/chartex" xmlns:cx3="http://schemas.microsoft.com/office/drawing/2016/5/9/chartex" xmlns:cx4="http://schemas.microsoft.com/office/drawing/2016/5/10/chartex" xmlns:cx5="http://schemas.microsoft.com/office/drawing/2016/5/11/chartex" xmlns:cx6="http://schemas.microsoft.com/office/drawing/2016/5/12/chartex" xmlns:cx7="http://schemas.microsoft.com/office/drawing/2016/5/13/chartex" xmlns:cx8="http://schemas.microsoft.com/office/drawing/2016/5/14/chartex" xmlns:mc="http://schemas.openxmlformats.org/markup-compatibility/2006" xmlns:aink="http://schemas.microsoft.com/office/drawing/2016/ink" xmlns:am3d="http://schemas.microsoft.com/office/drawing/2017/model3d" xmlns:o="urn:schemas-microsoft-com:office:office" xmlns:r="http://schemas.openxmlformats.org/officeDocument/2006/relationships" xmlns:m="http://schemas.openxmlformats.org/officeDocument/2006/math" xmlns:v="urn:schemas-microsoft-com:vml" xmlns:wp14="http://schemas.microsoft.com/office/word/2010/wordprocessingDrawing" xmlns:wp="http://schemas.openxmlformats.org/drawingml/2006/wordprocessingDrawing" xmlns:w10="urn:schemas-microsoft-com:office:word" xmlns:w="http://schemas.openxmlformats.org/wordprocessingml/2006/main" xmlns:w14="http://schemas.microsoft.com/office/word/2010/wordml" xmlns:w15="http://schemas.microsoft.com/office/word/2012/wordml" xmlns:w16cid="http://schemas.microsoft.com/office/word/2016/wordml/cid" xmlns:w16se="http://schemas.microsoft.com/office/word/2015/wordml/symex" xmlns:wpg="http://schemas.microsoft.com/office/word/2010/wordprocessingGroup" xmlns:wpi="http://schemas.microsoft.com/office/word/2010/wordprocessingInk" xmlns:wne="http://schemas.microsoft.com/office/word/2006/wordml" xmlns:wps="http://schemas.microsoft.com/office/word/2010/wordprocessingShape" mc:Ignorable="w14 w15 w16se w16cid wp14">
   <w:body>
     <w:p>
       <w:pPr>
@@ -34,12 +34,12 @@
         <w:tblW w:w="7409" w:type="dxa"/>
         <w:tblInd w:w="468" w:type="dxa"/>
         <w:tblBorders>
-          <w:top w:val="single" w:sz="4" w:space="0" w:color="auto"/>
-          <w:left w:val="single" w:sz="4" w:space="0" w:color="auto"/>
-          <w:bottom w:val="single" w:sz="4" w:space="0" w:color="auto"/>
-          <w:right w:val="single" w:sz="4" w:space="0" w:color="auto"/>
-          <w:insideH w:val="single" w:sz="4" w:space="0" w:color="auto"/>
-          <w:insideV w:val="single" w:sz="4" w:space="0" w:color="auto"/>
+          <w:top w:val="single" w:color="auto" w:sz="4" w:space="0"/>
+          <w:left w:val="single" w:color="auto" w:sz="4" w:space="0"/>
+          <w:bottom w:val="single" w:color="auto" w:sz="4" w:space="0"/>
+          <w:right w:val="single" w:color="auto" w:sz="4" w:space="0"/>
+          <w:insideH w:val="single" w:color="auto" w:sz="4" w:space="0"/>
+          <w:insideV w:val="single" w:color="auto" w:sz="4" w:space="0"/>
         </w:tblBorders>
         <w:tblLook w:val="0000" w:firstRow="0" w:lastRow="0" w:firstColumn="0" w:lastColumn="0" w:noHBand="0" w:noVBand="0"/>
       </w:tblPr>
@@ -58,15 +58,15 @@
           <w:p>
             <w:pPr>
               <w:rPr>
-                <w:rFonts w:ascii="Arial" w:eastAsia="Arial" w:hAnsi="Arial" w:cs="Arial"/>
+                <w:rFonts w:ascii="Arial" w:hAnsi="Arial" w:eastAsia="Arial" w:cs="Arial"/>
                 <w:b/>
                 <w:bCs/>
               </w:rPr>
             </w:pPr>
-            <w:bookmarkStart w:id="0" w:name="OLE_LINK1"/>
-            <w:r>
-              <w:rPr>
-                <w:rFonts w:ascii="Arial" w:eastAsia="Arial" w:hAnsi="Arial" w:cs="Arial"/>
+            <w:bookmarkStart w:name="OLE_LINK1" w:id="0"/>
+            <w:r>
+              <w:rPr>
+                <w:rFonts w:ascii="Arial" w:hAnsi="Arial" w:eastAsia="Arial" w:cs="Arial"/>
                 <w:b/>
                 <w:bCs/>
               </w:rPr>
@@ -81,14 +81,14 @@
           <w:p>
             <w:pPr>
               <w:rPr>
-                <w:rFonts w:ascii="Arial" w:eastAsia="Arial" w:hAnsi="Arial" w:cs="Arial"/>
+                <w:rFonts w:ascii="Arial" w:hAnsi="Arial" w:eastAsia="Arial" w:cs="Arial"/>
                 <w:b/>
                 <w:bCs/>
               </w:rPr>
             </w:pPr>
             <w:r>
               <w:rPr>
-                <w:rFonts w:ascii="Arial" w:eastAsia="Arial" w:hAnsi="Arial" w:cs="Arial"/>
+                <w:rFonts w:ascii="Arial" w:hAnsi="Arial" w:eastAsia="Arial" w:cs="Arial"/>
                 <w:b/>
                 <w:bCs/>
               </w:rPr>
@@ -238,7 +238,14 @@
               <w:rPr>
                 <w:strike/>
               </w:rPr>
-              <w:t>/2018</w:t>
+              <w:t>/</w:t>
+            </w:r>
+            <w:proofErr w:type="gramStart"/>
+            <w:r>
+              <w:rPr>
+                <w:strike/>
+              </w:rPr>
+              <w:t>2018</w:t>
             </w:r>
             <w:r>
               <w:t xml:space="preserve"> </w:t>
@@ -247,7 +254,11 @@
               <w:t xml:space="preserve"> </w:t>
             </w:r>
             <w:r>
-              <w:t>8/10/2018</w:t>
+              <w:t>8</w:t>
+            </w:r>
+            <w:proofErr w:type="gramEnd"/>
+            <w:r>
+              <w:t>/10/2018</w:t>
             </w:r>
           </w:p>
         </w:tc>
@@ -392,12 +403,12 @@
         <w:tblW w:w="10679" w:type="dxa"/>
         <w:tblInd w:w="-740" w:type="dxa"/>
         <w:tblBorders>
-          <w:top w:val="single" w:sz="4" w:space="0" w:color="000000" w:themeColor="text1"/>
-          <w:left w:val="single" w:sz="4" w:space="0" w:color="000000" w:themeColor="text1"/>
-          <w:bottom w:val="single" w:sz="4" w:space="0" w:color="000000" w:themeColor="text1"/>
-          <w:right w:val="single" w:sz="4" w:space="0" w:color="000000" w:themeColor="text1"/>
-          <w:insideH w:val="single" w:sz="6" w:space="0" w:color="000000" w:themeColor="text1"/>
-          <w:insideV w:val="single" w:sz="6" w:space="0" w:color="000000" w:themeColor="text1"/>
+          <w:top w:val="single" w:color="000000" w:themeColor="text1" w:sz="4" w:space="0"/>
+          <w:left w:val="single" w:color="000000" w:themeColor="text1" w:sz="4" w:space="0"/>
+          <w:bottom w:val="single" w:color="000000" w:themeColor="text1" w:sz="4" w:space="0"/>
+          <w:right w:val="single" w:color="000000" w:themeColor="text1" w:sz="4" w:space="0"/>
+          <w:insideH w:val="single" w:color="000000" w:themeColor="text1" w:sz="6" w:space="0"/>
+          <w:insideV w:val="single" w:color="000000" w:themeColor="text1" w:sz="6" w:space="0"/>
         </w:tblBorders>
         <w:tblLayout w:type="fixed"/>
         <w:tblLook w:val="0000" w:firstRow="0" w:lastRow="0" w:firstColumn="0" w:lastColumn="0" w:noHBand="0" w:noVBand="0"/>
@@ -420,13 +431,14 @@
           <w:tcPr>
             <w:tcW w:w="710" w:type="dxa"/>
             <w:shd w:val="clear" w:color="auto" w:fill="D9D9D9" w:themeFill="background1" w:themeFillShade="D9"/>
+            <w:tcMar/>
           </w:tcPr>
           <w:p>
             <w:pPr>
               <w:widowControl/>
               <w:spacing w:before="60" w:line="240" w:lineRule="auto"/>
               <w:rPr>
-                <w:rFonts w:ascii="Arial" w:eastAsia="Arial" w:hAnsi="Arial" w:cs="Arial"/>
+                <w:rFonts w:ascii="Arial" w:hAnsi="Arial" w:eastAsia="Arial" w:cs="Arial"/>
                 <w:b/>
                 <w:bCs/>
                 <w:sz w:val="18"/>
@@ -436,7 +448,7 @@
             </w:pPr>
             <w:r>
               <w:rPr>
-                <w:rFonts w:ascii="Arial" w:eastAsia="Arial" w:hAnsi="Arial" w:cs="Arial"/>
+                <w:rFonts w:ascii="Arial" w:hAnsi="Arial" w:eastAsia="Arial" w:cs="Arial"/>
                 <w:b/>
                 <w:bCs/>
                 <w:sz w:val="18"/>
@@ -451,13 +463,14 @@
           <w:tcPr>
             <w:tcW w:w="2152" w:type="dxa"/>
             <w:shd w:val="clear" w:color="auto" w:fill="D9D9D9" w:themeFill="background1" w:themeFillShade="D9"/>
+            <w:tcMar/>
           </w:tcPr>
           <w:p>
             <w:pPr>
               <w:widowControl/>
               <w:spacing w:before="60" w:line="240" w:lineRule="auto"/>
               <w:rPr>
-                <w:rFonts w:ascii="Arial" w:eastAsia="Arial" w:hAnsi="Arial" w:cs="Arial"/>
+                <w:rFonts w:ascii="Arial" w:hAnsi="Arial" w:eastAsia="Arial" w:cs="Arial"/>
                 <w:b/>
                 <w:bCs/>
                 <w:sz w:val="18"/>
@@ -467,7 +480,7 @@
             </w:pPr>
             <w:r>
               <w:rPr>
-                <w:rFonts w:ascii="Arial" w:eastAsia="Arial" w:hAnsi="Arial" w:cs="Arial"/>
+                <w:rFonts w:ascii="Arial" w:hAnsi="Arial" w:eastAsia="Arial" w:cs="Arial"/>
                 <w:b/>
                 <w:bCs/>
                 <w:sz w:val="18"/>
@@ -482,13 +495,14 @@
           <w:tcPr>
             <w:tcW w:w="2409" w:type="dxa"/>
             <w:shd w:val="clear" w:color="auto" w:fill="D9D9D9" w:themeFill="background1" w:themeFillShade="D9"/>
+            <w:tcMar/>
           </w:tcPr>
           <w:p>
             <w:pPr>
               <w:widowControl/>
               <w:spacing w:before="60" w:line="240" w:lineRule="auto"/>
               <w:rPr>
-                <w:rFonts w:ascii="Arial" w:eastAsia="Arial" w:hAnsi="Arial" w:cs="Arial"/>
+                <w:rFonts w:ascii="Arial" w:hAnsi="Arial" w:eastAsia="Arial" w:cs="Arial"/>
                 <w:b/>
                 <w:bCs/>
                 <w:sz w:val="18"/>
@@ -498,7 +512,7 @@
             </w:pPr>
             <w:r>
               <w:rPr>
-                <w:rFonts w:ascii="Arial" w:eastAsia="Arial" w:hAnsi="Arial" w:cs="Arial"/>
+                <w:rFonts w:ascii="Arial" w:hAnsi="Arial" w:eastAsia="Arial" w:cs="Arial"/>
                 <w:b/>
                 <w:bCs/>
                 <w:sz w:val="18"/>
@@ -513,13 +527,14 @@
           <w:tcPr>
             <w:tcW w:w="1559" w:type="dxa"/>
             <w:shd w:val="clear" w:color="auto" w:fill="D9D9D9" w:themeFill="background1" w:themeFillShade="D9"/>
+            <w:tcMar/>
           </w:tcPr>
           <w:p>
             <w:pPr>
               <w:widowControl/>
               <w:spacing w:before="60" w:line="240" w:lineRule="auto"/>
               <w:rPr>
-                <w:rFonts w:ascii="Arial" w:eastAsia="Arial" w:hAnsi="Arial" w:cs="Arial"/>
+                <w:rFonts w:ascii="Arial" w:hAnsi="Arial" w:eastAsia="Arial" w:cs="Arial"/>
                 <w:b/>
                 <w:bCs/>
                 <w:sz w:val="18"/>
@@ -529,7 +544,7 @@
             </w:pPr>
             <w:r>
               <w:rPr>
-                <w:rFonts w:ascii="Arial" w:eastAsia="Arial" w:hAnsi="Arial" w:cs="Arial"/>
+                <w:rFonts w:ascii="Arial" w:hAnsi="Arial" w:eastAsia="Arial" w:cs="Arial"/>
                 <w:b/>
                 <w:bCs/>
                 <w:sz w:val="18"/>
@@ -544,13 +559,14 @@
           <w:tcPr>
             <w:tcW w:w="1276" w:type="dxa"/>
             <w:shd w:val="clear" w:color="auto" w:fill="D9D9D9" w:themeFill="background1" w:themeFillShade="D9"/>
+            <w:tcMar/>
           </w:tcPr>
           <w:p>
             <w:pPr>
               <w:widowControl/>
               <w:spacing w:before="60" w:line="240" w:lineRule="auto"/>
               <w:rPr>
-                <w:rFonts w:ascii="Arial" w:eastAsia="Arial" w:hAnsi="Arial" w:cs="Arial"/>
+                <w:rFonts w:ascii="Arial" w:hAnsi="Arial" w:eastAsia="Arial" w:cs="Arial"/>
                 <w:b/>
                 <w:bCs/>
                 <w:sz w:val="18"/>
@@ -560,7 +576,7 @@
             </w:pPr>
             <w:r>
               <w:rPr>
-                <w:rFonts w:ascii="Arial" w:eastAsia="Arial" w:hAnsi="Arial" w:cs="Arial"/>
+                <w:rFonts w:ascii="Arial" w:hAnsi="Arial" w:eastAsia="Arial" w:cs="Arial"/>
                 <w:b/>
                 <w:bCs/>
                 <w:sz w:val="18"/>
@@ -575,13 +591,14 @@
           <w:tcPr>
             <w:tcW w:w="850" w:type="dxa"/>
             <w:shd w:val="clear" w:color="auto" w:fill="D9D9D9" w:themeFill="background1" w:themeFillShade="D9"/>
+            <w:tcMar/>
           </w:tcPr>
           <w:p>
             <w:pPr>
               <w:widowControl/>
               <w:spacing w:before="60" w:line="240" w:lineRule="auto"/>
               <w:rPr>
-                <w:rFonts w:ascii="Arial" w:eastAsia="Arial" w:hAnsi="Arial" w:cs="Arial"/>
+                <w:rFonts w:ascii="Arial" w:hAnsi="Arial" w:eastAsia="Arial" w:cs="Arial"/>
                 <w:b/>
                 <w:bCs/>
                 <w:sz w:val="18"/>
@@ -591,7 +608,7 @@
             </w:pPr>
             <w:r>
               <w:rPr>
-                <w:rFonts w:ascii="Arial" w:eastAsia="Arial" w:hAnsi="Arial" w:cs="Arial"/>
+                <w:rFonts w:ascii="Arial" w:hAnsi="Arial" w:eastAsia="Arial" w:cs="Arial"/>
                 <w:b/>
                 <w:bCs/>
                 <w:sz w:val="18"/>
@@ -606,13 +623,14 @@
           <w:tcPr>
             <w:tcW w:w="868" w:type="dxa"/>
             <w:shd w:val="clear" w:color="auto" w:fill="D9D9D9" w:themeFill="background1" w:themeFillShade="D9"/>
+            <w:tcMar/>
           </w:tcPr>
           <w:p>
             <w:pPr>
               <w:widowControl/>
               <w:spacing w:before="60" w:line="240" w:lineRule="auto"/>
               <w:rPr>
-                <w:rFonts w:ascii="Arial" w:eastAsia="Arial" w:hAnsi="Arial" w:cs="Arial"/>
+                <w:rFonts w:ascii="Arial" w:hAnsi="Arial" w:eastAsia="Arial" w:cs="Arial"/>
                 <w:b/>
                 <w:bCs/>
                 <w:sz w:val="18"/>
@@ -622,7 +640,7 @@
             </w:pPr>
             <w:r>
               <w:rPr>
-                <w:rFonts w:ascii="Arial" w:eastAsia="Arial" w:hAnsi="Arial" w:cs="Arial"/>
+                <w:rFonts w:ascii="Arial" w:hAnsi="Arial" w:eastAsia="Arial" w:cs="Arial"/>
                 <w:b/>
                 <w:bCs/>
                 <w:sz w:val="18"/>
@@ -637,13 +655,14 @@
           <w:tcPr>
             <w:tcW w:w="855" w:type="dxa"/>
             <w:shd w:val="clear" w:color="auto" w:fill="D9D9D9" w:themeFill="background1" w:themeFillShade="D9"/>
+            <w:tcMar/>
           </w:tcPr>
           <w:p>
             <w:pPr>
               <w:widowControl/>
               <w:spacing w:before="60" w:line="240" w:lineRule="auto"/>
               <w:rPr>
-                <w:rFonts w:ascii="Arial" w:eastAsia="Arial" w:hAnsi="Arial" w:cs="Arial"/>
+                <w:rFonts w:ascii="Arial" w:hAnsi="Arial" w:eastAsia="Arial" w:cs="Arial"/>
                 <w:b/>
                 <w:bCs/>
                 <w:sz w:val="18"/>
@@ -653,7 +672,7 @@
             </w:pPr>
             <w:r>
               <w:rPr>
-                <w:rFonts w:ascii="Arial" w:eastAsia="Arial" w:hAnsi="Arial" w:cs="Arial"/>
+                <w:rFonts w:ascii="Arial" w:hAnsi="Arial" w:eastAsia="Arial" w:cs="Arial"/>
                 <w:b/>
                 <w:bCs/>
                 <w:sz w:val="18"/>
@@ -672,6 +691,7 @@
         <w:tc>
           <w:tcPr>
             <w:tcW w:w="710" w:type="dxa"/>
+            <w:tcMar/>
           </w:tcPr>
           <w:p>
             <w:pPr>
@@ -692,6 +712,7 @@
             <w:tcW w:w="2152" w:type="dxa"/>
             <w:shd w:val="clear" w:color="auto" w:fill="auto"/>
             <w:noWrap/>
+            <w:tcMar/>
           </w:tcPr>
           <w:p>
             <w:r>
@@ -702,6 +723,7 @@
         <w:tc>
           <w:tcPr>
             <w:tcW w:w="2409" w:type="dxa"/>
+            <w:tcMar/>
           </w:tcPr>
           <w:p>
             <w:r>
@@ -714,10 +736,17 @@
             <w:tcW w:w="1559" w:type="dxa"/>
             <w:shd w:val="clear" w:color="auto" w:fill="auto"/>
             <w:noWrap/>
+            <w:tcMar/>
           </w:tcPr>
           <w:p>
             <w:r>
               <w:t>Irreproducible- Tentatively Complete – See issue 1</w:t>
+            </w:r>
+            <w:r>
+              <w:t xml:space="preserve"> – Likely addressed by Work Item</w:t>
+            </w:r>
+            <w:r>
+              <w:t xml:space="preserve"> 5.1</w:t>
             </w:r>
           </w:p>
           <w:p/>
@@ -727,6 +756,7 @@
             <w:tcW w:w="1276" w:type="dxa"/>
             <w:shd w:val="clear" w:color="auto" w:fill="auto"/>
             <w:noWrap/>
+            <w:tcMar/>
           </w:tcPr>
           <w:p>
             <w:r>
@@ -752,6 +782,7 @@
         <w:tc>
           <w:tcPr>
             <w:tcW w:w="850" w:type="dxa"/>
+            <w:tcMar/>
           </w:tcPr>
           <w:p>
             <w:pPr>
@@ -772,6 +803,7 @@
             <w:tcW w:w="868" w:type="dxa"/>
             <w:shd w:val="clear" w:color="auto" w:fill="auto"/>
             <w:noWrap/>
+            <w:tcMar/>
           </w:tcPr>
           <w:p>
             <w:pPr>
@@ -783,7 +815,7 @@
               <w:rPr>
                 <w:lang w:eastAsia="ja-JP"/>
               </w:rPr>
-              <w:t>0</w:t>
+              <w:t>3</w:t>
             </w:r>
           </w:p>
         </w:tc>
@@ -792,6 +824,7 @@
             <w:tcW w:w="855" w:type="dxa"/>
             <w:shd w:val="clear" w:color="auto" w:fill="auto"/>
             <w:noWrap/>
+            <w:tcMar/>
           </w:tcPr>
           <w:p>
             <w:pPr>
@@ -815,6 +848,7 @@
         <w:tc>
           <w:tcPr>
             <w:tcW w:w="710" w:type="dxa"/>
+            <w:tcMar/>
           </w:tcPr>
           <w:p>
             <w:pPr>
@@ -835,6 +869,7 @@
             <w:tcW w:w="2152" w:type="dxa"/>
             <w:shd w:val="clear" w:color="auto" w:fill="auto"/>
             <w:noWrap/>
+            <w:tcMar/>
           </w:tcPr>
           <w:p>
             <w:r>
@@ -845,6 +880,7 @@
         <w:tc>
           <w:tcPr>
             <w:tcW w:w="2409" w:type="dxa"/>
+            <w:tcMar/>
           </w:tcPr>
           <w:p>
             <w:r>
@@ -857,9 +893,10 @@
             <w:tcW w:w="1559" w:type="dxa"/>
             <w:shd w:val="clear" w:color="auto" w:fill="auto"/>
             <w:noWrap/>
-          </w:tcPr>
-          <w:p>
-            <w:hyperlink r:id="rId7" w:history="1">
+            <w:tcMar/>
+          </w:tcPr>
+          <w:p>
+            <w:hyperlink w:history="1" r:id="rId7">
               <w:r>
                 <w:rPr>
                   <w:rStyle w:val="Hyperlink"/>
@@ -883,6 +920,7 @@
             <w:tcW w:w="1276" w:type="dxa"/>
             <w:shd w:val="clear" w:color="auto" w:fill="auto"/>
             <w:noWrap/>
+            <w:tcMar/>
           </w:tcPr>
           <w:p>
             <w:r>
@@ -893,6 +931,7 @@
         <w:tc>
           <w:tcPr>
             <w:tcW w:w="850" w:type="dxa"/>
+            <w:tcMar/>
           </w:tcPr>
           <w:p>
             <w:pPr>
@@ -913,6 +952,7 @@
             <w:tcW w:w="868" w:type="dxa"/>
             <w:shd w:val="clear" w:color="auto" w:fill="auto"/>
             <w:noWrap/>
+            <w:tcMar/>
           </w:tcPr>
           <w:p>
             <w:pPr>
@@ -933,6 +973,7 @@
             <w:tcW w:w="855" w:type="dxa"/>
             <w:shd w:val="clear" w:color="auto" w:fill="auto"/>
             <w:noWrap/>
+            <w:tcMar/>
           </w:tcPr>
           <w:p>
             <w:pPr>
@@ -956,6 +997,7 @@
         <w:tc>
           <w:tcPr>
             <w:tcW w:w="710" w:type="dxa"/>
+            <w:tcMar/>
           </w:tcPr>
           <w:p>
             <w:pPr>
@@ -976,6 +1018,7 @@
             <w:tcW w:w="2152" w:type="dxa"/>
             <w:shd w:val="clear" w:color="auto" w:fill="auto"/>
             <w:noWrap/>
+            <w:tcMar/>
           </w:tcPr>
           <w:p>
             <w:r>
@@ -986,6 +1029,7 @@
         <w:tc>
           <w:tcPr>
             <w:tcW w:w="2409" w:type="dxa"/>
+            <w:tcMar/>
           </w:tcPr>
           <w:p>
             <w:r>
@@ -998,6 +1042,7 @@
             <w:tcW w:w="1559" w:type="dxa"/>
             <w:shd w:val="clear" w:color="auto" w:fill="auto"/>
             <w:noWrap/>
+            <w:tcMar/>
           </w:tcPr>
           <w:p>
             <w:hyperlink r:id="rId8">
@@ -1015,6 +1060,7 @@
             <w:tcW w:w="1276" w:type="dxa"/>
             <w:shd w:val="clear" w:color="auto" w:fill="auto"/>
             <w:noWrap/>
+            <w:tcMar/>
           </w:tcPr>
           <w:p>
             <w:r>
@@ -1022,6 +1068,8 @@
             </w:r>
             <w:r>
               <w:br/>
+            </w:r>
+            <w:r>
               <w:t>Ryan</w:t>
             </w:r>
           </w:p>
@@ -1029,6 +1077,7 @@
         <w:tc>
           <w:tcPr>
             <w:tcW w:w="850" w:type="dxa"/>
+            <w:tcMar/>
           </w:tcPr>
           <w:p>
             <w:pPr>
@@ -1049,6 +1098,7 @@
             <w:tcW w:w="868" w:type="dxa"/>
             <w:shd w:val="clear" w:color="auto" w:fill="auto"/>
             <w:noWrap/>
+            <w:tcMar/>
           </w:tcPr>
           <w:p>
             <w:pPr>
@@ -1069,6 +1119,7 @@
             <w:tcW w:w="855" w:type="dxa"/>
             <w:shd w:val="clear" w:color="auto" w:fill="auto"/>
             <w:noWrap/>
+            <w:tcMar/>
           </w:tcPr>
           <w:p>
             <w:pPr>
@@ -1092,6 +1143,7 @@
         <w:tc>
           <w:tcPr>
             <w:tcW w:w="710" w:type="dxa"/>
+            <w:tcMar/>
           </w:tcPr>
           <w:p>
             <w:pPr>
@@ -1112,6 +1164,7 @@
             <w:tcW w:w="2152" w:type="dxa"/>
             <w:shd w:val="clear" w:color="auto" w:fill="auto"/>
             <w:noWrap/>
+            <w:tcMar/>
           </w:tcPr>
           <w:p>
             <w:r>
@@ -1122,6 +1175,7 @@
         <w:tc>
           <w:tcPr>
             <w:tcW w:w="2409" w:type="dxa"/>
+            <w:tcMar/>
           </w:tcPr>
           <w:p>
             <w:r>
@@ -1134,145 +1188,10 @@
             <w:tcW w:w="1559" w:type="dxa"/>
             <w:shd w:val="clear" w:color="auto" w:fill="auto"/>
             <w:noWrap/>
-          </w:tcPr>
-          <w:p>
-            <w:r>
-              <w:t>Incomplete</w:t>
-            </w:r>
-          </w:p>
-        </w:tc>
-        <w:tc>
-          <w:tcPr>
-            <w:tcW w:w="1276" w:type="dxa"/>
-            <w:shd w:val="clear" w:color="auto" w:fill="auto"/>
-            <w:noWrap/>
-          </w:tcPr>
-          <w:p>
-            <w:r>
-              <w:t>Lenny</w:t>
-            </w:r>
-          </w:p>
-          <w:p>
-            <w:r>
-              <w:t>Beau</w:t>
-            </w:r>
-          </w:p>
-        </w:tc>
-        <w:tc>
-          <w:tcPr>
-            <w:tcW w:w="850" w:type="dxa"/>
-          </w:tcPr>
-          <w:p>
-            <w:pPr>
-              <w:rPr>
-                <w:lang w:eastAsia="ja-JP"/>
-              </w:rPr>
-            </w:pPr>
-            <w:r>
-              <w:rPr>
-                <w:lang w:eastAsia="ja-JP"/>
-              </w:rPr>
-              <w:t>14</w:t>
-            </w:r>
-          </w:p>
-        </w:tc>
-        <w:tc>
-          <w:tcPr>
-            <w:tcW w:w="868" w:type="dxa"/>
-            <w:shd w:val="clear" w:color="auto" w:fill="auto"/>
-            <w:noWrap/>
-          </w:tcPr>
-          <w:p>
-            <w:pPr>
-              <w:rPr>
-                <w:lang w:eastAsia="ja-JP"/>
-              </w:rPr>
-            </w:pPr>
-            <w:r>
-              <w:rPr>
-                <w:lang w:eastAsia="ja-JP"/>
-              </w:rPr>
-              <w:t>0</w:t>
-            </w:r>
-          </w:p>
-        </w:tc>
-        <w:tc>
-          <w:tcPr>
-            <w:tcW w:w="855" w:type="dxa"/>
-            <w:shd w:val="clear" w:color="auto" w:fill="auto"/>
-            <w:noWrap/>
-          </w:tcPr>
-          <w:p>
-            <w:pPr>
-              <w:rPr>
-                <w:lang w:eastAsia="ja-JP"/>
-              </w:rPr>
-            </w:pPr>
-            <w:r>
-              <w:rPr>
-                <w:lang w:eastAsia="ja-JP"/>
-              </w:rPr>
-              <w:t>14</w:t>
-            </w:r>
-          </w:p>
-        </w:tc>
-      </w:tr>
-      <w:tr>
-        <w:trPr>
-          <w:trHeight w:val="255"/>
-        </w:trPr>
-        <w:tc>
-          <w:tcPr>
-            <w:tcW w:w="710" w:type="dxa"/>
-          </w:tcPr>
-          <w:p>
-            <w:pPr>
-              <w:rPr>
-                <w:lang w:eastAsia="ja-JP"/>
-              </w:rPr>
-            </w:pPr>
-            <w:r>
-              <w:rPr>
-                <w:lang w:eastAsia="ja-JP"/>
-              </w:rPr>
-              <w:t>5.2</w:t>
-            </w:r>
-          </w:p>
-        </w:tc>
-        <w:tc>
-          <w:tcPr>
-            <w:tcW w:w="2152" w:type="dxa"/>
-            <w:shd w:val="clear" w:color="auto" w:fill="auto"/>
-            <w:noWrap/>
-          </w:tcPr>
-          <w:p>
-            <w:r>
-              <w:t>Hidden fields</w:t>
-            </w:r>
-          </w:p>
-        </w:tc>
-        <w:tc>
-          <w:tcPr>
-            <w:tcW w:w="2409" w:type="dxa"/>
-          </w:tcPr>
-          <w:p>
-            <w:r>
-              <w:t xml:space="preserve">IIMS Completed, Worker Notified and Physician Notified to show correctly when fields have not been hidden. Physician fields not to show at all when </w:t>
-            </w:r>
-            <w:r>
-              <w:lastRenderedPageBreak/>
-              <w:t>either hidden or not notified</w:t>
-            </w:r>
-          </w:p>
-        </w:tc>
-        <w:tc>
-          <w:tcPr>
-            <w:tcW w:w="1559" w:type="dxa"/>
-            <w:shd w:val="clear" w:color="auto" w:fill="auto"/>
-            <w:noWrap/>
-          </w:tcPr>
-          <w:p>
-            <w:hyperlink r:id="rId9" w:anchor="chg-code/client/src/components/Error.vue">
+            <w:tcMar/>
+          </w:tcPr>
+          <w:p>
+            <w:hyperlink r:id="rId9">
               <w:r>
                 <w:rPr>
                   <w:rStyle w:val="Hyperlink"/>
@@ -1287,20 +1206,23 @@
             <w:tcW w:w="1276" w:type="dxa"/>
             <w:shd w:val="clear" w:color="auto" w:fill="auto"/>
             <w:noWrap/>
-          </w:tcPr>
-          <w:p>
-            <w:r>
-              <w:t>Jette</w:t>
-            </w:r>
-            <w:r>
-              <w:br/>
-              <w:t>Ryan</w:t>
+            <w:tcMar/>
+          </w:tcPr>
+          <w:p>
+            <w:r>
+              <w:t>Lenny</w:t>
+            </w:r>
+          </w:p>
+          <w:p>
+            <w:r>
+              <w:t>Beau</w:t>
             </w:r>
           </w:p>
         </w:tc>
         <w:tc>
           <w:tcPr>
             <w:tcW w:w="850" w:type="dxa"/>
+            <w:tcMar/>
           </w:tcPr>
           <w:p>
             <w:pPr>
@@ -1312,7 +1234,7 @@
               <w:rPr>
                 <w:lang w:eastAsia="ja-JP"/>
               </w:rPr>
-              <w:t>5</w:t>
+              <w:t>14</w:t>
             </w:r>
           </w:p>
         </w:tc>
@@ -1321,6 +1243,7 @@
             <w:tcW w:w="868" w:type="dxa"/>
             <w:shd w:val="clear" w:color="auto" w:fill="auto"/>
             <w:noWrap/>
+            <w:tcMar/>
           </w:tcPr>
           <w:p>
             <w:pPr>
@@ -1332,7 +1255,7 @@
               <w:rPr>
                 <w:lang w:eastAsia="ja-JP"/>
               </w:rPr>
-              <w:t>4</w:t>
+              <w:t>14</w:t>
             </w:r>
           </w:p>
         </w:tc>
@@ -1341,6 +1264,7 @@
             <w:tcW w:w="855" w:type="dxa"/>
             <w:shd w:val="clear" w:color="auto" w:fill="auto"/>
             <w:noWrap/>
+            <w:tcMar/>
           </w:tcPr>
           <w:p>
             <w:pPr>
@@ -1364,6 +1288,7 @@
         <w:tc>
           <w:tcPr>
             <w:tcW w:w="710" w:type="dxa"/>
+            <w:tcMar/>
           </w:tcPr>
           <w:p>
             <w:pPr>
@@ -1375,7 +1300,7 @@
               <w:rPr>
                 <w:lang w:eastAsia="ja-JP"/>
               </w:rPr>
-              <w:t>5.3</w:t>
+              <w:t>5.2</w:t>
             </w:r>
           </w:p>
         </w:tc>
@@ -1384,29 +1309,26 @@
             <w:tcW w:w="2152" w:type="dxa"/>
             <w:shd w:val="clear" w:color="auto" w:fill="auto"/>
             <w:noWrap/>
-          </w:tcPr>
-          <w:p>
-            <w:r>
-              <w:t>Demonstration Video</w:t>
+            <w:tcMar/>
+          </w:tcPr>
+          <w:p>
+            <w:r>
+              <w:t>Hidden fields</w:t>
             </w:r>
           </w:p>
         </w:tc>
         <w:tc>
           <w:tcPr>
             <w:tcW w:w="2409" w:type="dxa"/>
-          </w:tcPr>
-          <w:p>
-            <w:r>
-              <w:t>Create a demonstration video for Jim by the 10</w:t>
-            </w:r>
-            <w:r>
-              <w:rPr>
-                <w:vertAlign w:val="superscript"/>
-              </w:rPr>
-              <w:t>th</w:t>
-            </w:r>
-            <w:r>
-              <w:t>. Will need to submit a similar, more polished video for final submission.</w:t>
+            <w:tcMar/>
+          </w:tcPr>
+          <w:p>
+            <w:r>
+              <w:t xml:space="preserve">IIMS Completed, Worker Notified and Physician Notified to show correctly when fields have not been </w:t>
+            </w:r>
+            <w:r>
+              <w:lastRenderedPageBreak/>
+              <w:t>hidden. Physician fields not to show at all when either hidden or not notified</w:t>
             </w:r>
           </w:p>
         </w:tc>
@@ -1415,275 +1337,10 @@
             <w:tcW w:w="1559" w:type="dxa"/>
             <w:shd w:val="clear" w:color="auto" w:fill="auto"/>
             <w:noWrap/>
-          </w:tcPr>
-          <w:p>
-            <w:r>
-              <w:t>Incomplete</w:t>
-            </w:r>
-          </w:p>
-        </w:tc>
-        <w:tc>
-          <w:tcPr>
-            <w:tcW w:w="1276" w:type="dxa"/>
-            <w:shd w:val="clear" w:color="auto" w:fill="auto"/>
-            <w:noWrap/>
-          </w:tcPr>
-          <w:p>
-            <w:r>
-              <w:t>Lenny</w:t>
-            </w:r>
-          </w:p>
-        </w:tc>
-        <w:tc>
-          <w:tcPr>
-            <w:tcW w:w="850" w:type="dxa"/>
-          </w:tcPr>
-          <w:p>
-            <w:pPr>
-              <w:rPr>
-                <w:lang w:eastAsia="ja-JP"/>
-              </w:rPr>
-            </w:pPr>
-            <w:r>
-              <w:rPr>
-                <w:lang w:eastAsia="ja-JP"/>
-              </w:rPr>
-              <w:t>5</w:t>
-            </w:r>
-          </w:p>
-        </w:tc>
-        <w:tc>
-          <w:tcPr>
-            <w:tcW w:w="868" w:type="dxa"/>
-            <w:shd w:val="clear" w:color="auto" w:fill="auto"/>
-            <w:noWrap/>
-          </w:tcPr>
-          <w:p>
-            <w:pPr>
-              <w:rPr>
-                <w:lang w:eastAsia="ja-JP"/>
-              </w:rPr>
-            </w:pPr>
-            <w:r>
-              <w:rPr>
-                <w:lang w:eastAsia="ja-JP"/>
-              </w:rPr>
-              <w:t>0</w:t>
-            </w:r>
-          </w:p>
-        </w:tc>
-        <w:tc>
-          <w:tcPr>
-            <w:tcW w:w="855" w:type="dxa"/>
-            <w:shd w:val="clear" w:color="auto" w:fill="auto"/>
-            <w:noWrap/>
-          </w:tcPr>
-          <w:p>
-            <w:pPr>
-              <w:rPr>
-                <w:lang w:eastAsia="ja-JP"/>
-              </w:rPr>
-            </w:pPr>
-            <w:r>
-              <w:rPr>
-                <w:lang w:eastAsia="ja-JP"/>
-              </w:rPr>
-              <w:t>5</w:t>
-            </w:r>
-          </w:p>
-        </w:tc>
-      </w:tr>
-      <w:tr>
-        <w:trPr>
-          <w:trHeight w:val="255"/>
-        </w:trPr>
-        <w:tc>
-          <w:tcPr>
-            <w:tcW w:w="710" w:type="dxa"/>
-          </w:tcPr>
-          <w:p>
-            <w:pPr>
-              <w:rPr>
-                <w:lang w:eastAsia="ja-JP"/>
-              </w:rPr>
-            </w:pPr>
-            <w:r>
-              <w:rPr>
-                <w:lang w:eastAsia="ja-JP"/>
-              </w:rPr>
-              <w:t>5.4</w:t>
-            </w:r>
-          </w:p>
-        </w:tc>
-        <w:tc>
-          <w:tcPr>
-            <w:tcW w:w="2152" w:type="dxa"/>
-            <w:shd w:val="clear" w:color="auto" w:fill="auto"/>
-            <w:noWrap/>
-          </w:tcPr>
-          <w:p>
-            <w:r>
-              <w:t>Beta tester sign-off</w:t>
-            </w:r>
-          </w:p>
-        </w:tc>
-        <w:tc>
-          <w:tcPr>
-            <w:tcW w:w="2409" w:type="dxa"/>
-          </w:tcPr>
-          <w:p>
-            <w:r>
-              <w:t>Have the beta-testers re-do the tests to ensure issues are resolved.</w:t>
-            </w:r>
-          </w:p>
-        </w:tc>
-        <w:tc>
-          <w:tcPr>
-            <w:tcW w:w="1559" w:type="dxa"/>
-            <w:shd w:val="clear" w:color="auto" w:fill="auto"/>
-            <w:noWrap/>
-          </w:tcPr>
-          <w:p>
-            <w:r>
-              <w:t>Incomplete</w:t>
-            </w:r>
-          </w:p>
-        </w:tc>
-        <w:tc>
-          <w:tcPr>
-            <w:tcW w:w="1276" w:type="dxa"/>
-            <w:shd w:val="clear" w:color="auto" w:fill="auto"/>
-            <w:noWrap/>
-          </w:tcPr>
-          <w:p>
-            <w:r>
-              <w:t>Ryan</w:t>
-            </w:r>
-            <w:r>
-              <w:br/>
-              <w:t>Lenny</w:t>
-            </w:r>
-            <w:r>
-              <w:br/>
-              <w:t>Beau</w:t>
-            </w:r>
-            <w:r>
-              <w:br/>
-              <w:t>Jette</w:t>
-            </w:r>
-          </w:p>
-        </w:tc>
-        <w:tc>
-          <w:tcPr>
-            <w:tcW w:w="850" w:type="dxa"/>
-          </w:tcPr>
-          <w:p>
-            <w:pPr>
-              <w:rPr>
-                <w:lang w:eastAsia="ja-JP"/>
-              </w:rPr>
-            </w:pPr>
-            <w:r>
-              <w:rPr>
-                <w:lang w:eastAsia="ja-JP"/>
-              </w:rPr>
-              <w:t>10</w:t>
-            </w:r>
-          </w:p>
-        </w:tc>
-        <w:tc>
-          <w:tcPr>
-            <w:tcW w:w="868" w:type="dxa"/>
-            <w:shd w:val="clear" w:color="auto" w:fill="auto"/>
-            <w:noWrap/>
-          </w:tcPr>
-          <w:p>
-            <w:pPr>
-              <w:rPr>
-                <w:lang w:eastAsia="ja-JP"/>
-              </w:rPr>
-            </w:pPr>
-            <w:r>
-              <w:rPr>
-                <w:lang w:eastAsia="ja-JP"/>
-              </w:rPr>
-              <w:t>0</w:t>
-            </w:r>
-          </w:p>
-        </w:tc>
-        <w:tc>
-          <w:tcPr>
-            <w:tcW w:w="855" w:type="dxa"/>
-            <w:shd w:val="clear" w:color="auto" w:fill="auto"/>
-            <w:noWrap/>
-          </w:tcPr>
-          <w:p>
-            <w:pPr>
-              <w:rPr>
-                <w:lang w:eastAsia="ja-JP"/>
-              </w:rPr>
-            </w:pPr>
-            <w:r>
-              <w:rPr>
-                <w:lang w:eastAsia="ja-JP"/>
-              </w:rPr>
-              <w:t>10</w:t>
-            </w:r>
-          </w:p>
-        </w:tc>
-      </w:tr>
-      <w:tr>
-        <w:trPr>
-          <w:trHeight w:val="255"/>
-        </w:trPr>
-        <w:tc>
-          <w:tcPr>
-            <w:tcW w:w="710" w:type="dxa"/>
-          </w:tcPr>
-          <w:p>
-            <w:pPr>
-              <w:rPr>
-                <w:lang w:eastAsia="ja-JP"/>
-              </w:rPr>
-            </w:pPr>
-            <w:r>
-              <w:rPr>
-                <w:lang w:eastAsia="ja-JP"/>
-              </w:rPr>
-              <w:t>5.5</w:t>
-            </w:r>
-          </w:p>
-        </w:tc>
-        <w:tc>
-          <w:tcPr>
-            <w:tcW w:w="2152" w:type="dxa"/>
-            <w:shd w:val="clear" w:color="auto" w:fill="auto"/>
-            <w:noWrap/>
-          </w:tcPr>
-          <w:p>
-            <w:r>
-              <w:t>Add confirmation prompt to Clear Error Form button.</w:t>
-            </w:r>
-          </w:p>
-        </w:tc>
-        <w:tc>
-          <w:tcPr>
-            <w:tcW w:w="2409" w:type="dxa"/>
-          </w:tcPr>
-          <w:p>
-            <w:r>
-              <w:t>Prevent accidental clearing of the error form by adding a confirmation dialogue on click.</w:t>
-            </w:r>
-          </w:p>
-        </w:tc>
-        <w:tc>
-          <w:tcPr>
-            <w:tcW w:w="1559" w:type="dxa"/>
-            <w:shd w:val="clear" w:color="auto" w:fill="auto"/>
-            <w:noWrap/>
-          </w:tcPr>
-          <w:p>
-            <w:hyperlink r:id="rId10" w:history="1">
+            <w:tcMar/>
+          </w:tcPr>
+          <w:p>
+            <w:hyperlink w:anchor="chg-code/client/src/components/Error.vue" r:id="rId10">
               <w:r>
                 <w:rPr>
                   <w:rStyle w:val="Hyperlink"/>
@@ -1698,8 +1355,15 @@
             <w:tcW w:w="1276" w:type="dxa"/>
             <w:shd w:val="clear" w:color="auto" w:fill="auto"/>
             <w:noWrap/>
-          </w:tcPr>
-          <w:p>
+            <w:tcMar/>
+          </w:tcPr>
+          <w:p>
+            <w:r>
+              <w:t>Jette</w:t>
+            </w:r>
+            <w:r>
+              <w:br/>
+            </w:r>
             <w:r>
               <w:t>Ryan</w:t>
             </w:r>
@@ -1708,6 +1372,7 @@
         <w:tc>
           <w:tcPr>
             <w:tcW w:w="850" w:type="dxa"/>
+            <w:tcMar/>
           </w:tcPr>
           <w:p>
             <w:pPr>
@@ -1719,7 +1384,7 @@
               <w:rPr>
                 <w:lang w:eastAsia="ja-JP"/>
               </w:rPr>
-              <w:t>1</w:t>
+              <w:t>5</w:t>
             </w:r>
           </w:p>
         </w:tc>
@@ -1728,6 +1393,7 @@
             <w:tcW w:w="868" w:type="dxa"/>
             <w:shd w:val="clear" w:color="auto" w:fill="auto"/>
             <w:noWrap/>
+            <w:tcMar/>
           </w:tcPr>
           <w:p>
             <w:pPr>
@@ -1739,7 +1405,7 @@
               <w:rPr>
                 <w:lang w:eastAsia="ja-JP"/>
               </w:rPr>
-              <w:t>1</w:t>
+              <w:t>4</w:t>
             </w:r>
           </w:p>
         </w:tc>
@@ -1748,6 +1414,7 @@
             <w:tcW w:w="855" w:type="dxa"/>
             <w:shd w:val="clear" w:color="auto" w:fill="auto"/>
             <w:noWrap/>
+            <w:tcMar/>
           </w:tcPr>
           <w:p>
             <w:pPr>
@@ -1771,6 +1438,7 @@
         <w:tc>
           <w:tcPr>
             <w:tcW w:w="710" w:type="dxa"/>
+            <w:tcMar/>
           </w:tcPr>
           <w:p>
             <w:pPr>
@@ -1782,7 +1450,7 @@
               <w:rPr>
                 <w:lang w:eastAsia="ja-JP"/>
               </w:rPr>
-              <w:t>5.6</w:t>
+              <w:t>5.3</w:t>
             </w:r>
           </w:p>
         </w:tc>
@@ -1791,23 +1459,32 @@
             <w:tcW w:w="2152" w:type="dxa"/>
             <w:shd w:val="clear" w:color="auto" w:fill="auto"/>
             <w:noWrap/>
-          </w:tcPr>
-          <w:p>
-            <w:r>
-              <w:t>Update documentation for PRM submission</w:t>
+            <w:tcMar/>
+          </w:tcPr>
+          <w:p>
+            <w:r>
+              <w:t>Demonstration Video</w:t>
             </w:r>
           </w:p>
         </w:tc>
         <w:tc>
           <w:tcPr>
             <w:tcW w:w="2409" w:type="dxa"/>
-          </w:tcPr>
-          <w:p>
-            <w:r>
-              <w:t>Go through documents and ensure they reflect the final project. (Pulled forward from next iteration since work has been done).</w:t>
-            </w:r>
-            <w:bookmarkStart w:id="1" w:name="_GoBack"/>
-            <w:bookmarkEnd w:id="1"/>
+            <w:tcMar/>
+          </w:tcPr>
+          <w:p>
+            <w:r>
+              <w:t>Create a demonstration video for Jim by the 10</w:t>
+            </w:r>
+            <w:r>
+              <w:rPr>
+                <w:vertAlign w:val="superscript"/>
+              </w:rPr>
+              <w:t>th</w:t>
+            </w:r>
+            <w:r>
+              <w:t>. Will need to submit a similar, more polished video for final submission.</w:t>
+            </w:r>
           </w:p>
         </w:tc>
         <w:tc>
@@ -1815,11 +1492,33 @@
             <w:tcW w:w="1559" w:type="dxa"/>
             <w:shd w:val="clear" w:color="auto" w:fill="auto"/>
             <w:noWrap/>
-          </w:tcPr>
-          <w:p>
-            <w:r>
+            <w:tcMar/>
+          </w:tcPr>
+          <w:p w14:noSpellErr="1">
+            <w:r>
+              <w:rPr/>
               <w:t>Incomplete</w:t>
             </w:r>
+          </w:p>
+          <w:p w14:noSpellErr="1">
+            <w:r>
+              <w:rPr/>
+              <w:t>(</w:t>
+            </w:r>
+            <w:hyperlink r:id="R962ccacb998d4cbf">
+              <w:r>
+                <w:rPr>
+                  <w:rStyle w:val="Hyperlink"/>
+                </w:rPr>
+                <w:t>Status</w:t>
+              </w:r>
+            </w:hyperlink>
+            <w:r>
+              <w:rPr/>
+              <w:t>)</w:t>
+            </w:r>
+            <w:bookmarkStart w:name="_GoBack" w:id="1"/>
+            <w:bookmarkEnd w:id="1"/>
           </w:p>
         </w:tc>
         <w:tc>
@@ -1827,16 +1526,18 @@
             <w:tcW w:w="1276" w:type="dxa"/>
             <w:shd w:val="clear" w:color="auto" w:fill="auto"/>
             <w:noWrap/>
-          </w:tcPr>
-          <w:p>
-            <w:r>
-              <w:t>Jette</w:t>
+            <w:tcMar/>
+          </w:tcPr>
+          <w:p>
+            <w:r>
+              <w:t>Lenny</w:t>
             </w:r>
           </w:p>
         </w:tc>
         <w:tc>
           <w:tcPr>
             <w:tcW w:w="850" w:type="dxa"/>
+            <w:tcMar/>
           </w:tcPr>
           <w:p>
             <w:pPr>
@@ -1857,6 +1558,7 @@
             <w:tcW w:w="868" w:type="dxa"/>
             <w:shd w:val="clear" w:color="auto" w:fill="auto"/>
             <w:noWrap/>
+            <w:tcMar/>
           </w:tcPr>
           <w:p>
             <w:pPr>
@@ -1877,6 +1579,7 @@
             <w:tcW w:w="855" w:type="dxa"/>
             <w:shd w:val="clear" w:color="auto" w:fill="auto"/>
             <w:noWrap/>
+            <w:tcMar/>
           </w:tcPr>
           <w:p>
             <w:pPr>
@@ -1888,7 +1591,480 @@
               <w:rPr>
                 <w:lang w:eastAsia="ja-JP"/>
               </w:rPr>
+              <w:t>6</w:t>
+            </w:r>
+          </w:p>
+        </w:tc>
+      </w:tr>
+      <w:tr>
+        <w:trPr>
+          <w:trHeight w:val="255"/>
+        </w:trPr>
+        <w:tc>
+          <w:tcPr>
+            <w:tcW w:w="710" w:type="dxa"/>
+            <w:tcMar/>
+          </w:tcPr>
+          <w:p>
+            <w:pPr>
+              <w:rPr>
+                <w:lang w:eastAsia="ja-JP"/>
+              </w:rPr>
+            </w:pPr>
+            <w:r>
+              <w:rPr>
+                <w:lang w:eastAsia="ja-JP"/>
+              </w:rPr>
+              <w:t>5.4</w:t>
+            </w:r>
+          </w:p>
+        </w:tc>
+        <w:tc>
+          <w:tcPr>
+            <w:tcW w:w="2152" w:type="dxa"/>
+            <w:shd w:val="clear" w:color="auto" w:fill="auto"/>
+            <w:noWrap/>
+            <w:tcMar/>
+          </w:tcPr>
+          <w:p>
+            <w:r>
+              <w:t>Beta tester sign-off</w:t>
+            </w:r>
+          </w:p>
+        </w:tc>
+        <w:tc>
+          <w:tcPr>
+            <w:tcW w:w="2409" w:type="dxa"/>
+            <w:tcMar/>
+          </w:tcPr>
+          <w:p>
+            <w:r>
+              <w:t>Have the beta-testers re-do the tests to ensure issues are resolved.</w:t>
+            </w:r>
+          </w:p>
+        </w:tc>
+        <w:tc>
+          <w:tcPr>
+            <w:tcW w:w="1559" w:type="dxa"/>
+            <w:shd w:val="clear" w:color="auto" w:fill="auto"/>
+            <w:noWrap/>
+            <w:tcMar/>
+          </w:tcPr>
+          <w:p>
+            <w:r>
+              <w:t>Incomplete</w:t>
+            </w:r>
+          </w:p>
+        </w:tc>
+        <w:tc>
+          <w:tcPr>
+            <w:tcW w:w="1276" w:type="dxa"/>
+            <w:shd w:val="clear" w:color="auto" w:fill="auto"/>
+            <w:noWrap/>
+            <w:tcMar/>
+          </w:tcPr>
+          <w:p>
+            <w:r>
+              <w:t>Ryan</w:t>
+            </w:r>
+            <w:r>
+              <w:br/>
+            </w:r>
+            <w:r>
+              <w:t>Lenny</w:t>
+            </w:r>
+            <w:r>
+              <w:br/>
+            </w:r>
+            <w:r>
+              <w:t>Beau</w:t>
+            </w:r>
+            <w:r>
+              <w:br/>
+            </w:r>
+            <w:r>
+              <w:t>Jette</w:t>
+            </w:r>
+          </w:p>
+        </w:tc>
+        <w:tc>
+          <w:tcPr>
+            <w:tcW w:w="850" w:type="dxa"/>
+            <w:tcMar/>
+          </w:tcPr>
+          <w:p>
+            <w:pPr>
+              <w:rPr>
+                <w:lang w:eastAsia="ja-JP"/>
+              </w:rPr>
+            </w:pPr>
+            <w:r>
+              <w:rPr>
+                <w:lang w:eastAsia="ja-JP"/>
+              </w:rPr>
+              <w:t>10</w:t>
+            </w:r>
+          </w:p>
+        </w:tc>
+        <w:tc>
+          <w:tcPr>
+            <w:tcW w:w="868" w:type="dxa"/>
+            <w:shd w:val="clear" w:color="auto" w:fill="auto"/>
+            <w:noWrap/>
+            <w:tcMar/>
+          </w:tcPr>
+          <w:p>
+            <w:pPr>
+              <w:rPr>
+                <w:lang w:eastAsia="ja-JP"/>
+              </w:rPr>
+            </w:pPr>
+            <w:r>
+              <w:rPr>
+                <w:lang w:eastAsia="ja-JP"/>
+              </w:rPr>
+              <w:t>3</w:t>
+            </w:r>
+          </w:p>
+        </w:tc>
+        <w:tc>
+          <w:tcPr>
+            <w:tcW w:w="855" w:type="dxa"/>
+            <w:shd w:val="clear" w:color="auto" w:fill="auto"/>
+            <w:noWrap/>
+            <w:tcMar/>
+          </w:tcPr>
+          <w:p>
+            <w:pPr>
+              <w:rPr>
+                <w:lang w:eastAsia="ja-JP"/>
+              </w:rPr>
+            </w:pPr>
+            <w:r>
+              <w:rPr>
+                <w:lang w:eastAsia="ja-JP"/>
+              </w:rPr>
+              <w:t>2</w:t>
+            </w:r>
+          </w:p>
+        </w:tc>
+      </w:tr>
+      <w:tr>
+        <w:trPr>
+          <w:trHeight w:val="255"/>
+        </w:trPr>
+        <w:tc>
+          <w:tcPr>
+            <w:tcW w:w="710" w:type="dxa"/>
+            <w:tcMar/>
+          </w:tcPr>
+          <w:p>
+            <w:pPr>
+              <w:rPr>
+                <w:lang w:eastAsia="ja-JP"/>
+              </w:rPr>
+            </w:pPr>
+            <w:r>
+              <w:rPr>
+                <w:lang w:eastAsia="ja-JP"/>
+              </w:rPr>
+              <w:t>5.5</w:t>
+            </w:r>
+          </w:p>
+        </w:tc>
+        <w:tc>
+          <w:tcPr>
+            <w:tcW w:w="2152" w:type="dxa"/>
+            <w:shd w:val="clear" w:color="auto" w:fill="auto"/>
+            <w:noWrap/>
+            <w:tcMar/>
+          </w:tcPr>
+          <w:p>
+            <w:r>
+              <w:t>Add confirmation prompt to Clear Error Form button.</w:t>
+            </w:r>
+          </w:p>
+        </w:tc>
+        <w:tc>
+          <w:tcPr>
+            <w:tcW w:w="2409" w:type="dxa"/>
+            <w:tcMar/>
+          </w:tcPr>
+          <w:p>
+            <w:r>
+              <w:t>Prevent accidental clearing of the error form by adding a confirmation dialogue on click.</w:t>
+            </w:r>
+          </w:p>
+        </w:tc>
+        <w:tc>
+          <w:tcPr>
+            <w:tcW w:w="1559" w:type="dxa"/>
+            <w:shd w:val="clear" w:color="auto" w:fill="auto"/>
+            <w:noWrap/>
+            <w:tcMar/>
+          </w:tcPr>
+          <w:p>
+            <w:hyperlink w:history="1" r:id="rId12">
+              <w:r>
+                <w:rPr>
+                  <w:rStyle w:val="Hyperlink"/>
+                </w:rPr>
+                <w:t>Complete</w:t>
+              </w:r>
+            </w:hyperlink>
+          </w:p>
+        </w:tc>
+        <w:tc>
+          <w:tcPr>
+            <w:tcW w:w="1276" w:type="dxa"/>
+            <w:shd w:val="clear" w:color="auto" w:fill="auto"/>
+            <w:noWrap/>
+            <w:tcMar/>
+          </w:tcPr>
+          <w:p>
+            <w:r>
+              <w:t>Ryan</w:t>
+            </w:r>
+          </w:p>
+        </w:tc>
+        <w:tc>
+          <w:tcPr>
+            <w:tcW w:w="850" w:type="dxa"/>
+            <w:tcMar/>
+          </w:tcPr>
+          <w:p>
+            <w:pPr>
+              <w:rPr>
+                <w:lang w:eastAsia="ja-JP"/>
+              </w:rPr>
+            </w:pPr>
+            <w:r>
+              <w:rPr>
+                <w:lang w:eastAsia="ja-JP"/>
+              </w:rPr>
               <w:t>1</w:t>
+            </w:r>
+          </w:p>
+        </w:tc>
+        <w:tc>
+          <w:tcPr>
+            <w:tcW w:w="868" w:type="dxa"/>
+            <w:shd w:val="clear" w:color="auto" w:fill="auto"/>
+            <w:noWrap/>
+            <w:tcMar/>
+          </w:tcPr>
+          <w:p>
+            <w:pPr>
+              <w:rPr>
+                <w:lang w:eastAsia="ja-JP"/>
+              </w:rPr>
+            </w:pPr>
+            <w:r>
+              <w:rPr>
+                <w:lang w:eastAsia="ja-JP"/>
+              </w:rPr>
+              <w:t>1</w:t>
+            </w:r>
+          </w:p>
+        </w:tc>
+        <w:tc>
+          <w:tcPr>
+            <w:tcW w:w="855" w:type="dxa"/>
+            <w:shd w:val="clear" w:color="auto" w:fill="auto"/>
+            <w:noWrap/>
+            <w:tcMar/>
+          </w:tcPr>
+          <w:p>
+            <w:pPr>
+              <w:rPr>
+                <w:lang w:eastAsia="ja-JP"/>
+              </w:rPr>
+            </w:pPr>
+            <w:r>
+              <w:rPr>
+                <w:lang w:eastAsia="ja-JP"/>
+              </w:rPr>
+              <w:t>0</w:t>
+            </w:r>
+          </w:p>
+        </w:tc>
+      </w:tr>
+      <w:tr>
+        <w:trPr>
+          <w:trHeight w:val="255"/>
+        </w:trPr>
+        <w:tc>
+          <w:tcPr>
+            <w:tcW w:w="710" w:type="dxa"/>
+            <w:tcMar/>
+          </w:tcPr>
+          <w:p>
+            <w:pPr>
+              <w:rPr>
+                <w:lang w:eastAsia="ja-JP"/>
+              </w:rPr>
+            </w:pPr>
+            <w:r>
+              <w:rPr>
+                <w:lang w:eastAsia="ja-JP"/>
+              </w:rPr>
+              <w:t>5.6</w:t>
+            </w:r>
+          </w:p>
+        </w:tc>
+        <w:tc>
+          <w:tcPr>
+            <w:tcW w:w="2152" w:type="dxa"/>
+            <w:shd w:val="clear" w:color="auto" w:fill="auto"/>
+            <w:noWrap/>
+            <w:tcMar/>
+          </w:tcPr>
+          <w:p>
+            <w:r>
+              <w:t>Update documentation for PRM submission</w:t>
+            </w:r>
+          </w:p>
+        </w:tc>
+        <w:tc>
+          <w:tcPr>
+            <w:tcW w:w="2409" w:type="dxa"/>
+            <w:tcMar/>
+          </w:tcPr>
+          <w:p>
+            <w:r>
+              <w:t>Go through documents and ensure they reflect the final project. (Pulled forward from next iteration since work has been done).</w:t>
+            </w:r>
+          </w:p>
+        </w:tc>
+        <w:tc>
+          <w:tcPr>
+            <w:tcW w:w="1559" w:type="dxa"/>
+            <w:shd w:val="clear" w:color="auto" w:fill="auto"/>
+            <w:noWrap/>
+            <w:tcMar/>
+          </w:tcPr>
+          <w:p>
+            <w:r>
+              <w:t>Incomplete</w:t>
+            </w:r>
+          </w:p>
+          <w:p>
+            <w:r>
+              <w:t xml:space="preserve">- </w:t>
+            </w:r>
+            <w:hyperlink r:id="rId13">
+              <w:r>
+                <w:rPr>
+                  <w:rStyle w:val="Hyperlink"/>
+                </w:rPr>
+                <w:t>SWFR</w:t>
+              </w:r>
+            </w:hyperlink>
+          </w:p>
+          <w:p>
+            <w:r>
+              <w:t xml:space="preserve">- </w:t>
+            </w:r>
+            <w:hyperlink r:id="rId14">
+              <w:r>
+                <w:rPr>
+                  <w:rStyle w:val="Hyperlink"/>
+                </w:rPr>
+                <w:t>System Architecture</w:t>
+              </w:r>
+            </w:hyperlink>
+          </w:p>
+          <w:p>
+            <w:r>
+              <w:t xml:space="preserve">- </w:t>
+            </w:r>
+            <w:hyperlink r:id="rId15">
+              <w:r>
+                <w:rPr>
+                  <w:rStyle w:val="Hyperlink"/>
+                </w:rPr>
+                <w:t>EER Diagram</w:t>
+              </w:r>
+            </w:hyperlink>
+          </w:p>
+        </w:tc>
+        <w:tc>
+          <w:tcPr>
+            <w:tcW w:w="1276" w:type="dxa"/>
+            <w:shd w:val="clear" w:color="auto" w:fill="auto"/>
+            <w:noWrap/>
+            <w:tcMar/>
+          </w:tcPr>
+          <w:p>
+            <w:r>
+              <w:t>Jette</w:t>
+            </w:r>
+            <w:r>
+              <w:br/>
+            </w:r>
+            <w:r>
+              <w:t>Ryan</w:t>
+            </w:r>
+          </w:p>
+        </w:tc>
+        <w:tc>
+          <w:tcPr>
+            <w:tcW w:w="850" w:type="dxa"/>
+            <w:tcMar/>
+          </w:tcPr>
+          <w:p>
+            <w:pPr>
+              <w:rPr>
+                <w:lang w:eastAsia="ja-JP"/>
+              </w:rPr>
+            </w:pPr>
+            <w:r>
+              <w:rPr>
+                <w:lang w:eastAsia="ja-JP"/>
+              </w:rPr>
+              <w:t>5</w:t>
+            </w:r>
+          </w:p>
+        </w:tc>
+        <w:tc>
+          <w:tcPr>
+            <w:tcW w:w="868" w:type="dxa"/>
+            <w:shd w:val="clear" w:color="auto" w:fill="auto"/>
+            <w:noWrap/>
+            <w:tcMar/>
+          </w:tcPr>
+          <w:p>
+            <w:pPr>
+              <w:rPr>
+                <w:lang w:eastAsia="ja-JP"/>
+              </w:rPr>
+            </w:pPr>
+            <w:r>
+              <w:rPr>
+                <w:lang w:eastAsia="ja-JP"/>
+              </w:rPr>
+              <w:t>4</w:t>
+            </w:r>
+          </w:p>
+        </w:tc>
+        <w:tc>
+          <w:tcPr>
+            <w:tcW w:w="855" w:type="dxa"/>
+            <w:shd w:val="clear" w:color="auto" w:fill="auto"/>
+            <w:noWrap/>
+            <w:tcMar/>
+          </w:tcPr>
+          <w:p>
+            <w:pPr>
+              <w:rPr>
+                <w:lang w:eastAsia="ja-JP"/>
+              </w:rPr>
+            </w:pPr>
+            <w:r>
+              <w:rPr>
+                <w:lang w:eastAsia="ja-JP"/>
+              </w:rPr>
+              <w:t>2</w:t>
             </w:r>
           </w:p>
         </w:tc>
@@ -1900,9 +2076,9 @@
       <w:pPr>
         <w:pStyle w:val="Heading1"/>
         <w:sectPr>
-          <w:headerReference w:type="default" r:id="rId11"/>
-          <w:footerReference w:type="default" r:id="rId12"/>
-          <w:pgSz w:w="12240" w:h="15840" w:code="1"/>
+          <w:headerReference w:type="default" r:id="rId16"/>
+          <w:footerReference w:type="default" r:id="rId17"/>
+          <w:pgSz w:w="12240" w:h="15840" w:orient="portrait" w:code="1"/>
           <w:pgMar w:top="1440" w:right="1440" w:bottom="1440" w:left="1440" w:header="720" w:footer="720" w:gutter="0"/>
           <w:cols w:space="720"/>
         </w:sectPr>
@@ -1938,10 +2114,10 @@
           <w:tcPr>
             <w:tcW w:w="3113" w:type="dxa"/>
             <w:tcBorders>
-              <w:top w:val="single" w:sz="4" w:space="0" w:color="auto"/>
-              <w:left w:val="single" w:sz="4" w:space="0" w:color="auto"/>
-              <w:bottom w:val="single" w:sz="4" w:space="0" w:color="auto"/>
-              <w:right w:val="single" w:sz="4" w:space="0" w:color="auto"/>
+              <w:top w:val="single" w:color="auto" w:sz="4" w:space="0"/>
+              <w:left w:val="single" w:color="auto" w:sz="4" w:space="0"/>
+              <w:bottom w:val="single" w:color="auto" w:sz="4" w:space="0"/>
+              <w:right w:val="single" w:color="auto" w:sz="4" w:space="0"/>
             </w:tcBorders>
             <w:shd w:val="clear" w:color="auto" w:fill="C0C0C0"/>
           </w:tcPr>
@@ -1950,7 +2126,7 @@
               <w:widowControl/>
               <w:spacing w:before="60" w:line="240" w:lineRule="auto"/>
               <w:rPr>
-                <w:rFonts w:ascii="Arial" w:eastAsia="Arial" w:hAnsi="Arial" w:cs="Arial"/>
+                <w:rFonts w:ascii="Arial" w:hAnsi="Arial" w:eastAsia="Arial" w:cs="Arial"/>
                 <w:b/>
                 <w:bCs/>
                 <w:sz w:val="18"/>
@@ -1960,7 +2136,7 @@
             </w:pPr>
             <w:r>
               <w:rPr>
-                <w:rFonts w:ascii="Arial" w:eastAsia="Arial" w:hAnsi="Arial" w:cs="Arial"/>
+                <w:rFonts w:ascii="Arial" w:hAnsi="Arial" w:eastAsia="Arial" w:cs="Arial"/>
                 <w:b/>
                 <w:bCs/>
                 <w:sz w:val="18"/>
@@ -1975,10 +2151,10 @@
           <w:tcPr>
             <w:tcW w:w="1435" w:type="dxa"/>
             <w:tcBorders>
-              <w:top w:val="single" w:sz="4" w:space="0" w:color="auto"/>
-              <w:left w:val="single" w:sz="4" w:space="0" w:color="auto"/>
-              <w:bottom w:val="single" w:sz="4" w:space="0" w:color="auto"/>
-              <w:right w:val="single" w:sz="4" w:space="0" w:color="auto"/>
+              <w:top w:val="single" w:color="auto" w:sz="4" w:space="0"/>
+              <w:left w:val="single" w:color="auto" w:sz="4" w:space="0"/>
+              <w:bottom w:val="single" w:color="auto" w:sz="4" w:space="0"/>
+              <w:right w:val="single" w:color="auto" w:sz="4" w:space="0"/>
             </w:tcBorders>
             <w:shd w:val="clear" w:color="auto" w:fill="C0C0C0"/>
           </w:tcPr>
@@ -1987,7 +2163,7 @@
               <w:widowControl/>
               <w:spacing w:before="60" w:line="240" w:lineRule="auto"/>
               <w:rPr>
-                <w:rFonts w:ascii="Arial" w:eastAsia="Arial" w:hAnsi="Arial" w:cs="Arial"/>
+                <w:rFonts w:ascii="Arial" w:hAnsi="Arial" w:eastAsia="Arial" w:cs="Arial"/>
                 <w:b/>
                 <w:bCs/>
                 <w:sz w:val="18"/>
@@ -1997,7 +2173,7 @@
             </w:pPr>
             <w:r>
               <w:rPr>
-                <w:rFonts w:ascii="Arial" w:eastAsia="Arial" w:hAnsi="Arial" w:cs="Arial"/>
+                <w:rFonts w:ascii="Arial" w:hAnsi="Arial" w:eastAsia="Arial" w:cs="Arial"/>
                 <w:b/>
                 <w:bCs/>
                 <w:sz w:val="18"/>
@@ -2012,10 +2188,10 @@
           <w:tcPr>
             <w:tcW w:w="4802" w:type="dxa"/>
             <w:tcBorders>
-              <w:top w:val="single" w:sz="4" w:space="0" w:color="auto"/>
-              <w:left w:val="single" w:sz="4" w:space="0" w:color="auto"/>
-              <w:bottom w:val="single" w:sz="4" w:space="0" w:color="auto"/>
-              <w:right w:val="single" w:sz="4" w:space="0" w:color="auto"/>
+              <w:top w:val="single" w:color="auto" w:sz="4" w:space="0"/>
+              <w:left w:val="single" w:color="auto" w:sz="4" w:space="0"/>
+              <w:bottom w:val="single" w:color="auto" w:sz="4" w:space="0"/>
+              <w:right w:val="single" w:color="auto" w:sz="4" w:space="0"/>
             </w:tcBorders>
             <w:shd w:val="clear" w:color="auto" w:fill="C0C0C0"/>
           </w:tcPr>
@@ -2024,7 +2200,7 @@
               <w:widowControl/>
               <w:spacing w:before="60" w:line="240" w:lineRule="auto"/>
               <w:rPr>
-                <w:rFonts w:ascii="Arial" w:eastAsia="Arial" w:hAnsi="Arial" w:cs="Arial"/>
+                <w:rFonts w:ascii="Arial" w:hAnsi="Arial" w:eastAsia="Arial" w:cs="Arial"/>
                 <w:b/>
                 <w:bCs/>
                 <w:sz w:val="18"/>
@@ -2034,7 +2210,7 @@
             </w:pPr>
             <w:r>
               <w:rPr>
-                <w:rFonts w:ascii="Arial" w:eastAsia="Arial" w:hAnsi="Arial" w:cs="Arial"/>
+                <w:rFonts w:ascii="Arial" w:hAnsi="Arial" w:eastAsia="Arial" w:cs="Arial"/>
                 <w:b/>
                 <w:bCs/>
                 <w:sz w:val="18"/>
@@ -2051,23 +2227,23 @@
           <w:tcPr>
             <w:tcW w:w="3113" w:type="dxa"/>
             <w:tcBorders>
-              <w:top w:val="single" w:sz="4" w:space="0" w:color="auto"/>
-              <w:left w:val="single" w:sz="4" w:space="0" w:color="auto"/>
-              <w:bottom w:val="single" w:sz="4" w:space="0" w:color="auto"/>
-              <w:right w:val="single" w:sz="4" w:space="0" w:color="auto"/>
+              <w:top w:val="single" w:color="auto" w:sz="4" w:space="0"/>
+              <w:left w:val="single" w:color="auto" w:sz="4" w:space="0"/>
+              <w:bottom w:val="single" w:color="auto" w:sz="4" w:space="0"/>
+              <w:right w:val="single" w:color="auto" w:sz="4" w:space="0"/>
             </w:tcBorders>
             <w:shd w:val="clear" w:color="auto" w:fill="auto"/>
           </w:tcPr>
           <w:p>
             <w:pPr>
               <w:rPr>
-                <w:rFonts w:asciiTheme="minorHAnsi" w:eastAsia="Arial" w:hAnsiTheme="minorHAnsi" w:cstheme="minorBidi"/>
+                <w:rFonts w:eastAsia="Arial" w:asciiTheme="minorHAnsi" w:hAnsiTheme="minorHAnsi" w:cstheme="minorBidi"/>
                 <w:lang w:eastAsia="ja-JP"/>
               </w:rPr>
             </w:pPr>
             <w:r>
               <w:rPr>
-                <w:rFonts w:asciiTheme="minorHAnsi" w:eastAsia="Arial" w:hAnsiTheme="minorHAnsi" w:cstheme="minorBidi"/>
+                <w:rFonts w:eastAsia="Arial" w:asciiTheme="minorHAnsi" w:hAnsiTheme="minorHAnsi" w:cstheme="minorBidi"/>
                 <w:lang w:eastAsia="ja-JP"/>
               </w:rPr>
               <w:t xml:space="preserve">Issue 1 – unreproducible error </w:t>
@@ -2078,10 +2254,10 @@
           <w:tcPr>
             <w:tcW w:w="1435" w:type="dxa"/>
             <w:tcBorders>
-              <w:top w:val="single" w:sz="4" w:space="0" w:color="auto"/>
-              <w:left w:val="single" w:sz="4" w:space="0" w:color="auto"/>
-              <w:bottom w:val="single" w:sz="4" w:space="0" w:color="auto"/>
-              <w:right w:val="single" w:sz="4" w:space="0" w:color="auto"/>
+              <w:top w:val="single" w:color="auto" w:sz="4" w:space="0"/>
+              <w:left w:val="single" w:color="auto" w:sz="4" w:space="0"/>
+              <w:bottom w:val="single" w:color="auto" w:sz="4" w:space="0"/>
+              <w:right w:val="single" w:color="auto" w:sz="4" w:space="0"/>
             </w:tcBorders>
             <w:shd w:val="clear" w:color="auto" w:fill="auto"/>
           </w:tcPr>
@@ -2089,12 +2265,12 @@
             <w:pPr>
               <w:spacing w:line="240" w:lineRule="auto"/>
               <w:rPr>
-                <w:rFonts w:asciiTheme="minorHAnsi" w:eastAsia="Arial" w:hAnsiTheme="minorHAnsi" w:cstheme="minorBidi"/>
+                <w:rFonts w:eastAsia="Arial" w:asciiTheme="minorHAnsi" w:hAnsiTheme="minorHAnsi" w:cstheme="minorBidi"/>
               </w:rPr>
             </w:pPr>
             <w:r>
               <w:rPr>
-                <w:rFonts w:asciiTheme="minorHAnsi" w:eastAsia="Arial" w:hAnsiTheme="minorHAnsi" w:cstheme="minorBidi"/>
+                <w:rFonts w:eastAsia="Arial" w:asciiTheme="minorHAnsi" w:hAnsiTheme="minorHAnsi" w:cstheme="minorBidi"/>
               </w:rPr>
               <w:t>Resolved</w:t>
             </w:r>
@@ -2104,16 +2280,36 @@
           <w:tcPr>
             <w:tcW w:w="4802" w:type="dxa"/>
             <w:tcBorders>
-              <w:top w:val="single" w:sz="4" w:space="0" w:color="auto"/>
-              <w:left w:val="single" w:sz="4" w:space="0" w:color="auto"/>
-              <w:bottom w:val="single" w:sz="4" w:space="0" w:color="auto"/>
-              <w:right w:val="single" w:sz="4" w:space="0" w:color="auto"/>
+              <w:top w:val="single" w:color="auto" w:sz="4" w:space="0"/>
+              <w:left w:val="single" w:color="auto" w:sz="4" w:space="0"/>
+              <w:bottom w:val="single" w:color="auto" w:sz="4" w:space="0"/>
+              <w:right w:val="single" w:color="auto" w:sz="4" w:space="0"/>
             </w:tcBorders>
             <w:shd w:val="clear" w:color="auto" w:fill="auto"/>
           </w:tcPr>
           <w:p>
             <w:r>
-              <w:t>Due to incorrectly interpreting multiple similar beta test reports, this issue was given multiple work items in the initial iteration plan, which have been properly condensed. While a team member was able to witness the error, we have been unable to reproduce the issue despite knowing the exact steps that caused it, and we believe it was a transient issue caused by server resource management problems that we are resolving with work item 5.1</w:t>
+              <w:t xml:space="preserve">Due to incorrectly interpreting multiple similar beta test reports, this issue was given multiple work items in the initial iteration plan, which have been properly condensed. While a team member was able to witness the error, we have been unable to reproduce the issue despite knowing the exact steps that caused it, and we believe it was a transient issue caused by server resource management problems that we are </w:t>
+            </w:r>
+            <w:proofErr w:type="gramStart"/>
+            <w:r>
+              <w:t>hope</w:t>
+            </w:r>
+            <w:proofErr w:type="gramEnd"/>
+            <w:r>
+              <w:t xml:space="preserve"> to have resolved</w:t>
+            </w:r>
+            <w:r>
+              <w:t xml:space="preserve"> with </w:t>
+            </w:r>
+            <w:r>
+              <w:t>Work Item</w:t>
+            </w:r>
+            <w:r>
+              <w:t xml:space="preserve"> 5.1</w:t>
+            </w:r>
+            <w:r>
+              <w:t>.</w:t>
             </w:r>
           </w:p>
         </w:tc>
@@ -2123,10 +2319,10 @@
           <w:tcPr>
             <w:tcW w:w="3113" w:type="dxa"/>
             <w:tcBorders>
-              <w:top w:val="single" w:sz="4" w:space="0" w:color="auto"/>
-              <w:left w:val="single" w:sz="4" w:space="0" w:color="auto"/>
-              <w:bottom w:val="single" w:sz="4" w:space="0" w:color="auto"/>
-              <w:right w:val="single" w:sz="4" w:space="0" w:color="auto"/>
+              <w:top w:val="single" w:color="auto" w:sz="4" w:space="0"/>
+              <w:left w:val="single" w:color="auto" w:sz="4" w:space="0"/>
+              <w:bottom w:val="single" w:color="auto" w:sz="4" w:space="0"/>
+              <w:right w:val="single" w:color="auto" w:sz="4" w:space="0"/>
             </w:tcBorders>
             <w:shd w:val="clear" w:color="auto" w:fill="auto"/>
           </w:tcPr>
@@ -2135,13 +2331,13 @@
               <w:widowControl/>
               <w:spacing w:before="60"/>
               <w:rPr>
-                <w:rFonts w:asciiTheme="minorHAnsi" w:eastAsia="Arial" w:hAnsiTheme="minorHAnsi" w:cstheme="minorBidi"/>
+                <w:rFonts w:eastAsia="Arial" w:asciiTheme="minorHAnsi" w:hAnsiTheme="minorHAnsi" w:cstheme="minorBidi"/>
                 <w:lang w:eastAsia="ja-JP"/>
               </w:rPr>
             </w:pPr>
             <w:r>
               <w:rPr>
-                <w:rFonts w:asciiTheme="minorHAnsi" w:eastAsia="Arial" w:hAnsiTheme="minorHAnsi" w:cstheme="minorBidi"/>
+                <w:rFonts w:eastAsia="Arial" w:asciiTheme="minorHAnsi" w:hAnsiTheme="minorHAnsi" w:cstheme="minorBidi"/>
                 <w:lang w:eastAsia="ja-JP"/>
               </w:rPr>
               <w:t>Issue 2 – Download .csv file</w:t>
@@ -2152,10 +2348,10 @@
           <w:tcPr>
             <w:tcW w:w="1435" w:type="dxa"/>
             <w:tcBorders>
-              <w:top w:val="single" w:sz="4" w:space="0" w:color="auto"/>
-              <w:left w:val="single" w:sz="4" w:space="0" w:color="auto"/>
-              <w:bottom w:val="single" w:sz="4" w:space="0" w:color="auto"/>
-              <w:right w:val="single" w:sz="4" w:space="0" w:color="auto"/>
+              <w:top w:val="single" w:color="auto" w:sz="4" w:space="0"/>
+              <w:left w:val="single" w:color="auto" w:sz="4" w:space="0"/>
+              <w:bottom w:val="single" w:color="auto" w:sz="4" w:space="0"/>
+              <w:right w:val="single" w:color="auto" w:sz="4" w:space="0"/>
             </w:tcBorders>
             <w:shd w:val="clear" w:color="auto" w:fill="auto"/>
           </w:tcPr>
@@ -2164,12 +2360,12 @@
               <w:widowControl/>
               <w:spacing w:before="60" w:line="240" w:lineRule="auto"/>
               <w:rPr>
-                <w:rFonts w:asciiTheme="minorHAnsi" w:eastAsia="Arial" w:hAnsiTheme="minorHAnsi" w:cstheme="minorBidi"/>
+                <w:rFonts w:eastAsia="Arial" w:asciiTheme="minorHAnsi" w:hAnsiTheme="minorHAnsi" w:cstheme="minorBidi"/>
               </w:rPr>
             </w:pPr>
             <w:r>
               <w:rPr>
-                <w:rFonts w:asciiTheme="minorHAnsi" w:eastAsia="Arial" w:hAnsiTheme="minorHAnsi" w:cstheme="minorBidi"/>
+                <w:rFonts w:eastAsia="Arial" w:asciiTheme="minorHAnsi" w:hAnsiTheme="minorHAnsi" w:cstheme="minorBidi"/>
               </w:rPr>
               <w:t>Resolved</w:t>
             </w:r>
@@ -2179,10 +2375,10 @@
           <w:tcPr>
             <w:tcW w:w="4802" w:type="dxa"/>
             <w:tcBorders>
-              <w:top w:val="single" w:sz="4" w:space="0" w:color="auto"/>
-              <w:left w:val="single" w:sz="4" w:space="0" w:color="auto"/>
-              <w:bottom w:val="single" w:sz="4" w:space="0" w:color="auto"/>
-              <w:right w:val="single" w:sz="4" w:space="0" w:color="auto"/>
+              <w:top w:val="single" w:color="auto" w:sz="4" w:space="0"/>
+              <w:left w:val="single" w:color="auto" w:sz="4" w:space="0"/>
+              <w:bottom w:val="single" w:color="auto" w:sz="4" w:space="0"/>
+              <w:right w:val="single" w:color="auto" w:sz="4" w:space="0"/>
             </w:tcBorders>
             <w:shd w:val="clear" w:color="auto" w:fill="auto"/>
           </w:tcPr>
@@ -2191,25 +2387,14 @@
               <w:widowControl/>
               <w:spacing w:before="60"/>
               <w:rPr>
-                <w:rFonts w:asciiTheme="minorHAnsi" w:eastAsia="Arial" w:hAnsiTheme="minorHAnsi" w:cstheme="minorBidi"/>
+                <w:rFonts w:eastAsia="Arial" w:asciiTheme="minorHAnsi" w:hAnsiTheme="minorHAnsi" w:cstheme="minorBidi"/>
               </w:rPr>
             </w:pPr>
             <w:r>
-              <w:t>T</w:t>
-            </w:r>
-            <w:r>
-              <w:rPr>
-                <w:sz w:val="22"/>
-                <w:szCs w:val="22"/>
-              </w:rPr>
-              <w:t>his feature relies on all tables having data entered. As we are allowing fields to be hidden, some tables will not have any data entered for a specific error. This causes the report not to run. As this feature was not one that we were planning on providing, it has been deleted</w:t>
-            </w:r>
-            <w:r>
-              <w:rPr>
-                <w:sz w:val="24"/>
-                <w:szCs w:val="24"/>
-              </w:rPr>
-              <w:t>.</w:t>
+              <w:rPr>
+                <w:rFonts w:eastAsia="Arial" w:asciiTheme="minorHAnsi" w:hAnsiTheme="minorHAnsi" w:cstheme="minorBidi"/>
+              </w:rPr>
+              <w:t>This feature relies on all tables having data entered. As we are allowing fields to be hidden, some tables will not have any data entered for a specific error. This causes the report not to run. As this feature was not one that we were planning on providing, it has been deleted.</w:t>
             </w:r>
           </w:p>
         </w:tc>
@@ -2310,12 +2495,12 @@
         <w:tblW w:w="5543" w:type="dxa"/>
         <w:tblInd w:w="720" w:type="dxa"/>
         <w:tblBorders>
-          <w:top w:val="single" w:sz="4" w:space="0" w:color="auto"/>
-          <w:left w:val="single" w:sz="4" w:space="0" w:color="auto"/>
-          <w:bottom w:val="single" w:sz="4" w:space="0" w:color="auto"/>
-          <w:right w:val="single" w:sz="4" w:space="0" w:color="auto"/>
-          <w:insideH w:val="single" w:sz="4" w:space="0" w:color="auto"/>
-          <w:insideV w:val="single" w:sz="4" w:space="0" w:color="auto"/>
+          <w:top w:val="single" w:color="auto" w:sz="4" w:space="0"/>
+          <w:left w:val="single" w:color="auto" w:sz="4" w:space="0"/>
+          <w:bottom w:val="single" w:color="auto" w:sz="4" w:space="0"/>
+          <w:right w:val="single" w:color="auto" w:sz="4" w:space="0"/>
+          <w:insideH w:val="single" w:color="auto" w:sz="4" w:space="0"/>
+          <w:insideV w:val="single" w:color="auto" w:sz="4" w:space="0"/>
         </w:tblBorders>
         <w:tblLook w:val="0000" w:firstRow="0" w:lastRow="0" w:firstColumn="0" w:lastColumn="0" w:noHBand="0" w:noVBand="0"/>
       </w:tblPr>
@@ -2460,7 +2645,7 @@
             </w:pPr>
             <w:r>
               <w:rPr>
-                <w:rFonts w:ascii="Times" w:eastAsia="Times" w:hAnsi="Times" w:cs="Times"/>
+                <w:rFonts w:ascii="Times" w:hAnsi="Times" w:eastAsia="Times" w:cs="Times"/>
                 <w:b/>
                 <w:bCs/>
                 <w:color w:val="70AD47" w:themeColor="accent6"/>
@@ -2501,8 +2686,13 @@
         </w:numPr>
       </w:pPr>
       <w:r>
-        <w:t>Work Items: Planned compared to actually completed</w:t>
+        <w:t xml:space="preserve">Work Items: Planned compared to </w:t>
       </w:r>
+      <w:proofErr w:type="gramStart"/>
+      <w:r>
+        <w:t>actually completed</w:t>
+      </w:r>
+      <w:proofErr w:type="gramEnd"/>
     </w:p>
     <w:p>
       <w:pPr>
@@ -2553,7 +2743,7 @@
       </w:pPr>
     </w:p>
     <w:sectPr>
-      <w:pgSz w:w="12240" w:h="15840" w:code="1"/>
+      <w:pgSz w:w="12240" w:h="15840" w:orient="portrait" w:code="1"/>
       <w:pgMar w:top="1440" w:right="1440" w:bottom="1440" w:left="1440" w:header="720" w:footer="720" w:gutter="0"/>
       <w:cols w:space="720"/>
     </w:sectPr>
@@ -2562,7 +2752,7 @@
 </file>
 
 <file path=word/endnotes.xml><?xml version="1.0" encoding="utf-8"?>
-<w:endnotes xmlns:wpc="http://schemas.microsoft.com/office/word/2010/wordprocessingCanvas" xmlns:mc="http://schemas.openxmlformats.org/markup-compatibility/2006" xmlns:o="urn:schemas-microsoft-com:office:office" xmlns:r="http://schemas.openxmlformats.org/officeDocument/2006/relationships" xmlns:m="http://schemas.openxmlformats.org/officeDocument/2006/math" xmlns:v="urn:schemas-microsoft-com:vml" xmlns:wp14="http://schemas.microsoft.com/office/word/2010/wordprocessingDrawing" xmlns:wp="http://schemas.openxmlformats.org/drawingml/2006/wordprocessingDrawing" xmlns:w10="urn:schemas-microsoft-com:office:word" xmlns:w="http://schemas.openxmlformats.org/wordprocessingml/2006/main" xmlns:w14="http://schemas.microsoft.com/office/word/2010/wordml" xmlns:w15="http://schemas.microsoft.com/office/word/2012/wordml" xmlns:wpg="http://schemas.microsoft.com/office/word/2010/wordprocessingGroup" xmlns:wpi="http://schemas.microsoft.com/office/word/2010/wordprocessingInk" xmlns:wne="http://schemas.microsoft.com/office/word/2006/wordml" xmlns:wps="http://schemas.microsoft.com/office/word/2010/wordprocessingShape" mc:Ignorable="w14 w15 wp14">
+<w:endnotes xmlns:wpc="http://schemas.microsoft.com/office/word/2010/wordprocessingCanvas" xmlns:cx="http://schemas.microsoft.com/office/drawing/2014/chartex" xmlns:cx1="http://schemas.microsoft.com/office/drawing/2015/9/8/chartex" xmlns:cx2="http://schemas.microsoft.com/office/drawing/2015/10/21/chartex" xmlns:cx3="http://schemas.microsoft.com/office/drawing/2016/5/9/chartex" xmlns:cx4="http://schemas.microsoft.com/office/drawing/2016/5/10/chartex" xmlns:cx5="http://schemas.microsoft.com/office/drawing/2016/5/11/chartex" xmlns:cx6="http://schemas.microsoft.com/office/drawing/2016/5/12/chartex" xmlns:cx7="http://schemas.microsoft.com/office/drawing/2016/5/13/chartex" xmlns:cx8="http://schemas.microsoft.com/office/drawing/2016/5/14/chartex" xmlns:mc="http://schemas.openxmlformats.org/markup-compatibility/2006" xmlns:aink="http://schemas.microsoft.com/office/drawing/2016/ink" xmlns:am3d="http://schemas.microsoft.com/office/drawing/2017/model3d" xmlns:o="urn:schemas-microsoft-com:office:office" xmlns:r="http://schemas.openxmlformats.org/officeDocument/2006/relationships" xmlns:m="http://schemas.openxmlformats.org/officeDocument/2006/math" xmlns:v="urn:schemas-microsoft-com:vml" xmlns:wp14="http://schemas.microsoft.com/office/word/2010/wordprocessingDrawing" xmlns:wp="http://schemas.openxmlformats.org/drawingml/2006/wordprocessingDrawing" xmlns:w10="urn:schemas-microsoft-com:office:word" xmlns:w="http://schemas.openxmlformats.org/wordprocessingml/2006/main" xmlns:w14="http://schemas.microsoft.com/office/word/2010/wordml" xmlns:w15="http://schemas.microsoft.com/office/word/2012/wordml" xmlns:w16cid="http://schemas.microsoft.com/office/word/2016/wordml/cid" xmlns:w16se="http://schemas.microsoft.com/office/word/2015/wordml/symex" xmlns:wpg="http://schemas.microsoft.com/office/word/2010/wordprocessingGroup" xmlns:wpi="http://schemas.microsoft.com/office/word/2010/wordprocessingInk" xmlns:wne="http://schemas.microsoft.com/office/word/2006/wordml" xmlns:wps="http://schemas.microsoft.com/office/word/2010/wordprocessingShape" mc:Ignorable="w14 w15 w16se w16cid wp14">
   <w:endnote w:type="separator" w:id="-1">
     <w:p>
       <w:r>
@@ -2588,17 +2778,17 @@
 </file>
 
 <file path=word/footer1.xml><?xml version="1.0" encoding="utf-8"?>
-<w:ftr xmlns:wpc="http://schemas.microsoft.com/office/word/2010/wordprocessingCanvas" xmlns:mc="http://schemas.openxmlformats.org/markup-compatibility/2006" xmlns:o="urn:schemas-microsoft-com:office:office" xmlns:r="http://schemas.openxmlformats.org/officeDocument/2006/relationships" xmlns:m="http://schemas.openxmlformats.org/officeDocument/2006/math" xmlns:v="urn:schemas-microsoft-com:vml" xmlns:wp14="http://schemas.microsoft.com/office/word/2010/wordprocessingDrawing" xmlns:wp="http://schemas.openxmlformats.org/drawingml/2006/wordprocessingDrawing" xmlns:w10="urn:schemas-microsoft-com:office:word" xmlns:w="http://schemas.openxmlformats.org/wordprocessingml/2006/main" xmlns:w14="http://schemas.microsoft.com/office/word/2010/wordml" xmlns:w15="http://schemas.microsoft.com/office/word/2012/wordml" xmlns:wpg="http://schemas.microsoft.com/office/word/2010/wordprocessingGroup" xmlns:wpi="http://schemas.microsoft.com/office/word/2010/wordprocessingInk" xmlns:wne="http://schemas.microsoft.com/office/word/2006/wordml" xmlns:wps="http://schemas.microsoft.com/office/word/2010/wordprocessingShape" mc:Ignorable="w14 w15 wp14">
+<w:ftr xmlns:wpc="http://schemas.microsoft.com/office/word/2010/wordprocessingCanvas" xmlns:cx="http://schemas.microsoft.com/office/drawing/2014/chartex" xmlns:cx1="http://schemas.microsoft.com/office/drawing/2015/9/8/chartex" xmlns:cx2="http://schemas.microsoft.com/office/drawing/2015/10/21/chartex" xmlns:cx3="http://schemas.microsoft.com/office/drawing/2016/5/9/chartex" xmlns:cx4="http://schemas.microsoft.com/office/drawing/2016/5/10/chartex" xmlns:cx5="http://schemas.microsoft.com/office/drawing/2016/5/11/chartex" xmlns:cx6="http://schemas.microsoft.com/office/drawing/2016/5/12/chartex" xmlns:cx7="http://schemas.microsoft.com/office/drawing/2016/5/13/chartex" xmlns:cx8="http://schemas.microsoft.com/office/drawing/2016/5/14/chartex" xmlns:mc="http://schemas.openxmlformats.org/markup-compatibility/2006" xmlns:aink="http://schemas.microsoft.com/office/drawing/2016/ink" xmlns:am3d="http://schemas.microsoft.com/office/drawing/2017/model3d" xmlns:o="urn:schemas-microsoft-com:office:office" xmlns:r="http://schemas.openxmlformats.org/officeDocument/2006/relationships" xmlns:m="http://schemas.openxmlformats.org/officeDocument/2006/math" xmlns:v="urn:schemas-microsoft-com:vml" xmlns:wp14="http://schemas.microsoft.com/office/word/2010/wordprocessingDrawing" xmlns:wp="http://schemas.openxmlformats.org/drawingml/2006/wordprocessingDrawing" xmlns:w10="urn:schemas-microsoft-com:office:word" xmlns:w="http://schemas.openxmlformats.org/wordprocessingml/2006/main" xmlns:w14="http://schemas.microsoft.com/office/word/2010/wordml" xmlns:w15="http://schemas.microsoft.com/office/word/2012/wordml" xmlns:w16cid="http://schemas.microsoft.com/office/word/2016/wordml/cid" xmlns:w16se="http://schemas.microsoft.com/office/word/2015/wordml/symex" xmlns:wpg="http://schemas.microsoft.com/office/word/2010/wordprocessingGroup" xmlns:wpi="http://schemas.microsoft.com/office/word/2010/wordprocessingInk" xmlns:wne="http://schemas.microsoft.com/office/word/2006/wordml" xmlns:wps="http://schemas.microsoft.com/office/word/2010/wordprocessingShape" mc:Ignorable="w14 w15 w16se w16cid wp14">
   <w:tbl>
     <w:tblPr>
       <w:tblW w:w="0" w:type="auto"/>
       <w:tblBorders>
-        <w:top w:val="single" w:sz="6" w:space="0" w:color="auto"/>
-        <w:left w:val="single" w:sz="6" w:space="0" w:color="auto"/>
-        <w:bottom w:val="single" w:sz="6" w:space="0" w:color="auto"/>
-        <w:right w:val="single" w:sz="6" w:space="0" w:color="auto"/>
-        <w:insideH w:val="single" w:sz="6" w:space="0" w:color="auto"/>
-        <w:insideV w:val="single" w:sz="6" w:space="0" w:color="auto"/>
+        <w:top w:val="single" w:color="auto" w:sz="6" w:space="0"/>
+        <w:left w:val="single" w:color="auto" w:sz="6" w:space="0"/>
+        <w:bottom w:val="single" w:color="auto" w:sz="6" w:space="0"/>
+        <w:right w:val="single" w:color="auto" w:sz="6" w:space="0"/>
+        <w:insideH w:val="single" w:color="auto" w:sz="6" w:space="0"/>
+        <w:insideV w:val="single" w:color="auto" w:sz="6" w:space="0"/>
       </w:tblBorders>
       <w:tblLayout w:type="fixed"/>
       <w:tblLook w:val="0000" w:firstRow="0" w:lastRow="0" w:firstColumn="0" w:lastColumn="0" w:noHBand="0" w:noVBand="0"/>
@@ -2779,7 +2969,7 @@
 </file>
 
 <file path=word/footnotes.xml><?xml version="1.0" encoding="utf-8"?>
-<w:footnotes xmlns:wpc="http://schemas.microsoft.com/office/word/2010/wordprocessingCanvas" xmlns:mc="http://schemas.openxmlformats.org/markup-compatibility/2006" xmlns:o="urn:schemas-microsoft-com:office:office" xmlns:r="http://schemas.openxmlformats.org/officeDocument/2006/relationships" xmlns:m="http://schemas.openxmlformats.org/officeDocument/2006/math" xmlns:v="urn:schemas-microsoft-com:vml" xmlns:wp14="http://schemas.microsoft.com/office/word/2010/wordprocessingDrawing" xmlns:wp="http://schemas.openxmlformats.org/drawingml/2006/wordprocessingDrawing" xmlns:w10="urn:schemas-microsoft-com:office:word" xmlns:w="http://schemas.openxmlformats.org/wordprocessingml/2006/main" xmlns:w14="http://schemas.microsoft.com/office/word/2010/wordml" xmlns:w15="http://schemas.microsoft.com/office/word/2012/wordml" xmlns:wpg="http://schemas.microsoft.com/office/word/2010/wordprocessingGroup" xmlns:wpi="http://schemas.microsoft.com/office/word/2010/wordprocessingInk" xmlns:wne="http://schemas.microsoft.com/office/word/2006/wordml" xmlns:wps="http://schemas.microsoft.com/office/word/2010/wordprocessingShape" mc:Ignorable="w14 w15 wp14">
+<w:footnotes xmlns:wpc="http://schemas.microsoft.com/office/word/2010/wordprocessingCanvas" xmlns:cx="http://schemas.microsoft.com/office/drawing/2014/chartex" xmlns:cx1="http://schemas.microsoft.com/office/drawing/2015/9/8/chartex" xmlns:cx2="http://schemas.microsoft.com/office/drawing/2015/10/21/chartex" xmlns:cx3="http://schemas.microsoft.com/office/drawing/2016/5/9/chartex" xmlns:cx4="http://schemas.microsoft.com/office/drawing/2016/5/10/chartex" xmlns:cx5="http://schemas.microsoft.com/office/drawing/2016/5/11/chartex" xmlns:cx6="http://schemas.microsoft.com/office/drawing/2016/5/12/chartex" xmlns:cx7="http://schemas.microsoft.com/office/drawing/2016/5/13/chartex" xmlns:cx8="http://schemas.microsoft.com/office/drawing/2016/5/14/chartex" xmlns:mc="http://schemas.openxmlformats.org/markup-compatibility/2006" xmlns:aink="http://schemas.microsoft.com/office/drawing/2016/ink" xmlns:am3d="http://schemas.microsoft.com/office/drawing/2017/model3d" xmlns:o="urn:schemas-microsoft-com:office:office" xmlns:r="http://schemas.openxmlformats.org/officeDocument/2006/relationships" xmlns:m="http://schemas.openxmlformats.org/officeDocument/2006/math" xmlns:v="urn:schemas-microsoft-com:vml" xmlns:wp14="http://schemas.microsoft.com/office/word/2010/wordprocessingDrawing" xmlns:wp="http://schemas.openxmlformats.org/drawingml/2006/wordprocessingDrawing" xmlns:w10="urn:schemas-microsoft-com:office:word" xmlns:w="http://schemas.openxmlformats.org/wordprocessingml/2006/main" xmlns:w14="http://schemas.microsoft.com/office/word/2010/wordml" xmlns:w15="http://schemas.microsoft.com/office/word/2012/wordml" xmlns:w16cid="http://schemas.microsoft.com/office/word/2016/wordml/cid" xmlns:w16se="http://schemas.microsoft.com/office/word/2015/wordml/symex" xmlns:wpg="http://schemas.microsoft.com/office/word/2010/wordprocessingGroup" xmlns:wpi="http://schemas.microsoft.com/office/word/2010/wordprocessingInk" xmlns:wne="http://schemas.microsoft.com/office/word/2006/wordml" xmlns:wps="http://schemas.microsoft.com/office/word/2010/wordprocessingShape" mc:Ignorable="w14 w15 w16se w16cid wp14">
   <w:footnote w:type="separator" w:id="-1">
     <w:p>
       <w:r>
@@ -2805,17 +2995,17 @@
 </file>
 
 <file path=word/header1.xml><?xml version="1.0" encoding="utf-8"?>
-<w:hdr xmlns:wpc="http://schemas.microsoft.com/office/word/2010/wordprocessingCanvas" xmlns:mc="http://schemas.openxmlformats.org/markup-compatibility/2006" xmlns:o="urn:schemas-microsoft-com:office:office" xmlns:r="http://schemas.openxmlformats.org/officeDocument/2006/relationships" xmlns:m="http://schemas.openxmlformats.org/officeDocument/2006/math" xmlns:v="urn:schemas-microsoft-com:vml" xmlns:wp14="http://schemas.microsoft.com/office/word/2010/wordprocessingDrawing" xmlns:wp="http://schemas.openxmlformats.org/drawingml/2006/wordprocessingDrawing" xmlns:w10="urn:schemas-microsoft-com:office:word" xmlns:w="http://schemas.openxmlformats.org/wordprocessingml/2006/main" xmlns:w14="http://schemas.microsoft.com/office/word/2010/wordml" xmlns:w15="http://schemas.microsoft.com/office/word/2012/wordml" xmlns:wpg="http://schemas.microsoft.com/office/word/2010/wordprocessingGroup" xmlns:wpi="http://schemas.microsoft.com/office/word/2010/wordprocessingInk" xmlns:wne="http://schemas.microsoft.com/office/word/2006/wordml" xmlns:wps="http://schemas.microsoft.com/office/word/2010/wordprocessingShape" mc:Ignorable="w14 w15 wp14">
+<w:hdr xmlns:wpc="http://schemas.microsoft.com/office/word/2010/wordprocessingCanvas" xmlns:cx="http://schemas.microsoft.com/office/drawing/2014/chartex" xmlns:cx1="http://schemas.microsoft.com/office/drawing/2015/9/8/chartex" xmlns:cx2="http://schemas.microsoft.com/office/drawing/2015/10/21/chartex" xmlns:cx3="http://schemas.microsoft.com/office/drawing/2016/5/9/chartex" xmlns:cx4="http://schemas.microsoft.com/office/drawing/2016/5/10/chartex" xmlns:cx5="http://schemas.microsoft.com/office/drawing/2016/5/11/chartex" xmlns:cx6="http://schemas.microsoft.com/office/drawing/2016/5/12/chartex" xmlns:cx7="http://schemas.microsoft.com/office/drawing/2016/5/13/chartex" xmlns:cx8="http://schemas.microsoft.com/office/drawing/2016/5/14/chartex" xmlns:mc="http://schemas.openxmlformats.org/markup-compatibility/2006" xmlns:aink="http://schemas.microsoft.com/office/drawing/2016/ink" xmlns:am3d="http://schemas.microsoft.com/office/drawing/2017/model3d" xmlns:o="urn:schemas-microsoft-com:office:office" xmlns:r="http://schemas.openxmlformats.org/officeDocument/2006/relationships" xmlns:m="http://schemas.openxmlformats.org/officeDocument/2006/math" xmlns:v="urn:schemas-microsoft-com:vml" xmlns:wp14="http://schemas.microsoft.com/office/word/2010/wordprocessingDrawing" xmlns:wp="http://schemas.openxmlformats.org/drawingml/2006/wordprocessingDrawing" xmlns:w10="urn:schemas-microsoft-com:office:word" xmlns:w="http://schemas.openxmlformats.org/wordprocessingml/2006/main" xmlns:w14="http://schemas.microsoft.com/office/word/2010/wordml" xmlns:w15="http://schemas.microsoft.com/office/word/2012/wordml" xmlns:w16cid="http://schemas.microsoft.com/office/word/2016/wordml/cid" xmlns:w16se="http://schemas.microsoft.com/office/word/2015/wordml/symex" xmlns:wpg="http://schemas.microsoft.com/office/word/2010/wordprocessingGroup" xmlns:wpi="http://schemas.microsoft.com/office/word/2010/wordprocessingInk" xmlns:wne="http://schemas.microsoft.com/office/word/2006/wordml" xmlns:wps="http://schemas.microsoft.com/office/word/2010/wordprocessingShape" mc:Ignorable="w14 w15 w16se w16cid wp14">
   <w:tbl>
     <w:tblPr>
       <w:tblW w:w="0" w:type="auto"/>
       <w:tblBorders>
-        <w:top w:val="single" w:sz="6" w:space="0" w:color="auto"/>
-        <w:left w:val="single" w:sz="6" w:space="0" w:color="auto"/>
-        <w:bottom w:val="single" w:sz="6" w:space="0" w:color="auto"/>
-        <w:right w:val="single" w:sz="6" w:space="0" w:color="auto"/>
-        <w:insideH w:val="single" w:sz="6" w:space="0" w:color="auto"/>
-        <w:insideV w:val="single" w:sz="6" w:space="0" w:color="auto"/>
+        <w:top w:val="single" w:color="auto" w:sz="6" w:space="0"/>
+        <w:left w:val="single" w:color="auto" w:sz="6" w:space="0"/>
+        <w:bottom w:val="single" w:color="auto" w:sz="6" w:space="0"/>
+        <w:right w:val="single" w:color="auto" w:sz="6" w:space="0"/>
+        <w:insideH w:val="single" w:color="auto" w:sz="6" w:space="0"/>
+        <w:insideV w:val="single" w:color="auto" w:sz="6" w:space="0"/>
       </w:tblBorders>
       <w:tblLayout w:type="fixed"/>
       <w:tblLook w:val="0000" w:firstRow="0" w:lastRow="0" w:firstColumn="0" w:lastColumn="0" w:noHBand="0" w:noVBand="0"/>
@@ -2855,8 +3045,13 @@
             <w:ind w:right="68"/>
           </w:pPr>
           <w:r>
-            <w:t>Team Pharmacon</w:t>
+            <w:t xml:space="preserve">Team </w:t>
           </w:r>
+          <w:proofErr w:type="spellStart"/>
+          <w:r>
+            <w:t>Pharmacon</w:t>
+          </w:r>
+          <w:proofErr w:type="spellEnd"/>
         </w:p>
       </w:tc>
     </w:tr>
@@ -2909,7 +3104,7 @@
 </file>
 
 <file path=word/numbering.xml><?xml version="1.0" encoding="utf-8"?>
-<w:numbering xmlns:wpc="http://schemas.microsoft.com/office/word/2010/wordprocessingCanvas" xmlns:mc="http://schemas.openxmlformats.org/markup-compatibility/2006" xmlns:o="urn:schemas-microsoft-com:office:office" xmlns:r="http://schemas.openxmlformats.org/officeDocument/2006/relationships" xmlns:m="http://schemas.openxmlformats.org/officeDocument/2006/math" xmlns:v="urn:schemas-microsoft-com:vml" xmlns:wp14="http://schemas.microsoft.com/office/word/2010/wordprocessingDrawing" xmlns:wp="http://schemas.openxmlformats.org/drawingml/2006/wordprocessingDrawing" xmlns:w10="urn:schemas-microsoft-com:office:word" xmlns:w="http://schemas.openxmlformats.org/wordprocessingml/2006/main" xmlns:w14="http://schemas.microsoft.com/office/word/2010/wordml" xmlns:w15="http://schemas.microsoft.com/office/word/2012/wordml" xmlns:wpg="http://schemas.microsoft.com/office/word/2010/wordprocessingGroup" xmlns:wpi="http://schemas.microsoft.com/office/word/2010/wordprocessingInk" xmlns:wne="http://schemas.microsoft.com/office/word/2006/wordml" xmlns:wps="http://schemas.microsoft.com/office/word/2010/wordprocessingShape" mc:Ignorable="w14 w15 wp14">
+<w:numbering xmlns:wpc="http://schemas.microsoft.com/office/word/2010/wordprocessingCanvas" xmlns:cx="http://schemas.microsoft.com/office/drawing/2014/chartex" xmlns:cx1="http://schemas.microsoft.com/office/drawing/2015/9/8/chartex" xmlns:cx2="http://schemas.microsoft.com/office/drawing/2015/10/21/chartex" xmlns:cx3="http://schemas.microsoft.com/office/drawing/2016/5/9/chartex" xmlns:cx4="http://schemas.microsoft.com/office/drawing/2016/5/10/chartex" xmlns:cx5="http://schemas.microsoft.com/office/drawing/2016/5/11/chartex" xmlns:cx6="http://schemas.microsoft.com/office/drawing/2016/5/12/chartex" xmlns:cx7="http://schemas.microsoft.com/office/drawing/2016/5/13/chartex" xmlns:cx8="http://schemas.microsoft.com/office/drawing/2016/5/14/chartex" xmlns:mc="http://schemas.openxmlformats.org/markup-compatibility/2006" xmlns:aink="http://schemas.microsoft.com/office/drawing/2016/ink" xmlns:am3d="http://schemas.microsoft.com/office/drawing/2017/model3d" xmlns:o="urn:schemas-microsoft-com:office:office" xmlns:r="http://schemas.openxmlformats.org/officeDocument/2006/relationships" xmlns:m="http://schemas.openxmlformats.org/officeDocument/2006/math" xmlns:v="urn:schemas-microsoft-com:vml" xmlns:wp14="http://schemas.microsoft.com/office/word/2010/wordprocessingDrawing" xmlns:wp="http://schemas.openxmlformats.org/drawingml/2006/wordprocessingDrawing" xmlns:w10="urn:schemas-microsoft-com:office:word" xmlns:w="http://schemas.openxmlformats.org/wordprocessingml/2006/main" xmlns:w14="http://schemas.microsoft.com/office/word/2010/wordml" xmlns:w15="http://schemas.microsoft.com/office/word/2012/wordml" xmlns:w16cid="http://schemas.microsoft.com/office/word/2016/wordml/cid" xmlns:w16se="http://schemas.microsoft.com/office/word/2015/wordml/symex" xmlns:wpg="http://schemas.microsoft.com/office/word/2010/wordprocessingGroup" xmlns:wpi="http://schemas.microsoft.com/office/word/2010/wordprocessingInk" xmlns:wne="http://schemas.microsoft.com/office/word/2006/wordml" xmlns:wps="http://schemas.microsoft.com/office/word/2010/wordprocessingShape" mc:Ignorable="w14 w15 w16se w16cid wp14">
   <w:abstractNum w:abstractNumId="0" w15:restartNumberingAfterBreak="0">
     <w:nsid w:val="FFFFFFFB"/>
     <w:multiLevelType w:val="multilevel"/>
@@ -2926,7 +3121,7 @@
         <w:ind w:left="1080" w:hanging="360"/>
       </w:pPr>
       <w:rPr>
-        <w:rFonts w:ascii="Symbol" w:hAnsi="Symbol" w:hint="default"/>
+        <w:rFonts w:hint="default" w:ascii="Symbol" w:hAnsi="Symbol"/>
       </w:rPr>
     </w:lvl>
     <w:lvl w:ilvl="1">
@@ -3012,7 +3207,7 @@
         <w:ind w:left="360" w:hanging="360"/>
       </w:pPr>
       <w:rPr>
-        <w:rFonts w:ascii="Symbol" w:hAnsi="Symbol" w:hint="default"/>
+        <w:rFonts w:hint="default" w:ascii="Symbol" w:hAnsi="Symbol"/>
       </w:rPr>
     </w:lvl>
   </w:abstractNum>
@@ -3115,7 +3310,7 @@
         <w:ind w:left="720" w:hanging="360"/>
       </w:pPr>
       <w:rPr>
-        <w:rFonts w:ascii="Symbol" w:hAnsi="Symbol" w:hint="default"/>
+        <w:rFonts w:hint="default" w:ascii="Symbol" w:hAnsi="Symbol"/>
       </w:rPr>
     </w:lvl>
     <w:lvl w:ilvl="1" w:tplc="0C090003" w:tentative="1">
@@ -3127,7 +3322,7 @@
         <w:ind w:left="1440" w:hanging="360"/>
       </w:pPr>
       <w:rPr>
-        <w:rFonts w:ascii="Courier New" w:hAnsi="Courier New" w:cs="Courier New" w:hint="default"/>
+        <w:rFonts w:hint="default" w:ascii="Courier New" w:hAnsi="Courier New" w:cs="Courier New"/>
       </w:rPr>
     </w:lvl>
     <w:lvl w:ilvl="2" w:tplc="0C090005" w:tentative="1">
@@ -3139,7 +3334,7 @@
         <w:ind w:left="2160" w:hanging="360"/>
       </w:pPr>
       <w:rPr>
-        <w:rFonts w:ascii="Wingdings" w:hAnsi="Wingdings" w:hint="default"/>
+        <w:rFonts w:hint="default" w:ascii="Wingdings" w:hAnsi="Wingdings"/>
       </w:rPr>
     </w:lvl>
     <w:lvl w:ilvl="3" w:tplc="0C090001" w:tentative="1">
@@ -3151,7 +3346,7 @@
         <w:ind w:left="2880" w:hanging="360"/>
       </w:pPr>
       <w:rPr>
-        <w:rFonts w:ascii="Symbol" w:hAnsi="Symbol" w:hint="default"/>
+        <w:rFonts w:hint="default" w:ascii="Symbol" w:hAnsi="Symbol"/>
       </w:rPr>
     </w:lvl>
     <w:lvl w:ilvl="4" w:tplc="0C090003" w:tentative="1">
@@ -3163,7 +3358,7 @@
         <w:ind w:left="3600" w:hanging="360"/>
       </w:pPr>
       <w:rPr>
-        <w:rFonts w:ascii="Courier New" w:hAnsi="Courier New" w:cs="Courier New" w:hint="default"/>
+        <w:rFonts w:hint="default" w:ascii="Courier New" w:hAnsi="Courier New" w:cs="Courier New"/>
       </w:rPr>
     </w:lvl>
     <w:lvl w:ilvl="5" w:tplc="0C090005" w:tentative="1">
@@ -3175,7 +3370,7 @@
         <w:ind w:left="4320" w:hanging="360"/>
       </w:pPr>
       <w:rPr>
-        <w:rFonts w:ascii="Wingdings" w:hAnsi="Wingdings" w:hint="default"/>
+        <w:rFonts w:hint="default" w:ascii="Wingdings" w:hAnsi="Wingdings"/>
       </w:rPr>
     </w:lvl>
     <w:lvl w:ilvl="6" w:tplc="0C090001" w:tentative="1">
@@ -3187,7 +3382,7 @@
         <w:ind w:left="5040" w:hanging="360"/>
       </w:pPr>
       <w:rPr>
-        <w:rFonts w:ascii="Symbol" w:hAnsi="Symbol" w:hint="default"/>
+        <w:rFonts w:hint="default" w:ascii="Symbol" w:hAnsi="Symbol"/>
       </w:rPr>
     </w:lvl>
     <w:lvl w:ilvl="7" w:tplc="0C090003" w:tentative="1">
@@ -3199,7 +3394,7 @@
         <w:ind w:left="5760" w:hanging="360"/>
       </w:pPr>
       <w:rPr>
-        <w:rFonts w:ascii="Courier New" w:hAnsi="Courier New" w:cs="Courier New" w:hint="default"/>
+        <w:rFonts w:hint="default" w:ascii="Courier New" w:hAnsi="Courier New" w:cs="Courier New"/>
       </w:rPr>
     </w:lvl>
     <w:lvl w:ilvl="8" w:tplc="0C090005" w:tentative="1">
@@ -3211,7 +3406,7 @@
         <w:ind w:left="6480" w:hanging="360"/>
       </w:pPr>
       <w:rPr>
-        <w:rFonts w:ascii="Wingdings" w:hAnsi="Wingdings" w:hint="default"/>
+        <w:rFonts w:hint="default" w:ascii="Wingdings" w:hAnsi="Wingdings"/>
       </w:rPr>
     </w:lvl>
   </w:abstractNum>
@@ -3231,7 +3426,7 @@
         <w:ind w:left="360" w:hanging="360"/>
       </w:pPr>
       <w:rPr>
-        <w:rFonts w:ascii="Symbol" w:hAnsi="Symbol" w:hint="default"/>
+        <w:rFonts w:hint="default" w:ascii="Symbol" w:hAnsi="Symbol"/>
       </w:rPr>
     </w:lvl>
   </w:abstractNum>
@@ -3247,7 +3442,7 @@
         <w:ind w:left="720" w:hanging="360"/>
       </w:pPr>
       <w:rPr>
-        <w:rFonts w:ascii="Arial" w:eastAsia="Arial" w:hAnsi="Arial" w:cs="Arial" w:hint="default"/>
+        <w:rFonts w:hint="default" w:ascii="Arial" w:hAnsi="Arial" w:eastAsia="Arial" w:cs="Arial"/>
       </w:rPr>
     </w:lvl>
     <w:lvl w:ilvl="1" w:tplc="0C090003" w:tentative="1">
@@ -3259,7 +3454,7 @@
         <w:ind w:left="1440" w:hanging="360"/>
       </w:pPr>
       <w:rPr>
-        <w:rFonts w:ascii="Courier New" w:hAnsi="Courier New" w:cs="Courier New" w:hint="default"/>
+        <w:rFonts w:hint="default" w:ascii="Courier New" w:hAnsi="Courier New" w:cs="Courier New"/>
       </w:rPr>
     </w:lvl>
     <w:lvl w:ilvl="2" w:tplc="0C090005" w:tentative="1">
@@ -3271,7 +3466,7 @@
         <w:ind w:left="2160" w:hanging="360"/>
       </w:pPr>
       <w:rPr>
-        <w:rFonts w:ascii="Wingdings" w:hAnsi="Wingdings" w:hint="default"/>
+        <w:rFonts w:hint="default" w:ascii="Wingdings" w:hAnsi="Wingdings"/>
       </w:rPr>
     </w:lvl>
     <w:lvl w:ilvl="3" w:tplc="0C090001" w:tentative="1">
@@ -3283,7 +3478,7 @@
         <w:ind w:left="2880" w:hanging="360"/>
       </w:pPr>
       <w:rPr>
-        <w:rFonts w:ascii="Symbol" w:hAnsi="Symbol" w:hint="default"/>
+        <w:rFonts w:hint="default" w:ascii="Symbol" w:hAnsi="Symbol"/>
       </w:rPr>
     </w:lvl>
     <w:lvl w:ilvl="4" w:tplc="0C090003" w:tentative="1">
@@ -3295,7 +3490,7 @@
         <w:ind w:left="3600" w:hanging="360"/>
       </w:pPr>
       <w:rPr>
-        <w:rFonts w:ascii="Courier New" w:hAnsi="Courier New" w:cs="Courier New" w:hint="default"/>
+        <w:rFonts w:hint="default" w:ascii="Courier New" w:hAnsi="Courier New" w:cs="Courier New"/>
       </w:rPr>
     </w:lvl>
     <w:lvl w:ilvl="5" w:tplc="0C090005" w:tentative="1">
@@ -3307,7 +3502,7 @@
         <w:ind w:left="4320" w:hanging="360"/>
       </w:pPr>
       <w:rPr>
-        <w:rFonts w:ascii="Wingdings" w:hAnsi="Wingdings" w:hint="default"/>
+        <w:rFonts w:hint="default" w:ascii="Wingdings" w:hAnsi="Wingdings"/>
       </w:rPr>
     </w:lvl>
     <w:lvl w:ilvl="6" w:tplc="0C090001" w:tentative="1">
@@ -3319,7 +3514,7 @@
         <w:ind w:left="5040" w:hanging="360"/>
       </w:pPr>
       <w:rPr>
-        <w:rFonts w:ascii="Symbol" w:hAnsi="Symbol" w:hint="default"/>
+        <w:rFonts w:hint="default" w:ascii="Symbol" w:hAnsi="Symbol"/>
       </w:rPr>
     </w:lvl>
     <w:lvl w:ilvl="7" w:tplc="0C090003" w:tentative="1">
@@ -3331,7 +3526,7 @@
         <w:ind w:left="5760" w:hanging="360"/>
       </w:pPr>
       <w:rPr>
-        <w:rFonts w:ascii="Courier New" w:hAnsi="Courier New" w:cs="Courier New" w:hint="default"/>
+        <w:rFonts w:hint="default" w:ascii="Courier New" w:hAnsi="Courier New" w:cs="Courier New"/>
       </w:rPr>
     </w:lvl>
     <w:lvl w:ilvl="8" w:tplc="0C090005" w:tentative="1">
@@ -3343,7 +3538,7 @@
         <w:ind w:left="6480" w:hanging="360"/>
       </w:pPr>
       <w:rPr>
-        <w:rFonts w:ascii="Wingdings" w:hAnsi="Wingdings" w:hint="default"/>
+        <w:rFonts w:hint="default" w:ascii="Wingdings" w:hAnsi="Wingdings"/>
       </w:rPr>
     </w:lvl>
   </w:abstractNum>
@@ -3476,7 +3671,7 @@
         <w:ind w:left="360" w:hanging="360"/>
       </w:pPr>
       <w:rPr>
-        <w:rFonts w:ascii="Symbol" w:hAnsi="Symbol" w:hint="default"/>
+        <w:rFonts w:hint="default" w:ascii="Symbol" w:hAnsi="Symbol"/>
       </w:rPr>
     </w:lvl>
   </w:abstractNum>
@@ -3496,7 +3691,7 @@
         <w:ind w:left="1440" w:hanging="360"/>
       </w:pPr>
       <w:rPr>
-        <w:rFonts w:ascii="Wingdings" w:hAnsi="Wingdings" w:hint="default"/>
+        <w:rFonts w:hint="default" w:ascii="Wingdings" w:hAnsi="Wingdings"/>
       </w:rPr>
     </w:lvl>
     <w:lvl w:ilvl="1">
@@ -3511,7 +3706,7 @@
         <w:ind w:left="2160" w:hanging="360"/>
       </w:pPr>
       <w:rPr>
-        <w:rFonts w:ascii="Courier New" w:hAnsi="Courier New" w:cs="Courier New" w:hint="default"/>
+        <w:rFonts w:hint="default" w:ascii="Courier New" w:hAnsi="Courier New" w:cs="Courier New"/>
       </w:rPr>
     </w:lvl>
     <w:lvl w:ilvl="2">
@@ -3526,7 +3721,7 @@
         <w:ind w:left="2880" w:hanging="360"/>
       </w:pPr>
       <w:rPr>
-        <w:rFonts w:ascii="Wingdings" w:hAnsi="Wingdings" w:hint="default"/>
+        <w:rFonts w:hint="default" w:ascii="Wingdings" w:hAnsi="Wingdings"/>
       </w:rPr>
     </w:lvl>
     <w:lvl w:ilvl="3">
@@ -3541,7 +3736,7 @@
         <w:ind w:left="3600" w:hanging="360"/>
       </w:pPr>
       <w:rPr>
-        <w:rFonts w:ascii="Symbol" w:hAnsi="Symbol" w:hint="default"/>
+        <w:rFonts w:hint="default" w:ascii="Symbol" w:hAnsi="Symbol"/>
       </w:rPr>
     </w:lvl>
     <w:lvl w:ilvl="4">
@@ -3556,7 +3751,7 @@
         <w:ind w:left="4320" w:hanging="360"/>
       </w:pPr>
       <w:rPr>
-        <w:rFonts w:ascii="Courier New" w:hAnsi="Courier New" w:cs="Courier New" w:hint="default"/>
+        <w:rFonts w:hint="default" w:ascii="Courier New" w:hAnsi="Courier New" w:cs="Courier New"/>
       </w:rPr>
     </w:lvl>
     <w:lvl w:ilvl="5">
@@ -3571,7 +3766,7 @@
         <w:ind w:left="5040" w:hanging="360"/>
       </w:pPr>
       <w:rPr>
-        <w:rFonts w:ascii="Wingdings" w:hAnsi="Wingdings" w:hint="default"/>
+        <w:rFonts w:hint="default" w:ascii="Wingdings" w:hAnsi="Wingdings"/>
       </w:rPr>
     </w:lvl>
     <w:lvl w:ilvl="6">
@@ -3586,7 +3781,7 @@
         <w:ind w:left="5760" w:hanging="360"/>
       </w:pPr>
       <w:rPr>
-        <w:rFonts w:ascii="Symbol" w:hAnsi="Symbol" w:hint="default"/>
+        <w:rFonts w:hint="default" w:ascii="Symbol" w:hAnsi="Symbol"/>
       </w:rPr>
     </w:lvl>
     <w:lvl w:ilvl="7">
@@ -3601,7 +3796,7 @@
         <w:ind w:left="6480" w:hanging="360"/>
       </w:pPr>
       <w:rPr>
-        <w:rFonts w:ascii="Courier New" w:hAnsi="Courier New" w:cs="Courier New" w:hint="default"/>
+        <w:rFonts w:hint="default" w:ascii="Courier New" w:hAnsi="Courier New" w:cs="Courier New"/>
       </w:rPr>
     </w:lvl>
     <w:lvl w:ilvl="8">
@@ -3616,7 +3811,7 @@
         <w:ind w:left="7200" w:hanging="360"/>
       </w:pPr>
       <w:rPr>
-        <w:rFonts w:ascii="Wingdings" w:hAnsi="Wingdings" w:hint="default"/>
+        <w:rFonts w:hint="default" w:ascii="Wingdings" w:hAnsi="Wingdings"/>
       </w:rPr>
     </w:lvl>
   </w:abstractNum>
@@ -3632,7 +3827,7 @@
         <w:ind w:left="720" w:hanging="360"/>
       </w:pPr>
       <w:rPr>
-        <w:rFonts w:ascii="Arial" w:eastAsia="Arial" w:hAnsi="Arial" w:cs="Arial" w:hint="default"/>
+        <w:rFonts w:hint="default" w:ascii="Arial" w:hAnsi="Arial" w:eastAsia="Arial" w:cs="Arial"/>
       </w:rPr>
     </w:lvl>
     <w:lvl w:ilvl="1" w:tplc="0C090003" w:tentative="1">
@@ -3644,7 +3839,7 @@
         <w:ind w:left="1440" w:hanging="360"/>
       </w:pPr>
       <w:rPr>
-        <w:rFonts w:ascii="Courier New" w:hAnsi="Courier New" w:cs="Courier New" w:hint="default"/>
+        <w:rFonts w:hint="default" w:ascii="Courier New" w:hAnsi="Courier New" w:cs="Courier New"/>
       </w:rPr>
     </w:lvl>
     <w:lvl w:ilvl="2" w:tplc="0C090005" w:tentative="1">
@@ -3656,7 +3851,7 @@
         <w:ind w:left="2160" w:hanging="360"/>
       </w:pPr>
       <w:rPr>
-        <w:rFonts w:ascii="Wingdings" w:hAnsi="Wingdings" w:hint="default"/>
+        <w:rFonts w:hint="default" w:ascii="Wingdings" w:hAnsi="Wingdings"/>
       </w:rPr>
     </w:lvl>
     <w:lvl w:ilvl="3" w:tplc="0C090001" w:tentative="1">
@@ -3668,7 +3863,7 @@
         <w:ind w:left="2880" w:hanging="360"/>
       </w:pPr>
       <w:rPr>
-        <w:rFonts w:ascii="Symbol" w:hAnsi="Symbol" w:hint="default"/>
+        <w:rFonts w:hint="default" w:ascii="Symbol" w:hAnsi="Symbol"/>
       </w:rPr>
     </w:lvl>
     <w:lvl w:ilvl="4" w:tplc="0C090003" w:tentative="1">
@@ -3680,7 +3875,7 @@
         <w:ind w:left="3600" w:hanging="360"/>
       </w:pPr>
       <w:rPr>
-        <w:rFonts w:ascii="Courier New" w:hAnsi="Courier New" w:cs="Courier New" w:hint="default"/>
+        <w:rFonts w:hint="default" w:ascii="Courier New" w:hAnsi="Courier New" w:cs="Courier New"/>
       </w:rPr>
     </w:lvl>
     <w:lvl w:ilvl="5" w:tplc="0C090005" w:tentative="1">
@@ -3692,7 +3887,7 @@
         <w:ind w:left="4320" w:hanging="360"/>
       </w:pPr>
       <w:rPr>
-        <w:rFonts w:ascii="Wingdings" w:hAnsi="Wingdings" w:hint="default"/>
+        <w:rFonts w:hint="default" w:ascii="Wingdings" w:hAnsi="Wingdings"/>
       </w:rPr>
     </w:lvl>
     <w:lvl w:ilvl="6" w:tplc="0C090001" w:tentative="1">
@@ -3704,7 +3899,7 @@
         <w:ind w:left="5040" w:hanging="360"/>
       </w:pPr>
       <w:rPr>
-        <w:rFonts w:ascii="Symbol" w:hAnsi="Symbol" w:hint="default"/>
+        <w:rFonts w:hint="default" w:ascii="Symbol" w:hAnsi="Symbol"/>
       </w:rPr>
     </w:lvl>
     <w:lvl w:ilvl="7" w:tplc="0C090003" w:tentative="1">
@@ -3716,7 +3911,7 @@
         <w:ind w:left="5760" w:hanging="360"/>
       </w:pPr>
       <w:rPr>
-        <w:rFonts w:ascii="Courier New" w:hAnsi="Courier New" w:cs="Courier New" w:hint="default"/>
+        <w:rFonts w:hint="default" w:ascii="Courier New" w:hAnsi="Courier New" w:cs="Courier New"/>
       </w:rPr>
     </w:lvl>
     <w:lvl w:ilvl="8" w:tplc="0C090005" w:tentative="1">
@@ -3728,7 +3923,7 @@
         <w:ind w:left="6480" w:hanging="360"/>
       </w:pPr>
       <w:rPr>
-        <w:rFonts w:ascii="Wingdings" w:hAnsi="Wingdings" w:hint="default"/>
+        <w:rFonts w:hint="default" w:ascii="Wingdings" w:hAnsi="Wingdings"/>
       </w:rPr>
     </w:lvl>
   </w:abstractNum>
@@ -3858,7 +4053,7 @@
         <w:ind w:left="720" w:hanging="360"/>
       </w:pPr>
       <w:rPr>
-        <w:rFonts w:ascii="Symbol" w:hAnsi="Symbol" w:hint="default"/>
+        <w:rFonts w:hint="default" w:ascii="Symbol" w:hAnsi="Symbol"/>
       </w:rPr>
     </w:lvl>
     <w:lvl w:ilvl="1" w:tplc="10E8E736">
@@ -3870,7 +4065,7 @@
         <w:ind w:left="1440" w:hanging="360"/>
       </w:pPr>
       <w:rPr>
-        <w:rFonts w:ascii="Courier New" w:hAnsi="Courier New" w:hint="default"/>
+        <w:rFonts w:hint="default" w:ascii="Courier New" w:hAnsi="Courier New"/>
       </w:rPr>
     </w:lvl>
     <w:lvl w:ilvl="2" w:tplc="B914EB0E">
@@ -3882,7 +4077,7 @@
         <w:ind w:left="2160" w:hanging="360"/>
       </w:pPr>
       <w:rPr>
-        <w:rFonts w:ascii="Wingdings" w:hAnsi="Wingdings" w:hint="default"/>
+        <w:rFonts w:hint="default" w:ascii="Wingdings" w:hAnsi="Wingdings"/>
       </w:rPr>
     </w:lvl>
     <w:lvl w:ilvl="3" w:tplc="2A1848DE">
@@ -3894,7 +4089,7 @@
         <w:ind w:left="2880" w:hanging="360"/>
       </w:pPr>
       <w:rPr>
-        <w:rFonts w:ascii="Symbol" w:hAnsi="Symbol" w:hint="default"/>
+        <w:rFonts w:hint="default" w:ascii="Symbol" w:hAnsi="Symbol"/>
       </w:rPr>
     </w:lvl>
     <w:lvl w:ilvl="4" w:tplc="FE2EC1E6">
@@ -3906,7 +4101,7 @@
         <w:ind w:left="3600" w:hanging="360"/>
       </w:pPr>
       <w:rPr>
-        <w:rFonts w:ascii="Courier New" w:hAnsi="Courier New" w:hint="default"/>
+        <w:rFonts w:hint="default" w:ascii="Courier New" w:hAnsi="Courier New"/>
       </w:rPr>
     </w:lvl>
     <w:lvl w:ilvl="5" w:tplc="4F6C3988">
@@ -3918,7 +4113,7 @@
         <w:ind w:left="4320" w:hanging="360"/>
       </w:pPr>
       <w:rPr>
-        <w:rFonts w:ascii="Wingdings" w:hAnsi="Wingdings" w:hint="default"/>
+        <w:rFonts w:hint="default" w:ascii="Wingdings" w:hAnsi="Wingdings"/>
       </w:rPr>
     </w:lvl>
     <w:lvl w:ilvl="6" w:tplc="76D41516">
@@ -3930,7 +4125,7 @@
         <w:ind w:left="5040" w:hanging="360"/>
       </w:pPr>
       <w:rPr>
-        <w:rFonts w:ascii="Symbol" w:hAnsi="Symbol" w:hint="default"/>
+        <w:rFonts w:hint="default" w:ascii="Symbol" w:hAnsi="Symbol"/>
       </w:rPr>
     </w:lvl>
     <w:lvl w:ilvl="7" w:tplc="4D120C1A">
@@ -3942,7 +4137,7 @@
         <w:ind w:left="5760" w:hanging="360"/>
       </w:pPr>
       <w:rPr>
-        <w:rFonts w:ascii="Courier New" w:hAnsi="Courier New" w:hint="default"/>
+        <w:rFonts w:hint="default" w:ascii="Courier New" w:hAnsi="Courier New"/>
       </w:rPr>
     </w:lvl>
     <w:lvl w:ilvl="8" w:tplc="A83EDD9C">
@@ -3954,7 +4149,7 @@
         <w:ind w:left="6480" w:hanging="360"/>
       </w:pPr>
       <w:rPr>
-        <w:rFonts w:ascii="Wingdings" w:hAnsi="Wingdings" w:hint="default"/>
+        <w:rFonts w:hint="default" w:ascii="Wingdings" w:hAnsi="Wingdings"/>
       </w:rPr>
     </w:lvl>
   </w:abstractNum>
@@ -3974,7 +4169,7 @@
         <w:ind w:left="360" w:hanging="360"/>
       </w:pPr>
       <w:rPr>
-        <w:rFonts w:ascii="Symbol" w:hAnsi="Symbol" w:hint="default"/>
+        <w:rFonts w:hint="default" w:ascii="Symbol" w:hAnsi="Symbol"/>
       </w:rPr>
     </w:lvl>
   </w:abstractNum>
@@ -4107,7 +4302,7 @@
         <w:ind w:left="360" w:hanging="360"/>
       </w:pPr>
       <w:rPr>
-        <w:rFonts w:ascii="Symbol" w:hAnsi="Symbol" w:hint="default"/>
+        <w:rFonts w:hint="default" w:ascii="Symbol" w:hAnsi="Symbol"/>
       </w:rPr>
     </w:lvl>
   </w:abstractNum>
@@ -4127,7 +4322,7 @@
         <w:ind w:left="360" w:hanging="360"/>
       </w:pPr>
       <w:rPr>
-        <w:rFonts w:ascii="Symbol" w:hAnsi="Symbol" w:hint="default"/>
+        <w:rFonts w:hint="default" w:ascii="Symbol" w:hAnsi="Symbol"/>
       </w:rPr>
     </w:lvl>
   </w:abstractNum>
@@ -4147,7 +4342,7 @@
         <w:ind w:left="360" w:hanging="360"/>
       </w:pPr>
       <w:rPr>
-        <w:rFonts w:ascii="Symbol" w:hAnsi="Symbol" w:hint="default"/>
+        <w:rFonts w:hint="default" w:ascii="Symbol" w:hAnsi="Symbol"/>
       </w:rPr>
     </w:lvl>
   </w:abstractNum>
@@ -4167,7 +4362,7 @@
         <w:ind w:left="360" w:hanging="360"/>
       </w:pPr>
       <w:rPr>
-        <w:rFonts w:ascii="Symbol" w:hAnsi="Symbol" w:hint="default"/>
+        <w:rFonts w:hint="default" w:ascii="Symbol" w:hAnsi="Symbol"/>
       </w:rPr>
     </w:lvl>
   </w:abstractNum>
@@ -4187,7 +4382,7 @@
         <w:ind w:left="360" w:hanging="360"/>
       </w:pPr>
       <w:rPr>
-        <w:rFonts w:ascii="Symbol" w:hAnsi="Symbol" w:hint="default"/>
+        <w:rFonts w:hint="default" w:ascii="Symbol" w:hAnsi="Symbol"/>
       </w:rPr>
     </w:lvl>
   </w:abstractNum>
@@ -4320,7 +4515,7 @@
         <w:ind w:left="360" w:hanging="360"/>
       </w:pPr>
       <w:rPr>
-        <w:rFonts w:ascii="Symbol" w:hAnsi="Symbol" w:hint="default"/>
+        <w:rFonts w:hint="default" w:ascii="Symbol" w:hAnsi="Symbol"/>
       </w:rPr>
     </w:lvl>
   </w:abstractNum>
@@ -4340,7 +4535,7 @@
         <w:ind w:left="720" w:hanging="360"/>
       </w:pPr>
       <w:rPr>
-        <w:rFonts w:ascii="Symbol" w:hAnsi="Symbol" w:hint="default"/>
+        <w:rFonts w:hint="default" w:ascii="Symbol" w:hAnsi="Symbol"/>
       </w:rPr>
     </w:lvl>
     <w:lvl w:ilvl="1" w:tplc="04090003" w:tentative="1">
@@ -4355,7 +4550,7 @@
         <w:ind w:left="1440" w:hanging="360"/>
       </w:pPr>
       <w:rPr>
-        <w:rFonts w:ascii="Courier New" w:hAnsi="Courier New" w:cs="Courier New" w:hint="default"/>
+        <w:rFonts w:hint="default" w:ascii="Courier New" w:hAnsi="Courier New" w:cs="Courier New"/>
       </w:rPr>
     </w:lvl>
     <w:lvl w:ilvl="2" w:tplc="04090005" w:tentative="1">
@@ -4370,7 +4565,7 @@
         <w:ind w:left="2160" w:hanging="360"/>
       </w:pPr>
       <w:rPr>
-        <w:rFonts w:ascii="Wingdings" w:hAnsi="Wingdings" w:hint="default"/>
+        <w:rFonts w:hint="default" w:ascii="Wingdings" w:hAnsi="Wingdings"/>
       </w:rPr>
     </w:lvl>
     <w:lvl w:ilvl="3" w:tplc="04090001" w:tentative="1">
@@ -4385,7 +4580,7 @@
         <w:ind w:left="2880" w:hanging="360"/>
       </w:pPr>
       <w:rPr>
-        <w:rFonts w:ascii="Symbol" w:hAnsi="Symbol" w:hint="default"/>
+        <w:rFonts w:hint="default" w:ascii="Symbol" w:hAnsi="Symbol"/>
       </w:rPr>
     </w:lvl>
     <w:lvl w:ilvl="4" w:tplc="04090003" w:tentative="1">
@@ -4400,7 +4595,7 @@
         <w:ind w:left="3600" w:hanging="360"/>
       </w:pPr>
       <w:rPr>
-        <w:rFonts w:ascii="Courier New" w:hAnsi="Courier New" w:cs="Courier New" w:hint="default"/>
+        <w:rFonts w:hint="default" w:ascii="Courier New" w:hAnsi="Courier New" w:cs="Courier New"/>
       </w:rPr>
     </w:lvl>
     <w:lvl w:ilvl="5" w:tplc="04090005" w:tentative="1">
@@ -4415,7 +4610,7 @@
         <w:ind w:left="4320" w:hanging="360"/>
       </w:pPr>
       <w:rPr>
-        <w:rFonts w:ascii="Wingdings" w:hAnsi="Wingdings" w:hint="default"/>
+        <w:rFonts w:hint="default" w:ascii="Wingdings" w:hAnsi="Wingdings"/>
       </w:rPr>
     </w:lvl>
     <w:lvl w:ilvl="6" w:tplc="04090001" w:tentative="1">
@@ -4430,7 +4625,7 @@
         <w:ind w:left="5040" w:hanging="360"/>
       </w:pPr>
       <w:rPr>
-        <w:rFonts w:ascii="Symbol" w:hAnsi="Symbol" w:hint="default"/>
+        <w:rFonts w:hint="default" w:ascii="Symbol" w:hAnsi="Symbol"/>
       </w:rPr>
     </w:lvl>
     <w:lvl w:ilvl="7" w:tplc="04090003" w:tentative="1">
@@ -4445,7 +4640,7 @@
         <w:ind w:left="5760" w:hanging="360"/>
       </w:pPr>
       <w:rPr>
-        <w:rFonts w:ascii="Courier New" w:hAnsi="Courier New" w:cs="Courier New" w:hint="default"/>
+        <w:rFonts w:hint="default" w:ascii="Courier New" w:hAnsi="Courier New" w:cs="Courier New"/>
       </w:rPr>
     </w:lvl>
     <w:lvl w:ilvl="8" w:tplc="04090005" w:tentative="1">
@@ -4460,7 +4655,7 @@
         <w:ind w:left="6480" w:hanging="360"/>
       </w:pPr>
       <w:rPr>
-        <w:rFonts w:ascii="Wingdings" w:hAnsi="Wingdings" w:hint="default"/>
+        <w:rFonts w:hint="default" w:ascii="Wingdings" w:hAnsi="Wingdings"/>
       </w:rPr>
     </w:lvl>
   </w:abstractNum>
@@ -4477,7 +4672,7 @@
         <w:ind w:left="720" w:hanging="360"/>
       </w:pPr>
       <w:rPr>
-        <w:rFonts w:ascii="Symbol" w:hAnsi="Symbol" w:hint="default"/>
+        <w:rFonts w:hint="default" w:ascii="Symbol" w:hAnsi="Symbol"/>
       </w:rPr>
     </w:lvl>
     <w:lvl w:ilvl="1" w:tplc="DF08F252">
@@ -4489,7 +4684,7 @@
         <w:ind w:left="1440" w:hanging="360"/>
       </w:pPr>
       <w:rPr>
-        <w:rFonts w:ascii="Courier New" w:hAnsi="Courier New" w:hint="default"/>
+        <w:rFonts w:hint="default" w:ascii="Courier New" w:hAnsi="Courier New"/>
       </w:rPr>
     </w:lvl>
     <w:lvl w:ilvl="2" w:tplc="CA7A5D60">
@@ -4501,7 +4696,7 @@
         <w:ind w:left="2160" w:hanging="360"/>
       </w:pPr>
       <w:rPr>
-        <w:rFonts w:ascii="Wingdings" w:hAnsi="Wingdings" w:hint="default"/>
+        <w:rFonts w:hint="default" w:ascii="Wingdings" w:hAnsi="Wingdings"/>
       </w:rPr>
     </w:lvl>
     <w:lvl w:ilvl="3" w:tplc="C7662AFC">
@@ -4513,7 +4708,7 @@
         <w:ind w:left="2880" w:hanging="360"/>
       </w:pPr>
       <w:rPr>
-        <w:rFonts w:ascii="Symbol" w:hAnsi="Symbol" w:hint="default"/>
+        <w:rFonts w:hint="default" w:ascii="Symbol" w:hAnsi="Symbol"/>
       </w:rPr>
     </w:lvl>
     <w:lvl w:ilvl="4" w:tplc="7076C9CE">
@@ -4525,7 +4720,7 @@
         <w:ind w:left="3600" w:hanging="360"/>
       </w:pPr>
       <w:rPr>
-        <w:rFonts w:ascii="Courier New" w:hAnsi="Courier New" w:hint="default"/>
+        <w:rFonts w:hint="default" w:ascii="Courier New" w:hAnsi="Courier New"/>
       </w:rPr>
     </w:lvl>
     <w:lvl w:ilvl="5" w:tplc="9272A1E4">
@@ -4537,7 +4732,7 @@
         <w:ind w:left="4320" w:hanging="360"/>
       </w:pPr>
       <w:rPr>
-        <w:rFonts w:ascii="Wingdings" w:hAnsi="Wingdings" w:hint="default"/>
+        <w:rFonts w:hint="default" w:ascii="Wingdings" w:hAnsi="Wingdings"/>
       </w:rPr>
     </w:lvl>
     <w:lvl w:ilvl="6" w:tplc="2DDEE5BA">
@@ -4549,7 +4744,7 @@
         <w:ind w:left="5040" w:hanging="360"/>
       </w:pPr>
       <w:rPr>
-        <w:rFonts w:ascii="Symbol" w:hAnsi="Symbol" w:hint="default"/>
+        <w:rFonts w:hint="default" w:ascii="Symbol" w:hAnsi="Symbol"/>
       </w:rPr>
     </w:lvl>
     <w:lvl w:ilvl="7" w:tplc="A2AC4BCE">
@@ -4561,7 +4756,7 @@
         <w:ind w:left="5760" w:hanging="360"/>
       </w:pPr>
       <w:rPr>
-        <w:rFonts w:ascii="Courier New" w:hAnsi="Courier New" w:hint="default"/>
+        <w:rFonts w:hint="default" w:ascii="Courier New" w:hAnsi="Courier New"/>
       </w:rPr>
     </w:lvl>
     <w:lvl w:ilvl="8" w:tplc="8FD20F3E">
@@ -4573,7 +4768,7 @@
         <w:ind w:left="6480" w:hanging="360"/>
       </w:pPr>
       <w:rPr>
-        <w:rFonts w:ascii="Wingdings" w:hAnsi="Wingdings" w:hint="default"/>
+        <w:rFonts w:hint="default" w:ascii="Wingdings" w:hAnsi="Wingdings"/>
       </w:rPr>
     </w:lvl>
   </w:abstractNum>
@@ -4593,7 +4788,7 @@
         <w:ind w:left="720" w:hanging="360"/>
       </w:pPr>
       <w:rPr>
-        <w:rFonts w:ascii="Symbol" w:hAnsi="Symbol" w:hint="default"/>
+        <w:rFonts w:hint="default" w:ascii="Symbol" w:hAnsi="Symbol"/>
       </w:rPr>
     </w:lvl>
     <w:lvl w:ilvl="1" w:tplc="04090003" w:tentative="1">
@@ -4608,7 +4803,7 @@
         <w:ind w:left="1440" w:hanging="360"/>
       </w:pPr>
       <w:rPr>
-        <w:rFonts w:ascii="Courier New" w:hAnsi="Courier New" w:hint="default"/>
+        <w:rFonts w:hint="default" w:ascii="Courier New" w:hAnsi="Courier New"/>
       </w:rPr>
     </w:lvl>
     <w:lvl w:ilvl="2" w:tplc="04090005" w:tentative="1">
@@ -4623,7 +4818,7 @@
         <w:ind w:left="2160" w:hanging="360"/>
       </w:pPr>
       <w:rPr>
-        <w:rFonts w:ascii="Wingdings" w:hAnsi="Wingdings" w:hint="default"/>
+        <w:rFonts w:hint="default" w:ascii="Wingdings" w:hAnsi="Wingdings"/>
       </w:rPr>
     </w:lvl>
     <w:lvl w:ilvl="3" w:tplc="04090001" w:tentative="1">
@@ -4638,7 +4833,7 @@
         <w:ind w:left="2880" w:hanging="360"/>
       </w:pPr>
       <w:rPr>
-        <w:rFonts w:ascii="Symbol" w:hAnsi="Symbol" w:hint="default"/>
+        <w:rFonts w:hint="default" w:ascii="Symbol" w:hAnsi="Symbol"/>
       </w:rPr>
     </w:lvl>
     <w:lvl w:ilvl="4" w:tplc="04090003" w:tentative="1">
@@ -4653,7 +4848,7 @@
         <w:ind w:left="3600" w:hanging="360"/>
       </w:pPr>
       <w:rPr>
-        <w:rFonts w:ascii="Courier New" w:hAnsi="Courier New" w:hint="default"/>
+        <w:rFonts w:hint="default" w:ascii="Courier New" w:hAnsi="Courier New"/>
       </w:rPr>
     </w:lvl>
     <w:lvl w:ilvl="5" w:tplc="04090005" w:tentative="1">
@@ -4668,7 +4863,7 @@
         <w:ind w:left="4320" w:hanging="360"/>
       </w:pPr>
       <w:rPr>
-        <w:rFonts w:ascii="Wingdings" w:hAnsi="Wingdings" w:hint="default"/>
+        <w:rFonts w:hint="default" w:ascii="Wingdings" w:hAnsi="Wingdings"/>
       </w:rPr>
     </w:lvl>
     <w:lvl w:ilvl="6" w:tplc="04090001" w:tentative="1">
@@ -4683,7 +4878,7 @@
         <w:ind w:left="5040" w:hanging="360"/>
       </w:pPr>
       <w:rPr>
-        <w:rFonts w:ascii="Symbol" w:hAnsi="Symbol" w:hint="default"/>
+        <w:rFonts w:hint="default" w:ascii="Symbol" w:hAnsi="Symbol"/>
       </w:rPr>
     </w:lvl>
     <w:lvl w:ilvl="7" w:tplc="04090003" w:tentative="1">
@@ -4698,7 +4893,7 @@
         <w:ind w:left="5760" w:hanging="360"/>
       </w:pPr>
       <w:rPr>
-        <w:rFonts w:ascii="Courier New" w:hAnsi="Courier New" w:hint="default"/>
+        <w:rFonts w:hint="default" w:ascii="Courier New" w:hAnsi="Courier New"/>
       </w:rPr>
     </w:lvl>
     <w:lvl w:ilvl="8" w:tplc="04090005" w:tentative="1">
@@ -4713,7 +4908,7 @@
         <w:ind w:left="6480" w:hanging="360"/>
       </w:pPr>
       <w:rPr>
-        <w:rFonts w:ascii="Wingdings" w:hAnsi="Wingdings" w:hint="default"/>
+        <w:rFonts w:hint="default" w:ascii="Wingdings" w:hAnsi="Wingdings"/>
       </w:rPr>
     </w:lvl>
   </w:abstractNum>
@@ -4733,7 +4928,7 @@
         <w:ind w:left="720" w:hanging="360"/>
       </w:pPr>
       <w:rPr>
-        <w:rFonts w:ascii="Symbol" w:hAnsi="Symbol" w:hint="default"/>
+        <w:rFonts w:hint="default" w:ascii="Symbol" w:hAnsi="Symbol"/>
       </w:rPr>
     </w:lvl>
     <w:lvl w:ilvl="1" w:tplc="04090003" w:tentative="1">
@@ -4748,7 +4943,7 @@
         <w:ind w:left="1440" w:hanging="360"/>
       </w:pPr>
       <w:rPr>
-        <w:rFonts w:ascii="Courier New" w:hAnsi="Courier New" w:cs="Courier New" w:hint="default"/>
+        <w:rFonts w:hint="default" w:ascii="Courier New" w:hAnsi="Courier New" w:cs="Courier New"/>
       </w:rPr>
     </w:lvl>
     <w:lvl w:ilvl="2" w:tplc="04090005" w:tentative="1">
@@ -4763,7 +4958,7 @@
         <w:ind w:left="2160" w:hanging="360"/>
       </w:pPr>
       <w:rPr>
-        <w:rFonts w:ascii="Wingdings" w:hAnsi="Wingdings" w:hint="default"/>
+        <w:rFonts w:hint="default" w:ascii="Wingdings" w:hAnsi="Wingdings"/>
       </w:rPr>
     </w:lvl>
     <w:lvl w:ilvl="3" w:tplc="04090001" w:tentative="1">
@@ -4778,7 +4973,7 @@
         <w:ind w:left="2880" w:hanging="360"/>
       </w:pPr>
       <w:rPr>
-        <w:rFonts w:ascii="Symbol" w:hAnsi="Symbol" w:hint="default"/>
+        <w:rFonts w:hint="default" w:ascii="Symbol" w:hAnsi="Symbol"/>
       </w:rPr>
     </w:lvl>
     <w:lvl w:ilvl="4" w:tplc="04090003" w:tentative="1">
@@ -4793,7 +4988,7 @@
         <w:ind w:left="3600" w:hanging="360"/>
       </w:pPr>
       <w:rPr>
-        <w:rFonts w:ascii="Courier New" w:hAnsi="Courier New" w:cs="Courier New" w:hint="default"/>
+        <w:rFonts w:hint="default" w:ascii="Courier New" w:hAnsi="Courier New" w:cs="Courier New"/>
       </w:rPr>
     </w:lvl>
     <w:lvl w:ilvl="5" w:tplc="04090005" w:tentative="1">
@@ -4808,7 +5003,7 @@
         <w:ind w:left="4320" w:hanging="360"/>
       </w:pPr>
       <w:rPr>
-        <w:rFonts w:ascii="Wingdings" w:hAnsi="Wingdings" w:hint="default"/>
+        <w:rFonts w:hint="default" w:ascii="Wingdings" w:hAnsi="Wingdings"/>
       </w:rPr>
     </w:lvl>
     <w:lvl w:ilvl="6" w:tplc="04090001" w:tentative="1">
@@ -4823,7 +5018,7 @@
         <w:ind w:left="5040" w:hanging="360"/>
       </w:pPr>
       <w:rPr>
-        <w:rFonts w:ascii="Symbol" w:hAnsi="Symbol" w:hint="default"/>
+        <w:rFonts w:hint="default" w:ascii="Symbol" w:hAnsi="Symbol"/>
       </w:rPr>
     </w:lvl>
     <w:lvl w:ilvl="7" w:tplc="04090003" w:tentative="1">
@@ -4838,7 +5033,7 @@
         <w:ind w:left="5760" w:hanging="360"/>
       </w:pPr>
       <w:rPr>
-        <w:rFonts w:ascii="Courier New" w:hAnsi="Courier New" w:cs="Courier New" w:hint="default"/>
+        <w:rFonts w:hint="default" w:ascii="Courier New" w:hAnsi="Courier New" w:cs="Courier New"/>
       </w:rPr>
     </w:lvl>
     <w:lvl w:ilvl="8" w:tplc="04090005" w:tentative="1">
@@ -4853,7 +5048,7 @@
         <w:ind w:left="6480" w:hanging="360"/>
       </w:pPr>
       <w:rPr>
-        <w:rFonts w:ascii="Wingdings" w:hAnsi="Wingdings" w:hint="default"/>
+        <w:rFonts w:hint="default" w:ascii="Wingdings" w:hAnsi="Wingdings"/>
       </w:rPr>
     </w:lvl>
   </w:abstractNum>
@@ -4873,7 +5068,7 @@
         <w:ind w:left="360" w:hanging="360"/>
       </w:pPr>
       <w:rPr>
-        <w:rFonts w:ascii="Symbol" w:hAnsi="Symbol" w:hint="default"/>
+        <w:rFonts w:hint="default" w:ascii="Symbol" w:hAnsi="Symbol"/>
       </w:rPr>
     </w:lvl>
   </w:abstractNum>
@@ -4893,7 +5088,7 @@
         <w:ind w:left="720" w:hanging="360"/>
       </w:pPr>
       <w:rPr>
-        <w:rFonts w:ascii="Symbol" w:hAnsi="Symbol" w:hint="default"/>
+        <w:rFonts w:hint="default" w:ascii="Symbol" w:hAnsi="Symbol"/>
       </w:rPr>
     </w:lvl>
     <w:lvl w:ilvl="1">
@@ -4908,7 +5103,7 @@
         <w:ind w:left="1440" w:hanging="360"/>
       </w:pPr>
       <w:rPr>
-        <w:rFonts w:ascii="Courier New" w:hAnsi="Courier New" w:cs="Courier New" w:hint="default"/>
+        <w:rFonts w:hint="default" w:ascii="Courier New" w:hAnsi="Courier New" w:cs="Courier New"/>
       </w:rPr>
     </w:lvl>
     <w:lvl w:ilvl="2">
@@ -4923,7 +5118,7 @@
         <w:ind w:left="2160" w:hanging="360"/>
       </w:pPr>
       <w:rPr>
-        <w:rFonts w:ascii="Wingdings" w:hAnsi="Wingdings" w:hint="default"/>
+        <w:rFonts w:hint="default" w:ascii="Wingdings" w:hAnsi="Wingdings"/>
       </w:rPr>
     </w:lvl>
     <w:lvl w:ilvl="3">
@@ -4938,7 +5133,7 @@
         <w:ind w:left="2880" w:hanging="360"/>
       </w:pPr>
       <w:rPr>
-        <w:rFonts w:ascii="Symbol" w:hAnsi="Symbol" w:hint="default"/>
+        <w:rFonts w:hint="default" w:ascii="Symbol" w:hAnsi="Symbol"/>
       </w:rPr>
     </w:lvl>
     <w:lvl w:ilvl="4">
@@ -4953,7 +5148,7 @@
         <w:ind w:left="3600" w:hanging="360"/>
       </w:pPr>
       <w:rPr>
-        <w:rFonts w:ascii="Courier New" w:hAnsi="Courier New" w:cs="Courier New" w:hint="default"/>
+        <w:rFonts w:hint="default" w:ascii="Courier New" w:hAnsi="Courier New" w:cs="Courier New"/>
       </w:rPr>
     </w:lvl>
     <w:lvl w:ilvl="5">
@@ -4968,7 +5163,7 @@
         <w:ind w:left="4320" w:hanging="360"/>
       </w:pPr>
       <w:rPr>
-        <w:rFonts w:ascii="Wingdings" w:hAnsi="Wingdings" w:hint="default"/>
+        <w:rFonts w:hint="default" w:ascii="Wingdings" w:hAnsi="Wingdings"/>
       </w:rPr>
     </w:lvl>
     <w:lvl w:ilvl="6">
@@ -4983,7 +5178,7 @@
         <w:ind w:left="5040" w:hanging="360"/>
       </w:pPr>
       <w:rPr>
-        <w:rFonts w:ascii="Symbol" w:hAnsi="Symbol" w:hint="default"/>
+        <w:rFonts w:hint="default" w:ascii="Symbol" w:hAnsi="Symbol"/>
       </w:rPr>
     </w:lvl>
     <w:lvl w:ilvl="7">
@@ -4998,7 +5193,7 @@
         <w:ind w:left="5760" w:hanging="360"/>
       </w:pPr>
       <w:rPr>
-        <w:rFonts w:ascii="Courier New" w:hAnsi="Courier New" w:cs="Courier New" w:hint="default"/>
+        <w:rFonts w:hint="default" w:ascii="Courier New" w:hAnsi="Courier New" w:cs="Courier New"/>
       </w:rPr>
     </w:lvl>
     <w:lvl w:ilvl="8">
@@ -5013,7 +5208,7 @@
         <w:ind w:left="6480" w:hanging="360"/>
       </w:pPr>
       <w:rPr>
-        <w:rFonts w:ascii="Wingdings" w:hAnsi="Wingdings" w:hint="default"/>
+        <w:rFonts w:hint="default" w:ascii="Wingdings" w:hAnsi="Wingdings"/>
       </w:rPr>
     </w:lvl>
   </w:abstractNum>
@@ -5033,7 +5228,7 @@
         <w:ind w:left="360" w:hanging="360"/>
       </w:pPr>
       <w:rPr>
-        <w:rFonts w:ascii="Symbol" w:hAnsi="Symbol" w:hint="default"/>
+        <w:rFonts w:hint="default" w:ascii="Symbol" w:hAnsi="Symbol"/>
       </w:rPr>
     </w:lvl>
   </w:abstractNum>
@@ -5053,7 +5248,7 @@
         <w:ind w:left="1440" w:hanging="360"/>
       </w:pPr>
       <w:rPr>
-        <w:rFonts w:ascii="Wingdings" w:hAnsi="Wingdings" w:hint="default"/>
+        <w:rFonts w:hint="default" w:ascii="Wingdings" w:hAnsi="Wingdings"/>
       </w:rPr>
     </w:lvl>
     <w:lvl w:ilvl="1" w:tplc="04090003" w:tentative="1">
@@ -5068,7 +5263,7 @@
         <w:ind w:left="2160" w:hanging="360"/>
       </w:pPr>
       <w:rPr>
-        <w:rFonts w:ascii="Courier New" w:hAnsi="Courier New" w:cs="Courier New" w:hint="default"/>
+        <w:rFonts w:hint="default" w:ascii="Courier New" w:hAnsi="Courier New" w:cs="Courier New"/>
       </w:rPr>
     </w:lvl>
     <w:lvl w:ilvl="2" w:tplc="04090005" w:tentative="1">
@@ -5083,7 +5278,7 @@
         <w:ind w:left="2880" w:hanging="360"/>
       </w:pPr>
       <w:rPr>
-        <w:rFonts w:ascii="Wingdings" w:hAnsi="Wingdings" w:hint="default"/>
+        <w:rFonts w:hint="default" w:ascii="Wingdings" w:hAnsi="Wingdings"/>
       </w:rPr>
     </w:lvl>
     <w:lvl w:ilvl="3" w:tplc="04090001" w:tentative="1">
@@ -5098,7 +5293,7 @@
         <w:ind w:left="3600" w:hanging="360"/>
       </w:pPr>
       <w:rPr>
-        <w:rFonts w:ascii="Symbol" w:hAnsi="Symbol" w:hint="default"/>
+        <w:rFonts w:hint="default" w:ascii="Symbol" w:hAnsi="Symbol"/>
       </w:rPr>
     </w:lvl>
     <w:lvl w:ilvl="4" w:tplc="04090003" w:tentative="1">
@@ -5113,7 +5308,7 @@
         <w:ind w:left="4320" w:hanging="360"/>
       </w:pPr>
       <w:rPr>
-        <w:rFonts w:ascii="Courier New" w:hAnsi="Courier New" w:cs="Courier New" w:hint="default"/>
+        <w:rFonts w:hint="default" w:ascii="Courier New" w:hAnsi="Courier New" w:cs="Courier New"/>
       </w:rPr>
     </w:lvl>
     <w:lvl w:ilvl="5" w:tplc="04090005" w:tentative="1">
@@ -5128,7 +5323,7 @@
         <w:ind w:left="5040" w:hanging="360"/>
       </w:pPr>
       <w:rPr>
-        <w:rFonts w:ascii="Wingdings" w:hAnsi="Wingdings" w:hint="default"/>
+        <w:rFonts w:hint="default" w:ascii="Wingdings" w:hAnsi="Wingdings"/>
       </w:rPr>
     </w:lvl>
     <w:lvl w:ilvl="6" w:tplc="04090001" w:tentative="1">
@@ -5143,7 +5338,7 @@
         <w:ind w:left="5760" w:hanging="360"/>
       </w:pPr>
       <w:rPr>
-        <w:rFonts w:ascii="Symbol" w:hAnsi="Symbol" w:hint="default"/>
+        <w:rFonts w:hint="default" w:ascii="Symbol" w:hAnsi="Symbol"/>
       </w:rPr>
     </w:lvl>
     <w:lvl w:ilvl="7" w:tplc="04090003" w:tentative="1">
@@ -5158,7 +5353,7 @@
         <w:ind w:left="6480" w:hanging="360"/>
       </w:pPr>
       <w:rPr>
-        <w:rFonts w:ascii="Courier New" w:hAnsi="Courier New" w:cs="Courier New" w:hint="default"/>
+        <w:rFonts w:hint="default" w:ascii="Courier New" w:hAnsi="Courier New" w:cs="Courier New"/>
       </w:rPr>
     </w:lvl>
     <w:lvl w:ilvl="8" w:tplc="04090005" w:tentative="1">
@@ -5173,7 +5368,7 @@
         <w:ind w:left="7200" w:hanging="360"/>
       </w:pPr>
       <w:rPr>
-        <w:rFonts w:ascii="Wingdings" w:hAnsi="Wingdings" w:hint="default"/>
+        <w:rFonts w:hint="default" w:ascii="Wingdings" w:hAnsi="Wingdings"/>
       </w:rPr>
     </w:lvl>
   </w:abstractNum>
@@ -5193,7 +5388,7 @@
         <w:ind w:left="360" w:hanging="360"/>
       </w:pPr>
       <w:rPr>
-        <w:rFonts w:ascii="Symbol" w:hAnsi="Symbol" w:hint="default"/>
+        <w:rFonts w:hint="default" w:ascii="Symbol" w:hAnsi="Symbol"/>
       </w:rPr>
     </w:lvl>
   </w:abstractNum>
@@ -5209,7 +5404,7 @@
         <w:ind w:left="720" w:hanging="360"/>
       </w:pPr>
       <w:rPr>
-        <w:rFonts w:ascii="Arial" w:eastAsia="Arial" w:hAnsi="Arial" w:cs="Arial" w:hint="default"/>
+        <w:rFonts w:hint="default" w:ascii="Arial" w:hAnsi="Arial" w:eastAsia="Arial" w:cs="Arial"/>
       </w:rPr>
     </w:lvl>
     <w:lvl w:ilvl="1" w:tplc="0C090003" w:tentative="1">
@@ -5221,7 +5416,7 @@
         <w:ind w:left="1440" w:hanging="360"/>
       </w:pPr>
       <w:rPr>
-        <w:rFonts w:ascii="Courier New" w:hAnsi="Courier New" w:cs="Courier New" w:hint="default"/>
+        <w:rFonts w:hint="default" w:ascii="Courier New" w:hAnsi="Courier New" w:cs="Courier New"/>
       </w:rPr>
     </w:lvl>
     <w:lvl w:ilvl="2" w:tplc="0C090005" w:tentative="1">
@@ -5233,7 +5428,7 @@
         <w:ind w:left="2160" w:hanging="360"/>
       </w:pPr>
       <w:rPr>
-        <w:rFonts w:ascii="Wingdings" w:hAnsi="Wingdings" w:hint="default"/>
+        <w:rFonts w:hint="default" w:ascii="Wingdings" w:hAnsi="Wingdings"/>
       </w:rPr>
     </w:lvl>
     <w:lvl w:ilvl="3" w:tplc="0C090001" w:tentative="1">
@@ -5245,7 +5440,7 @@
         <w:ind w:left="2880" w:hanging="360"/>
       </w:pPr>
       <w:rPr>
-        <w:rFonts w:ascii="Symbol" w:hAnsi="Symbol" w:hint="default"/>
+        <w:rFonts w:hint="default" w:ascii="Symbol" w:hAnsi="Symbol"/>
       </w:rPr>
     </w:lvl>
     <w:lvl w:ilvl="4" w:tplc="0C090003" w:tentative="1">
@@ -5257,7 +5452,7 @@
         <w:ind w:left="3600" w:hanging="360"/>
       </w:pPr>
       <w:rPr>
-        <w:rFonts w:ascii="Courier New" w:hAnsi="Courier New" w:cs="Courier New" w:hint="default"/>
+        <w:rFonts w:hint="default" w:ascii="Courier New" w:hAnsi="Courier New" w:cs="Courier New"/>
       </w:rPr>
     </w:lvl>
     <w:lvl w:ilvl="5" w:tplc="0C090005" w:tentative="1">
@@ -5269,7 +5464,7 @@
         <w:ind w:left="4320" w:hanging="360"/>
       </w:pPr>
       <w:rPr>
-        <w:rFonts w:ascii="Wingdings" w:hAnsi="Wingdings" w:hint="default"/>
+        <w:rFonts w:hint="default" w:ascii="Wingdings" w:hAnsi="Wingdings"/>
       </w:rPr>
     </w:lvl>
     <w:lvl w:ilvl="6" w:tplc="0C090001" w:tentative="1">
@@ -5281,7 +5476,7 @@
         <w:ind w:left="5040" w:hanging="360"/>
       </w:pPr>
       <w:rPr>
-        <w:rFonts w:ascii="Symbol" w:hAnsi="Symbol" w:hint="default"/>
+        <w:rFonts w:hint="default" w:ascii="Symbol" w:hAnsi="Symbol"/>
       </w:rPr>
     </w:lvl>
     <w:lvl w:ilvl="7" w:tplc="0C090003" w:tentative="1">
@@ -5293,7 +5488,7 @@
         <w:ind w:left="5760" w:hanging="360"/>
       </w:pPr>
       <w:rPr>
-        <w:rFonts w:ascii="Courier New" w:hAnsi="Courier New" w:cs="Courier New" w:hint="default"/>
+        <w:rFonts w:hint="default" w:ascii="Courier New" w:hAnsi="Courier New" w:cs="Courier New"/>
       </w:rPr>
     </w:lvl>
     <w:lvl w:ilvl="8" w:tplc="0C090005" w:tentative="1">
@@ -5305,7 +5500,7 @@
         <w:ind w:left="6480" w:hanging="360"/>
       </w:pPr>
       <w:rPr>
-        <w:rFonts w:ascii="Wingdings" w:hAnsi="Wingdings" w:hint="default"/>
+        <w:rFonts w:hint="default" w:ascii="Wingdings" w:hAnsi="Wingdings"/>
       </w:rPr>
     </w:lvl>
   </w:abstractNum>
@@ -5325,7 +5520,7 @@
         <w:ind w:left="720" w:hanging="360"/>
       </w:pPr>
       <w:rPr>
-        <w:rFonts w:ascii="Symbol" w:hAnsi="Symbol" w:hint="default"/>
+        <w:rFonts w:hint="default" w:ascii="Symbol" w:hAnsi="Symbol"/>
       </w:rPr>
     </w:lvl>
     <w:lvl w:ilvl="1" w:tplc="04090003">
@@ -5340,7 +5535,7 @@
         <w:ind w:left="1440" w:hanging="360"/>
       </w:pPr>
       <w:rPr>
-        <w:rFonts w:ascii="Courier New" w:hAnsi="Courier New" w:cs="Courier New" w:hint="default"/>
+        <w:rFonts w:hint="default" w:ascii="Courier New" w:hAnsi="Courier New" w:cs="Courier New"/>
       </w:rPr>
     </w:lvl>
     <w:lvl w:ilvl="2" w:tplc="04090005" w:tentative="1">
@@ -5355,7 +5550,7 @@
         <w:ind w:left="2160" w:hanging="360"/>
       </w:pPr>
       <w:rPr>
-        <w:rFonts w:ascii="Wingdings" w:hAnsi="Wingdings" w:hint="default"/>
+        <w:rFonts w:hint="default" w:ascii="Wingdings" w:hAnsi="Wingdings"/>
       </w:rPr>
     </w:lvl>
     <w:lvl w:ilvl="3" w:tplc="04090001" w:tentative="1">
@@ -5370,7 +5565,7 @@
         <w:ind w:left="2880" w:hanging="360"/>
       </w:pPr>
       <w:rPr>
-        <w:rFonts w:ascii="Symbol" w:hAnsi="Symbol" w:hint="default"/>
+        <w:rFonts w:hint="default" w:ascii="Symbol" w:hAnsi="Symbol"/>
       </w:rPr>
     </w:lvl>
     <w:lvl w:ilvl="4" w:tplc="04090003" w:tentative="1">
@@ -5385,7 +5580,7 @@
         <w:ind w:left="3600" w:hanging="360"/>
       </w:pPr>
       <w:rPr>
-        <w:rFonts w:ascii="Courier New" w:hAnsi="Courier New" w:cs="Courier New" w:hint="default"/>
+        <w:rFonts w:hint="default" w:ascii="Courier New" w:hAnsi="Courier New" w:cs="Courier New"/>
       </w:rPr>
     </w:lvl>
     <w:lvl w:ilvl="5" w:tplc="04090005" w:tentative="1">
@@ -5400,7 +5595,7 @@
         <w:ind w:left="4320" w:hanging="360"/>
       </w:pPr>
       <w:rPr>
-        <w:rFonts w:ascii="Wingdings" w:hAnsi="Wingdings" w:hint="default"/>
+        <w:rFonts w:hint="default" w:ascii="Wingdings" w:hAnsi="Wingdings"/>
       </w:rPr>
     </w:lvl>
     <w:lvl w:ilvl="6" w:tplc="04090001" w:tentative="1">
@@ -5415,7 +5610,7 @@
         <w:ind w:left="5040" w:hanging="360"/>
       </w:pPr>
       <w:rPr>
-        <w:rFonts w:ascii="Symbol" w:hAnsi="Symbol" w:hint="default"/>
+        <w:rFonts w:hint="default" w:ascii="Symbol" w:hAnsi="Symbol"/>
       </w:rPr>
     </w:lvl>
     <w:lvl w:ilvl="7" w:tplc="04090003" w:tentative="1">
@@ -5430,7 +5625,7 @@
         <w:ind w:left="5760" w:hanging="360"/>
       </w:pPr>
       <w:rPr>
-        <w:rFonts w:ascii="Courier New" w:hAnsi="Courier New" w:cs="Courier New" w:hint="default"/>
+        <w:rFonts w:hint="default" w:ascii="Courier New" w:hAnsi="Courier New" w:cs="Courier New"/>
       </w:rPr>
     </w:lvl>
     <w:lvl w:ilvl="8" w:tplc="04090005" w:tentative="1">
@@ -5445,7 +5640,7 @@
         <w:ind w:left="6480" w:hanging="360"/>
       </w:pPr>
       <w:rPr>
-        <w:rFonts w:ascii="Wingdings" w:hAnsi="Wingdings" w:hint="default"/>
+        <w:rFonts w:hint="default" w:ascii="Wingdings" w:hAnsi="Wingdings"/>
       </w:rPr>
     </w:lvl>
   </w:abstractNum>
@@ -5566,7 +5761,7 @@
         <w:ind w:left="1350" w:hanging="360"/>
       </w:pPr>
       <w:rPr>
-        <w:rFonts w:ascii="Courier New" w:hAnsi="Courier New" w:cs="Courier New" w:hint="default"/>
+        <w:rFonts w:hint="default" w:ascii="Courier New" w:hAnsi="Courier New" w:cs="Courier New"/>
       </w:rPr>
     </w:lvl>
     <w:lvl w:ilvl="2" w:tplc="04090005" w:tentative="1">
@@ -5581,7 +5776,7 @@
         <w:ind w:left="2070" w:hanging="360"/>
       </w:pPr>
       <w:rPr>
-        <w:rFonts w:ascii="Wingdings" w:hAnsi="Wingdings" w:hint="default"/>
+        <w:rFonts w:hint="default" w:ascii="Wingdings" w:hAnsi="Wingdings"/>
       </w:rPr>
     </w:lvl>
     <w:lvl w:ilvl="3" w:tplc="04090001" w:tentative="1">
@@ -5596,7 +5791,7 @@
         <w:ind w:left="2790" w:hanging="360"/>
       </w:pPr>
       <w:rPr>
-        <w:rFonts w:ascii="Symbol" w:hAnsi="Symbol" w:hint="default"/>
+        <w:rFonts w:hint="default" w:ascii="Symbol" w:hAnsi="Symbol"/>
       </w:rPr>
     </w:lvl>
     <w:lvl w:ilvl="4" w:tplc="04090003" w:tentative="1">
@@ -5611,7 +5806,7 @@
         <w:ind w:left="3510" w:hanging="360"/>
       </w:pPr>
       <w:rPr>
-        <w:rFonts w:ascii="Courier New" w:hAnsi="Courier New" w:cs="Courier New" w:hint="default"/>
+        <w:rFonts w:hint="default" w:ascii="Courier New" w:hAnsi="Courier New" w:cs="Courier New"/>
       </w:rPr>
     </w:lvl>
     <w:lvl w:ilvl="5" w:tplc="04090005" w:tentative="1">
@@ -5626,7 +5821,7 @@
         <w:ind w:left="4230" w:hanging="360"/>
       </w:pPr>
       <w:rPr>
-        <w:rFonts w:ascii="Wingdings" w:hAnsi="Wingdings" w:hint="default"/>
+        <w:rFonts w:hint="default" w:ascii="Wingdings" w:hAnsi="Wingdings"/>
       </w:rPr>
     </w:lvl>
     <w:lvl w:ilvl="6" w:tplc="04090001" w:tentative="1">
@@ -5641,7 +5836,7 @@
         <w:ind w:left="4950" w:hanging="360"/>
       </w:pPr>
       <w:rPr>
-        <w:rFonts w:ascii="Symbol" w:hAnsi="Symbol" w:hint="default"/>
+        <w:rFonts w:hint="default" w:ascii="Symbol" w:hAnsi="Symbol"/>
       </w:rPr>
     </w:lvl>
     <w:lvl w:ilvl="7" w:tplc="04090003" w:tentative="1">
@@ -5656,7 +5851,7 @@
         <w:ind w:left="5670" w:hanging="360"/>
       </w:pPr>
       <w:rPr>
-        <w:rFonts w:ascii="Courier New" w:hAnsi="Courier New" w:cs="Courier New" w:hint="default"/>
+        <w:rFonts w:hint="default" w:ascii="Courier New" w:hAnsi="Courier New" w:cs="Courier New"/>
       </w:rPr>
     </w:lvl>
     <w:lvl w:ilvl="8" w:tplc="04090005" w:tentative="1">
@@ -5671,7 +5866,7 @@
         <w:ind w:left="6390" w:hanging="360"/>
       </w:pPr>
       <w:rPr>
-        <w:rFonts w:ascii="Wingdings" w:hAnsi="Wingdings" w:hint="default"/>
+        <w:rFonts w:hint="default" w:ascii="Wingdings" w:hAnsi="Wingdings"/>
       </w:rPr>
     </w:lvl>
   </w:abstractNum>
@@ -5706,7 +5901,7 @@
         <w:ind w:left="1080" w:hanging="360"/>
       </w:pPr>
       <w:rPr>
-        <w:rFonts w:ascii="Courier New" w:hAnsi="Courier New" w:cs="Courier New" w:hint="default"/>
+        <w:rFonts w:hint="default" w:ascii="Courier New" w:hAnsi="Courier New" w:cs="Courier New"/>
       </w:rPr>
     </w:lvl>
     <w:lvl w:ilvl="2" w:tplc="04090005" w:tentative="1">
@@ -5721,7 +5916,7 @@
         <w:ind w:left="1800" w:hanging="360"/>
       </w:pPr>
       <w:rPr>
-        <w:rFonts w:ascii="Wingdings" w:hAnsi="Wingdings" w:hint="default"/>
+        <w:rFonts w:hint="default" w:ascii="Wingdings" w:hAnsi="Wingdings"/>
       </w:rPr>
     </w:lvl>
     <w:lvl w:ilvl="3" w:tplc="04090001" w:tentative="1">
@@ -5736,7 +5931,7 @@
         <w:ind w:left="2520" w:hanging="360"/>
       </w:pPr>
       <w:rPr>
-        <w:rFonts w:ascii="Symbol" w:hAnsi="Symbol" w:hint="default"/>
+        <w:rFonts w:hint="default" w:ascii="Symbol" w:hAnsi="Symbol"/>
       </w:rPr>
     </w:lvl>
     <w:lvl w:ilvl="4" w:tplc="04090003" w:tentative="1">
@@ -5751,7 +5946,7 @@
         <w:ind w:left="3240" w:hanging="360"/>
       </w:pPr>
       <w:rPr>
-        <w:rFonts w:ascii="Courier New" w:hAnsi="Courier New" w:cs="Courier New" w:hint="default"/>
+        <w:rFonts w:hint="default" w:ascii="Courier New" w:hAnsi="Courier New" w:cs="Courier New"/>
       </w:rPr>
     </w:lvl>
     <w:lvl w:ilvl="5" w:tplc="04090005" w:tentative="1">
@@ -5766,7 +5961,7 @@
         <w:ind w:left="3960" w:hanging="360"/>
       </w:pPr>
       <w:rPr>
-        <w:rFonts w:ascii="Wingdings" w:hAnsi="Wingdings" w:hint="default"/>
+        <w:rFonts w:hint="default" w:ascii="Wingdings" w:hAnsi="Wingdings"/>
       </w:rPr>
     </w:lvl>
     <w:lvl w:ilvl="6" w:tplc="04090001" w:tentative="1">
@@ -5781,7 +5976,7 @@
         <w:ind w:left="4680" w:hanging="360"/>
       </w:pPr>
       <w:rPr>
-        <w:rFonts w:ascii="Symbol" w:hAnsi="Symbol" w:hint="default"/>
+        <w:rFonts w:hint="default" w:ascii="Symbol" w:hAnsi="Symbol"/>
       </w:rPr>
     </w:lvl>
     <w:lvl w:ilvl="7" w:tplc="04090003" w:tentative="1">
@@ -5796,7 +5991,7 @@
         <w:ind w:left="5400" w:hanging="360"/>
       </w:pPr>
       <w:rPr>
-        <w:rFonts w:ascii="Courier New" w:hAnsi="Courier New" w:cs="Courier New" w:hint="default"/>
+        <w:rFonts w:hint="default" w:ascii="Courier New" w:hAnsi="Courier New" w:cs="Courier New"/>
       </w:rPr>
     </w:lvl>
     <w:lvl w:ilvl="8" w:tplc="04090005" w:tentative="1">
@@ -5811,7 +6006,7 @@
         <w:ind w:left="6120" w:hanging="360"/>
       </w:pPr>
       <w:rPr>
-        <w:rFonts w:ascii="Wingdings" w:hAnsi="Wingdings" w:hint="default"/>
+        <w:rFonts w:hint="default" w:ascii="Wingdings" w:hAnsi="Wingdings"/>
       </w:rPr>
     </w:lvl>
   </w:abstractNum>
@@ -5828,7 +6023,7 @@
         <w:ind w:left="720" w:hanging="360"/>
       </w:pPr>
       <w:rPr>
-        <w:rFonts w:ascii="Symbol" w:hAnsi="Symbol" w:hint="default"/>
+        <w:rFonts w:hint="default" w:ascii="Symbol" w:hAnsi="Symbol"/>
       </w:rPr>
     </w:lvl>
     <w:lvl w:ilvl="1" w:tplc="BFA6B450">
@@ -5840,7 +6035,7 @@
         <w:ind w:left="1440" w:hanging="360"/>
       </w:pPr>
       <w:rPr>
-        <w:rFonts w:ascii="Courier New" w:hAnsi="Courier New" w:hint="default"/>
+        <w:rFonts w:hint="default" w:ascii="Courier New" w:hAnsi="Courier New"/>
       </w:rPr>
     </w:lvl>
     <w:lvl w:ilvl="2" w:tplc="186099F8">
@@ -5852,7 +6047,7 @@
         <w:ind w:left="2160" w:hanging="360"/>
       </w:pPr>
       <w:rPr>
-        <w:rFonts w:ascii="Wingdings" w:hAnsi="Wingdings" w:hint="default"/>
+        <w:rFonts w:hint="default" w:ascii="Wingdings" w:hAnsi="Wingdings"/>
       </w:rPr>
     </w:lvl>
     <w:lvl w:ilvl="3" w:tplc="23F01154">
@@ -5864,7 +6059,7 @@
         <w:ind w:left="2880" w:hanging="360"/>
       </w:pPr>
       <w:rPr>
-        <w:rFonts w:ascii="Symbol" w:hAnsi="Symbol" w:hint="default"/>
+        <w:rFonts w:hint="default" w:ascii="Symbol" w:hAnsi="Symbol"/>
       </w:rPr>
     </w:lvl>
     <w:lvl w:ilvl="4" w:tplc="273CA996">
@@ -5876,7 +6071,7 @@
         <w:ind w:left="3600" w:hanging="360"/>
       </w:pPr>
       <w:rPr>
-        <w:rFonts w:ascii="Courier New" w:hAnsi="Courier New" w:hint="default"/>
+        <w:rFonts w:hint="default" w:ascii="Courier New" w:hAnsi="Courier New"/>
       </w:rPr>
     </w:lvl>
     <w:lvl w:ilvl="5" w:tplc="7344536C">
@@ -5888,7 +6083,7 @@
         <w:ind w:left="4320" w:hanging="360"/>
       </w:pPr>
       <w:rPr>
-        <w:rFonts w:ascii="Wingdings" w:hAnsi="Wingdings" w:hint="default"/>
+        <w:rFonts w:hint="default" w:ascii="Wingdings" w:hAnsi="Wingdings"/>
       </w:rPr>
     </w:lvl>
     <w:lvl w:ilvl="6" w:tplc="E8FC96E4">
@@ -5900,7 +6095,7 @@
         <w:ind w:left="5040" w:hanging="360"/>
       </w:pPr>
       <w:rPr>
-        <w:rFonts w:ascii="Symbol" w:hAnsi="Symbol" w:hint="default"/>
+        <w:rFonts w:hint="default" w:ascii="Symbol" w:hAnsi="Symbol"/>
       </w:rPr>
     </w:lvl>
     <w:lvl w:ilvl="7" w:tplc="2B049A06">
@@ -5912,7 +6107,7 @@
         <w:ind w:left="5760" w:hanging="360"/>
       </w:pPr>
       <w:rPr>
-        <w:rFonts w:ascii="Courier New" w:hAnsi="Courier New" w:hint="default"/>
+        <w:rFonts w:hint="default" w:ascii="Courier New" w:hAnsi="Courier New"/>
       </w:rPr>
     </w:lvl>
     <w:lvl w:ilvl="8" w:tplc="416A0DCE">
@@ -5924,11 +6119,123 @@
         <w:ind w:left="6480" w:hanging="360"/>
       </w:pPr>
       <w:rPr>
-        <w:rFonts w:ascii="Wingdings" w:hAnsi="Wingdings" w:hint="default"/>
+        <w:rFonts w:hint="default" w:ascii="Wingdings" w:hAnsi="Wingdings"/>
       </w:rPr>
     </w:lvl>
   </w:abstractNum>
   <w:abstractNum w:abstractNumId="37" w15:restartNumberingAfterBreak="0">
+    <w:nsid w:val="67D519A9"/>
+    <w:multiLevelType w:val="hybridMultilevel"/>
+    <w:tmpl w:val="479CA7CE"/>
+    <w:lvl w:ilvl="0" w:tplc="F4CAA890">
+      <w:numFmt w:val="bullet"/>
+      <w:lvlText w:val="-"/>
+      <w:lvlJc w:val="left"/>
+      <w:pPr>
+        <w:ind w:left="720" w:hanging="360"/>
+      </w:pPr>
+      <w:rPr>
+        <w:rFonts w:hint="default" w:ascii="Times New Roman" w:hAnsi="Times New Roman" w:eastAsia="Times New Roman" w:cs="Times New Roman"/>
+      </w:rPr>
+    </w:lvl>
+    <w:lvl w:ilvl="1" w:tplc="0C090003" w:tentative="1">
+      <w:start w:val="1"/>
+      <w:numFmt w:val="bullet"/>
+      <w:lvlText w:val="o"/>
+      <w:lvlJc w:val="left"/>
+      <w:pPr>
+        <w:ind w:left="1440" w:hanging="360"/>
+      </w:pPr>
+      <w:rPr>
+        <w:rFonts w:hint="default" w:ascii="Courier New" w:hAnsi="Courier New" w:cs="Courier New"/>
+      </w:rPr>
+    </w:lvl>
+    <w:lvl w:ilvl="2" w:tplc="0C090005" w:tentative="1">
+      <w:start w:val="1"/>
+      <w:numFmt w:val="bullet"/>
+      <w:lvlText w:val=""/>
+      <w:lvlJc w:val="left"/>
+      <w:pPr>
+        <w:ind w:left="2160" w:hanging="360"/>
+      </w:pPr>
+      <w:rPr>
+        <w:rFonts w:hint="default" w:ascii="Wingdings" w:hAnsi="Wingdings"/>
+      </w:rPr>
+    </w:lvl>
+    <w:lvl w:ilvl="3" w:tplc="0C090001" w:tentative="1">
+      <w:start w:val="1"/>
+      <w:numFmt w:val="bullet"/>
+      <w:lvlText w:val=""/>
+      <w:lvlJc w:val="left"/>
+      <w:pPr>
+        <w:ind w:left="2880" w:hanging="360"/>
+      </w:pPr>
+      <w:rPr>
+        <w:rFonts w:hint="default" w:ascii="Symbol" w:hAnsi="Symbol"/>
+      </w:rPr>
+    </w:lvl>
+    <w:lvl w:ilvl="4" w:tplc="0C090003" w:tentative="1">
+      <w:start w:val="1"/>
+      <w:numFmt w:val="bullet"/>
+      <w:lvlText w:val="o"/>
+      <w:lvlJc w:val="left"/>
+      <w:pPr>
+        <w:ind w:left="3600" w:hanging="360"/>
+      </w:pPr>
+      <w:rPr>
+        <w:rFonts w:hint="default" w:ascii="Courier New" w:hAnsi="Courier New" w:cs="Courier New"/>
+      </w:rPr>
+    </w:lvl>
+    <w:lvl w:ilvl="5" w:tplc="0C090005" w:tentative="1">
+      <w:start w:val="1"/>
+      <w:numFmt w:val="bullet"/>
+      <w:lvlText w:val=""/>
+      <w:lvlJc w:val="left"/>
+      <w:pPr>
+        <w:ind w:left="4320" w:hanging="360"/>
+      </w:pPr>
+      <w:rPr>
+        <w:rFonts w:hint="default" w:ascii="Wingdings" w:hAnsi="Wingdings"/>
+      </w:rPr>
+    </w:lvl>
+    <w:lvl w:ilvl="6" w:tplc="0C090001" w:tentative="1">
+      <w:start w:val="1"/>
+      <w:numFmt w:val="bullet"/>
+      <w:lvlText w:val=""/>
+      <w:lvlJc w:val="left"/>
+      <w:pPr>
+        <w:ind w:left="5040" w:hanging="360"/>
+      </w:pPr>
+      <w:rPr>
+        <w:rFonts w:hint="default" w:ascii="Symbol" w:hAnsi="Symbol"/>
+      </w:rPr>
+    </w:lvl>
+    <w:lvl w:ilvl="7" w:tplc="0C090003" w:tentative="1">
+      <w:start w:val="1"/>
+      <w:numFmt w:val="bullet"/>
+      <w:lvlText w:val="o"/>
+      <w:lvlJc w:val="left"/>
+      <w:pPr>
+        <w:ind w:left="5760" w:hanging="360"/>
+      </w:pPr>
+      <w:rPr>
+        <w:rFonts w:hint="default" w:ascii="Courier New" w:hAnsi="Courier New" w:cs="Courier New"/>
+      </w:rPr>
+    </w:lvl>
+    <w:lvl w:ilvl="8" w:tplc="0C090005" w:tentative="1">
+      <w:start w:val="1"/>
+      <w:numFmt w:val="bullet"/>
+      <w:lvlText w:val=""/>
+      <w:lvlJc w:val="left"/>
+      <w:pPr>
+        <w:ind w:left="6480" w:hanging="360"/>
+      </w:pPr>
+      <w:rPr>
+        <w:rFonts w:hint="default" w:ascii="Wingdings" w:hAnsi="Wingdings"/>
+      </w:rPr>
+    </w:lvl>
+  </w:abstractNum>
+  <w:abstractNum w:abstractNumId="38" w15:restartNumberingAfterBreak="0">
     <w:nsid w:val="6CB52233"/>
     <w:multiLevelType w:val="multilevel"/>
     <w:tmpl w:val="C0EEFC06"/>
@@ -6041,7 +6348,7 @@
       </w:pPr>
     </w:lvl>
   </w:abstractNum>
-  <w:abstractNum w:abstractNumId="38" w15:restartNumberingAfterBreak="0">
+  <w:abstractNum w:abstractNumId="39" w15:restartNumberingAfterBreak="0">
     <w:nsid w:val="6CF125AE"/>
     <w:multiLevelType w:val="hybridMultilevel"/>
     <w:tmpl w:val="6FFCAA48"/>
@@ -6057,7 +6364,7 @@
         <w:ind w:left="720" w:hanging="360"/>
       </w:pPr>
       <w:rPr>
-        <w:rFonts w:ascii="Symbol" w:hAnsi="Symbol" w:hint="default"/>
+        <w:rFonts w:hint="default" w:ascii="Symbol" w:hAnsi="Symbol"/>
       </w:rPr>
     </w:lvl>
     <w:lvl w:ilvl="1" w:tplc="04090003" w:tentative="1">
@@ -6072,7 +6379,7 @@
         <w:ind w:left="1440" w:hanging="360"/>
       </w:pPr>
       <w:rPr>
-        <w:rFonts w:ascii="Courier New" w:hAnsi="Courier New" w:cs="Courier New" w:hint="default"/>
+        <w:rFonts w:hint="default" w:ascii="Courier New" w:hAnsi="Courier New" w:cs="Courier New"/>
       </w:rPr>
     </w:lvl>
     <w:lvl w:ilvl="2" w:tplc="04090005" w:tentative="1">
@@ -6087,7 +6394,7 @@
         <w:ind w:left="2160" w:hanging="360"/>
       </w:pPr>
       <w:rPr>
-        <w:rFonts w:ascii="Wingdings" w:hAnsi="Wingdings" w:hint="default"/>
+        <w:rFonts w:hint="default" w:ascii="Wingdings" w:hAnsi="Wingdings"/>
       </w:rPr>
     </w:lvl>
     <w:lvl w:ilvl="3" w:tplc="04090001" w:tentative="1">
@@ -6102,7 +6409,7 @@
         <w:ind w:left="2880" w:hanging="360"/>
       </w:pPr>
       <w:rPr>
-        <w:rFonts w:ascii="Symbol" w:hAnsi="Symbol" w:hint="default"/>
+        <w:rFonts w:hint="default" w:ascii="Symbol" w:hAnsi="Symbol"/>
       </w:rPr>
     </w:lvl>
     <w:lvl w:ilvl="4" w:tplc="04090003" w:tentative="1">
@@ -6117,7 +6424,7 @@
         <w:ind w:left="3600" w:hanging="360"/>
       </w:pPr>
       <w:rPr>
-        <w:rFonts w:ascii="Courier New" w:hAnsi="Courier New" w:cs="Courier New" w:hint="default"/>
+        <w:rFonts w:hint="default" w:ascii="Courier New" w:hAnsi="Courier New" w:cs="Courier New"/>
       </w:rPr>
     </w:lvl>
     <w:lvl w:ilvl="5" w:tplc="04090005" w:tentative="1">
@@ -6132,7 +6439,7 @@
         <w:ind w:left="4320" w:hanging="360"/>
       </w:pPr>
       <w:rPr>
-        <w:rFonts w:ascii="Wingdings" w:hAnsi="Wingdings" w:hint="default"/>
+        <w:rFonts w:hint="default" w:ascii="Wingdings" w:hAnsi="Wingdings"/>
       </w:rPr>
     </w:lvl>
     <w:lvl w:ilvl="6" w:tplc="04090001" w:tentative="1">
@@ -6147,7 +6454,7 @@
         <w:ind w:left="5040" w:hanging="360"/>
       </w:pPr>
       <w:rPr>
-        <w:rFonts w:ascii="Symbol" w:hAnsi="Symbol" w:hint="default"/>
+        <w:rFonts w:hint="default" w:ascii="Symbol" w:hAnsi="Symbol"/>
       </w:rPr>
     </w:lvl>
     <w:lvl w:ilvl="7" w:tplc="04090003" w:tentative="1">
@@ -6162,7 +6469,7 @@
         <w:ind w:left="5760" w:hanging="360"/>
       </w:pPr>
       <w:rPr>
-        <w:rFonts w:ascii="Courier New" w:hAnsi="Courier New" w:cs="Courier New" w:hint="default"/>
+        <w:rFonts w:hint="default" w:ascii="Courier New" w:hAnsi="Courier New" w:cs="Courier New"/>
       </w:rPr>
     </w:lvl>
     <w:lvl w:ilvl="8" w:tplc="04090005" w:tentative="1">
@@ -6177,11 +6484,11 @@
         <w:ind w:left="6480" w:hanging="360"/>
       </w:pPr>
       <w:rPr>
-        <w:rFonts w:ascii="Wingdings" w:hAnsi="Wingdings" w:hint="default"/>
+        <w:rFonts w:hint="default" w:ascii="Wingdings" w:hAnsi="Wingdings"/>
       </w:rPr>
     </w:lvl>
   </w:abstractNum>
-  <w:abstractNum w:abstractNumId="39" w15:restartNumberingAfterBreak="0">
+  <w:abstractNum w:abstractNumId="40" w15:restartNumberingAfterBreak="0">
     <w:nsid w:val="6D2F7D46"/>
     <w:multiLevelType w:val="singleLevel"/>
     <w:tmpl w:val="04090001"/>
@@ -6197,11 +6504,11 @@
         <w:ind w:left="360" w:hanging="360"/>
       </w:pPr>
       <w:rPr>
-        <w:rFonts w:ascii="Symbol" w:hAnsi="Symbol" w:hint="default"/>
+        <w:rFonts w:hint="default" w:ascii="Symbol" w:hAnsi="Symbol"/>
       </w:rPr>
     </w:lvl>
   </w:abstractNum>
-  <w:abstractNum w:abstractNumId="40" w15:restartNumberingAfterBreak="0">
+  <w:abstractNum w:abstractNumId="41" w15:restartNumberingAfterBreak="0">
     <w:nsid w:val="6E672E0B"/>
     <w:multiLevelType w:val="hybridMultilevel"/>
     <w:tmpl w:val="51F0F4C8"/>
@@ -6214,7 +6521,7 @@
         <w:ind w:left="720" w:hanging="360"/>
       </w:pPr>
       <w:rPr>
-        <w:rFonts w:ascii="Symbol" w:hAnsi="Symbol" w:hint="default"/>
+        <w:rFonts w:hint="default" w:ascii="Symbol" w:hAnsi="Symbol"/>
       </w:rPr>
     </w:lvl>
     <w:lvl w:ilvl="1" w:tplc="E74CDE14">
@@ -6226,7 +6533,7 @@
         <w:ind w:left="1440" w:hanging="360"/>
       </w:pPr>
       <w:rPr>
-        <w:rFonts w:ascii="Courier New" w:hAnsi="Courier New" w:hint="default"/>
+        <w:rFonts w:hint="default" w:ascii="Courier New" w:hAnsi="Courier New"/>
       </w:rPr>
     </w:lvl>
     <w:lvl w:ilvl="2" w:tplc="2826A78E">
@@ -6238,7 +6545,7 @@
         <w:ind w:left="2160" w:hanging="360"/>
       </w:pPr>
       <w:rPr>
-        <w:rFonts w:ascii="Wingdings" w:hAnsi="Wingdings" w:hint="default"/>
+        <w:rFonts w:hint="default" w:ascii="Wingdings" w:hAnsi="Wingdings"/>
       </w:rPr>
     </w:lvl>
     <w:lvl w:ilvl="3" w:tplc="8AD44E40">
@@ -6250,7 +6557,7 @@
         <w:ind w:left="2880" w:hanging="360"/>
       </w:pPr>
       <w:rPr>
-        <w:rFonts w:ascii="Symbol" w:hAnsi="Symbol" w:hint="default"/>
+        <w:rFonts w:hint="default" w:ascii="Symbol" w:hAnsi="Symbol"/>
       </w:rPr>
     </w:lvl>
     <w:lvl w:ilvl="4" w:tplc="57781230">
@@ -6262,7 +6569,7 @@
         <w:ind w:left="3600" w:hanging="360"/>
       </w:pPr>
       <w:rPr>
-        <w:rFonts w:ascii="Courier New" w:hAnsi="Courier New" w:hint="default"/>
+        <w:rFonts w:hint="default" w:ascii="Courier New" w:hAnsi="Courier New"/>
       </w:rPr>
     </w:lvl>
     <w:lvl w:ilvl="5" w:tplc="2FAAE836">
@@ -6274,7 +6581,7 @@
         <w:ind w:left="4320" w:hanging="360"/>
       </w:pPr>
       <w:rPr>
-        <w:rFonts w:ascii="Wingdings" w:hAnsi="Wingdings" w:hint="default"/>
+        <w:rFonts w:hint="default" w:ascii="Wingdings" w:hAnsi="Wingdings"/>
       </w:rPr>
     </w:lvl>
     <w:lvl w:ilvl="6" w:tplc="F8207322">
@@ -6286,7 +6593,7 @@
         <w:ind w:left="5040" w:hanging="360"/>
       </w:pPr>
       <w:rPr>
-        <w:rFonts w:ascii="Symbol" w:hAnsi="Symbol" w:hint="default"/>
+        <w:rFonts w:hint="default" w:ascii="Symbol" w:hAnsi="Symbol"/>
       </w:rPr>
     </w:lvl>
     <w:lvl w:ilvl="7" w:tplc="7C38CDA4">
@@ -6298,7 +6605,7 @@
         <w:ind w:left="5760" w:hanging="360"/>
       </w:pPr>
       <w:rPr>
-        <w:rFonts w:ascii="Courier New" w:hAnsi="Courier New" w:hint="default"/>
+        <w:rFonts w:hint="default" w:ascii="Courier New" w:hAnsi="Courier New"/>
       </w:rPr>
     </w:lvl>
     <w:lvl w:ilvl="8" w:tplc="8E863DDA">
@@ -6310,11 +6617,11 @@
         <w:ind w:left="6480" w:hanging="360"/>
       </w:pPr>
       <w:rPr>
-        <w:rFonts w:ascii="Wingdings" w:hAnsi="Wingdings" w:hint="default"/>
+        <w:rFonts w:hint="default" w:ascii="Wingdings" w:hAnsi="Wingdings"/>
       </w:rPr>
     </w:lvl>
   </w:abstractNum>
-  <w:abstractNum w:abstractNumId="41" w15:restartNumberingAfterBreak="0">
+  <w:abstractNum w:abstractNumId="42" w15:restartNumberingAfterBreak="0">
     <w:nsid w:val="70890B35"/>
     <w:multiLevelType w:val="hybridMultilevel"/>
     <w:tmpl w:val="645203A8"/>
@@ -6400,7 +6707,7 @@
       </w:pPr>
     </w:lvl>
   </w:abstractNum>
-  <w:abstractNum w:abstractNumId="42" w15:restartNumberingAfterBreak="0">
+  <w:abstractNum w:abstractNumId="43" w15:restartNumberingAfterBreak="0">
     <w:nsid w:val="71F21F2A"/>
     <w:multiLevelType w:val="singleLevel"/>
     <w:tmpl w:val="04090001"/>
@@ -6416,11 +6723,11 @@
         <w:ind w:left="360" w:hanging="360"/>
       </w:pPr>
       <w:rPr>
-        <w:rFonts w:ascii="Symbol" w:hAnsi="Symbol" w:hint="default"/>
+        <w:rFonts w:hint="default" w:ascii="Symbol" w:hAnsi="Symbol"/>
       </w:rPr>
     </w:lvl>
   </w:abstractNum>
-  <w:abstractNum w:abstractNumId="43" w15:restartNumberingAfterBreak="0">
+  <w:abstractNum w:abstractNumId="44" w15:restartNumberingAfterBreak="0">
     <w:nsid w:val="738619A7"/>
     <w:multiLevelType w:val="hybridMultilevel"/>
     <w:tmpl w:val="43965F96"/>
@@ -6432,7 +6739,7 @@
         <w:ind w:left="720" w:hanging="360"/>
       </w:pPr>
       <w:rPr>
-        <w:rFonts w:ascii="Century Gothic" w:eastAsiaTheme="minorEastAsia" w:hAnsi="Century Gothic" w:cstheme="minorBidi" w:hint="default"/>
+        <w:rFonts w:hint="default" w:ascii="Century Gothic" w:hAnsi="Century Gothic" w:eastAsiaTheme="minorEastAsia" w:cstheme="minorBidi"/>
       </w:rPr>
     </w:lvl>
     <w:lvl w:ilvl="1" w:tplc="04090003" w:tentative="1">
@@ -6444,7 +6751,7 @@
         <w:ind w:left="1440" w:hanging="360"/>
       </w:pPr>
       <w:rPr>
-        <w:rFonts w:ascii="Courier New" w:hAnsi="Courier New" w:cs="Courier New" w:hint="default"/>
+        <w:rFonts w:hint="default" w:ascii="Courier New" w:hAnsi="Courier New" w:cs="Courier New"/>
       </w:rPr>
     </w:lvl>
     <w:lvl w:ilvl="2" w:tplc="04090005" w:tentative="1">
@@ -6456,7 +6763,7 @@
         <w:ind w:left="2160" w:hanging="360"/>
       </w:pPr>
       <w:rPr>
-        <w:rFonts w:ascii="Wingdings" w:hAnsi="Wingdings" w:hint="default"/>
+        <w:rFonts w:hint="default" w:ascii="Wingdings" w:hAnsi="Wingdings"/>
       </w:rPr>
     </w:lvl>
     <w:lvl w:ilvl="3" w:tplc="04090001" w:tentative="1">
@@ -6468,7 +6775,7 @@
         <w:ind w:left="2880" w:hanging="360"/>
       </w:pPr>
       <w:rPr>
-        <w:rFonts w:ascii="Symbol" w:hAnsi="Symbol" w:hint="default"/>
+        <w:rFonts w:hint="default" w:ascii="Symbol" w:hAnsi="Symbol"/>
       </w:rPr>
     </w:lvl>
     <w:lvl w:ilvl="4" w:tplc="04090003" w:tentative="1">
@@ -6480,7 +6787,7 @@
         <w:ind w:left="3600" w:hanging="360"/>
       </w:pPr>
       <w:rPr>
-        <w:rFonts w:ascii="Courier New" w:hAnsi="Courier New" w:cs="Courier New" w:hint="default"/>
+        <w:rFonts w:hint="default" w:ascii="Courier New" w:hAnsi="Courier New" w:cs="Courier New"/>
       </w:rPr>
     </w:lvl>
     <w:lvl w:ilvl="5" w:tplc="04090005" w:tentative="1">
@@ -6492,7 +6799,7 @@
         <w:ind w:left="4320" w:hanging="360"/>
       </w:pPr>
       <w:rPr>
-        <w:rFonts w:ascii="Wingdings" w:hAnsi="Wingdings" w:hint="default"/>
+        <w:rFonts w:hint="default" w:ascii="Wingdings" w:hAnsi="Wingdings"/>
       </w:rPr>
     </w:lvl>
     <w:lvl w:ilvl="6" w:tplc="04090001" w:tentative="1">
@@ -6504,7 +6811,7 @@
         <w:ind w:left="5040" w:hanging="360"/>
       </w:pPr>
       <w:rPr>
-        <w:rFonts w:ascii="Symbol" w:hAnsi="Symbol" w:hint="default"/>
+        <w:rFonts w:hint="default" w:ascii="Symbol" w:hAnsi="Symbol"/>
       </w:rPr>
     </w:lvl>
     <w:lvl w:ilvl="7" w:tplc="04090003" w:tentative="1">
@@ -6516,7 +6823,7 @@
         <w:ind w:left="5760" w:hanging="360"/>
       </w:pPr>
       <w:rPr>
-        <w:rFonts w:ascii="Courier New" w:hAnsi="Courier New" w:cs="Courier New" w:hint="default"/>
+        <w:rFonts w:hint="default" w:ascii="Courier New" w:hAnsi="Courier New" w:cs="Courier New"/>
       </w:rPr>
     </w:lvl>
     <w:lvl w:ilvl="8" w:tplc="04090005" w:tentative="1">
@@ -6528,11 +6835,11 @@
         <w:ind w:left="6480" w:hanging="360"/>
       </w:pPr>
       <w:rPr>
-        <w:rFonts w:ascii="Wingdings" w:hAnsi="Wingdings" w:hint="default"/>
+        <w:rFonts w:hint="default" w:ascii="Wingdings" w:hAnsi="Wingdings"/>
       </w:rPr>
     </w:lvl>
   </w:abstractNum>
-  <w:abstractNum w:abstractNumId="44" w15:restartNumberingAfterBreak="0">
+  <w:abstractNum w:abstractNumId="45" w15:restartNumberingAfterBreak="0">
     <w:nsid w:val="743601FB"/>
     <w:multiLevelType w:val="singleLevel"/>
     <w:tmpl w:val="04090001"/>
@@ -6548,11 +6855,11 @@
         <w:ind w:left="360" w:hanging="360"/>
       </w:pPr>
       <w:rPr>
-        <w:rFonts w:ascii="Symbol" w:hAnsi="Symbol" w:hint="default"/>
+        <w:rFonts w:hint="default" w:ascii="Symbol" w:hAnsi="Symbol"/>
       </w:rPr>
     </w:lvl>
   </w:abstractNum>
-  <w:abstractNum w:abstractNumId="45" w15:restartNumberingAfterBreak="0">
+  <w:abstractNum w:abstractNumId="46" w15:restartNumberingAfterBreak="0">
     <w:nsid w:val="756150CA"/>
     <w:multiLevelType w:val="singleLevel"/>
     <w:tmpl w:val="04090001"/>
@@ -6568,11 +6875,11 @@
         <w:ind w:left="360" w:hanging="360"/>
       </w:pPr>
       <w:rPr>
-        <w:rFonts w:ascii="Symbol" w:hAnsi="Symbol" w:hint="default"/>
+        <w:rFonts w:hint="default" w:ascii="Symbol" w:hAnsi="Symbol"/>
       </w:rPr>
     </w:lvl>
   </w:abstractNum>
-  <w:abstractNum w:abstractNumId="46" w15:restartNumberingAfterBreak="0">
+  <w:abstractNum w:abstractNumId="47" w15:restartNumberingAfterBreak="0">
     <w:nsid w:val="7BDB5812"/>
     <w:multiLevelType w:val="hybridMultilevel"/>
     <w:tmpl w:val="D026C326"/>
@@ -6658,7 +6965,7 @@
       </w:pPr>
     </w:lvl>
   </w:abstractNum>
-  <w:abstractNum w:abstractNumId="47" w15:restartNumberingAfterBreak="0">
+  <w:abstractNum w:abstractNumId="48" w15:restartNumberingAfterBreak="0">
     <w:nsid w:val="7BE434D7"/>
     <w:multiLevelType w:val="singleLevel"/>
     <w:tmpl w:val="04090001"/>
@@ -6674,7 +6981,7 @@
         <w:ind w:left="360" w:hanging="360"/>
       </w:pPr>
       <w:rPr>
-        <w:rFonts w:ascii="Symbol" w:hAnsi="Symbol" w:hint="default"/>
+        <w:rFonts w:hint="default" w:ascii="Symbol" w:hAnsi="Symbol"/>
       </w:rPr>
     </w:lvl>
   </w:abstractNum>
@@ -6697,7 +7004,7 @@
     <w:abstractNumId w:val="33"/>
   </w:num>
   <w:num w:numId="7">
-    <w:abstractNumId w:val="46"/>
+    <w:abstractNumId w:val="47"/>
   </w:num>
   <w:num w:numId="8">
     <w:abstractNumId w:val="1"/>
@@ -6712,7 +7019,7 @@
           <w:ind w:left="1080" w:hanging="360"/>
         </w:pPr>
         <w:rPr>
-          <w:rFonts w:ascii="Symbol" w:hAnsi="Symbol" w:hint="default"/>
+          <w:rFonts w:hint="default" w:ascii="Symbol" w:hAnsi="Symbol"/>
         </w:rPr>
       </w:lvl>
     </w:lvlOverride>
@@ -6721,7 +7028,7 @@
     <w:abstractNumId w:val="18"/>
   </w:num>
   <w:num w:numId="10">
-    <w:abstractNumId w:val="47"/>
+    <w:abstractNumId w:val="48"/>
   </w:num>
   <w:num w:numId="11">
     <w:abstractNumId w:val="30"/>
@@ -6741,7 +7048,7 @@
           <w:ind w:left="720" w:hanging="360"/>
         </w:pPr>
         <w:rPr>
-          <w:rFonts w:ascii="Symbol" w:hAnsi="Symbol" w:hint="default"/>
+          <w:rFonts w:hint="default" w:ascii="Symbol" w:hAnsi="Symbol"/>
         </w:rPr>
       </w:lvl>
     </w:lvlOverride>
@@ -6750,7 +7057,7 @@
     <w:abstractNumId w:val="2"/>
   </w:num>
   <w:num w:numId="15">
-    <w:abstractNumId w:val="45"/>
+    <w:abstractNumId w:val="46"/>
   </w:num>
   <w:num w:numId="16">
     <w:abstractNumId w:val="5"/>
@@ -6762,7 +7069,7 @@
     <w:abstractNumId w:val="17"/>
   </w:num>
   <w:num w:numId="19">
-    <w:abstractNumId w:val="44"/>
+    <w:abstractNumId w:val="45"/>
   </w:num>
   <w:num w:numId="20">
     <w:abstractNumId w:val="16"/>
@@ -6771,7 +7078,7 @@
     <w:abstractNumId w:val="8"/>
   </w:num>
   <w:num w:numId="22">
-    <w:abstractNumId w:val="42"/>
+    <w:abstractNumId w:val="43"/>
   </w:num>
   <w:num w:numId="23">
     <w:abstractNumId w:val="26"/>
@@ -6786,7 +7093,7 @@
     <w:abstractNumId w:val="15"/>
   </w:num>
   <w:num w:numId="27">
-    <w:abstractNumId w:val="39"/>
+    <w:abstractNumId w:val="40"/>
   </w:num>
   <w:num w:numId="28">
     <w:abstractNumId w:val="24"/>
@@ -6795,7 +7102,7 @@
     <w:abstractNumId w:val="29"/>
   </w:num>
   <w:num w:numId="30">
-    <w:abstractNumId w:val="38"/>
+    <w:abstractNumId w:val="39"/>
   </w:num>
   <w:num w:numId="31">
     <w:abstractNumId w:val="27"/>
@@ -6840,7 +7147,7 @@
     </w:lvlOverride>
   </w:num>
   <w:num w:numId="36">
-    <w:abstractNumId w:val="37"/>
+    <w:abstractNumId w:val="38"/>
   </w:num>
   <w:num w:numId="37">
     <w:abstractNumId w:val="35"/>
@@ -6864,7 +7171,7 @@
     <w:abstractNumId w:val="23"/>
   </w:num>
   <w:num w:numId="44">
-    <w:abstractNumId w:val="40"/>
+    <w:abstractNumId w:val="41"/>
   </w:num>
   <w:num w:numId="45">
     <w:abstractNumId w:val="36"/>
@@ -6873,30 +7180,33 @@
     <w:abstractNumId w:val="4"/>
   </w:num>
   <w:num w:numId="47">
-    <w:abstractNumId w:val="43"/>
+    <w:abstractNumId w:val="44"/>
   </w:num>
   <w:num w:numId="48">
-    <w:abstractNumId w:val="41"/>
+    <w:abstractNumId w:val="42"/>
   </w:num>
   <w:num w:numId="49">
     <w:abstractNumId w:val="3"/>
+  </w:num>
+  <w:num w:numId="50">
+    <w:abstractNumId w:val="37"/>
   </w:num>
   <w:numIdMacAtCleanup w:val="6"/>
 </w:numbering>
 </file>
 
 <file path=word/styles.xml><?xml version="1.0" encoding="utf-8"?>
-<w:styles xmlns:mc="http://schemas.openxmlformats.org/markup-compatibility/2006" xmlns:r="http://schemas.openxmlformats.org/officeDocument/2006/relationships" xmlns:w="http://schemas.openxmlformats.org/wordprocessingml/2006/main" xmlns:w14="http://schemas.microsoft.com/office/word/2010/wordml" xmlns:w15="http://schemas.microsoft.com/office/word/2012/wordml" mc:Ignorable="w14 w15">
+<w:styles xmlns:wp14="http://schemas.microsoft.com/office/word/2010/wordprocessingDrawing" xmlns:mc="http://schemas.openxmlformats.org/markup-compatibility/2006" xmlns:r="http://schemas.openxmlformats.org/officeDocument/2006/relationships" xmlns:w="http://schemas.openxmlformats.org/wordprocessingml/2006/main" xmlns:w14="http://schemas.microsoft.com/office/word/2010/wordml" xmlns:w15="http://schemas.microsoft.com/office/word/2012/wordml" xmlns:w16cid="http://schemas.microsoft.com/office/word/2016/wordml/cid" xmlns:w16se="http://schemas.microsoft.com/office/word/2015/wordml/symex" mc:Ignorable="w14 w15 w16se w16cid wp14">
   <w:docDefaults>
     <w:rPrDefault>
       <w:rPr>
-        <w:rFonts w:ascii="Times New Roman" w:eastAsia="Times New Roman" w:hAnsi="Times New Roman" w:cs="Times New Roman"/>
+        <w:rFonts w:ascii="Times New Roman" w:hAnsi="Times New Roman" w:eastAsia="Times New Roman" w:cs="Times New Roman"/>
         <w:lang w:val="en-AU" w:eastAsia="en-AU" w:bidi="ar-SA"/>
       </w:rPr>
     </w:rPrDefault>
     <w:pPrDefault/>
   </w:docDefaults>
-  <w:latentStyles w:defLockedState="0" w:defUIPriority="99" w:defSemiHidden="0" w:defUnhideWhenUsed="0" w:defQFormat="0" w:count="371">
+  <w:latentStyles w:defLockedState="0" w:defUIPriority="99" w:defSemiHidden="0" w:defUnhideWhenUsed="0" w:defQFormat="0" w:count="375">
     <w:lsdException w:name="Normal" w:uiPriority="0" w:qFormat="1"/>
     <w:lsdException w:name="heading 1" w:uiPriority="0" w:qFormat="1"/>
     <w:lsdException w:name="heading 2" w:uiPriority="0" w:qFormat="1"/>
@@ -6916,29 +7226,29 @@
     <w:lsdException w:name="index 7" w:semiHidden="1" w:unhideWhenUsed="1"/>
     <w:lsdException w:name="index 8" w:semiHidden="1" w:unhideWhenUsed="1"/>
     <w:lsdException w:name="index 9" w:semiHidden="1" w:unhideWhenUsed="1"/>
-    <w:lsdException w:name="toc 1" w:semiHidden="1" w:uiPriority="0" w:unhideWhenUsed="1"/>
-    <w:lsdException w:name="toc 2" w:semiHidden="1" w:uiPriority="0" w:unhideWhenUsed="1"/>
-    <w:lsdException w:name="toc 3" w:semiHidden="1" w:uiPriority="0" w:unhideWhenUsed="1"/>
-    <w:lsdException w:name="toc 4" w:semiHidden="1" w:uiPriority="0" w:unhideWhenUsed="1"/>
-    <w:lsdException w:name="toc 5" w:semiHidden="1" w:uiPriority="0" w:unhideWhenUsed="1"/>
-    <w:lsdException w:name="toc 6" w:semiHidden="1" w:uiPriority="0" w:unhideWhenUsed="1"/>
-    <w:lsdException w:name="toc 7" w:semiHidden="1" w:uiPriority="0" w:unhideWhenUsed="1"/>
-    <w:lsdException w:name="toc 8" w:semiHidden="1" w:uiPriority="0" w:unhideWhenUsed="1"/>
-    <w:lsdException w:name="toc 9" w:semiHidden="1" w:uiPriority="0" w:unhideWhenUsed="1"/>
-    <w:lsdException w:name="Normal Indent" w:semiHidden="1" w:uiPriority="0" w:unhideWhenUsed="1"/>
-    <w:lsdException w:name="footnote text" w:semiHidden="1" w:uiPriority="0" w:unhideWhenUsed="1"/>
-    <w:lsdException w:name="annotation text" w:semiHidden="1" w:uiPriority="0" w:unhideWhenUsed="1"/>
-    <w:lsdException w:name="header" w:semiHidden="1" w:uiPriority="0" w:unhideWhenUsed="1"/>
-    <w:lsdException w:name="footer" w:semiHidden="1" w:uiPriority="0" w:unhideWhenUsed="1"/>
+    <w:lsdException w:name="toc 1" w:uiPriority="0" w:semiHidden="1" w:unhideWhenUsed="1"/>
+    <w:lsdException w:name="toc 2" w:uiPriority="0" w:semiHidden="1" w:unhideWhenUsed="1"/>
+    <w:lsdException w:name="toc 3" w:uiPriority="0" w:semiHidden="1" w:unhideWhenUsed="1"/>
+    <w:lsdException w:name="toc 4" w:uiPriority="0" w:semiHidden="1" w:unhideWhenUsed="1"/>
+    <w:lsdException w:name="toc 5" w:uiPriority="0" w:semiHidden="1" w:unhideWhenUsed="1"/>
+    <w:lsdException w:name="toc 6" w:uiPriority="0" w:semiHidden="1" w:unhideWhenUsed="1"/>
+    <w:lsdException w:name="toc 7" w:uiPriority="0" w:semiHidden="1" w:unhideWhenUsed="1"/>
+    <w:lsdException w:name="toc 8" w:uiPriority="0" w:semiHidden="1" w:unhideWhenUsed="1"/>
+    <w:lsdException w:name="toc 9" w:uiPriority="0" w:semiHidden="1" w:unhideWhenUsed="1"/>
+    <w:lsdException w:name="Normal Indent" w:uiPriority="0" w:semiHidden="1" w:unhideWhenUsed="1"/>
+    <w:lsdException w:name="footnote text" w:uiPriority="0" w:semiHidden="1" w:unhideWhenUsed="1"/>
+    <w:lsdException w:name="annotation text" w:uiPriority="0" w:semiHidden="1" w:unhideWhenUsed="1"/>
+    <w:lsdException w:name="header" w:uiPriority="0" w:semiHidden="1" w:unhideWhenUsed="1"/>
+    <w:lsdException w:name="footer" w:uiPriority="0" w:semiHidden="1" w:unhideWhenUsed="1"/>
     <w:lsdException w:name="index heading" w:semiHidden="1" w:unhideWhenUsed="1"/>
-    <w:lsdException w:name="caption" w:semiHidden="1" w:uiPriority="35" w:unhideWhenUsed="1" w:qFormat="1"/>
+    <w:lsdException w:name="caption" w:uiPriority="35" w:semiHidden="1" w:unhideWhenUsed="1" w:qFormat="1"/>
     <w:lsdException w:name="table of figures" w:semiHidden="1" w:unhideWhenUsed="1"/>
     <w:lsdException w:name="envelope address" w:semiHidden="1" w:unhideWhenUsed="1"/>
     <w:lsdException w:name="envelope return" w:semiHidden="1" w:unhideWhenUsed="1"/>
-    <w:lsdException w:name="footnote reference" w:semiHidden="1" w:uiPriority="0" w:unhideWhenUsed="1"/>
-    <w:lsdException w:name="annotation reference" w:semiHidden="1" w:uiPriority="0" w:unhideWhenUsed="1"/>
+    <w:lsdException w:name="footnote reference" w:uiPriority="0" w:semiHidden="1" w:unhideWhenUsed="1"/>
+    <w:lsdException w:name="annotation reference" w:uiPriority="0" w:semiHidden="1" w:unhideWhenUsed="1"/>
     <w:lsdException w:name="line number" w:semiHidden="1" w:unhideWhenUsed="1"/>
-    <w:lsdException w:name="page number" w:semiHidden="1" w:uiPriority="0" w:unhideWhenUsed="1"/>
+    <w:lsdException w:name="page number" w:uiPriority="0" w:semiHidden="1" w:unhideWhenUsed="1"/>
     <w:lsdException w:name="endnote reference" w:semiHidden="1" w:unhideWhenUsed="1"/>
     <w:lsdException w:name="endnote text" w:semiHidden="1" w:unhideWhenUsed="1"/>
     <w:lsdException w:name="table of authorities" w:semiHidden="1" w:unhideWhenUsed="1"/>
@@ -6962,9 +7272,9 @@
     <w:lsdException w:name="Title" w:uiPriority="0" w:qFormat="1"/>
     <w:lsdException w:name="Closing" w:semiHidden="1" w:unhideWhenUsed="1"/>
     <w:lsdException w:name="Signature" w:semiHidden="1" w:unhideWhenUsed="1"/>
-    <w:lsdException w:name="Default Paragraph Font" w:semiHidden="1" w:uiPriority="1" w:unhideWhenUsed="1"/>
-    <w:lsdException w:name="Body Text" w:semiHidden="1" w:uiPriority="0" w:unhideWhenUsed="1"/>
-    <w:lsdException w:name="Body Text Indent" w:semiHidden="1" w:uiPriority="0" w:unhideWhenUsed="1"/>
+    <w:lsdException w:name="Default Paragraph Font" w:uiPriority="1" w:semiHidden="1" w:unhideWhenUsed="1"/>
+    <w:lsdException w:name="Body Text" w:uiPriority="0" w:semiHidden="1" w:unhideWhenUsed="1"/>
+    <w:lsdException w:name="Body Text Indent" w:uiPriority="0" w:semiHidden="1" w:unhideWhenUsed="1"/>
     <w:lsdException w:name="List Continue" w:semiHidden="1" w:unhideWhenUsed="1"/>
     <w:lsdException w:name="List Continue 2" w:semiHidden="1" w:unhideWhenUsed="1"/>
     <w:lsdException w:name="List Continue 3" w:semiHidden="1" w:unhideWhenUsed="1"/>
@@ -6977,16 +7287,16 @@
     <w:lsdException w:name="Body Text First Indent" w:semiHidden="1" w:unhideWhenUsed="1"/>
     <w:lsdException w:name="Body Text First Indent 2" w:semiHidden="1" w:unhideWhenUsed="1"/>
     <w:lsdException w:name="Note Heading" w:semiHidden="1" w:unhideWhenUsed="1"/>
-    <w:lsdException w:name="Body Text 2" w:semiHidden="1" w:uiPriority="0" w:unhideWhenUsed="1"/>
+    <w:lsdException w:name="Body Text 2" w:uiPriority="0" w:semiHidden="1" w:unhideWhenUsed="1"/>
     <w:lsdException w:name="Body Text 3" w:semiHidden="1" w:unhideWhenUsed="1"/>
     <w:lsdException w:name="Body Text Indent 2" w:semiHidden="1" w:unhideWhenUsed="1"/>
     <w:lsdException w:name="Body Text Indent 3" w:semiHidden="1" w:unhideWhenUsed="1"/>
     <w:lsdException w:name="Block Text" w:semiHidden="1" w:unhideWhenUsed="1"/>
-    <w:lsdException w:name="Hyperlink" w:semiHidden="1" w:uiPriority="0" w:unhideWhenUsed="1"/>
+    <w:lsdException w:name="Hyperlink" w:uiPriority="0" w:semiHidden="1" w:unhideWhenUsed="1"/>
     <w:lsdException w:name="FollowedHyperlink" w:semiHidden="1" w:unhideWhenUsed="1"/>
     <w:lsdException w:name="Strong" w:uiPriority="22" w:qFormat="1"/>
     <w:lsdException w:name="Emphasis" w:uiPriority="20" w:qFormat="1"/>
-    <w:lsdException w:name="Document Map" w:semiHidden="1" w:uiPriority="0" w:unhideWhenUsed="1"/>
+    <w:lsdException w:name="Document Map" w:uiPriority="0" w:semiHidden="1" w:unhideWhenUsed="1"/>
     <w:lsdException w:name="Plain Text" w:semiHidden="1" w:unhideWhenUsed="1"/>
     <w:lsdException w:name="E-mail Signature" w:semiHidden="1" w:unhideWhenUsed="1"/>
     <w:lsdException w:name="HTML Top of Form" w:semiHidden="1" w:unhideWhenUsed="1"/>
@@ -7003,7 +7313,7 @@
     <w:lsdException w:name="HTML Typewriter" w:semiHidden="1" w:unhideWhenUsed="1"/>
     <w:lsdException w:name="HTML Variable" w:semiHidden="1" w:unhideWhenUsed="1"/>
     <w:lsdException w:name="Normal Table" w:semiHidden="1" w:unhideWhenUsed="1"/>
-    <w:lsdException w:name="annotation subject" w:semiHidden="1" w:uiPriority="0" w:unhideWhenUsed="1"/>
+    <w:lsdException w:name="annotation subject" w:uiPriority="0" w:semiHidden="1" w:unhideWhenUsed="1"/>
     <w:lsdException w:name="No List" w:semiHidden="1" w:unhideWhenUsed="1"/>
     <w:lsdException w:name="Outline List 1" w:semiHidden="1" w:unhideWhenUsed="1"/>
     <w:lsdException w:name="Outline List 2" w:semiHidden="1" w:unhideWhenUsed="1"/>
@@ -7050,7 +7360,7 @@
     <w:lsdException w:name="Table Web 1" w:semiHidden="1" w:unhideWhenUsed="1"/>
     <w:lsdException w:name="Table Web 2" w:semiHidden="1" w:unhideWhenUsed="1"/>
     <w:lsdException w:name="Table Web 3" w:semiHidden="1" w:unhideWhenUsed="1"/>
-    <w:lsdException w:name="Balloon Text" w:semiHidden="1" w:uiPriority="0" w:unhideWhenUsed="1"/>
+    <w:lsdException w:name="Balloon Text" w:uiPriority="0" w:semiHidden="1" w:unhideWhenUsed="1"/>
     <w:lsdException w:name="Table Grid" w:uiPriority="0"/>
     <w:lsdException w:name="Table Theme" w:semiHidden="1" w:unhideWhenUsed="1"/>
     <w:lsdException w:name="Placeholder Text" w:semiHidden="1"/>
@@ -7162,8 +7472,8 @@
     <w:lsdException w:name="Subtle Reference" w:uiPriority="31" w:qFormat="1"/>
     <w:lsdException w:name="Intense Reference" w:uiPriority="32" w:qFormat="1"/>
     <w:lsdException w:name="Book Title" w:uiPriority="33" w:qFormat="1"/>
-    <w:lsdException w:name="Bibliography" w:semiHidden="1" w:uiPriority="37" w:unhideWhenUsed="1"/>
-    <w:lsdException w:name="TOC Heading" w:semiHidden="1" w:uiPriority="39" w:unhideWhenUsed="1" w:qFormat="1"/>
+    <w:lsdException w:name="Bibliography" w:uiPriority="37" w:semiHidden="1" w:unhideWhenUsed="1"/>
+    <w:lsdException w:name="TOC Heading" w:uiPriority="39" w:semiHidden="1" w:unhideWhenUsed="1" w:qFormat="1"/>
     <w:lsdException w:name="Plain Table 1" w:uiPriority="41"/>
     <w:lsdException w:name="Plain Table 2" w:uiPriority="42"/>
     <w:lsdException w:name="Plain Table 3" w:uiPriority="43"/>
@@ -7268,8 +7578,12 @@
     <w:lsdException w:name="List Table 5 Dark Accent 6" w:uiPriority="50"/>
     <w:lsdException w:name="List Table 6 Colorful Accent 6" w:uiPriority="51"/>
     <w:lsdException w:name="List Table 7 Colorful Accent 6" w:uiPriority="52"/>
+    <w:lsdException w:name="Mention" w:semiHidden="1" w:unhideWhenUsed="1"/>
+    <w:lsdException w:name="Smart Hyperlink" w:semiHidden="1" w:unhideWhenUsed="1"/>
+    <w:lsdException w:name="Hashtag" w:semiHidden="1" w:unhideWhenUsed="1"/>
+    <w:lsdException w:name="Unresolved Mention" w:semiHidden="1" w:unhideWhenUsed="1"/>
   </w:latentStyles>
-  <w:style w:type="paragraph" w:default="1" w:styleId="Normal">
+  <w:style w:type="paragraph" w:styleId="Normal" w:default="1">
     <w:name w:val="Normal"/>
     <w:qFormat/>
     <w:pPr>
@@ -7411,13 +7725,13 @@
       <w:sz w:val="18"/>
     </w:rPr>
   </w:style>
-  <w:style w:type="character" w:default="1" w:styleId="DefaultParagraphFont">
+  <w:style w:type="character" w:styleId="DefaultParagraphFont" w:default="1">
     <w:name w:val="Default Paragraph Font"/>
     <w:uiPriority w:val="1"/>
     <w:semiHidden/>
     <w:unhideWhenUsed/>
   </w:style>
-  <w:style w:type="table" w:default="1" w:styleId="TableNormal">
+  <w:style w:type="table" w:styleId="TableNormal" w:default="1">
     <w:name w:val="Normal Table"/>
     <w:uiPriority w:val="99"/>
     <w:semiHidden/>
@@ -7432,13 +7746,13 @@
       </w:tblCellMar>
     </w:tblPr>
   </w:style>
-  <w:style w:type="numbering" w:default="1" w:styleId="NoList">
+  <w:style w:type="numbering" w:styleId="NoList" w:default="1">
     <w:name w:val="No List"/>
     <w:uiPriority w:val="99"/>
     <w:semiHidden/>
     <w:unhideWhenUsed/>
   </w:style>
-  <w:style w:type="paragraph" w:customStyle="1" w:styleId="Paragraph2">
+  <w:style w:type="paragraph" w:styleId="Paragraph2" w:customStyle="1">
     <w:name w:val="Paragraph2"/>
     <w:basedOn w:val="Normal"/>
     <w:pPr>
@@ -7550,14 +7864,14 @@
     <w:name w:val="page number"/>
     <w:basedOn w:val="DefaultParagraphFont"/>
   </w:style>
-  <w:style w:type="paragraph" w:customStyle="1" w:styleId="Bullet1">
+  <w:style w:type="paragraph" w:styleId="Bullet1" w:customStyle="1">
     <w:name w:val="Bullet1"/>
     <w:basedOn w:val="Normal"/>
     <w:pPr>
       <w:ind w:left="720" w:hanging="432"/>
     </w:pPr>
   </w:style>
-  <w:style w:type="paragraph" w:customStyle="1" w:styleId="Bullet2">
+  <w:style w:type="paragraph" w:styleId="Bullet2" w:customStyle="1">
     <w:name w:val="Bullet2"/>
     <w:basedOn w:val="Normal"/>
     <w:pPr>
@@ -7567,7 +7881,7 @@
       <w:color w:val="000080"/>
     </w:rPr>
   </w:style>
-  <w:style w:type="paragraph" w:customStyle="1" w:styleId="Tabletext">
+  <w:style w:type="paragraph" w:styleId="Tabletext" w:customStyle="1">
     <w:name w:val="Tabletext"/>
     <w:basedOn w:val="Normal"/>
     <w:pPr>
@@ -7613,7 +7927,7 @@
       <w:keepNext/>
       <w:keepLines/>
       <w:pBdr>
-        <w:bottom w:val="single" w:sz="6" w:space="0" w:color="000000"/>
+        <w:bottom w:val="single" w:color="000000" w:sz="6" w:space="0"/>
       </w:pBdr>
       <w:spacing w:before="40" w:after="40"/>
       <w:ind w:left="360" w:hanging="360"/>
@@ -7623,7 +7937,7 @@
       <w:sz w:val="16"/>
     </w:rPr>
   </w:style>
-  <w:style w:type="paragraph" w:customStyle="1" w:styleId="MainTitle">
+  <w:style w:type="paragraph" w:styleId="MainTitle" w:customStyle="1">
     <w:name w:val="Main Title"/>
     <w:basedOn w:val="Normal"/>
     <w:pPr>
@@ -7637,7 +7951,7 @@
       <w:sz w:val="32"/>
     </w:rPr>
   </w:style>
-  <w:style w:type="paragraph" w:customStyle="1" w:styleId="Paragraph1">
+  <w:style w:type="paragraph" w:styleId="Paragraph1" w:customStyle="1">
     <w:name w:val="Paragraph1"/>
     <w:basedOn w:val="Normal"/>
     <w:pPr>
@@ -7645,7 +7959,7 @@
       <w:jc w:val="both"/>
     </w:pPr>
   </w:style>
-  <w:style w:type="paragraph" w:customStyle="1" w:styleId="Paragraph3">
+  <w:style w:type="paragraph" w:styleId="Paragraph3" w:customStyle="1">
     <w:name w:val="Paragraph3"/>
     <w:basedOn w:val="Normal"/>
     <w:pPr>
@@ -7654,7 +7968,7 @@
       <w:jc w:val="both"/>
     </w:pPr>
   </w:style>
-  <w:style w:type="paragraph" w:customStyle="1" w:styleId="Paragraph4">
+  <w:style w:type="paragraph" w:styleId="Paragraph4" w:customStyle="1">
     <w:name w:val="Paragraph4"/>
     <w:basedOn w:val="Normal"/>
     <w:pPr>
@@ -7743,7 +8057,7 @@
       <w:u w:val="single"/>
     </w:rPr>
   </w:style>
-  <w:style w:type="paragraph" w:customStyle="1" w:styleId="Body">
+  <w:style w:type="paragraph" w:styleId="Body" w:customStyle="1">
     <w:name w:val="Body"/>
     <w:basedOn w:val="Normal"/>
     <w:pPr>
@@ -7755,7 +8069,7 @@
       <w:rFonts w:ascii="Book Antiqua" w:hAnsi="Book Antiqua"/>
     </w:rPr>
   </w:style>
-  <w:style w:type="paragraph" w:customStyle="1" w:styleId="Bullet">
+  <w:style w:type="paragraph" w:styleId="Bullet" w:customStyle="1">
     <w:name w:val="Bullet"/>
     <w:basedOn w:val="Normal"/>
     <w:pPr>
@@ -7771,7 +8085,7 @@
       <w:rFonts w:ascii="Book Antiqua" w:hAnsi="Book Antiqua"/>
     </w:rPr>
   </w:style>
-  <w:style w:type="paragraph" w:customStyle="1" w:styleId="InfoBlue">
+  <w:style w:type="paragraph" w:styleId="InfoBlue" w:customStyle="1">
     <w:name w:val="InfoBlue"/>
     <w:basedOn w:val="Normal"/>
     <w:next w:val="BodyText"/>
@@ -7793,7 +8107,7 @@
       <w:u w:val="single"/>
     </w:rPr>
   </w:style>
-  <w:style w:type="paragraph" w:customStyle="1" w:styleId="infoblue0">
+  <w:style w:type="paragraph" w:styleId="infoblue0" w:customStyle="1">
     <w:name w:val="infoblue"/>
     <w:basedOn w:val="Normal"/>
     <w:pPr>
@@ -7845,7 +8159,7 @@
       <w:bCs/>
     </w:rPr>
   </w:style>
-  <w:style w:type="paragraph" w:customStyle="1" w:styleId="InfoBluelistitem">
+  <w:style w:type="paragraph" w:styleId="InfoBluelistitem" w:customStyle="1">
     <w:name w:val="InfoBlue list item"/>
     <w:basedOn w:val="InfoBlue"/>
     <w:rsid w:val="00B7002B"/>
@@ -7867,17 +8181,17 @@
     <w:tblPr>
       <w:tblInd w:w="0" w:type="nil"/>
       <w:tblBorders>
-        <w:top w:val="single" w:sz="4" w:space="0" w:color="auto"/>
-        <w:left w:val="single" w:sz="4" w:space="0" w:color="auto"/>
-        <w:bottom w:val="single" w:sz="4" w:space="0" w:color="auto"/>
-        <w:right w:val="single" w:sz="4" w:space="0" w:color="auto"/>
-        <w:insideH w:val="single" w:sz="4" w:space="0" w:color="auto"/>
-        <w:insideV w:val="single" w:sz="4" w:space="0" w:color="auto"/>
+        <w:top w:val="single" w:color="auto" w:sz="4" w:space="0"/>
+        <w:left w:val="single" w:color="auto" w:sz="4" w:space="0"/>
+        <w:bottom w:val="single" w:color="auto" w:sz="4" w:space="0"/>
+        <w:right w:val="single" w:color="auto" w:sz="4" w:space="0"/>
+        <w:insideH w:val="single" w:color="auto" w:sz="4" w:space="0"/>
+        <w:insideV w:val="single" w:color="auto" w:sz="4" w:space="0"/>
       </w:tblBorders>
     </w:tblPr>
   </w:style>
-  <w:style w:type="character" w:customStyle="1" w:styleId="UnresolvedMention">
-    <w:name w:val="Unresolved Mention"/>
+  <w:style w:type="character" w:styleId="UnresolvedMention1" w:customStyle="1">
+    <w:name w:val="Unresolved Mention1"/>
     <w:basedOn w:val="DefaultParagraphFont"/>
     <w:uiPriority w:val="99"/>
     <w:semiHidden/>
@@ -7905,13 +8219,25 @@
     <w:qFormat/>
     <w:rsid w:val="009E02BF"/>
   </w:style>
-  <w:style w:type="character" w:customStyle="1" w:styleId="BodyTextChar">
+  <w:style w:type="character" w:styleId="BodyTextChar" w:customStyle="1">
     <w:name w:val="Body Text Char"/>
     <w:basedOn w:val="DefaultParagraphFont"/>
     <w:link w:val="BodyText"/>
     <w:rsid w:val="006F452B"/>
     <w:rPr>
       <w:lang w:val="en-US" w:eastAsia="en-US"/>
+    </w:rPr>
+  </w:style>
+  <w:style w:type="character" w:styleId="UnresolvedMention">
+    <w:name w:val="Unresolved Mention"/>
+    <w:basedOn w:val="DefaultParagraphFont"/>
+    <w:uiPriority w:val="99"/>
+    <w:semiHidden/>
+    <w:unhideWhenUsed/>
+    <w:rsid w:val="00135262"/>
+    <w:rPr>
+      <w:color w:val="605E5C"/>
+      <w:shd w:val="clear" w:color="auto" w:fill="E1DFDD"/>
     </w:rPr>
   </w:style>
 </w:styles>

</xml_diff>